<commit_message>
Parte escrita req super
</commit_message>
<xml_diff>
--- a/Escrito/Parte escrita .docx
+++ b/Escrito/Parte escrita .docx
@@ -14,8 +14,6 @@
           <w:szCs w:val="24"/>
         </w:rPr>
       </w:pPr>
-      <w:bookmarkStart w:id="0" w:name="_GoBack"/>
-      <w:bookmarkEnd w:id="0"/>
       <w:r>
         <w:rPr>
           <w:rFonts w:ascii="Times New Roman" w:hAnsi="Times New Roman" w:cs="Times New Roman"/>
@@ -667,7 +665,7 @@
           <w:rFonts w:ascii="Times New Roman" w:hAnsi="Times New Roman" w:cs="Times New Roman"/>
           <w:sz w:val="24"/>
           <w:szCs w:val="24"/>
-          <w:lang w:val="en-US"/>
+          <w:lang w:val="es-CR"/>
         </w:rPr>
       </w:pPr>
     </w:p>
@@ -1595,14 +1593,25 @@
                 <w:lang w:val="en-US"/>
               </w:rPr>
             </w:pPr>
-            <w:r>
-              <w:rPr>
-                <w:rFonts w:ascii="Times New Roman" w:hAnsi="Times New Roman" w:cs="Times New Roman"/>
-                <w:sz w:val="24"/>
-                <w:szCs w:val="24"/>
-                <w:lang w:val="en-US"/>
-              </w:rPr>
-              <w:t xml:space="preserve">Agregar </w:t>
+            <w:proofErr w:type="spellStart"/>
+            <w:r>
+              <w:rPr>
+                <w:rFonts w:ascii="Times New Roman" w:hAnsi="Times New Roman" w:cs="Times New Roman"/>
+                <w:sz w:val="24"/>
+                <w:szCs w:val="24"/>
+                <w:lang w:val="en-US"/>
+              </w:rPr>
+              <w:t>Agregar</w:t>
+            </w:r>
+            <w:proofErr w:type="spellEnd"/>
+            <w:r>
+              <w:rPr>
+                <w:rFonts w:ascii="Times New Roman" w:hAnsi="Times New Roman" w:cs="Times New Roman"/>
+                <w:sz w:val="24"/>
+                <w:szCs w:val="24"/>
+                <w:lang w:val="en-US"/>
+              </w:rPr>
+              <w:t xml:space="preserve"> </w:t>
             </w:r>
             <w:proofErr w:type="spellStart"/>
             <w:r>
@@ -1728,19 +1737,8 @@
                 <w:szCs w:val="24"/>
                 <w:lang w:val="en-US"/>
               </w:rPr>
-              <w:t xml:space="preserve">Roque </w:t>
-            </w:r>
-            <w:proofErr w:type="spellStart"/>
-            <w:r>
-              <w:rPr>
-                <w:rFonts w:ascii="Times New Roman" w:hAnsi="Times New Roman" w:cs="Times New Roman"/>
-                <w:sz w:val="24"/>
-                <w:szCs w:val="24"/>
-                <w:lang w:val="en-US"/>
-              </w:rPr>
-              <w:t>Chacón</w:t>
-            </w:r>
-            <w:proofErr w:type="spellEnd"/>
+              <w:t>Roque Chacón</w:t>
+            </w:r>
             <w:r>
               <w:rPr>
                 <w:rFonts w:ascii="Times New Roman" w:hAnsi="Times New Roman" w:cs="Times New Roman"/>
@@ -2412,6 +2410,7 @@
                 <w:lang w:val="en-US"/>
               </w:rPr>
             </w:pPr>
+            <w:proofErr w:type="spellStart"/>
             <w:r>
               <w:rPr>
                 <w:rFonts w:ascii="Times New Roman" w:hAnsi="Times New Roman" w:cs="Times New Roman"/>
@@ -2421,6 +2420,7 @@
               </w:rPr>
               <w:t>Editar</w:t>
             </w:r>
+            <w:proofErr w:type="spellEnd"/>
             <w:r>
               <w:rPr>
                 <w:rFonts w:ascii="Times New Roman" w:hAnsi="Times New Roman" w:cs="Times New Roman"/>
@@ -2554,19 +2554,8 @@
                 <w:szCs w:val="24"/>
                 <w:lang w:val="en-US"/>
               </w:rPr>
-              <w:t xml:space="preserve">Roque </w:t>
-            </w:r>
-            <w:proofErr w:type="spellStart"/>
-            <w:r>
-              <w:rPr>
-                <w:rFonts w:ascii="Times New Roman" w:hAnsi="Times New Roman" w:cs="Times New Roman"/>
-                <w:sz w:val="24"/>
-                <w:szCs w:val="24"/>
-                <w:lang w:val="en-US"/>
-              </w:rPr>
-              <w:t>Chacón</w:t>
-            </w:r>
-            <w:proofErr w:type="spellEnd"/>
+              <w:t>Roque Chacón</w:t>
+            </w:r>
             <w:r>
               <w:rPr>
                 <w:rFonts w:ascii="Times New Roman" w:hAnsi="Times New Roman" w:cs="Times New Roman"/>
@@ -3533,19 +3522,8 @@
                 <w:szCs w:val="24"/>
                 <w:lang w:val="en-US"/>
               </w:rPr>
-              <w:t xml:space="preserve">Roque </w:t>
-            </w:r>
-            <w:proofErr w:type="spellStart"/>
-            <w:r>
-              <w:rPr>
-                <w:rFonts w:ascii="Times New Roman" w:hAnsi="Times New Roman" w:cs="Times New Roman"/>
-                <w:sz w:val="24"/>
-                <w:szCs w:val="24"/>
-                <w:lang w:val="en-US"/>
-              </w:rPr>
-              <w:t>Chacón</w:t>
-            </w:r>
-            <w:proofErr w:type="spellEnd"/>
+              <w:t>Roque Chacón</w:t>
+            </w:r>
             <w:r>
               <w:rPr>
                 <w:rFonts w:ascii="Times New Roman" w:hAnsi="Times New Roman" w:cs="Times New Roman"/>
@@ -4400,19 +4378,8 @@
                 <w:szCs w:val="24"/>
                 <w:lang w:val="en-US"/>
               </w:rPr>
-              <w:t xml:space="preserve">Roque </w:t>
-            </w:r>
-            <w:proofErr w:type="spellStart"/>
-            <w:r>
-              <w:rPr>
-                <w:rFonts w:ascii="Times New Roman" w:hAnsi="Times New Roman" w:cs="Times New Roman"/>
-                <w:sz w:val="24"/>
-                <w:szCs w:val="24"/>
-                <w:lang w:val="en-US"/>
-              </w:rPr>
-              <w:t>Chacón</w:t>
-            </w:r>
-            <w:proofErr w:type="spellEnd"/>
+              <w:t>Roque Chacón</w:t>
+            </w:r>
             <w:r>
               <w:rPr>
                 <w:rFonts w:ascii="Times New Roman" w:hAnsi="Times New Roman" w:cs="Times New Roman"/>
@@ -5053,6 +5020,3828 @@
           <w:szCs w:val="24"/>
         </w:rPr>
         <w:t xml:space="preserve"> Usuario</w:t>
+      </w:r>
+      <w:r>
+        <w:rPr>
+          <w:rFonts w:ascii="Times New Roman" w:hAnsi="Times New Roman" w:cs="Times New Roman"/>
+          <w:i/>
+          <w:iCs/>
+          <w:sz w:val="24"/>
+          <w:szCs w:val="24"/>
+        </w:rPr>
+        <w:t>s</w:t>
+      </w:r>
+    </w:p>
+    <w:p>
+      <w:pPr>
+        <w:spacing w:line="360" w:lineRule="auto"/>
+        <w:rPr>
+          <w:rFonts w:ascii="Times New Roman" w:hAnsi="Times New Roman" w:cs="Times New Roman"/>
+          <w:i/>
+          <w:iCs/>
+          <w:sz w:val="24"/>
+          <w:szCs w:val="24"/>
+        </w:rPr>
+      </w:pPr>
+      <w:r>
+        <w:rPr>
+          <w:rFonts w:ascii="Times New Roman" w:hAnsi="Times New Roman" w:cs="Times New Roman"/>
+          <w:i/>
+          <w:iCs/>
+          <w:sz w:val="24"/>
+          <w:szCs w:val="24"/>
+        </w:rPr>
+        <w:br w:type="page"/>
+      </w:r>
+    </w:p>
+    <w:tbl>
+      <w:tblPr>
+        <w:tblpPr w:leftFromText="141" w:rightFromText="141" w:vertAnchor="text" w:horzAnchor="margin" w:tblpY="213"/>
+        <w:tblW w:w="8539" w:type="dxa"/>
+        <w:tblBorders>
+          <w:top w:val="single" w:sz="4" w:space="0" w:color="auto"/>
+          <w:left w:val="single" w:sz="4" w:space="0" w:color="auto"/>
+          <w:bottom w:val="single" w:sz="4" w:space="0" w:color="auto"/>
+          <w:right w:val="single" w:sz="4" w:space="0" w:color="auto"/>
+          <w:insideH w:val="single" w:sz="4" w:space="0" w:color="auto"/>
+          <w:insideV w:val="single" w:sz="4" w:space="0" w:color="auto"/>
+        </w:tblBorders>
+        <w:tblLayout w:type="fixed"/>
+        <w:tblLook w:val="0000" w:firstRow="0" w:lastRow="0" w:firstColumn="0" w:lastColumn="0" w:noHBand="0" w:noVBand="0"/>
+      </w:tblPr>
+      <w:tblGrid>
+        <w:gridCol w:w="2376"/>
+        <w:gridCol w:w="6163"/>
+      </w:tblGrid>
+      <w:tr>
+        <w:tc>
+          <w:tcPr>
+            <w:tcW w:w="2376" w:type="dxa"/>
+          </w:tcPr>
+          <w:p>
+            <w:pPr>
+              <w:spacing w:line="360" w:lineRule="auto"/>
+              <w:rPr>
+                <w:rFonts w:ascii="Times New Roman" w:hAnsi="Times New Roman" w:cs="Times New Roman"/>
+                <w:sz w:val="24"/>
+                <w:szCs w:val="24"/>
+                <w:lang w:val="en-US"/>
+              </w:rPr>
+            </w:pPr>
+            <w:proofErr w:type="spellStart"/>
+            <w:r>
+              <w:rPr>
+                <w:rFonts w:ascii="Times New Roman" w:hAnsi="Times New Roman" w:cs="Times New Roman"/>
+                <w:sz w:val="24"/>
+                <w:szCs w:val="24"/>
+                <w:lang w:val="en-US"/>
+              </w:rPr>
+              <w:lastRenderedPageBreak/>
+              <w:t>Requisito</w:t>
+            </w:r>
+            <w:proofErr w:type="spellEnd"/>
+            <w:r>
+              <w:rPr>
+                <w:rFonts w:ascii="Times New Roman" w:hAnsi="Times New Roman" w:cs="Times New Roman"/>
+                <w:sz w:val="24"/>
+                <w:szCs w:val="24"/>
+                <w:lang w:val="en-US"/>
+              </w:rPr>
+              <w:t xml:space="preserve"> Funcional-005</w:t>
+            </w:r>
+          </w:p>
+        </w:tc>
+        <w:tc>
+          <w:tcPr>
+            <w:tcW w:w="6163" w:type="dxa"/>
+          </w:tcPr>
+          <w:p>
+            <w:pPr>
+              <w:spacing w:line="360" w:lineRule="auto"/>
+              <w:rPr>
+                <w:rFonts w:ascii="Times New Roman" w:hAnsi="Times New Roman" w:cs="Times New Roman"/>
+                <w:sz w:val="24"/>
+                <w:szCs w:val="24"/>
+                <w:lang w:val="en-US"/>
+              </w:rPr>
+            </w:pPr>
+            <w:proofErr w:type="spellStart"/>
+            <w:r>
+              <w:rPr>
+                <w:rFonts w:ascii="Times New Roman" w:hAnsi="Times New Roman" w:cs="Times New Roman"/>
+                <w:sz w:val="24"/>
+                <w:szCs w:val="24"/>
+                <w:lang w:val="en-US"/>
+              </w:rPr>
+              <w:t>Agregar</w:t>
+            </w:r>
+            <w:proofErr w:type="spellEnd"/>
+            <w:r>
+              <w:rPr>
+                <w:rFonts w:ascii="Times New Roman" w:hAnsi="Times New Roman" w:cs="Times New Roman"/>
+                <w:sz w:val="24"/>
+                <w:szCs w:val="24"/>
+                <w:lang w:val="en-US"/>
+              </w:rPr>
+              <w:t xml:space="preserve"> </w:t>
+            </w:r>
+            <w:proofErr w:type="spellStart"/>
+            <w:r>
+              <w:rPr>
+                <w:rFonts w:ascii="Times New Roman" w:hAnsi="Times New Roman" w:cs="Times New Roman"/>
+                <w:sz w:val="24"/>
+                <w:szCs w:val="24"/>
+                <w:lang w:val="en-US"/>
+              </w:rPr>
+              <w:t>Supermercado</w:t>
+            </w:r>
+            <w:proofErr w:type="spellEnd"/>
+            <w:r>
+              <w:rPr>
+                <w:rFonts w:ascii="Times New Roman" w:hAnsi="Times New Roman" w:cs="Times New Roman"/>
+                <w:sz w:val="24"/>
+                <w:szCs w:val="24"/>
+                <w:lang w:val="en-US"/>
+              </w:rPr>
+              <w:t>.</w:t>
+            </w:r>
+          </w:p>
+        </w:tc>
+      </w:tr>
+      <w:tr>
+        <w:tc>
+          <w:tcPr>
+            <w:tcW w:w="2376" w:type="dxa"/>
+          </w:tcPr>
+          <w:p>
+            <w:pPr>
+              <w:spacing w:line="360" w:lineRule="auto"/>
+              <w:rPr>
+                <w:rFonts w:ascii="Times New Roman" w:hAnsi="Times New Roman" w:cs="Times New Roman"/>
+                <w:sz w:val="24"/>
+                <w:szCs w:val="24"/>
+                <w:lang w:val="en-US"/>
+              </w:rPr>
+            </w:pPr>
+            <w:proofErr w:type="spellStart"/>
+            <w:r>
+              <w:rPr>
+                <w:rFonts w:ascii="Times New Roman" w:hAnsi="Times New Roman" w:cs="Times New Roman"/>
+                <w:sz w:val="24"/>
+                <w:szCs w:val="24"/>
+                <w:lang w:val="en-US"/>
+              </w:rPr>
+              <w:t>Ver</w:t>
+            </w:r>
+            <w:r>
+              <w:rPr>
+                <w:rFonts w:ascii="Times New Roman" w:hAnsi="Times New Roman" w:cs="Times New Roman"/>
+                <w:sz w:val="24"/>
+                <w:szCs w:val="24"/>
+                <w:lang w:val="en-US"/>
+              </w:rPr>
+              <w:t>sión</w:t>
+            </w:r>
+            <w:proofErr w:type="spellEnd"/>
+          </w:p>
+        </w:tc>
+        <w:tc>
+          <w:tcPr>
+            <w:tcW w:w="6163" w:type="dxa"/>
+          </w:tcPr>
+          <w:p>
+            <w:pPr>
+              <w:spacing w:line="360" w:lineRule="auto"/>
+              <w:rPr>
+                <w:rFonts w:ascii="Times New Roman" w:hAnsi="Times New Roman" w:cs="Times New Roman"/>
+                <w:sz w:val="24"/>
+                <w:szCs w:val="24"/>
+                <w:lang w:val="en-US"/>
+              </w:rPr>
+            </w:pPr>
+            <w:r>
+              <w:rPr>
+                <w:rFonts w:ascii="Times New Roman" w:hAnsi="Times New Roman" w:cs="Times New Roman"/>
+                <w:sz w:val="24"/>
+                <w:szCs w:val="24"/>
+                <w:lang w:val="en-US"/>
+              </w:rPr>
+              <w:t xml:space="preserve">1.0 </w:t>
+            </w:r>
+          </w:p>
+        </w:tc>
+      </w:tr>
+      <w:tr>
+        <w:tc>
+          <w:tcPr>
+            <w:tcW w:w="2376" w:type="dxa"/>
+          </w:tcPr>
+          <w:p>
+            <w:pPr>
+              <w:spacing w:line="360" w:lineRule="auto"/>
+              <w:rPr>
+                <w:rFonts w:ascii="Times New Roman" w:hAnsi="Times New Roman" w:cs="Times New Roman"/>
+                <w:sz w:val="24"/>
+                <w:szCs w:val="24"/>
+                <w:lang w:val="en-US"/>
+              </w:rPr>
+            </w:pPr>
+            <w:r>
+              <w:rPr>
+                <w:rFonts w:ascii="Times New Roman" w:hAnsi="Times New Roman" w:cs="Times New Roman"/>
+                <w:sz w:val="24"/>
+                <w:szCs w:val="24"/>
+                <w:lang w:val="en-US"/>
+              </w:rPr>
+              <w:t>Autor</w:t>
+            </w:r>
+          </w:p>
+        </w:tc>
+        <w:tc>
+          <w:tcPr>
+            <w:tcW w:w="6163" w:type="dxa"/>
+          </w:tcPr>
+          <w:p>
+            <w:pPr>
+              <w:spacing w:line="360" w:lineRule="auto"/>
+              <w:rPr>
+                <w:rFonts w:ascii="Times New Roman" w:hAnsi="Times New Roman" w:cs="Times New Roman"/>
+                <w:sz w:val="24"/>
+                <w:szCs w:val="24"/>
+                <w:lang w:val="en-US"/>
+              </w:rPr>
+            </w:pPr>
+            <w:r>
+              <w:rPr>
+                <w:rFonts w:ascii="Times New Roman" w:hAnsi="Times New Roman" w:cs="Times New Roman"/>
+                <w:sz w:val="24"/>
+                <w:szCs w:val="24"/>
+                <w:lang w:val="en-US"/>
+              </w:rPr>
+              <w:t>Roque Chacón</w:t>
+            </w:r>
+            <w:r>
+              <w:rPr>
+                <w:rFonts w:ascii="Times New Roman" w:hAnsi="Times New Roman" w:cs="Times New Roman"/>
+                <w:sz w:val="24"/>
+                <w:szCs w:val="24"/>
+                <w:lang w:val="en-US"/>
+              </w:rPr>
+              <w:t xml:space="preserve"> – Kevin Arce</w:t>
+            </w:r>
+          </w:p>
+        </w:tc>
+      </w:tr>
+      <w:tr>
+        <w:tc>
+          <w:tcPr>
+            <w:tcW w:w="2376" w:type="dxa"/>
+          </w:tcPr>
+          <w:p>
+            <w:pPr>
+              <w:spacing w:line="360" w:lineRule="auto"/>
+              <w:rPr>
+                <w:rFonts w:ascii="Times New Roman" w:hAnsi="Times New Roman" w:cs="Times New Roman"/>
+                <w:sz w:val="24"/>
+                <w:szCs w:val="24"/>
+                <w:lang w:val="en-US"/>
+              </w:rPr>
+            </w:pPr>
+            <w:proofErr w:type="spellStart"/>
+            <w:r>
+              <w:rPr>
+                <w:rFonts w:ascii="Times New Roman" w:hAnsi="Times New Roman" w:cs="Times New Roman"/>
+                <w:sz w:val="24"/>
+                <w:szCs w:val="24"/>
+                <w:lang w:val="en-US"/>
+              </w:rPr>
+              <w:t>Requisitos</w:t>
+            </w:r>
+            <w:proofErr w:type="spellEnd"/>
+            <w:r>
+              <w:rPr>
+                <w:rFonts w:ascii="Times New Roman" w:hAnsi="Times New Roman" w:cs="Times New Roman"/>
+                <w:sz w:val="24"/>
+                <w:szCs w:val="24"/>
+                <w:lang w:val="en-US"/>
+              </w:rPr>
+              <w:t xml:space="preserve"> </w:t>
+            </w:r>
+            <w:proofErr w:type="spellStart"/>
+            <w:r>
+              <w:rPr>
+                <w:rFonts w:ascii="Times New Roman" w:hAnsi="Times New Roman" w:cs="Times New Roman"/>
+                <w:sz w:val="24"/>
+                <w:szCs w:val="24"/>
+                <w:lang w:val="en-US"/>
+              </w:rPr>
+              <w:t>asociados</w:t>
+            </w:r>
+            <w:proofErr w:type="spellEnd"/>
+          </w:p>
+        </w:tc>
+        <w:tc>
+          <w:tcPr>
+            <w:tcW w:w="6163" w:type="dxa"/>
+          </w:tcPr>
+          <w:p>
+            <w:pPr>
+              <w:spacing w:line="360" w:lineRule="auto"/>
+              <w:rPr>
+                <w:rFonts w:ascii="Times New Roman" w:hAnsi="Times New Roman" w:cs="Times New Roman"/>
+                <w:sz w:val="24"/>
+                <w:szCs w:val="24"/>
+                <w:lang w:val="en-US"/>
+              </w:rPr>
+            </w:pPr>
+          </w:p>
+        </w:tc>
+      </w:tr>
+      <w:tr>
+        <w:tc>
+          <w:tcPr>
+            <w:tcW w:w="2376" w:type="dxa"/>
+          </w:tcPr>
+          <w:p>
+            <w:pPr>
+              <w:spacing w:line="360" w:lineRule="auto"/>
+              <w:rPr>
+                <w:rFonts w:ascii="Times New Roman" w:hAnsi="Times New Roman" w:cs="Times New Roman"/>
+                <w:sz w:val="24"/>
+                <w:szCs w:val="24"/>
+                <w:lang w:val="en-US"/>
+              </w:rPr>
+            </w:pPr>
+            <w:proofErr w:type="spellStart"/>
+            <w:r>
+              <w:rPr>
+                <w:rFonts w:ascii="Times New Roman" w:hAnsi="Times New Roman" w:cs="Times New Roman"/>
+                <w:sz w:val="24"/>
+                <w:szCs w:val="24"/>
+                <w:lang w:val="en-US"/>
+              </w:rPr>
+              <w:t>Descripción</w:t>
+            </w:r>
+            <w:proofErr w:type="spellEnd"/>
+          </w:p>
+        </w:tc>
+        <w:tc>
+          <w:tcPr>
+            <w:tcW w:w="6163" w:type="dxa"/>
+          </w:tcPr>
+          <w:p>
+            <w:pPr>
+              <w:spacing w:line="360" w:lineRule="auto"/>
+              <w:rPr>
+                <w:rFonts w:ascii="Times New Roman" w:hAnsi="Times New Roman" w:cs="Times New Roman"/>
+                <w:sz w:val="24"/>
+                <w:szCs w:val="24"/>
+              </w:rPr>
+            </w:pPr>
+            <w:r>
+              <w:rPr>
+                <w:rFonts w:ascii="Times New Roman" w:hAnsi="Times New Roman" w:cs="Times New Roman"/>
+                <w:sz w:val="24"/>
+                <w:szCs w:val="24"/>
+              </w:rPr>
+              <w:t xml:space="preserve">El sistema deberá contar con un módulo que permita </w:t>
+            </w:r>
+            <w:proofErr w:type="gramStart"/>
+            <w:r>
+              <w:rPr>
+                <w:rFonts w:ascii="Times New Roman" w:hAnsi="Times New Roman" w:cs="Times New Roman"/>
+                <w:sz w:val="24"/>
+                <w:szCs w:val="24"/>
+              </w:rPr>
+              <w:t xml:space="preserve">agregar </w:t>
+            </w:r>
+            <w:r>
+              <w:rPr>
+                <w:rFonts w:ascii="Times New Roman" w:hAnsi="Times New Roman" w:cs="Times New Roman"/>
+                <w:sz w:val="24"/>
+                <w:szCs w:val="24"/>
+              </w:rPr>
+              <w:t xml:space="preserve"> </w:t>
+            </w:r>
+            <w:r>
+              <w:rPr>
+                <w:rFonts w:ascii="Times New Roman" w:hAnsi="Times New Roman" w:cs="Times New Roman"/>
+                <w:sz w:val="24"/>
+                <w:szCs w:val="24"/>
+              </w:rPr>
+              <w:t>Supermercado</w:t>
+            </w:r>
+            <w:r>
+              <w:rPr>
+                <w:rFonts w:ascii="Times New Roman" w:hAnsi="Times New Roman" w:cs="Times New Roman"/>
+                <w:sz w:val="24"/>
+                <w:szCs w:val="24"/>
+              </w:rPr>
+              <w:t>s</w:t>
+            </w:r>
+            <w:proofErr w:type="gramEnd"/>
+            <w:r>
+              <w:rPr>
+                <w:rFonts w:ascii="Times New Roman" w:hAnsi="Times New Roman" w:cs="Times New Roman"/>
+                <w:sz w:val="24"/>
+                <w:szCs w:val="24"/>
+              </w:rPr>
+              <w:t xml:space="preserve"> </w:t>
+            </w:r>
+            <w:r>
+              <w:rPr>
+                <w:rFonts w:ascii="Times New Roman" w:hAnsi="Times New Roman" w:cs="Times New Roman"/>
+                <w:sz w:val="24"/>
+                <w:szCs w:val="24"/>
+              </w:rPr>
+              <w:t>a la Base de datos.</w:t>
+            </w:r>
+          </w:p>
+        </w:tc>
+      </w:tr>
+      <w:tr>
+        <w:tc>
+          <w:tcPr>
+            <w:tcW w:w="2376" w:type="dxa"/>
+          </w:tcPr>
+          <w:p>
+            <w:pPr>
+              <w:spacing w:line="360" w:lineRule="auto"/>
+              <w:rPr>
+                <w:rFonts w:ascii="Times New Roman" w:hAnsi="Times New Roman" w:cs="Times New Roman"/>
+                <w:sz w:val="24"/>
+                <w:szCs w:val="24"/>
+                <w:lang w:val="en-US"/>
+              </w:rPr>
+            </w:pPr>
+            <w:proofErr w:type="spellStart"/>
+            <w:r>
+              <w:rPr>
+                <w:rFonts w:ascii="Times New Roman" w:hAnsi="Times New Roman" w:cs="Times New Roman"/>
+                <w:sz w:val="24"/>
+                <w:szCs w:val="24"/>
+                <w:lang w:val="en-US"/>
+              </w:rPr>
+              <w:t>Precondición</w:t>
+            </w:r>
+            <w:proofErr w:type="spellEnd"/>
+          </w:p>
+        </w:tc>
+        <w:tc>
+          <w:tcPr>
+            <w:tcW w:w="6163" w:type="dxa"/>
+          </w:tcPr>
+          <w:p>
+            <w:pPr>
+              <w:spacing w:line="360" w:lineRule="auto"/>
+              <w:rPr>
+                <w:rFonts w:ascii="Times New Roman" w:hAnsi="Times New Roman" w:cs="Times New Roman"/>
+                <w:sz w:val="24"/>
+                <w:szCs w:val="24"/>
+                <w:lang w:val="en-US"/>
+              </w:rPr>
+            </w:pPr>
+            <w:r>
+              <w:rPr>
+                <w:rFonts w:ascii="Times New Roman" w:hAnsi="Times New Roman" w:cs="Times New Roman"/>
+                <w:sz w:val="24"/>
+                <w:szCs w:val="24"/>
+                <w:lang w:val="en-US"/>
+              </w:rPr>
+              <w:t>Login</w:t>
+            </w:r>
+          </w:p>
+        </w:tc>
+      </w:tr>
+      <w:tr>
+        <w:tc>
+          <w:tcPr>
+            <w:tcW w:w="2376" w:type="dxa"/>
+          </w:tcPr>
+          <w:p>
+            <w:pPr>
+              <w:spacing w:line="360" w:lineRule="auto"/>
+              <w:rPr>
+                <w:rFonts w:ascii="Times New Roman" w:hAnsi="Times New Roman" w:cs="Times New Roman"/>
+                <w:sz w:val="24"/>
+                <w:szCs w:val="24"/>
+                <w:lang w:val="en-US"/>
+              </w:rPr>
+            </w:pPr>
+            <w:proofErr w:type="spellStart"/>
+            <w:r>
+              <w:rPr>
+                <w:rFonts w:ascii="Times New Roman" w:hAnsi="Times New Roman" w:cs="Times New Roman"/>
+                <w:sz w:val="24"/>
+                <w:szCs w:val="24"/>
+                <w:lang w:val="en-US"/>
+              </w:rPr>
+              <w:t>Secuencia</w:t>
+            </w:r>
+            <w:proofErr w:type="spellEnd"/>
+            <w:r>
+              <w:rPr>
+                <w:rFonts w:ascii="Times New Roman" w:hAnsi="Times New Roman" w:cs="Times New Roman"/>
+                <w:sz w:val="24"/>
+                <w:szCs w:val="24"/>
+                <w:lang w:val="en-US"/>
+              </w:rPr>
+              <w:t xml:space="preserve"> normal</w:t>
+            </w:r>
+          </w:p>
+        </w:tc>
+        <w:tc>
+          <w:tcPr>
+            <w:tcW w:w="6163" w:type="dxa"/>
+          </w:tcPr>
+          <w:tbl>
+            <w:tblPr>
+              <w:tblW w:w="0" w:type="auto"/>
+              <w:tblLayout w:type="fixed"/>
+              <w:tblLook w:val="0000" w:firstRow="0" w:lastRow="0" w:firstColumn="0" w:lastColumn="0" w:noHBand="0" w:noVBand="0"/>
+            </w:tblPr>
+            <w:tblGrid>
+              <w:gridCol w:w="4735"/>
+              <w:gridCol w:w="933"/>
+              <w:gridCol w:w="495"/>
+            </w:tblGrid>
+            <w:tr>
+              <w:trPr>
+                <w:gridAfter w:val="2"/>
+                <w:wAfter w:w="1428" w:type="dxa"/>
+                <w:trHeight w:val="105"/>
+              </w:trPr>
+              <w:tc>
+                <w:tcPr>
+                  <w:tcW w:w="4735" w:type="dxa"/>
+                </w:tcPr>
+                <w:p>
+                  <w:pPr>
+                    <w:framePr w:hSpace="141" w:wrap="around" w:vAnchor="text" w:hAnchor="margin" w:y="213"/>
+                    <w:autoSpaceDE w:val="0"/>
+                    <w:autoSpaceDN w:val="0"/>
+                    <w:adjustRightInd w:val="0"/>
+                    <w:spacing w:line="360" w:lineRule="auto"/>
+                    <w:jc w:val="both"/>
+                    <w:rPr>
+                      <w:rFonts w:ascii="Times New Roman" w:hAnsi="Times New Roman" w:cs="Times New Roman"/>
+                      <w:sz w:val="24"/>
+                      <w:szCs w:val="24"/>
+                    </w:rPr>
+                  </w:pPr>
+                  <w:r>
+                    <w:rPr>
+                      <w:rFonts w:ascii="Times New Roman" w:hAnsi="Times New Roman" w:cs="Times New Roman"/>
+                      <w:sz w:val="24"/>
+                      <w:szCs w:val="24"/>
+                    </w:rPr>
+                    <w:t xml:space="preserve">El usuario selecciona la opción de ingreso y se muestra la pantalla correspondiente. </w:t>
+                  </w:r>
+                </w:p>
+              </w:tc>
+            </w:tr>
+            <w:tr>
+              <w:trPr>
+                <w:gridAfter w:val="1"/>
+                <w:wAfter w:w="495" w:type="dxa"/>
+                <w:trHeight w:val="105"/>
+              </w:trPr>
+              <w:tc>
+                <w:tcPr>
+                  <w:tcW w:w="5668" w:type="dxa"/>
+                  <w:gridSpan w:val="2"/>
+                </w:tcPr>
+                <w:p>
+                  <w:pPr>
+                    <w:framePr w:hSpace="141" w:wrap="around" w:vAnchor="text" w:hAnchor="margin" w:y="213"/>
+                    <w:autoSpaceDE w:val="0"/>
+                    <w:autoSpaceDN w:val="0"/>
+                    <w:adjustRightInd w:val="0"/>
+                    <w:spacing w:line="360" w:lineRule="auto"/>
+                    <w:jc w:val="both"/>
+                    <w:rPr>
+                      <w:rFonts w:ascii="Times New Roman" w:hAnsi="Times New Roman" w:cs="Times New Roman"/>
+                      <w:sz w:val="24"/>
+                      <w:szCs w:val="24"/>
+                    </w:rPr>
+                  </w:pPr>
+                  <w:r>
+                    <w:rPr>
+                      <w:rFonts w:ascii="Times New Roman" w:hAnsi="Times New Roman" w:cs="Times New Roman"/>
+                      <w:sz w:val="24"/>
+                      <w:szCs w:val="24"/>
+                    </w:rPr>
+                    <w:t>El administrador del sistema ingresa los datos respectivos al nuevo</w:t>
+                  </w:r>
+                  <w:r>
+                    <w:rPr>
+                      <w:rFonts w:ascii="Times New Roman" w:hAnsi="Times New Roman" w:cs="Times New Roman"/>
+                      <w:sz w:val="24"/>
+                      <w:szCs w:val="24"/>
+                    </w:rPr>
+                    <w:t xml:space="preserve"> </w:t>
+                  </w:r>
+                  <w:r>
+                    <w:rPr>
+                      <w:rFonts w:ascii="Times New Roman" w:hAnsi="Times New Roman" w:cs="Times New Roman"/>
+                      <w:sz w:val="24"/>
+                      <w:szCs w:val="24"/>
+                    </w:rPr>
+                    <w:t>Supermercado</w:t>
+                  </w:r>
+                  <w:r>
+                    <w:rPr>
+                      <w:rFonts w:ascii="Times New Roman" w:hAnsi="Times New Roman" w:cs="Times New Roman"/>
+                      <w:sz w:val="24"/>
+                      <w:szCs w:val="24"/>
+                    </w:rPr>
+                    <w:t>.</w:t>
+                  </w:r>
+                  <w:r>
+                    <w:rPr>
+                      <w:rFonts w:ascii="Times New Roman" w:hAnsi="Times New Roman" w:cs="Times New Roman"/>
+                      <w:sz w:val="24"/>
+                      <w:szCs w:val="24"/>
+                    </w:rPr>
+                    <w:t xml:space="preserve"> </w:t>
+                  </w:r>
+                </w:p>
+              </w:tc>
+            </w:tr>
+            <w:tr>
+              <w:trPr>
+                <w:trHeight w:val="357"/>
+              </w:trPr>
+              <w:tc>
+                <w:tcPr>
+                  <w:tcW w:w="6163" w:type="dxa"/>
+                  <w:gridSpan w:val="3"/>
+                </w:tcPr>
+                <w:p>
+                  <w:pPr>
+                    <w:framePr w:hSpace="141" w:wrap="around" w:vAnchor="text" w:hAnchor="margin" w:y="213"/>
+                    <w:autoSpaceDE w:val="0"/>
+                    <w:autoSpaceDN w:val="0"/>
+                    <w:adjustRightInd w:val="0"/>
+                    <w:spacing w:line="360" w:lineRule="auto"/>
+                    <w:jc w:val="both"/>
+                    <w:rPr>
+                      <w:rFonts w:ascii="Times New Roman" w:hAnsi="Times New Roman" w:cs="Times New Roman"/>
+                      <w:sz w:val="24"/>
+                      <w:szCs w:val="24"/>
+                    </w:rPr>
+                  </w:pPr>
+                  <w:r>
+                    <w:rPr>
+                      <w:rFonts w:ascii="Times New Roman" w:hAnsi="Times New Roman" w:cs="Times New Roman"/>
+                      <w:sz w:val="24"/>
+                      <w:szCs w:val="24"/>
+                    </w:rPr>
+                    <w:t xml:space="preserve">El sistema verifica que los datos ingresados sean correctos. Si los datos son correctos, el sistema realiza la inserción y muestra un mensaje informativo. Por el contrario, si los datos son incorrectos el sistema le indica al usuario que corrija los datos y realice nuevamente el ingreso de datos. </w:t>
+                  </w:r>
+                </w:p>
+              </w:tc>
+            </w:tr>
+          </w:tbl>
+          <w:p>
+            <w:pPr>
+              <w:spacing w:line="360" w:lineRule="auto"/>
+              <w:rPr>
+                <w:rFonts w:ascii="Times New Roman" w:hAnsi="Times New Roman" w:cs="Times New Roman"/>
+                <w:sz w:val="24"/>
+                <w:szCs w:val="24"/>
+              </w:rPr>
+            </w:pPr>
+          </w:p>
+        </w:tc>
+      </w:tr>
+      <w:tr>
+        <w:tc>
+          <w:tcPr>
+            <w:tcW w:w="2376" w:type="dxa"/>
+          </w:tcPr>
+          <w:p>
+            <w:pPr>
+              <w:spacing w:line="360" w:lineRule="auto"/>
+              <w:rPr>
+                <w:rFonts w:ascii="Times New Roman" w:hAnsi="Times New Roman" w:cs="Times New Roman"/>
+                <w:sz w:val="24"/>
+                <w:szCs w:val="24"/>
+                <w:lang w:val="en-US"/>
+              </w:rPr>
+            </w:pPr>
+            <w:r>
+              <w:rPr>
+                <w:rFonts w:ascii="Times New Roman" w:hAnsi="Times New Roman" w:cs="Times New Roman"/>
+                <w:sz w:val="24"/>
+                <w:szCs w:val="24"/>
+                <w:lang w:val="en-US"/>
+              </w:rPr>
+              <w:t xml:space="preserve">Post </w:t>
+            </w:r>
+            <w:proofErr w:type="spellStart"/>
+            <w:r>
+              <w:rPr>
+                <w:rFonts w:ascii="Times New Roman" w:hAnsi="Times New Roman" w:cs="Times New Roman"/>
+                <w:sz w:val="24"/>
+                <w:szCs w:val="24"/>
+                <w:lang w:val="en-US"/>
+              </w:rPr>
+              <w:t>Condición</w:t>
+            </w:r>
+            <w:proofErr w:type="spellEnd"/>
+          </w:p>
+        </w:tc>
+        <w:tc>
+          <w:tcPr>
+            <w:tcW w:w="6163" w:type="dxa"/>
+          </w:tcPr>
+          <w:p>
+            <w:pPr>
+              <w:spacing w:line="360" w:lineRule="auto"/>
+              <w:rPr>
+                <w:rFonts w:ascii="Times New Roman" w:hAnsi="Times New Roman" w:cs="Times New Roman"/>
+                <w:sz w:val="24"/>
+                <w:szCs w:val="24"/>
+                <w:lang w:val="en-US"/>
+              </w:rPr>
+            </w:pPr>
+          </w:p>
+        </w:tc>
+      </w:tr>
+      <w:tr>
+        <w:tc>
+          <w:tcPr>
+            <w:tcW w:w="2376" w:type="dxa"/>
+          </w:tcPr>
+          <w:p>
+            <w:pPr>
+              <w:spacing w:line="360" w:lineRule="auto"/>
+              <w:rPr>
+                <w:rFonts w:ascii="Times New Roman" w:hAnsi="Times New Roman" w:cs="Times New Roman"/>
+                <w:sz w:val="24"/>
+                <w:szCs w:val="24"/>
+                <w:lang w:val="en-US"/>
+              </w:rPr>
+            </w:pPr>
+            <w:proofErr w:type="spellStart"/>
+            <w:r>
+              <w:rPr>
+                <w:rFonts w:ascii="Times New Roman" w:hAnsi="Times New Roman" w:cs="Times New Roman"/>
+                <w:sz w:val="24"/>
+                <w:szCs w:val="24"/>
+                <w:lang w:val="en-US"/>
+              </w:rPr>
+              <w:t>Importancia</w:t>
+            </w:r>
+            <w:proofErr w:type="spellEnd"/>
+          </w:p>
+        </w:tc>
+        <w:tc>
+          <w:tcPr>
+            <w:tcW w:w="6163" w:type="dxa"/>
+          </w:tcPr>
+          <w:p>
+            <w:pPr>
+              <w:spacing w:line="360" w:lineRule="auto"/>
+              <w:rPr>
+                <w:rFonts w:ascii="Times New Roman" w:hAnsi="Times New Roman" w:cs="Times New Roman"/>
+                <w:sz w:val="24"/>
+                <w:szCs w:val="24"/>
+                <w:lang w:val="en-US"/>
+              </w:rPr>
+            </w:pPr>
+            <w:r>
+              <w:rPr>
+                <w:rFonts w:ascii="Times New Roman" w:hAnsi="Times New Roman" w:cs="Times New Roman"/>
+                <w:sz w:val="24"/>
+                <w:szCs w:val="24"/>
+                <w:lang w:val="en-US"/>
+              </w:rPr>
+              <w:t>Vital</w:t>
+            </w:r>
+          </w:p>
+        </w:tc>
+      </w:tr>
+      <w:tr>
+        <w:tc>
+          <w:tcPr>
+            <w:tcW w:w="2376" w:type="dxa"/>
+          </w:tcPr>
+          <w:p>
+            <w:pPr>
+              <w:spacing w:line="360" w:lineRule="auto"/>
+              <w:ind w:right="587"/>
+              <w:rPr>
+                <w:rFonts w:ascii="Times New Roman" w:hAnsi="Times New Roman" w:cs="Times New Roman"/>
+                <w:sz w:val="24"/>
+                <w:szCs w:val="24"/>
+                <w:lang w:val="en-US"/>
+              </w:rPr>
+            </w:pPr>
+            <w:proofErr w:type="spellStart"/>
+            <w:r>
+              <w:rPr>
+                <w:rFonts w:ascii="Times New Roman" w:hAnsi="Times New Roman" w:cs="Times New Roman"/>
+                <w:sz w:val="24"/>
+                <w:szCs w:val="24"/>
+                <w:lang w:val="en-US"/>
+              </w:rPr>
+              <w:t>Comentarios</w:t>
+            </w:r>
+            <w:proofErr w:type="spellEnd"/>
+          </w:p>
+        </w:tc>
+        <w:tc>
+          <w:tcPr>
+            <w:tcW w:w="6163" w:type="dxa"/>
+          </w:tcPr>
+          <w:p>
+            <w:pPr>
+              <w:spacing w:line="360" w:lineRule="auto"/>
+              <w:rPr>
+                <w:rFonts w:ascii="Times New Roman" w:hAnsi="Times New Roman" w:cs="Times New Roman"/>
+                <w:sz w:val="24"/>
+                <w:szCs w:val="24"/>
+              </w:rPr>
+            </w:pPr>
+            <w:r>
+              <w:rPr>
+                <w:rFonts w:ascii="Times New Roman" w:hAnsi="Times New Roman" w:cs="Times New Roman"/>
+                <w:sz w:val="24"/>
+                <w:szCs w:val="24"/>
+              </w:rPr>
+              <w:t>Hay diferentes sedes.</w:t>
+            </w:r>
+          </w:p>
+        </w:tc>
+      </w:tr>
+    </w:tbl>
+    <w:p>
+      <w:pPr>
+        <w:tabs>
+          <w:tab w:val="center" w:pos="4419"/>
+          <w:tab w:val="left" w:pos="7056"/>
+        </w:tabs>
+        <w:spacing w:line="360" w:lineRule="auto"/>
+        <w:rPr>
+          <w:rFonts w:ascii="Times New Roman" w:hAnsi="Times New Roman" w:cs="Times New Roman"/>
+          <w:b/>
+          <w:sz w:val="24"/>
+          <w:szCs w:val="24"/>
+        </w:rPr>
+      </w:pPr>
+      <w:r>
+        <w:rPr>
+          <w:rFonts w:ascii="Times New Roman" w:hAnsi="Times New Roman" w:cs="Times New Roman"/>
+          <w:b/>
+          <w:sz w:val="24"/>
+          <w:szCs w:val="24"/>
+        </w:rPr>
+        <w:tab/>
+      </w:r>
+      <w:r>
+        <w:rPr>
+          <w:rFonts w:ascii="Times New Roman" w:hAnsi="Times New Roman" w:cs="Times New Roman"/>
+          <w:i/>
+          <w:iCs/>
+          <w:sz w:val="24"/>
+          <w:szCs w:val="24"/>
+        </w:rPr>
+        <w:t xml:space="preserve">Tabla </w:t>
+      </w:r>
+      <w:r>
+        <w:rPr>
+          <w:rFonts w:ascii="Times New Roman" w:hAnsi="Times New Roman" w:cs="Times New Roman"/>
+          <w:i/>
+          <w:iCs/>
+          <w:sz w:val="24"/>
+          <w:szCs w:val="24"/>
+        </w:rPr>
+        <w:t>5</w:t>
+      </w:r>
+      <w:r>
+        <w:rPr>
+          <w:rFonts w:ascii="Times New Roman" w:hAnsi="Times New Roman" w:cs="Times New Roman"/>
+          <w:i/>
+          <w:iCs/>
+          <w:sz w:val="24"/>
+          <w:szCs w:val="24"/>
+        </w:rPr>
+        <w:t>: Requisito Funcional-00</w:t>
+      </w:r>
+      <w:r>
+        <w:rPr>
+          <w:rFonts w:ascii="Times New Roman" w:hAnsi="Times New Roman" w:cs="Times New Roman"/>
+          <w:i/>
+          <w:iCs/>
+          <w:sz w:val="24"/>
+          <w:szCs w:val="24"/>
+        </w:rPr>
+        <w:t>5</w:t>
+      </w:r>
+      <w:r>
+        <w:rPr>
+          <w:rFonts w:ascii="Times New Roman" w:hAnsi="Times New Roman" w:cs="Times New Roman"/>
+          <w:i/>
+          <w:iCs/>
+          <w:sz w:val="24"/>
+          <w:szCs w:val="24"/>
+        </w:rPr>
+        <w:t xml:space="preserve"> – </w:t>
+      </w:r>
+      <w:r>
+        <w:rPr>
+          <w:rFonts w:ascii="Times New Roman" w:hAnsi="Times New Roman" w:cs="Times New Roman"/>
+          <w:i/>
+          <w:iCs/>
+          <w:sz w:val="24"/>
+          <w:szCs w:val="24"/>
+        </w:rPr>
+        <w:t>Agregar Supermercado</w:t>
+      </w:r>
+    </w:p>
+    <w:p>
+      <w:pPr>
+        <w:spacing w:line="360" w:lineRule="auto"/>
+        <w:rPr>
+          <w:rFonts w:ascii="Times New Roman" w:hAnsi="Times New Roman" w:cs="Times New Roman"/>
+          <w:i/>
+          <w:iCs/>
+          <w:sz w:val="24"/>
+          <w:szCs w:val="24"/>
+        </w:rPr>
+      </w:pPr>
+      <w:r>
+        <w:rPr>
+          <w:rFonts w:ascii="Times New Roman" w:hAnsi="Times New Roman" w:cs="Times New Roman"/>
+          <w:i/>
+          <w:iCs/>
+          <w:sz w:val="24"/>
+          <w:szCs w:val="24"/>
+        </w:rPr>
+        <w:br w:type="page"/>
+      </w:r>
+    </w:p>
+    <w:tbl>
+      <w:tblPr>
+        <w:tblpPr w:leftFromText="141" w:rightFromText="141" w:vertAnchor="text" w:horzAnchor="margin" w:tblpY="213"/>
+        <w:tblW w:w="8539" w:type="dxa"/>
+        <w:tblBorders>
+          <w:top w:val="single" w:sz="4" w:space="0" w:color="auto"/>
+          <w:left w:val="single" w:sz="4" w:space="0" w:color="auto"/>
+          <w:bottom w:val="single" w:sz="4" w:space="0" w:color="auto"/>
+          <w:right w:val="single" w:sz="4" w:space="0" w:color="auto"/>
+          <w:insideH w:val="single" w:sz="4" w:space="0" w:color="auto"/>
+          <w:insideV w:val="single" w:sz="4" w:space="0" w:color="auto"/>
+        </w:tblBorders>
+        <w:tblLayout w:type="fixed"/>
+        <w:tblLook w:val="0000" w:firstRow="0" w:lastRow="0" w:firstColumn="0" w:lastColumn="0" w:noHBand="0" w:noVBand="0"/>
+      </w:tblPr>
+      <w:tblGrid>
+        <w:gridCol w:w="2376"/>
+        <w:gridCol w:w="6163"/>
+      </w:tblGrid>
+      <w:tr>
+        <w:tc>
+          <w:tcPr>
+            <w:tcW w:w="2376" w:type="dxa"/>
+          </w:tcPr>
+          <w:p>
+            <w:pPr>
+              <w:spacing w:line="360" w:lineRule="auto"/>
+              <w:rPr>
+                <w:rFonts w:ascii="Times New Roman" w:hAnsi="Times New Roman" w:cs="Times New Roman"/>
+                <w:sz w:val="24"/>
+                <w:szCs w:val="24"/>
+                <w:lang w:val="en-US"/>
+              </w:rPr>
+            </w:pPr>
+            <w:proofErr w:type="spellStart"/>
+            <w:r>
+              <w:rPr>
+                <w:rFonts w:ascii="Times New Roman" w:hAnsi="Times New Roman" w:cs="Times New Roman"/>
+                <w:sz w:val="24"/>
+                <w:szCs w:val="24"/>
+                <w:lang w:val="en-US"/>
+              </w:rPr>
+              <w:lastRenderedPageBreak/>
+              <w:t>Requisito</w:t>
+            </w:r>
+            <w:proofErr w:type="spellEnd"/>
+            <w:r>
+              <w:rPr>
+                <w:rFonts w:ascii="Times New Roman" w:hAnsi="Times New Roman" w:cs="Times New Roman"/>
+                <w:sz w:val="24"/>
+                <w:szCs w:val="24"/>
+                <w:lang w:val="en-US"/>
+              </w:rPr>
+              <w:t xml:space="preserve"> Funcional-006</w:t>
+            </w:r>
+          </w:p>
+        </w:tc>
+        <w:tc>
+          <w:tcPr>
+            <w:tcW w:w="6163" w:type="dxa"/>
+          </w:tcPr>
+          <w:p>
+            <w:pPr>
+              <w:spacing w:line="360" w:lineRule="auto"/>
+              <w:rPr>
+                <w:rFonts w:ascii="Times New Roman" w:hAnsi="Times New Roman" w:cs="Times New Roman"/>
+                <w:sz w:val="24"/>
+                <w:szCs w:val="24"/>
+                <w:lang w:val="en-US"/>
+              </w:rPr>
+            </w:pPr>
+            <w:proofErr w:type="spellStart"/>
+            <w:proofErr w:type="gramStart"/>
+            <w:r>
+              <w:rPr>
+                <w:rFonts w:ascii="Times New Roman" w:hAnsi="Times New Roman" w:cs="Times New Roman"/>
+                <w:sz w:val="24"/>
+                <w:szCs w:val="24"/>
+                <w:lang w:val="en-US"/>
+              </w:rPr>
+              <w:t>Editar</w:t>
+            </w:r>
+            <w:proofErr w:type="spellEnd"/>
+            <w:r>
+              <w:rPr>
+                <w:rFonts w:ascii="Times New Roman" w:hAnsi="Times New Roman" w:cs="Times New Roman"/>
+                <w:sz w:val="24"/>
+                <w:szCs w:val="24"/>
+                <w:lang w:val="en-US"/>
+              </w:rPr>
+              <w:t xml:space="preserve"> </w:t>
+            </w:r>
+            <w:r>
+              <w:rPr>
+                <w:rFonts w:ascii="Times New Roman" w:hAnsi="Times New Roman" w:cs="Times New Roman"/>
+                <w:sz w:val="24"/>
+                <w:szCs w:val="24"/>
+                <w:lang w:val="en-US"/>
+              </w:rPr>
+              <w:t xml:space="preserve"> </w:t>
+            </w:r>
+            <w:proofErr w:type="spellStart"/>
+            <w:r>
+              <w:rPr>
+                <w:rFonts w:ascii="Times New Roman" w:hAnsi="Times New Roman" w:cs="Times New Roman"/>
+                <w:sz w:val="24"/>
+                <w:szCs w:val="24"/>
+                <w:lang w:val="en-US"/>
+              </w:rPr>
+              <w:t>Supermercado</w:t>
+            </w:r>
+            <w:proofErr w:type="spellEnd"/>
+            <w:proofErr w:type="gramEnd"/>
+          </w:p>
+        </w:tc>
+      </w:tr>
+      <w:tr>
+        <w:tc>
+          <w:tcPr>
+            <w:tcW w:w="2376" w:type="dxa"/>
+          </w:tcPr>
+          <w:p>
+            <w:pPr>
+              <w:spacing w:line="360" w:lineRule="auto"/>
+              <w:rPr>
+                <w:rFonts w:ascii="Times New Roman" w:hAnsi="Times New Roman" w:cs="Times New Roman"/>
+                <w:sz w:val="24"/>
+                <w:szCs w:val="24"/>
+                <w:lang w:val="en-US"/>
+              </w:rPr>
+            </w:pPr>
+            <w:proofErr w:type="spellStart"/>
+            <w:r>
+              <w:rPr>
+                <w:rFonts w:ascii="Times New Roman" w:hAnsi="Times New Roman" w:cs="Times New Roman"/>
+                <w:sz w:val="24"/>
+                <w:szCs w:val="24"/>
+                <w:lang w:val="en-US"/>
+              </w:rPr>
+              <w:t>Ver</w:t>
+            </w:r>
+            <w:r>
+              <w:rPr>
+                <w:rFonts w:ascii="Times New Roman" w:hAnsi="Times New Roman" w:cs="Times New Roman"/>
+                <w:sz w:val="24"/>
+                <w:szCs w:val="24"/>
+                <w:lang w:val="en-US"/>
+              </w:rPr>
+              <w:t>sión</w:t>
+            </w:r>
+            <w:proofErr w:type="spellEnd"/>
+          </w:p>
+        </w:tc>
+        <w:tc>
+          <w:tcPr>
+            <w:tcW w:w="6163" w:type="dxa"/>
+          </w:tcPr>
+          <w:p>
+            <w:pPr>
+              <w:spacing w:line="360" w:lineRule="auto"/>
+              <w:rPr>
+                <w:rFonts w:ascii="Times New Roman" w:hAnsi="Times New Roman" w:cs="Times New Roman"/>
+                <w:sz w:val="24"/>
+                <w:szCs w:val="24"/>
+                <w:lang w:val="en-US"/>
+              </w:rPr>
+            </w:pPr>
+            <w:r>
+              <w:rPr>
+                <w:rFonts w:ascii="Times New Roman" w:hAnsi="Times New Roman" w:cs="Times New Roman"/>
+                <w:sz w:val="24"/>
+                <w:szCs w:val="24"/>
+                <w:lang w:val="en-US"/>
+              </w:rPr>
+              <w:t xml:space="preserve">1.0 </w:t>
+            </w:r>
+          </w:p>
+        </w:tc>
+      </w:tr>
+      <w:tr>
+        <w:tc>
+          <w:tcPr>
+            <w:tcW w:w="2376" w:type="dxa"/>
+          </w:tcPr>
+          <w:p>
+            <w:pPr>
+              <w:spacing w:line="360" w:lineRule="auto"/>
+              <w:rPr>
+                <w:rFonts w:ascii="Times New Roman" w:hAnsi="Times New Roman" w:cs="Times New Roman"/>
+                <w:sz w:val="24"/>
+                <w:szCs w:val="24"/>
+                <w:lang w:val="en-US"/>
+              </w:rPr>
+            </w:pPr>
+            <w:r>
+              <w:rPr>
+                <w:rFonts w:ascii="Times New Roman" w:hAnsi="Times New Roman" w:cs="Times New Roman"/>
+                <w:sz w:val="24"/>
+                <w:szCs w:val="24"/>
+                <w:lang w:val="en-US"/>
+              </w:rPr>
+              <w:t>Autor</w:t>
+            </w:r>
+          </w:p>
+        </w:tc>
+        <w:tc>
+          <w:tcPr>
+            <w:tcW w:w="6163" w:type="dxa"/>
+          </w:tcPr>
+          <w:p>
+            <w:pPr>
+              <w:spacing w:line="360" w:lineRule="auto"/>
+              <w:rPr>
+                <w:rFonts w:ascii="Times New Roman" w:hAnsi="Times New Roman" w:cs="Times New Roman"/>
+                <w:sz w:val="24"/>
+                <w:szCs w:val="24"/>
+                <w:lang w:val="en-US"/>
+              </w:rPr>
+            </w:pPr>
+            <w:r>
+              <w:rPr>
+                <w:rFonts w:ascii="Times New Roman" w:hAnsi="Times New Roman" w:cs="Times New Roman"/>
+                <w:sz w:val="24"/>
+                <w:szCs w:val="24"/>
+                <w:lang w:val="en-US"/>
+              </w:rPr>
+              <w:t>Roque Chacón</w:t>
+            </w:r>
+            <w:r>
+              <w:rPr>
+                <w:rFonts w:ascii="Times New Roman" w:hAnsi="Times New Roman" w:cs="Times New Roman"/>
+                <w:sz w:val="24"/>
+                <w:szCs w:val="24"/>
+                <w:lang w:val="en-US"/>
+              </w:rPr>
+              <w:t xml:space="preserve"> – Kevin Arce</w:t>
+            </w:r>
+          </w:p>
+        </w:tc>
+      </w:tr>
+      <w:tr>
+        <w:tc>
+          <w:tcPr>
+            <w:tcW w:w="2376" w:type="dxa"/>
+          </w:tcPr>
+          <w:p>
+            <w:pPr>
+              <w:spacing w:line="360" w:lineRule="auto"/>
+              <w:rPr>
+                <w:rFonts w:ascii="Times New Roman" w:hAnsi="Times New Roman" w:cs="Times New Roman"/>
+                <w:sz w:val="24"/>
+                <w:szCs w:val="24"/>
+                <w:lang w:val="en-US"/>
+              </w:rPr>
+            </w:pPr>
+            <w:proofErr w:type="spellStart"/>
+            <w:r>
+              <w:rPr>
+                <w:rFonts w:ascii="Times New Roman" w:hAnsi="Times New Roman" w:cs="Times New Roman"/>
+                <w:sz w:val="24"/>
+                <w:szCs w:val="24"/>
+                <w:lang w:val="en-US"/>
+              </w:rPr>
+              <w:t>Requisitos</w:t>
+            </w:r>
+            <w:proofErr w:type="spellEnd"/>
+            <w:r>
+              <w:rPr>
+                <w:rFonts w:ascii="Times New Roman" w:hAnsi="Times New Roman" w:cs="Times New Roman"/>
+                <w:sz w:val="24"/>
+                <w:szCs w:val="24"/>
+                <w:lang w:val="en-US"/>
+              </w:rPr>
+              <w:t xml:space="preserve"> </w:t>
+            </w:r>
+            <w:proofErr w:type="spellStart"/>
+            <w:r>
+              <w:rPr>
+                <w:rFonts w:ascii="Times New Roman" w:hAnsi="Times New Roman" w:cs="Times New Roman"/>
+                <w:sz w:val="24"/>
+                <w:szCs w:val="24"/>
+                <w:lang w:val="en-US"/>
+              </w:rPr>
+              <w:t>asociados</w:t>
+            </w:r>
+            <w:proofErr w:type="spellEnd"/>
+          </w:p>
+        </w:tc>
+        <w:tc>
+          <w:tcPr>
+            <w:tcW w:w="6163" w:type="dxa"/>
+          </w:tcPr>
+          <w:p>
+            <w:pPr>
+              <w:spacing w:line="360" w:lineRule="auto"/>
+              <w:rPr>
+                <w:rFonts w:ascii="Times New Roman" w:hAnsi="Times New Roman" w:cs="Times New Roman"/>
+                <w:sz w:val="24"/>
+                <w:szCs w:val="24"/>
+                <w:lang w:val="en-US"/>
+              </w:rPr>
+            </w:pPr>
+          </w:p>
+        </w:tc>
+      </w:tr>
+      <w:tr>
+        <w:tc>
+          <w:tcPr>
+            <w:tcW w:w="2376" w:type="dxa"/>
+          </w:tcPr>
+          <w:p>
+            <w:pPr>
+              <w:spacing w:line="360" w:lineRule="auto"/>
+              <w:rPr>
+                <w:rFonts w:ascii="Times New Roman" w:hAnsi="Times New Roman" w:cs="Times New Roman"/>
+                <w:sz w:val="24"/>
+                <w:szCs w:val="24"/>
+                <w:lang w:val="en-US"/>
+              </w:rPr>
+            </w:pPr>
+            <w:proofErr w:type="spellStart"/>
+            <w:r>
+              <w:rPr>
+                <w:rFonts w:ascii="Times New Roman" w:hAnsi="Times New Roman" w:cs="Times New Roman"/>
+                <w:sz w:val="24"/>
+                <w:szCs w:val="24"/>
+                <w:lang w:val="en-US"/>
+              </w:rPr>
+              <w:t>Descripción</w:t>
+            </w:r>
+            <w:proofErr w:type="spellEnd"/>
+          </w:p>
+        </w:tc>
+        <w:tc>
+          <w:tcPr>
+            <w:tcW w:w="6163" w:type="dxa"/>
+          </w:tcPr>
+          <w:p>
+            <w:pPr>
+              <w:spacing w:line="360" w:lineRule="auto"/>
+              <w:rPr>
+                <w:rFonts w:ascii="Times New Roman" w:hAnsi="Times New Roman" w:cs="Times New Roman"/>
+                <w:sz w:val="24"/>
+                <w:szCs w:val="24"/>
+              </w:rPr>
+            </w:pPr>
+            <w:r>
+              <w:rPr>
+                <w:rFonts w:ascii="Times New Roman" w:hAnsi="Times New Roman" w:cs="Times New Roman"/>
+                <w:sz w:val="24"/>
+                <w:szCs w:val="24"/>
+              </w:rPr>
+              <w:t>El sistema deberá contar c</w:t>
+            </w:r>
+            <w:r>
+              <w:rPr>
+                <w:rFonts w:ascii="Times New Roman" w:hAnsi="Times New Roman" w:cs="Times New Roman"/>
+                <w:sz w:val="24"/>
+                <w:szCs w:val="24"/>
+              </w:rPr>
+              <w:t xml:space="preserve">on un módulo que permita </w:t>
+            </w:r>
+            <w:proofErr w:type="gramStart"/>
+            <w:r>
+              <w:rPr>
+                <w:rFonts w:ascii="Times New Roman" w:hAnsi="Times New Roman" w:cs="Times New Roman"/>
+                <w:sz w:val="24"/>
+                <w:szCs w:val="24"/>
+              </w:rPr>
+              <w:t>editar</w:t>
+            </w:r>
+            <w:r>
+              <w:rPr>
+                <w:rFonts w:ascii="Times New Roman" w:hAnsi="Times New Roman" w:cs="Times New Roman"/>
+                <w:sz w:val="24"/>
+                <w:szCs w:val="24"/>
+              </w:rPr>
+              <w:t xml:space="preserve"> </w:t>
+            </w:r>
+            <w:r>
+              <w:rPr>
+                <w:rFonts w:ascii="Times New Roman" w:hAnsi="Times New Roman" w:cs="Times New Roman"/>
+                <w:sz w:val="24"/>
+                <w:szCs w:val="24"/>
+              </w:rPr>
+              <w:t xml:space="preserve"> </w:t>
+            </w:r>
+            <w:r>
+              <w:rPr>
+                <w:rFonts w:ascii="Times New Roman" w:hAnsi="Times New Roman" w:cs="Times New Roman"/>
+                <w:sz w:val="24"/>
+                <w:szCs w:val="24"/>
+              </w:rPr>
+              <w:t>Supermercado</w:t>
+            </w:r>
+            <w:r>
+              <w:rPr>
+                <w:rFonts w:ascii="Times New Roman" w:hAnsi="Times New Roman" w:cs="Times New Roman"/>
+                <w:sz w:val="24"/>
+                <w:szCs w:val="24"/>
+              </w:rPr>
+              <w:t>s</w:t>
+            </w:r>
+            <w:proofErr w:type="gramEnd"/>
+            <w:r>
+              <w:rPr>
+                <w:rFonts w:ascii="Times New Roman" w:hAnsi="Times New Roman" w:cs="Times New Roman"/>
+                <w:sz w:val="24"/>
+                <w:szCs w:val="24"/>
+              </w:rPr>
+              <w:t xml:space="preserve"> </w:t>
+            </w:r>
+            <w:r>
+              <w:rPr>
+                <w:rFonts w:ascii="Times New Roman" w:hAnsi="Times New Roman" w:cs="Times New Roman"/>
+                <w:sz w:val="24"/>
+                <w:szCs w:val="24"/>
+              </w:rPr>
+              <w:t xml:space="preserve">y actualizarlos en </w:t>
+            </w:r>
+            <w:r>
+              <w:rPr>
+                <w:rFonts w:ascii="Times New Roman" w:hAnsi="Times New Roman" w:cs="Times New Roman"/>
+                <w:sz w:val="24"/>
+                <w:szCs w:val="24"/>
+              </w:rPr>
+              <w:t xml:space="preserve"> la Base de datos.</w:t>
+            </w:r>
+          </w:p>
+        </w:tc>
+      </w:tr>
+      <w:tr>
+        <w:tc>
+          <w:tcPr>
+            <w:tcW w:w="2376" w:type="dxa"/>
+          </w:tcPr>
+          <w:p>
+            <w:pPr>
+              <w:spacing w:line="360" w:lineRule="auto"/>
+              <w:rPr>
+                <w:rFonts w:ascii="Times New Roman" w:hAnsi="Times New Roman" w:cs="Times New Roman"/>
+                <w:sz w:val="24"/>
+                <w:szCs w:val="24"/>
+                <w:lang w:val="en-US"/>
+              </w:rPr>
+            </w:pPr>
+            <w:proofErr w:type="spellStart"/>
+            <w:r>
+              <w:rPr>
+                <w:rFonts w:ascii="Times New Roman" w:hAnsi="Times New Roman" w:cs="Times New Roman"/>
+                <w:sz w:val="24"/>
+                <w:szCs w:val="24"/>
+                <w:lang w:val="en-US"/>
+              </w:rPr>
+              <w:t>Precondición</w:t>
+            </w:r>
+            <w:proofErr w:type="spellEnd"/>
+          </w:p>
+        </w:tc>
+        <w:tc>
+          <w:tcPr>
+            <w:tcW w:w="6163" w:type="dxa"/>
+          </w:tcPr>
+          <w:p>
+            <w:pPr>
+              <w:spacing w:line="360" w:lineRule="auto"/>
+              <w:rPr>
+                <w:rFonts w:ascii="Times New Roman" w:hAnsi="Times New Roman" w:cs="Times New Roman"/>
+                <w:sz w:val="24"/>
+                <w:szCs w:val="24"/>
+                <w:lang w:val="en-US"/>
+              </w:rPr>
+            </w:pPr>
+            <w:r>
+              <w:rPr>
+                <w:rFonts w:ascii="Times New Roman" w:hAnsi="Times New Roman" w:cs="Times New Roman"/>
+                <w:sz w:val="24"/>
+                <w:szCs w:val="24"/>
+                <w:lang w:val="en-US"/>
+              </w:rPr>
+              <w:t>Login</w:t>
+            </w:r>
+          </w:p>
+        </w:tc>
+      </w:tr>
+      <w:tr>
+        <w:tc>
+          <w:tcPr>
+            <w:tcW w:w="2376" w:type="dxa"/>
+          </w:tcPr>
+          <w:p>
+            <w:pPr>
+              <w:spacing w:line="360" w:lineRule="auto"/>
+              <w:rPr>
+                <w:rFonts w:ascii="Times New Roman" w:hAnsi="Times New Roman" w:cs="Times New Roman"/>
+                <w:sz w:val="24"/>
+                <w:szCs w:val="24"/>
+                <w:lang w:val="en-US"/>
+              </w:rPr>
+            </w:pPr>
+            <w:proofErr w:type="spellStart"/>
+            <w:r>
+              <w:rPr>
+                <w:rFonts w:ascii="Times New Roman" w:hAnsi="Times New Roman" w:cs="Times New Roman"/>
+                <w:sz w:val="24"/>
+                <w:szCs w:val="24"/>
+                <w:lang w:val="en-US"/>
+              </w:rPr>
+              <w:t>Secuencia</w:t>
+            </w:r>
+            <w:proofErr w:type="spellEnd"/>
+            <w:r>
+              <w:rPr>
+                <w:rFonts w:ascii="Times New Roman" w:hAnsi="Times New Roman" w:cs="Times New Roman"/>
+                <w:sz w:val="24"/>
+                <w:szCs w:val="24"/>
+                <w:lang w:val="en-US"/>
+              </w:rPr>
+              <w:t xml:space="preserve"> normal</w:t>
+            </w:r>
+          </w:p>
+        </w:tc>
+        <w:tc>
+          <w:tcPr>
+            <w:tcW w:w="6163" w:type="dxa"/>
+          </w:tcPr>
+          <w:tbl>
+            <w:tblPr>
+              <w:tblW w:w="0" w:type="auto"/>
+              <w:tblLayout w:type="fixed"/>
+              <w:tblLook w:val="0000" w:firstRow="0" w:lastRow="0" w:firstColumn="0" w:lastColumn="0" w:noHBand="0" w:noVBand="0"/>
+            </w:tblPr>
+            <w:tblGrid>
+              <w:gridCol w:w="4735"/>
+              <w:gridCol w:w="933"/>
+              <w:gridCol w:w="495"/>
+            </w:tblGrid>
+            <w:tr>
+              <w:trPr>
+                <w:gridAfter w:val="2"/>
+                <w:wAfter w:w="1428" w:type="dxa"/>
+                <w:trHeight w:val="105"/>
+              </w:trPr>
+              <w:tc>
+                <w:tcPr>
+                  <w:tcW w:w="4735" w:type="dxa"/>
+                </w:tcPr>
+                <w:p>
+                  <w:pPr>
+                    <w:framePr w:hSpace="141" w:wrap="around" w:vAnchor="text" w:hAnchor="margin" w:y="213"/>
+                    <w:autoSpaceDE w:val="0"/>
+                    <w:autoSpaceDN w:val="0"/>
+                    <w:adjustRightInd w:val="0"/>
+                    <w:spacing w:line="360" w:lineRule="auto"/>
+                    <w:jc w:val="both"/>
+                    <w:rPr>
+                      <w:rFonts w:ascii="Times New Roman" w:hAnsi="Times New Roman" w:cs="Times New Roman"/>
+                      <w:sz w:val="24"/>
+                      <w:szCs w:val="24"/>
+                    </w:rPr>
+                  </w:pPr>
+                  <w:r>
+                    <w:rPr>
+                      <w:rFonts w:ascii="Times New Roman" w:hAnsi="Times New Roman" w:cs="Times New Roman"/>
+                      <w:sz w:val="24"/>
+                      <w:szCs w:val="24"/>
+                    </w:rPr>
+                    <w:t>El usuario</w:t>
+                  </w:r>
+                  <w:r>
+                    <w:rPr>
+                      <w:rFonts w:ascii="Times New Roman" w:hAnsi="Times New Roman" w:cs="Times New Roman"/>
+                      <w:sz w:val="24"/>
+                      <w:szCs w:val="24"/>
+                    </w:rPr>
+                    <w:t>(administrador)</w:t>
+                  </w:r>
+                  <w:r>
+                    <w:rPr>
+                      <w:rFonts w:ascii="Times New Roman" w:hAnsi="Times New Roman" w:cs="Times New Roman"/>
+                      <w:sz w:val="24"/>
+                      <w:szCs w:val="24"/>
+                    </w:rPr>
+                    <w:t xml:space="preserve"> selecciona la opción </w:t>
+                  </w:r>
+                  <w:r>
+                    <w:rPr>
+                      <w:rFonts w:ascii="Times New Roman" w:hAnsi="Times New Roman" w:cs="Times New Roman"/>
+                      <w:sz w:val="24"/>
+                      <w:szCs w:val="24"/>
+                    </w:rPr>
+                    <w:t xml:space="preserve">de editar </w:t>
+                  </w:r>
+                  <w:r>
+                    <w:rPr>
+                      <w:rFonts w:ascii="Times New Roman" w:hAnsi="Times New Roman" w:cs="Times New Roman"/>
+                      <w:sz w:val="24"/>
+                      <w:szCs w:val="24"/>
+                    </w:rPr>
+                    <w:t xml:space="preserve">y se muestra la pantalla correspondiente. </w:t>
+                  </w:r>
+                </w:p>
+              </w:tc>
+            </w:tr>
+            <w:tr>
+              <w:trPr>
+                <w:gridAfter w:val="1"/>
+                <w:wAfter w:w="495" w:type="dxa"/>
+                <w:trHeight w:val="105"/>
+              </w:trPr>
+              <w:tc>
+                <w:tcPr>
+                  <w:tcW w:w="5668" w:type="dxa"/>
+                  <w:gridSpan w:val="2"/>
+                </w:tcPr>
+                <w:p>
+                  <w:pPr>
+                    <w:framePr w:hSpace="141" w:wrap="around" w:vAnchor="text" w:hAnchor="margin" w:y="213"/>
+                    <w:autoSpaceDE w:val="0"/>
+                    <w:autoSpaceDN w:val="0"/>
+                    <w:adjustRightInd w:val="0"/>
+                    <w:spacing w:line="360" w:lineRule="auto"/>
+                    <w:jc w:val="both"/>
+                    <w:rPr>
+                      <w:rFonts w:ascii="Times New Roman" w:hAnsi="Times New Roman" w:cs="Times New Roman"/>
+                      <w:sz w:val="24"/>
+                      <w:szCs w:val="24"/>
+                    </w:rPr>
+                  </w:pPr>
+                  <w:r>
+                    <w:rPr>
+                      <w:rFonts w:ascii="Times New Roman" w:hAnsi="Times New Roman" w:cs="Times New Roman"/>
+                      <w:sz w:val="24"/>
+                      <w:szCs w:val="24"/>
+                    </w:rPr>
+                    <w:t>El administrador del sistema ingres</w:t>
+                  </w:r>
+                  <w:r>
+                    <w:rPr>
+                      <w:rFonts w:ascii="Times New Roman" w:hAnsi="Times New Roman" w:cs="Times New Roman"/>
+                      <w:sz w:val="24"/>
+                      <w:szCs w:val="24"/>
+                    </w:rPr>
+                    <w:t xml:space="preserve">a los datos respectivos al </w:t>
+                  </w:r>
+                  <w:r>
+                    <w:rPr>
+                      <w:rFonts w:ascii="Times New Roman" w:hAnsi="Times New Roman" w:cs="Times New Roman"/>
+                      <w:sz w:val="24"/>
+                      <w:szCs w:val="24"/>
+                    </w:rPr>
+                    <w:t xml:space="preserve"> </w:t>
+                  </w:r>
+                  <w:r>
+                    <w:rPr>
+                      <w:rFonts w:ascii="Times New Roman" w:hAnsi="Times New Roman" w:cs="Times New Roman"/>
+                      <w:sz w:val="24"/>
+                      <w:szCs w:val="24"/>
+                    </w:rPr>
+                    <w:t xml:space="preserve"> </w:t>
+                  </w:r>
+                  <w:r>
+                    <w:rPr>
+                      <w:rFonts w:ascii="Times New Roman" w:hAnsi="Times New Roman" w:cs="Times New Roman"/>
+                      <w:sz w:val="24"/>
+                      <w:szCs w:val="24"/>
+                    </w:rPr>
+                    <w:t>Supermercado</w:t>
+                  </w:r>
+                  <w:r>
+                    <w:rPr>
+                      <w:rFonts w:ascii="Times New Roman" w:hAnsi="Times New Roman" w:cs="Times New Roman"/>
+                      <w:sz w:val="24"/>
+                      <w:szCs w:val="24"/>
+                    </w:rPr>
+                    <w:t>.</w:t>
+                  </w:r>
+                  <w:r>
+                    <w:rPr>
+                      <w:rFonts w:ascii="Times New Roman" w:hAnsi="Times New Roman" w:cs="Times New Roman"/>
+                      <w:sz w:val="24"/>
+                      <w:szCs w:val="24"/>
+                    </w:rPr>
+                    <w:t xml:space="preserve"> </w:t>
+                  </w:r>
+                </w:p>
+              </w:tc>
+            </w:tr>
+            <w:tr>
+              <w:trPr>
+                <w:trHeight w:val="357"/>
+              </w:trPr>
+              <w:tc>
+                <w:tcPr>
+                  <w:tcW w:w="6163" w:type="dxa"/>
+                  <w:gridSpan w:val="3"/>
+                </w:tcPr>
+                <w:p>
+                  <w:pPr>
+                    <w:framePr w:hSpace="141" w:wrap="around" w:vAnchor="text" w:hAnchor="margin" w:y="213"/>
+                    <w:autoSpaceDE w:val="0"/>
+                    <w:autoSpaceDN w:val="0"/>
+                    <w:adjustRightInd w:val="0"/>
+                    <w:spacing w:line="360" w:lineRule="auto"/>
+                    <w:jc w:val="both"/>
+                    <w:rPr>
+                      <w:rFonts w:ascii="Times New Roman" w:hAnsi="Times New Roman" w:cs="Times New Roman"/>
+                      <w:sz w:val="24"/>
+                      <w:szCs w:val="24"/>
+                    </w:rPr>
+                  </w:pPr>
+                  <w:r>
+                    <w:rPr>
+                      <w:rFonts w:ascii="Times New Roman" w:hAnsi="Times New Roman" w:cs="Times New Roman"/>
+                      <w:sz w:val="24"/>
+                      <w:szCs w:val="24"/>
+                    </w:rPr>
+                    <w:t xml:space="preserve">El sistema verifica que los datos ingresados sean correctos. Si los datos son correctos, el sistema realiza la inserción y muestra un mensaje informativo. Por el contrario, si los datos son incorrectos el sistema le indica al usuario que corrija los datos y realice nuevamente el ingreso de datos. </w:t>
+                  </w:r>
+                </w:p>
+              </w:tc>
+            </w:tr>
+          </w:tbl>
+          <w:p>
+            <w:pPr>
+              <w:spacing w:line="360" w:lineRule="auto"/>
+              <w:rPr>
+                <w:rFonts w:ascii="Times New Roman" w:hAnsi="Times New Roman" w:cs="Times New Roman"/>
+                <w:sz w:val="24"/>
+                <w:szCs w:val="24"/>
+              </w:rPr>
+            </w:pPr>
+          </w:p>
+        </w:tc>
+      </w:tr>
+      <w:tr>
+        <w:tc>
+          <w:tcPr>
+            <w:tcW w:w="2376" w:type="dxa"/>
+          </w:tcPr>
+          <w:p>
+            <w:pPr>
+              <w:spacing w:line="360" w:lineRule="auto"/>
+              <w:rPr>
+                <w:rFonts w:ascii="Times New Roman" w:hAnsi="Times New Roman" w:cs="Times New Roman"/>
+                <w:sz w:val="24"/>
+                <w:szCs w:val="24"/>
+                <w:lang w:val="en-US"/>
+              </w:rPr>
+            </w:pPr>
+            <w:r>
+              <w:rPr>
+                <w:rFonts w:ascii="Times New Roman" w:hAnsi="Times New Roman" w:cs="Times New Roman"/>
+                <w:sz w:val="24"/>
+                <w:szCs w:val="24"/>
+                <w:lang w:val="en-US"/>
+              </w:rPr>
+              <w:t xml:space="preserve">Post </w:t>
+            </w:r>
+            <w:proofErr w:type="spellStart"/>
+            <w:r>
+              <w:rPr>
+                <w:rFonts w:ascii="Times New Roman" w:hAnsi="Times New Roman" w:cs="Times New Roman"/>
+                <w:sz w:val="24"/>
+                <w:szCs w:val="24"/>
+                <w:lang w:val="en-US"/>
+              </w:rPr>
+              <w:t>Condición</w:t>
+            </w:r>
+            <w:proofErr w:type="spellEnd"/>
+          </w:p>
+        </w:tc>
+        <w:tc>
+          <w:tcPr>
+            <w:tcW w:w="6163" w:type="dxa"/>
+          </w:tcPr>
+          <w:p>
+            <w:pPr>
+              <w:spacing w:line="360" w:lineRule="auto"/>
+              <w:rPr>
+                <w:rFonts w:ascii="Times New Roman" w:hAnsi="Times New Roman" w:cs="Times New Roman"/>
+                <w:sz w:val="24"/>
+                <w:szCs w:val="24"/>
+                <w:lang w:val="en-US"/>
+              </w:rPr>
+            </w:pPr>
+          </w:p>
+        </w:tc>
+      </w:tr>
+      <w:tr>
+        <w:tc>
+          <w:tcPr>
+            <w:tcW w:w="2376" w:type="dxa"/>
+          </w:tcPr>
+          <w:p>
+            <w:pPr>
+              <w:spacing w:line="360" w:lineRule="auto"/>
+              <w:rPr>
+                <w:rFonts w:ascii="Times New Roman" w:hAnsi="Times New Roman" w:cs="Times New Roman"/>
+                <w:sz w:val="24"/>
+                <w:szCs w:val="24"/>
+                <w:lang w:val="en-US"/>
+              </w:rPr>
+            </w:pPr>
+            <w:proofErr w:type="spellStart"/>
+            <w:r>
+              <w:rPr>
+                <w:rFonts w:ascii="Times New Roman" w:hAnsi="Times New Roman" w:cs="Times New Roman"/>
+                <w:sz w:val="24"/>
+                <w:szCs w:val="24"/>
+                <w:lang w:val="en-US"/>
+              </w:rPr>
+              <w:t>Importancia</w:t>
+            </w:r>
+            <w:proofErr w:type="spellEnd"/>
+          </w:p>
+        </w:tc>
+        <w:tc>
+          <w:tcPr>
+            <w:tcW w:w="6163" w:type="dxa"/>
+          </w:tcPr>
+          <w:p>
+            <w:pPr>
+              <w:spacing w:line="360" w:lineRule="auto"/>
+              <w:rPr>
+                <w:rFonts w:ascii="Times New Roman" w:hAnsi="Times New Roman" w:cs="Times New Roman"/>
+                <w:sz w:val="24"/>
+                <w:szCs w:val="24"/>
+                <w:lang w:val="en-US"/>
+              </w:rPr>
+            </w:pPr>
+            <w:r>
+              <w:rPr>
+                <w:rFonts w:ascii="Times New Roman" w:hAnsi="Times New Roman" w:cs="Times New Roman"/>
+                <w:sz w:val="24"/>
+                <w:szCs w:val="24"/>
+                <w:lang w:val="en-US"/>
+              </w:rPr>
+              <w:t>Vital</w:t>
+            </w:r>
+          </w:p>
+        </w:tc>
+      </w:tr>
+      <w:tr>
+        <w:tc>
+          <w:tcPr>
+            <w:tcW w:w="2376" w:type="dxa"/>
+          </w:tcPr>
+          <w:p>
+            <w:pPr>
+              <w:spacing w:line="360" w:lineRule="auto"/>
+              <w:ind w:right="587"/>
+              <w:rPr>
+                <w:rFonts w:ascii="Times New Roman" w:hAnsi="Times New Roman" w:cs="Times New Roman"/>
+                <w:sz w:val="24"/>
+                <w:szCs w:val="24"/>
+                <w:lang w:val="en-US"/>
+              </w:rPr>
+            </w:pPr>
+            <w:proofErr w:type="spellStart"/>
+            <w:r>
+              <w:rPr>
+                <w:rFonts w:ascii="Times New Roman" w:hAnsi="Times New Roman" w:cs="Times New Roman"/>
+                <w:sz w:val="24"/>
+                <w:szCs w:val="24"/>
+                <w:lang w:val="en-US"/>
+              </w:rPr>
+              <w:t>Comentarios</w:t>
+            </w:r>
+            <w:proofErr w:type="spellEnd"/>
+          </w:p>
+        </w:tc>
+        <w:tc>
+          <w:tcPr>
+            <w:tcW w:w="6163" w:type="dxa"/>
+          </w:tcPr>
+          <w:p>
+            <w:pPr>
+              <w:spacing w:line="360" w:lineRule="auto"/>
+              <w:rPr>
+                <w:rFonts w:ascii="Times New Roman" w:hAnsi="Times New Roman" w:cs="Times New Roman"/>
+                <w:sz w:val="24"/>
+                <w:szCs w:val="24"/>
+              </w:rPr>
+            </w:pPr>
+            <w:r>
+              <w:rPr>
+                <w:rFonts w:ascii="Times New Roman" w:hAnsi="Times New Roman" w:cs="Times New Roman"/>
+                <w:sz w:val="24"/>
+                <w:szCs w:val="24"/>
+              </w:rPr>
+              <w:t>Solo los administradores pueden editar el</w:t>
+            </w:r>
+            <w:r>
+              <w:rPr>
+                <w:rFonts w:ascii="Times New Roman" w:hAnsi="Times New Roman" w:cs="Times New Roman"/>
+                <w:sz w:val="24"/>
+                <w:szCs w:val="24"/>
+              </w:rPr>
+              <w:t xml:space="preserve"> punto de venta</w:t>
+            </w:r>
+            <w:r>
+              <w:rPr>
+                <w:rFonts w:ascii="Times New Roman" w:hAnsi="Times New Roman" w:cs="Times New Roman"/>
+                <w:sz w:val="24"/>
+                <w:szCs w:val="24"/>
+              </w:rPr>
+              <w:t>.</w:t>
+            </w:r>
+          </w:p>
+        </w:tc>
+      </w:tr>
+    </w:tbl>
+    <w:p>
+      <w:pPr>
+        <w:tabs>
+          <w:tab w:val="center" w:pos="4419"/>
+          <w:tab w:val="left" w:pos="7056"/>
+        </w:tabs>
+        <w:spacing w:line="360" w:lineRule="auto"/>
+        <w:rPr>
+          <w:rFonts w:ascii="Times New Roman" w:hAnsi="Times New Roman" w:cs="Times New Roman"/>
+          <w:b/>
+          <w:sz w:val="24"/>
+          <w:szCs w:val="24"/>
+        </w:rPr>
+      </w:pPr>
+      <w:r>
+        <w:rPr>
+          <w:rFonts w:ascii="Times New Roman" w:hAnsi="Times New Roman" w:cs="Times New Roman"/>
+          <w:b/>
+          <w:sz w:val="24"/>
+          <w:szCs w:val="24"/>
+        </w:rPr>
+        <w:tab/>
+      </w:r>
+      <w:r>
+        <w:rPr>
+          <w:rFonts w:ascii="Times New Roman" w:hAnsi="Times New Roman" w:cs="Times New Roman"/>
+          <w:i/>
+          <w:iCs/>
+          <w:sz w:val="24"/>
+          <w:szCs w:val="24"/>
+        </w:rPr>
+        <w:t xml:space="preserve">Tabla </w:t>
+      </w:r>
+      <w:r>
+        <w:rPr>
+          <w:rFonts w:ascii="Times New Roman" w:hAnsi="Times New Roman" w:cs="Times New Roman"/>
+          <w:i/>
+          <w:iCs/>
+          <w:sz w:val="24"/>
+          <w:szCs w:val="24"/>
+        </w:rPr>
+        <w:t>6</w:t>
+      </w:r>
+      <w:r>
+        <w:rPr>
+          <w:rFonts w:ascii="Times New Roman" w:hAnsi="Times New Roman" w:cs="Times New Roman"/>
+          <w:i/>
+          <w:iCs/>
+          <w:sz w:val="24"/>
+          <w:szCs w:val="24"/>
+        </w:rPr>
+        <w:t>: R</w:t>
+      </w:r>
+      <w:r>
+        <w:rPr>
+          <w:rFonts w:ascii="Times New Roman" w:hAnsi="Times New Roman" w:cs="Times New Roman"/>
+          <w:i/>
+          <w:iCs/>
+          <w:sz w:val="24"/>
+          <w:szCs w:val="24"/>
+        </w:rPr>
+        <w:t>equisito Funcional-006</w:t>
+      </w:r>
+      <w:r>
+        <w:rPr>
+          <w:rFonts w:ascii="Times New Roman" w:hAnsi="Times New Roman" w:cs="Times New Roman"/>
+          <w:i/>
+          <w:iCs/>
+          <w:sz w:val="24"/>
+          <w:szCs w:val="24"/>
+        </w:rPr>
+        <w:t xml:space="preserve"> – Editar</w:t>
+      </w:r>
+      <w:r>
+        <w:rPr>
+          <w:rFonts w:ascii="Times New Roman" w:hAnsi="Times New Roman" w:cs="Times New Roman"/>
+          <w:i/>
+          <w:iCs/>
+          <w:sz w:val="24"/>
+          <w:szCs w:val="24"/>
+        </w:rPr>
+        <w:t xml:space="preserve"> Supermercado</w:t>
+      </w:r>
+    </w:p>
+    <w:p>
+      <w:pPr>
+        <w:spacing w:line="360" w:lineRule="auto"/>
+        <w:rPr>
+          <w:rFonts w:ascii="Times New Roman" w:hAnsi="Times New Roman" w:cs="Times New Roman"/>
+          <w:i/>
+          <w:iCs/>
+          <w:sz w:val="24"/>
+          <w:szCs w:val="24"/>
+        </w:rPr>
+      </w:pPr>
+      <w:r>
+        <w:rPr>
+          <w:rFonts w:ascii="Times New Roman" w:hAnsi="Times New Roman" w:cs="Times New Roman"/>
+          <w:i/>
+          <w:iCs/>
+          <w:sz w:val="24"/>
+          <w:szCs w:val="24"/>
+        </w:rPr>
+        <w:br w:type="page"/>
+      </w:r>
+    </w:p>
+    <w:tbl>
+      <w:tblPr>
+        <w:tblpPr w:leftFromText="141" w:rightFromText="141" w:vertAnchor="text" w:horzAnchor="margin" w:tblpY="213"/>
+        <w:tblW w:w="8539" w:type="dxa"/>
+        <w:tblBorders>
+          <w:top w:val="single" w:sz="4" w:space="0" w:color="auto"/>
+          <w:left w:val="single" w:sz="4" w:space="0" w:color="auto"/>
+          <w:bottom w:val="single" w:sz="4" w:space="0" w:color="auto"/>
+          <w:right w:val="single" w:sz="4" w:space="0" w:color="auto"/>
+          <w:insideH w:val="single" w:sz="4" w:space="0" w:color="auto"/>
+          <w:insideV w:val="single" w:sz="4" w:space="0" w:color="auto"/>
+        </w:tblBorders>
+        <w:tblLayout w:type="fixed"/>
+        <w:tblLook w:val="0000" w:firstRow="0" w:lastRow="0" w:firstColumn="0" w:lastColumn="0" w:noHBand="0" w:noVBand="0"/>
+      </w:tblPr>
+      <w:tblGrid>
+        <w:gridCol w:w="2376"/>
+        <w:gridCol w:w="6163"/>
+      </w:tblGrid>
+      <w:tr>
+        <w:tc>
+          <w:tcPr>
+            <w:tcW w:w="2376" w:type="dxa"/>
+          </w:tcPr>
+          <w:p>
+            <w:pPr>
+              <w:spacing w:line="360" w:lineRule="auto"/>
+              <w:rPr>
+                <w:rFonts w:ascii="Times New Roman" w:hAnsi="Times New Roman" w:cs="Times New Roman"/>
+                <w:sz w:val="24"/>
+                <w:szCs w:val="24"/>
+                <w:lang w:val="en-US"/>
+              </w:rPr>
+            </w:pPr>
+            <w:proofErr w:type="spellStart"/>
+            <w:r>
+              <w:rPr>
+                <w:rFonts w:ascii="Times New Roman" w:hAnsi="Times New Roman" w:cs="Times New Roman"/>
+                <w:sz w:val="24"/>
+                <w:szCs w:val="24"/>
+                <w:lang w:val="en-US"/>
+              </w:rPr>
+              <w:lastRenderedPageBreak/>
+              <w:t>Requisito</w:t>
+            </w:r>
+            <w:proofErr w:type="spellEnd"/>
+            <w:r>
+              <w:rPr>
+                <w:rFonts w:ascii="Times New Roman" w:hAnsi="Times New Roman" w:cs="Times New Roman"/>
+                <w:sz w:val="24"/>
+                <w:szCs w:val="24"/>
+                <w:lang w:val="en-US"/>
+              </w:rPr>
+              <w:t xml:space="preserve"> Funcional-007</w:t>
+            </w:r>
+          </w:p>
+        </w:tc>
+        <w:tc>
+          <w:tcPr>
+            <w:tcW w:w="6163" w:type="dxa"/>
+          </w:tcPr>
+          <w:p>
+            <w:pPr>
+              <w:spacing w:line="360" w:lineRule="auto"/>
+              <w:rPr>
+                <w:rFonts w:ascii="Times New Roman" w:hAnsi="Times New Roman" w:cs="Times New Roman"/>
+                <w:sz w:val="24"/>
+                <w:szCs w:val="24"/>
+                <w:lang w:val="en-US"/>
+              </w:rPr>
+            </w:pPr>
+            <w:proofErr w:type="spellStart"/>
+            <w:proofErr w:type="gramStart"/>
+            <w:r>
+              <w:rPr>
+                <w:rFonts w:ascii="Times New Roman" w:hAnsi="Times New Roman" w:cs="Times New Roman"/>
+                <w:sz w:val="24"/>
+                <w:szCs w:val="24"/>
+                <w:lang w:val="en-US"/>
+              </w:rPr>
+              <w:t>Eliminar</w:t>
+            </w:r>
+            <w:proofErr w:type="spellEnd"/>
+            <w:r>
+              <w:rPr>
+                <w:rFonts w:ascii="Times New Roman" w:hAnsi="Times New Roman" w:cs="Times New Roman"/>
+                <w:sz w:val="24"/>
+                <w:szCs w:val="24"/>
+                <w:lang w:val="en-US"/>
+              </w:rPr>
+              <w:t xml:space="preserve">  </w:t>
+            </w:r>
+            <w:proofErr w:type="spellStart"/>
+            <w:r>
+              <w:rPr>
+                <w:rFonts w:ascii="Times New Roman" w:hAnsi="Times New Roman" w:cs="Times New Roman"/>
+                <w:sz w:val="24"/>
+                <w:szCs w:val="24"/>
+                <w:lang w:val="en-US"/>
+              </w:rPr>
+              <w:t>Supermercado</w:t>
+            </w:r>
+            <w:proofErr w:type="spellEnd"/>
+            <w:proofErr w:type="gramEnd"/>
+          </w:p>
+        </w:tc>
+      </w:tr>
+      <w:tr>
+        <w:tc>
+          <w:tcPr>
+            <w:tcW w:w="2376" w:type="dxa"/>
+          </w:tcPr>
+          <w:p>
+            <w:pPr>
+              <w:spacing w:line="360" w:lineRule="auto"/>
+              <w:rPr>
+                <w:rFonts w:ascii="Times New Roman" w:hAnsi="Times New Roman" w:cs="Times New Roman"/>
+                <w:sz w:val="24"/>
+                <w:szCs w:val="24"/>
+                <w:lang w:val="en-US"/>
+              </w:rPr>
+            </w:pPr>
+            <w:proofErr w:type="spellStart"/>
+            <w:r>
+              <w:rPr>
+                <w:rFonts w:ascii="Times New Roman" w:hAnsi="Times New Roman" w:cs="Times New Roman"/>
+                <w:sz w:val="24"/>
+                <w:szCs w:val="24"/>
+                <w:lang w:val="en-US"/>
+              </w:rPr>
+              <w:t>Ver</w:t>
+            </w:r>
+            <w:r>
+              <w:rPr>
+                <w:rFonts w:ascii="Times New Roman" w:hAnsi="Times New Roman" w:cs="Times New Roman"/>
+                <w:sz w:val="24"/>
+                <w:szCs w:val="24"/>
+                <w:lang w:val="en-US"/>
+              </w:rPr>
+              <w:t>sión</w:t>
+            </w:r>
+            <w:proofErr w:type="spellEnd"/>
+          </w:p>
+        </w:tc>
+        <w:tc>
+          <w:tcPr>
+            <w:tcW w:w="6163" w:type="dxa"/>
+          </w:tcPr>
+          <w:p>
+            <w:pPr>
+              <w:spacing w:line="360" w:lineRule="auto"/>
+              <w:rPr>
+                <w:rFonts w:ascii="Times New Roman" w:hAnsi="Times New Roman" w:cs="Times New Roman"/>
+                <w:sz w:val="24"/>
+                <w:szCs w:val="24"/>
+                <w:lang w:val="en-US"/>
+              </w:rPr>
+            </w:pPr>
+            <w:r>
+              <w:rPr>
+                <w:rFonts w:ascii="Times New Roman" w:hAnsi="Times New Roman" w:cs="Times New Roman"/>
+                <w:sz w:val="24"/>
+                <w:szCs w:val="24"/>
+                <w:lang w:val="en-US"/>
+              </w:rPr>
+              <w:t xml:space="preserve">1.0 </w:t>
+            </w:r>
+          </w:p>
+        </w:tc>
+      </w:tr>
+      <w:tr>
+        <w:tc>
+          <w:tcPr>
+            <w:tcW w:w="2376" w:type="dxa"/>
+          </w:tcPr>
+          <w:p>
+            <w:pPr>
+              <w:spacing w:line="360" w:lineRule="auto"/>
+              <w:rPr>
+                <w:rFonts w:ascii="Times New Roman" w:hAnsi="Times New Roman" w:cs="Times New Roman"/>
+                <w:sz w:val="24"/>
+                <w:szCs w:val="24"/>
+                <w:lang w:val="en-US"/>
+              </w:rPr>
+            </w:pPr>
+            <w:r>
+              <w:rPr>
+                <w:rFonts w:ascii="Times New Roman" w:hAnsi="Times New Roman" w:cs="Times New Roman"/>
+                <w:sz w:val="24"/>
+                <w:szCs w:val="24"/>
+                <w:lang w:val="en-US"/>
+              </w:rPr>
+              <w:t>Autor</w:t>
+            </w:r>
+          </w:p>
+        </w:tc>
+        <w:tc>
+          <w:tcPr>
+            <w:tcW w:w="6163" w:type="dxa"/>
+          </w:tcPr>
+          <w:p>
+            <w:pPr>
+              <w:spacing w:line="360" w:lineRule="auto"/>
+              <w:rPr>
+                <w:rFonts w:ascii="Times New Roman" w:hAnsi="Times New Roman" w:cs="Times New Roman"/>
+                <w:sz w:val="24"/>
+                <w:szCs w:val="24"/>
+                <w:lang w:val="en-US"/>
+              </w:rPr>
+            </w:pPr>
+            <w:r>
+              <w:rPr>
+                <w:rFonts w:ascii="Times New Roman" w:hAnsi="Times New Roman" w:cs="Times New Roman"/>
+                <w:sz w:val="24"/>
+                <w:szCs w:val="24"/>
+                <w:lang w:val="en-US"/>
+              </w:rPr>
+              <w:t>Roque Chacón</w:t>
+            </w:r>
+            <w:r>
+              <w:rPr>
+                <w:rFonts w:ascii="Times New Roman" w:hAnsi="Times New Roman" w:cs="Times New Roman"/>
+                <w:sz w:val="24"/>
+                <w:szCs w:val="24"/>
+                <w:lang w:val="en-US"/>
+              </w:rPr>
+              <w:t xml:space="preserve"> – Kevin Arce</w:t>
+            </w:r>
+          </w:p>
+        </w:tc>
+      </w:tr>
+      <w:tr>
+        <w:tc>
+          <w:tcPr>
+            <w:tcW w:w="2376" w:type="dxa"/>
+          </w:tcPr>
+          <w:p>
+            <w:pPr>
+              <w:spacing w:line="360" w:lineRule="auto"/>
+              <w:rPr>
+                <w:rFonts w:ascii="Times New Roman" w:hAnsi="Times New Roman" w:cs="Times New Roman"/>
+                <w:sz w:val="24"/>
+                <w:szCs w:val="24"/>
+                <w:lang w:val="en-US"/>
+              </w:rPr>
+            </w:pPr>
+            <w:proofErr w:type="spellStart"/>
+            <w:r>
+              <w:rPr>
+                <w:rFonts w:ascii="Times New Roman" w:hAnsi="Times New Roman" w:cs="Times New Roman"/>
+                <w:sz w:val="24"/>
+                <w:szCs w:val="24"/>
+                <w:lang w:val="en-US"/>
+              </w:rPr>
+              <w:t>Requisitos</w:t>
+            </w:r>
+            <w:proofErr w:type="spellEnd"/>
+            <w:r>
+              <w:rPr>
+                <w:rFonts w:ascii="Times New Roman" w:hAnsi="Times New Roman" w:cs="Times New Roman"/>
+                <w:sz w:val="24"/>
+                <w:szCs w:val="24"/>
+                <w:lang w:val="en-US"/>
+              </w:rPr>
+              <w:t xml:space="preserve"> </w:t>
+            </w:r>
+            <w:proofErr w:type="spellStart"/>
+            <w:r>
+              <w:rPr>
+                <w:rFonts w:ascii="Times New Roman" w:hAnsi="Times New Roman" w:cs="Times New Roman"/>
+                <w:sz w:val="24"/>
+                <w:szCs w:val="24"/>
+                <w:lang w:val="en-US"/>
+              </w:rPr>
+              <w:t>asociados</w:t>
+            </w:r>
+            <w:proofErr w:type="spellEnd"/>
+          </w:p>
+        </w:tc>
+        <w:tc>
+          <w:tcPr>
+            <w:tcW w:w="6163" w:type="dxa"/>
+          </w:tcPr>
+          <w:p>
+            <w:pPr>
+              <w:spacing w:line="360" w:lineRule="auto"/>
+              <w:rPr>
+                <w:rFonts w:ascii="Times New Roman" w:hAnsi="Times New Roman" w:cs="Times New Roman"/>
+                <w:sz w:val="24"/>
+                <w:szCs w:val="24"/>
+                <w:lang w:val="en-US"/>
+              </w:rPr>
+            </w:pPr>
+          </w:p>
+        </w:tc>
+      </w:tr>
+      <w:tr>
+        <w:tc>
+          <w:tcPr>
+            <w:tcW w:w="2376" w:type="dxa"/>
+          </w:tcPr>
+          <w:p>
+            <w:pPr>
+              <w:spacing w:line="360" w:lineRule="auto"/>
+              <w:rPr>
+                <w:rFonts w:ascii="Times New Roman" w:hAnsi="Times New Roman" w:cs="Times New Roman"/>
+                <w:sz w:val="24"/>
+                <w:szCs w:val="24"/>
+                <w:lang w:val="en-US"/>
+              </w:rPr>
+            </w:pPr>
+            <w:proofErr w:type="spellStart"/>
+            <w:r>
+              <w:rPr>
+                <w:rFonts w:ascii="Times New Roman" w:hAnsi="Times New Roman" w:cs="Times New Roman"/>
+                <w:sz w:val="24"/>
+                <w:szCs w:val="24"/>
+                <w:lang w:val="en-US"/>
+              </w:rPr>
+              <w:t>Descripción</w:t>
+            </w:r>
+            <w:proofErr w:type="spellEnd"/>
+          </w:p>
+        </w:tc>
+        <w:tc>
+          <w:tcPr>
+            <w:tcW w:w="6163" w:type="dxa"/>
+          </w:tcPr>
+          <w:p>
+            <w:pPr>
+              <w:spacing w:line="360" w:lineRule="auto"/>
+              <w:rPr>
+                <w:rFonts w:ascii="Times New Roman" w:hAnsi="Times New Roman" w:cs="Times New Roman"/>
+                <w:sz w:val="24"/>
+                <w:szCs w:val="24"/>
+              </w:rPr>
+            </w:pPr>
+            <w:r>
+              <w:rPr>
+                <w:rFonts w:ascii="Times New Roman" w:hAnsi="Times New Roman" w:cs="Times New Roman"/>
+                <w:sz w:val="24"/>
+                <w:szCs w:val="24"/>
+              </w:rPr>
+              <w:t>El sistema deberá contar c</w:t>
+            </w:r>
+            <w:r>
+              <w:rPr>
+                <w:rFonts w:ascii="Times New Roman" w:hAnsi="Times New Roman" w:cs="Times New Roman"/>
+                <w:sz w:val="24"/>
+                <w:szCs w:val="24"/>
+              </w:rPr>
+              <w:t xml:space="preserve">on un módulo que permita </w:t>
+            </w:r>
+            <w:proofErr w:type="gramStart"/>
+            <w:r>
+              <w:rPr>
+                <w:rFonts w:ascii="Times New Roman" w:hAnsi="Times New Roman" w:cs="Times New Roman"/>
+                <w:sz w:val="24"/>
+                <w:szCs w:val="24"/>
+              </w:rPr>
+              <w:t>eliminar</w:t>
+            </w:r>
+            <w:r>
+              <w:rPr>
+                <w:rFonts w:ascii="Times New Roman" w:hAnsi="Times New Roman" w:cs="Times New Roman"/>
+                <w:sz w:val="24"/>
+                <w:szCs w:val="24"/>
+              </w:rPr>
+              <w:t xml:space="preserve"> </w:t>
+            </w:r>
+            <w:r>
+              <w:rPr>
+                <w:rFonts w:ascii="Times New Roman" w:hAnsi="Times New Roman" w:cs="Times New Roman"/>
+                <w:sz w:val="24"/>
+                <w:szCs w:val="24"/>
+              </w:rPr>
+              <w:t xml:space="preserve"> </w:t>
+            </w:r>
+            <w:r>
+              <w:rPr>
+                <w:rFonts w:ascii="Times New Roman" w:hAnsi="Times New Roman" w:cs="Times New Roman"/>
+                <w:sz w:val="24"/>
+                <w:szCs w:val="24"/>
+              </w:rPr>
+              <w:t>Supermercado</w:t>
+            </w:r>
+            <w:r>
+              <w:rPr>
+                <w:rFonts w:ascii="Times New Roman" w:hAnsi="Times New Roman" w:cs="Times New Roman"/>
+                <w:sz w:val="24"/>
+                <w:szCs w:val="24"/>
+              </w:rPr>
+              <w:t>s</w:t>
+            </w:r>
+            <w:proofErr w:type="gramEnd"/>
+            <w:r>
+              <w:rPr>
+                <w:rFonts w:ascii="Times New Roman" w:hAnsi="Times New Roman" w:cs="Times New Roman"/>
+                <w:sz w:val="24"/>
+                <w:szCs w:val="24"/>
+              </w:rPr>
+              <w:t xml:space="preserve"> </w:t>
+            </w:r>
+            <w:r>
+              <w:rPr>
+                <w:rFonts w:ascii="Times New Roman" w:hAnsi="Times New Roman" w:cs="Times New Roman"/>
+                <w:sz w:val="24"/>
+                <w:szCs w:val="24"/>
+              </w:rPr>
+              <w:t xml:space="preserve">y actualizarlos en </w:t>
+            </w:r>
+            <w:r>
+              <w:rPr>
+                <w:rFonts w:ascii="Times New Roman" w:hAnsi="Times New Roman" w:cs="Times New Roman"/>
+                <w:sz w:val="24"/>
+                <w:szCs w:val="24"/>
+              </w:rPr>
+              <w:t xml:space="preserve"> la Base de datos.</w:t>
+            </w:r>
+          </w:p>
+        </w:tc>
+      </w:tr>
+      <w:tr>
+        <w:tc>
+          <w:tcPr>
+            <w:tcW w:w="2376" w:type="dxa"/>
+          </w:tcPr>
+          <w:p>
+            <w:pPr>
+              <w:spacing w:line="360" w:lineRule="auto"/>
+              <w:rPr>
+                <w:rFonts w:ascii="Times New Roman" w:hAnsi="Times New Roman" w:cs="Times New Roman"/>
+                <w:sz w:val="24"/>
+                <w:szCs w:val="24"/>
+                <w:lang w:val="en-US"/>
+              </w:rPr>
+            </w:pPr>
+            <w:proofErr w:type="spellStart"/>
+            <w:r>
+              <w:rPr>
+                <w:rFonts w:ascii="Times New Roman" w:hAnsi="Times New Roman" w:cs="Times New Roman"/>
+                <w:sz w:val="24"/>
+                <w:szCs w:val="24"/>
+                <w:lang w:val="en-US"/>
+              </w:rPr>
+              <w:t>Precondición</w:t>
+            </w:r>
+            <w:proofErr w:type="spellEnd"/>
+          </w:p>
+        </w:tc>
+        <w:tc>
+          <w:tcPr>
+            <w:tcW w:w="6163" w:type="dxa"/>
+          </w:tcPr>
+          <w:p>
+            <w:pPr>
+              <w:spacing w:line="360" w:lineRule="auto"/>
+              <w:rPr>
+                <w:rFonts w:ascii="Times New Roman" w:hAnsi="Times New Roman" w:cs="Times New Roman"/>
+                <w:sz w:val="24"/>
+                <w:szCs w:val="24"/>
+                <w:lang w:val="en-US"/>
+              </w:rPr>
+            </w:pPr>
+            <w:r>
+              <w:rPr>
+                <w:rFonts w:ascii="Times New Roman" w:hAnsi="Times New Roman" w:cs="Times New Roman"/>
+                <w:sz w:val="24"/>
+                <w:szCs w:val="24"/>
+                <w:lang w:val="en-US"/>
+              </w:rPr>
+              <w:t>Login</w:t>
+            </w:r>
+          </w:p>
+        </w:tc>
+      </w:tr>
+      <w:tr>
+        <w:tc>
+          <w:tcPr>
+            <w:tcW w:w="2376" w:type="dxa"/>
+          </w:tcPr>
+          <w:p>
+            <w:pPr>
+              <w:spacing w:line="360" w:lineRule="auto"/>
+              <w:rPr>
+                <w:rFonts w:ascii="Times New Roman" w:hAnsi="Times New Roman" w:cs="Times New Roman"/>
+                <w:sz w:val="24"/>
+                <w:szCs w:val="24"/>
+                <w:lang w:val="en-US"/>
+              </w:rPr>
+            </w:pPr>
+            <w:proofErr w:type="spellStart"/>
+            <w:r>
+              <w:rPr>
+                <w:rFonts w:ascii="Times New Roman" w:hAnsi="Times New Roman" w:cs="Times New Roman"/>
+                <w:sz w:val="24"/>
+                <w:szCs w:val="24"/>
+                <w:lang w:val="en-US"/>
+              </w:rPr>
+              <w:t>Secuencia</w:t>
+            </w:r>
+            <w:proofErr w:type="spellEnd"/>
+            <w:r>
+              <w:rPr>
+                <w:rFonts w:ascii="Times New Roman" w:hAnsi="Times New Roman" w:cs="Times New Roman"/>
+                <w:sz w:val="24"/>
+                <w:szCs w:val="24"/>
+                <w:lang w:val="en-US"/>
+              </w:rPr>
+              <w:t xml:space="preserve"> normal</w:t>
+            </w:r>
+          </w:p>
+        </w:tc>
+        <w:tc>
+          <w:tcPr>
+            <w:tcW w:w="6163" w:type="dxa"/>
+          </w:tcPr>
+          <w:tbl>
+            <w:tblPr>
+              <w:tblW w:w="0" w:type="auto"/>
+              <w:tblLayout w:type="fixed"/>
+              <w:tblLook w:val="0000" w:firstRow="0" w:lastRow="0" w:firstColumn="0" w:lastColumn="0" w:noHBand="0" w:noVBand="0"/>
+            </w:tblPr>
+            <w:tblGrid>
+              <w:gridCol w:w="4735"/>
+            </w:tblGrid>
+            <w:tr>
+              <w:trPr>
+                <w:trHeight w:val="105"/>
+              </w:trPr>
+              <w:tc>
+                <w:tcPr>
+                  <w:tcW w:w="4735" w:type="dxa"/>
+                </w:tcPr>
+                <w:p>
+                  <w:pPr>
+                    <w:framePr w:hSpace="141" w:wrap="around" w:vAnchor="text" w:hAnchor="margin" w:y="213"/>
+                    <w:autoSpaceDE w:val="0"/>
+                    <w:autoSpaceDN w:val="0"/>
+                    <w:adjustRightInd w:val="0"/>
+                    <w:spacing w:line="360" w:lineRule="auto"/>
+                    <w:jc w:val="both"/>
+                    <w:rPr>
+                      <w:rFonts w:ascii="Times New Roman" w:hAnsi="Times New Roman" w:cs="Times New Roman"/>
+                      <w:sz w:val="24"/>
+                      <w:szCs w:val="24"/>
+                    </w:rPr>
+                  </w:pPr>
+                  <w:r>
+                    <w:rPr>
+                      <w:rFonts w:ascii="Times New Roman" w:hAnsi="Times New Roman" w:cs="Times New Roman"/>
+                      <w:sz w:val="24"/>
+                      <w:szCs w:val="24"/>
+                    </w:rPr>
+                    <w:t>El usuario</w:t>
+                  </w:r>
+                  <w:r>
+                    <w:rPr>
+                      <w:rFonts w:ascii="Times New Roman" w:hAnsi="Times New Roman" w:cs="Times New Roman"/>
+                      <w:sz w:val="24"/>
+                      <w:szCs w:val="24"/>
+                    </w:rPr>
+                    <w:t>(administrador)</w:t>
+                  </w:r>
+                  <w:r>
+                    <w:rPr>
+                      <w:rFonts w:ascii="Times New Roman" w:hAnsi="Times New Roman" w:cs="Times New Roman"/>
+                      <w:sz w:val="24"/>
+                      <w:szCs w:val="24"/>
+                    </w:rPr>
+                    <w:t xml:space="preserve"> selecciona la opción </w:t>
+                  </w:r>
+                  <w:r>
+                    <w:rPr>
+                      <w:rFonts w:ascii="Times New Roman" w:hAnsi="Times New Roman" w:cs="Times New Roman"/>
+                      <w:sz w:val="24"/>
+                      <w:szCs w:val="24"/>
+                    </w:rPr>
+                    <w:t xml:space="preserve">de eliminar </w:t>
+                  </w:r>
+                  <w:r>
+                    <w:rPr>
+                      <w:rFonts w:ascii="Times New Roman" w:hAnsi="Times New Roman" w:cs="Times New Roman"/>
+                      <w:sz w:val="24"/>
+                      <w:szCs w:val="24"/>
+                    </w:rPr>
+                    <w:t xml:space="preserve">y se muestra la pantalla correspondiente. </w:t>
+                  </w:r>
+                </w:p>
+                <w:p>
+                  <w:pPr>
+                    <w:framePr w:hSpace="141" w:wrap="around" w:vAnchor="text" w:hAnchor="margin" w:y="213"/>
+                    <w:autoSpaceDE w:val="0"/>
+                    <w:autoSpaceDN w:val="0"/>
+                    <w:adjustRightInd w:val="0"/>
+                    <w:spacing w:line="360" w:lineRule="auto"/>
+                    <w:jc w:val="both"/>
+                    <w:rPr>
+                      <w:rFonts w:ascii="Times New Roman" w:hAnsi="Times New Roman" w:cs="Times New Roman"/>
+                      <w:sz w:val="24"/>
+                      <w:szCs w:val="24"/>
+                    </w:rPr>
+                  </w:pPr>
+                  <w:r>
+                    <w:rPr>
+                      <w:rFonts w:ascii="Times New Roman" w:hAnsi="Times New Roman" w:cs="Times New Roman"/>
+                      <w:sz w:val="24"/>
+                      <w:szCs w:val="24"/>
+                    </w:rPr>
+                    <w:t>Se le muestra una alerta y si y solo si el administrador la acepta se elimina de la base de datos.</w:t>
+                  </w:r>
+                </w:p>
+              </w:tc>
+            </w:tr>
+          </w:tbl>
+          <w:p>
+            <w:pPr>
+              <w:spacing w:line="360" w:lineRule="auto"/>
+              <w:rPr>
+                <w:rFonts w:ascii="Times New Roman" w:hAnsi="Times New Roman" w:cs="Times New Roman"/>
+                <w:sz w:val="24"/>
+                <w:szCs w:val="24"/>
+              </w:rPr>
+            </w:pPr>
+          </w:p>
+        </w:tc>
+      </w:tr>
+      <w:tr>
+        <w:tc>
+          <w:tcPr>
+            <w:tcW w:w="2376" w:type="dxa"/>
+          </w:tcPr>
+          <w:p>
+            <w:pPr>
+              <w:spacing w:line="360" w:lineRule="auto"/>
+              <w:rPr>
+                <w:rFonts w:ascii="Times New Roman" w:hAnsi="Times New Roman" w:cs="Times New Roman"/>
+                <w:sz w:val="24"/>
+                <w:szCs w:val="24"/>
+                <w:lang w:val="en-US"/>
+              </w:rPr>
+            </w:pPr>
+            <w:r>
+              <w:rPr>
+                <w:rFonts w:ascii="Times New Roman" w:hAnsi="Times New Roman" w:cs="Times New Roman"/>
+                <w:sz w:val="24"/>
+                <w:szCs w:val="24"/>
+                <w:lang w:val="en-US"/>
+              </w:rPr>
+              <w:t xml:space="preserve">Post </w:t>
+            </w:r>
+            <w:proofErr w:type="spellStart"/>
+            <w:r>
+              <w:rPr>
+                <w:rFonts w:ascii="Times New Roman" w:hAnsi="Times New Roman" w:cs="Times New Roman"/>
+                <w:sz w:val="24"/>
+                <w:szCs w:val="24"/>
+                <w:lang w:val="en-US"/>
+              </w:rPr>
+              <w:t>Condición</w:t>
+            </w:r>
+            <w:proofErr w:type="spellEnd"/>
+          </w:p>
+        </w:tc>
+        <w:tc>
+          <w:tcPr>
+            <w:tcW w:w="6163" w:type="dxa"/>
+          </w:tcPr>
+          <w:p>
+            <w:pPr>
+              <w:spacing w:line="360" w:lineRule="auto"/>
+              <w:rPr>
+                <w:rFonts w:ascii="Times New Roman" w:hAnsi="Times New Roman" w:cs="Times New Roman"/>
+                <w:sz w:val="24"/>
+                <w:szCs w:val="24"/>
+                <w:lang w:val="en-US"/>
+              </w:rPr>
+            </w:pPr>
+          </w:p>
+        </w:tc>
+      </w:tr>
+      <w:tr>
+        <w:tc>
+          <w:tcPr>
+            <w:tcW w:w="2376" w:type="dxa"/>
+          </w:tcPr>
+          <w:p>
+            <w:pPr>
+              <w:spacing w:line="360" w:lineRule="auto"/>
+              <w:rPr>
+                <w:rFonts w:ascii="Times New Roman" w:hAnsi="Times New Roman" w:cs="Times New Roman"/>
+                <w:sz w:val="24"/>
+                <w:szCs w:val="24"/>
+                <w:lang w:val="en-US"/>
+              </w:rPr>
+            </w:pPr>
+            <w:proofErr w:type="spellStart"/>
+            <w:r>
+              <w:rPr>
+                <w:rFonts w:ascii="Times New Roman" w:hAnsi="Times New Roman" w:cs="Times New Roman"/>
+                <w:sz w:val="24"/>
+                <w:szCs w:val="24"/>
+                <w:lang w:val="en-US"/>
+              </w:rPr>
+              <w:t>Importancia</w:t>
+            </w:r>
+            <w:proofErr w:type="spellEnd"/>
+          </w:p>
+        </w:tc>
+        <w:tc>
+          <w:tcPr>
+            <w:tcW w:w="6163" w:type="dxa"/>
+          </w:tcPr>
+          <w:p>
+            <w:pPr>
+              <w:spacing w:line="360" w:lineRule="auto"/>
+              <w:rPr>
+                <w:rFonts w:ascii="Times New Roman" w:hAnsi="Times New Roman" w:cs="Times New Roman"/>
+                <w:sz w:val="24"/>
+                <w:szCs w:val="24"/>
+                <w:lang w:val="en-US"/>
+              </w:rPr>
+            </w:pPr>
+            <w:r>
+              <w:rPr>
+                <w:rFonts w:ascii="Times New Roman" w:hAnsi="Times New Roman" w:cs="Times New Roman"/>
+                <w:sz w:val="24"/>
+                <w:szCs w:val="24"/>
+                <w:lang w:val="en-US"/>
+              </w:rPr>
+              <w:t>Vital</w:t>
+            </w:r>
+          </w:p>
+        </w:tc>
+      </w:tr>
+      <w:tr>
+        <w:tc>
+          <w:tcPr>
+            <w:tcW w:w="2376" w:type="dxa"/>
+          </w:tcPr>
+          <w:p>
+            <w:pPr>
+              <w:spacing w:line="360" w:lineRule="auto"/>
+              <w:ind w:right="587"/>
+              <w:rPr>
+                <w:rFonts w:ascii="Times New Roman" w:hAnsi="Times New Roman" w:cs="Times New Roman"/>
+                <w:sz w:val="24"/>
+                <w:szCs w:val="24"/>
+                <w:lang w:val="en-US"/>
+              </w:rPr>
+            </w:pPr>
+            <w:proofErr w:type="spellStart"/>
+            <w:r>
+              <w:rPr>
+                <w:rFonts w:ascii="Times New Roman" w:hAnsi="Times New Roman" w:cs="Times New Roman"/>
+                <w:sz w:val="24"/>
+                <w:szCs w:val="24"/>
+                <w:lang w:val="en-US"/>
+              </w:rPr>
+              <w:t>Comentarios</w:t>
+            </w:r>
+            <w:proofErr w:type="spellEnd"/>
+          </w:p>
+        </w:tc>
+        <w:tc>
+          <w:tcPr>
+            <w:tcW w:w="6163" w:type="dxa"/>
+          </w:tcPr>
+          <w:p>
+            <w:pPr>
+              <w:spacing w:line="360" w:lineRule="auto"/>
+              <w:rPr>
+                <w:rFonts w:ascii="Times New Roman" w:hAnsi="Times New Roman" w:cs="Times New Roman"/>
+                <w:sz w:val="24"/>
+                <w:szCs w:val="24"/>
+              </w:rPr>
+            </w:pPr>
+            <w:r>
+              <w:rPr>
+                <w:rFonts w:ascii="Times New Roman" w:hAnsi="Times New Roman" w:cs="Times New Roman"/>
+                <w:sz w:val="24"/>
+                <w:szCs w:val="24"/>
+              </w:rPr>
+              <w:t>Solo los administradores pueden eliminar</w:t>
+            </w:r>
+            <w:r>
+              <w:rPr>
+                <w:rFonts w:ascii="Times New Roman" w:hAnsi="Times New Roman" w:cs="Times New Roman"/>
+                <w:sz w:val="24"/>
+                <w:szCs w:val="24"/>
+              </w:rPr>
+              <w:t xml:space="preserve"> </w:t>
+            </w:r>
+            <w:r>
+              <w:rPr>
+                <w:rFonts w:ascii="Times New Roman" w:hAnsi="Times New Roman" w:cs="Times New Roman"/>
+                <w:sz w:val="24"/>
+                <w:szCs w:val="24"/>
+              </w:rPr>
+              <w:t>Supermercado</w:t>
+            </w:r>
+            <w:r>
+              <w:rPr>
+                <w:rFonts w:ascii="Times New Roman" w:hAnsi="Times New Roman" w:cs="Times New Roman"/>
+                <w:sz w:val="24"/>
+                <w:szCs w:val="24"/>
+              </w:rPr>
+              <w:t>s</w:t>
+            </w:r>
+            <w:r>
+              <w:rPr>
+                <w:rFonts w:ascii="Times New Roman" w:hAnsi="Times New Roman" w:cs="Times New Roman"/>
+                <w:sz w:val="24"/>
+                <w:szCs w:val="24"/>
+              </w:rPr>
+              <w:t>.</w:t>
+            </w:r>
+          </w:p>
+        </w:tc>
+      </w:tr>
+    </w:tbl>
+    <w:p>
+      <w:pPr>
+        <w:tabs>
+          <w:tab w:val="center" w:pos="4419"/>
+          <w:tab w:val="left" w:pos="7056"/>
+        </w:tabs>
+        <w:spacing w:line="360" w:lineRule="auto"/>
+        <w:rPr>
+          <w:rFonts w:ascii="Times New Roman" w:hAnsi="Times New Roman" w:cs="Times New Roman"/>
+          <w:b/>
+          <w:sz w:val="24"/>
+          <w:szCs w:val="24"/>
+        </w:rPr>
+      </w:pPr>
+      <w:r>
+        <w:rPr>
+          <w:rFonts w:ascii="Times New Roman" w:hAnsi="Times New Roman" w:cs="Times New Roman"/>
+          <w:b/>
+          <w:sz w:val="24"/>
+          <w:szCs w:val="24"/>
+        </w:rPr>
+        <w:tab/>
+      </w:r>
+      <w:r>
+        <w:rPr>
+          <w:rFonts w:ascii="Times New Roman" w:hAnsi="Times New Roman" w:cs="Times New Roman"/>
+          <w:i/>
+          <w:iCs/>
+          <w:sz w:val="24"/>
+          <w:szCs w:val="24"/>
+        </w:rPr>
+        <w:t xml:space="preserve">Tabla </w:t>
+      </w:r>
+      <w:r>
+        <w:rPr>
+          <w:rFonts w:ascii="Times New Roman" w:hAnsi="Times New Roman" w:cs="Times New Roman"/>
+          <w:i/>
+          <w:iCs/>
+          <w:sz w:val="24"/>
+          <w:szCs w:val="24"/>
+        </w:rPr>
+        <w:t>7</w:t>
+      </w:r>
+      <w:r>
+        <w:rPr>
+          <w:rFonts w:ascii="Times New Roman" w:hAnsi="Times New Roman" w:cs="Times New Roman"/>
+          <w:i/>
+          <w:iCs/>
+          <w:sz w:val="24"/>
+          <w:szCs w:val="24"/>
+        </w:rPr>
+        <w:t>: R</w:t>
+      </w:r>
+      <w:r>
+        <w:rPr>
+          <w:rFonts w:ascii="Times New Roman" w:hAnsi="Times New Roman" w:cs="Times New Roman"/>
+          <w:i/>
+          <w:iCs/>
+          <w:sz w:val="24"/>
+          <w:szCs w:val="24"/>
+        </w:rPr>
+        <w:t>equisito Funcional-007</w:t>
+      </w:r>
+      <w:r>
+        <w:rPr>
+          <w:rFonts w:ascii="Times New Roman" w:hAnsi="Times New Roman" w:cs="Times New Roman"/>
+          <w:i/>
+          <w:iCs/>
+          <w:sz w:val="24"/>
+          <w:szCs w:val="24"/>
+        </w:rPr>
+        <w:t xml:space="preserve"> – Eliminar</w:t>
+      </w:r>
+      <w:r>
+        <w:rPr>
+          <w:rFonts w:ascii="Times New Roman" w:hAnsi="Times New Roman" w:cs="Times New Roman"/>
+          <w:i/>
+          <w:iCs/>
+          <w:sz w:val="24"/>
+          <w:szCs w:val="24"/>
+        </w:rPr>
+        <w:t xml:space="preserve"> Supermercados</w:t>
+      </w:r>
+    </w:p>
+    <w:p>
+      <w:pPr>
+        <w:spacing w:line="360" w:lineRule="auto"/>
+        <w:rPr>
+          <w:rFonts w:ascii="Times New Roman" w:hAnsi="Times New Roman" w:cs="Times New Roman"/>
+          <w:i/>
+          <w:iCs/>
+          <w:sz w:val="24"/>
+          <w:szCs w:val="24"/>
+        </w:rPr>
+      </w:pPr>
+      <w:r>
+        <w:rPr>
+          <w:rFonts w:ascii="Times New Roman" w:hAnsi="Times New Roman" w:cs="Times New Roman"/>
+          <w:i/>
+          <w:iCs/>
+          <w:sz w:val="24"/>
+          <w:szCs w:val="24"/>
+        </w:rPr>
+        <w:br w:type="page"/>
+      </w:r>
+    </w:p>
+    <w:tbl>
+      <w:tblPr>
+        <w:tblpPr w:leftFromText="141" w:rightFromText="141" w:vertAnchor="text" w:horzAnchor="margin" w:tblpY="213"/>
+        <w:tblW w:w="8539" w:type="dxa"/>
+        <w:tblBorders>
+          <w:top w:val="single" w:sz="4" w:space="0" w:color="auto"/>
+          <w:left w:val="single" w:sz="4" w:space="0" w:color="auto"/>
+          <w:bottom w:val="single" w:sz="4" w:space="0" w:color="auto"/>
+          <w:right w:val="single" w:sz="4" w:space="0" w:color="auto"/>
+          <w:insideH w:val="single" w:sz="4" w:space="0" w:color="auto"/>
+          <w:insideV w:val="single" w:sz="4" w:space="0" w:color="auto"/>
+        </w:tblBorders>
+        <w:tblLayout w:type="fixed"/>
+        <w:tblLook w:val="0000" w:firstRow="0" w:lastRow="0" w:firstColumn="0" w:lastColumn="0" w:noHBand="0" w:noVBand="0"/>
+      </w:tblPr>
+      <w:tblGrid>
+        <w:gridCol w:w="2376"/>
+        <w:gridCol w:w="6163"/>
+      </w:tblGrid>
+      <w:tr>
+        <w:tc>
+          <w:tcPr>
+            <w:tcW w:w="2376" w:type="dxa"/>
+          </w:tcPr>
+          <w:p>
+            <w:pPr>
+              <w:spacing w:line="360" w:lineRule="auto"/>
+              <w:rPr>
+                <w:rFonts w:ascii="Times New Roman" w:hAnsi="Times New Roman" w:cs="Times New Roman"/>
+                <w:sz w:val="24"/>
+                <w:szCs w:val="24"/>
+                <w:lang w:val="en-US"/>
+              </w:rPr>
+            </w:pPr>
+            <w:proofErr w:type="spellStart"/>
+            <w:r>
+              <w:rPr>
+                <w:rFonts w:ascii="Times New Roman" w:hAnsi="Times New Roman" w:cs="Times New Roman"/>
+                <w:sz w:val="24"/>
+                <w:szCs w:val="24"/>
+                <w:lang w:val="en-US"/>
+              </w:rPr>
+              <w:lastRenderedPageBreak/>
+              <w:t>Requisito</w:t>
+            </w:r>
+            <w:proofErr w:type="spellEnd"/>
+            <w:r>
+              <w:rPr>
+                <w:rFonts w:ascii="Times New Roman" w:hAnsi="Times New Roman" w:cs="Times New Roman"/>
+                <w:sz w:val="24"/>
+                <w:szCs w:val="24"/>
+                <w:lang w:val="en-US"/>
+              </w:rPr>
+              <w:t xml:space="preserve"> Funcional-008</w:t>
+            </w:r>
+          </w:p>
+        </w:tc>
+        <w:tc>
+          <w:tcPr>
+            <w:tcW w:w="6163" w:type="dxa"/>
+          </w:tcPr>
+          <w:p>
+            <w:pPr>
+              <w:spacing w:line="360" w:lineRule="auto"/>
+              <w:rPr>
+                <w:rFonts w:ascii="Times New Roman" w:hAnsi="Times New Roman" w:cs="Times New Roman"/>
+                <w:sz w:val="24"/>
+                <w:szCs w:val="24"/>
+              </w:rPr>
+            </w:pPr>
+            <w:r>
+              <w:rPr>
+                <w:rFonts w:ascii="Times New Roman" w:hAnsi="Times New Roman" w:cs="Times New Roman"/>
+                <w:sz w:val="24"/>
+                <w:szCs w:val="24"/>
+              </w:rPr>
+              <w:t xml:space="preserve">Ver lista </w:t>
+            </w:r>
+            <w:proofErr w:type="gramStart"/>
+            <w:r>
+              <w:rPr>
+                <w:rFonts w:ascii="Times New Roman" w:hAnsi="Times New Roman" w:cs="Times New Roman"/>
+                <w:sz w:val="24"/>
+                <w:szCs w:val="24"/>
+              </w:rPr>
+              <w:t xml:space="preserve">de </w:t>
+            </w:r>
+            <w:r>
+              <w:rPr>
+                <w:rFonts w:ascii="Times New Roman" w:hAnsi="Times New Roman" w:cs="Times New Roman"/>
+                <w:sz w:val="24"/>
+                <w:szCs w:val="24"/>
+                <w:lang w:val="en-US"/>
+              </w:rPr>
+              <w:t xml:space="preserve"> </w:t>
+            </w:r>
+            <w:proofErr w:type="spellStart"/>
+            <w:r>
+              <w:rPr>
+                <w:rFonts w:ascii="Times New Roman" w:hAnsi="Times New Roman" w:cs="Times New Roman"/>
+                <w:sz w:val="24"/>
+                <w:szCs w:val="24"/>
+                <w:lang w:val="en-US"/>
+              </w:rPr>
+              <w:t>Supermercado</w:t>
+            </w:r>
+            <w:r>
+              <w:rPr>
+                <w:rFonts w:ascii="Times New Roman" w:hAnsi="Times New Roman" w:cs="Times New Roman"/>
+                <w:sz w:val="24"/>
+                <w:szCs w:val="24"/>
+                <w:lang w:val="en-US"/>
+              </w:rPr>
+              <w:t>s</w:t>
+            </w:r>
+            <w:proofErr w:type="spellEnd"/>
+            <w:proofErr w:type="gramEnd"/>
+            <w:r>
+              <w:rPr>
+                <w:rFonts w:ascii="Times New Roman" w:hAnsi="Times New Roman" w:cs="Times New Roman"/>
+                <w:sz w:val="24"/>
+                <w:szCs w:val="24"/>
+                <w:lang w:val="en-US"/>
+              </w:rPr>
+              <w:t>.</w:t>
+            </w:r>
+          </w:p>
+        </w:tc>
+      </w:tr>
+      <w:tr>
+        <w:tc>
+          <w:tcPr>
+            <w:tcW w:w="2376" w:type="dxa"/>
+          </w:tcPr>
+          <w:p>
+            <w:pPr>
+              <w:spacing w:line="360" w:lineRule="auto"/>
+              <w:rPr>
+                <w:rFonts w:ascii="Times New Roman" w:hAnsi="Times New Roman" w:cs="Times New Roman"/>
+                <w:sz w:val="24"/>
+                <w:szCs w:val="24"/>
+                <w:lang w:val="en-US"/>
+              </w:rPr>
+            </w:pPr>
+            <w:proofErr w:type="spellStart"/>
+            <w:r>
+              <w:rPr>
+                <w:rFonts w:ascii="Times New Roman" w:hAnsi="Times New Roman" w:cs="Times New Roman"/>
+                <w:sz w:val="24"/>
+                <w:szCs w:val="24"/>
+                <w:lang w:val="en-US"/>
+              </w:rPr>
+              <w:t>Ver</w:t>
+            </w:r>
+            <w:r>
+              <w:rPr>
+                <w:rFonts w:ascii="Times New Roman" w:hAnsi="Times New Roman" w:cs="Times New Roman"/>
+                <w:sz w:val="24"/>
+                <w:szCs w:val="24"/>
+                <w:lang w:val="en-US"/>
+              </w:rPr>
+              <w:t>sión</w:t>
+            </w:r>
+            <w:proofErr w:type="spellEnd"/>
+          </w:p>
+        </w:tc>
+        <w:tc>
+          <w:tcPr>
+            <w:tcW w:w="6163" w:type="dxa"/>
+          </w:tcPr>
+          <w:p>
+            <w:pPr>
+              <w:spacing w:line="360" w:lineRule="auto"/>
+              <w:rPr>
+                <w:rFonts w:ascii="Times New Roman" w:hAnsi="Times New Roman" w:cs="Times New Roman"/>
+                <w:sz w:val="24"/>
+                <w:szCs w:val="24"/>
+                <w:lang w:val="en-US"/>
+              </w:rPr>
+            </w:pPr>
+            <w:r>
+              <w:rPr>
+                <w:rFonts w:ascii="Times New Roman" w:hAnsi="Times New Roman" w:cs="Times New Roman"/>
+                <w:sz w:val="24"/>
+                <w:szCs w:val="24"/>
+                <w:lang w:val="en-US"/>
+              </w:rPr>
+              <w:t xml:space="preserve">1.0 </w:t>
+            </w:r>
+          </w:p>
+        </w:tc>
+      </w:tr>
+      <w:tr>
+        <w:tc>
+          <w:tcPr>
+            <w:tcW w:w="2376" w:type="dxa"/>
+          </w:tcPr>
+          <w:p>
+            <w:pPr>
+              <w:spacing w:line="360" w:lineRule="auto"/>
+              <w:rPr>
+                <w:rFonts w:ascii="Times New Roman" w:hAnsi="Times New Roman" w:cs="Times New Roman"/>
+                <w:sz w:val="24"/>
+                <w:szCs w:val="24"/>
+                <w:lang w:val="en-US"/>
+              </w:rPr>
+            </w:pPr>
+            <w:r>
+              <w:rPr>
+                <w:rFonts w:ascii="Times New Roman" w:hAnsi="Times New Roman" w:cs="Times New Roman"/>
+                <w:sz w:val="24"/>
+                <w:szCs w:val="24"/>
+                <w:lang w:val="en-US"/>
+              </w:rPr>
+              <w:t>Autor</w:t>
+            </w:r>
+          </w:p>
+        </w:tc>
+        <w:tc>
+          <w:tcPr>
+            <w:tcW w:w="6163" w:type="dxa"/>
+          </w:tcPr>
+          <w:p>
+            <w:pPr>
+              <w:spacing w:line="360" w:lineRule="auto"/>
+              <w:rPr>
+                <w:rFonts w:ascii="Times New Roman" w:hAnsi="Times New Roman" w:cs="Times New Roman"/>
+                <w:sz w:val="24"/>
+                <w:szCs w:val="24"/>
+                <w:lang w:val="en-US"/>
+              </w:rPr>
+            </w:pPr>
+            <w:r>
+              <w:rPr>
+                <w:rFonts w:ascii="Times New Roman" w:hAnsi="Times New Roman" w:cs="Times New Roman"/>
+                <w:sz w:val="24"/>
+                <w:szCs w:val="24"/>
+                <w:lang w:val="en-US"/>
+              </w:rPr>
+              <w:t>Roque Chacón</w:t>
+            </w:r>
+            <w:r>
+              <w:rPr>
+                <w:rFonts w:ascii="Times New Roman" w:hAnsi="Times New Roman" w:cs="Times New Roman"/>
+                <w:sz w:val="24"/>
+                <w:szCs w:val="24"/>
+                <w:lang w:val="en-US"/>
+              </w:rPr>
+              <w:t xml:space="preserve"> – Kevin Arce</w:t>
+            </w:r>
+          </w:p>
+        </w:tc>
+      </w:tr>
+      <w:tr>
+        <w:tc>
+          <w:tcPr>
+            <w:tcW w:w="2376" w:type="dxa"/>
+          </w:tcPr>
+          <w:p>
+            <w:pPr>
+              <w:spacing w:line="360" w:lineRule="auto"/>
+              <w:rPr>
+                <w:rFonts w:ascii="Times New Roman" w:hAnsi="Times New Roman" w:cs="Times New Roman"/>
+                <w:sz w:val="24"/>
+                <w:szCs w:val="24"/>
+                <w:lang w:val="en-US"/>
+              </w:rPr>
+            </w:pPr>
+            <w:proofErr w:type="spellStart"/>
+            <w:r>
+              <w:rPr>
+                <w:rFonts w:ascii="Times New Roman" w:hAnsi="Times New Roman" w:cs="Times New Roman"/>
+                <w:sz w:val="24"/>
+                <w:szCs w:val="24"/>
+                <w:lang w:val="en-US"/>
+              </w:rPr>
+              <w:t>Requisitos</w:t>
+            </w:r>
+            <w:proofErr w:type="spellEnd"/>
+            <w:r>
+              <w:rPr>
+                <w:rFonts w:ascii="Times New Roman" w:hAnsi="Times New Roman" w:cs="Times New Roman"/>
+                <w:sz w:val="24"/>
+                <w:szCs w:val="24"/>
+                <w:lang w:val="en-US"/>
+              </w:rPr>
+              <w:t xml:space="preserve"> </w:t>
+            </w:r>
+            <w:proofErr w:type="spellStart"/>
+            <w:r>
+              <w:rPr>
+                <w:rFonts w:ascii="Times New Roman" w:hAnsi="Times New Roman" w:cs="Times New Roman"/>
+                <w:sz w:val="24"/>
+                <w:szCs w:val="24"/>
+                <w:lang w:val="en-US"/>
+              </w:rPr>
+              <w:t>asociados</w:t>
+            </w:r>
+            <w:proofErr w:type="spellEnd"/>
+          </w:p>
+        </w:tc>
+        <w:tc>
+          <w:tcPr>
+            <w:tcW w:w="6163" w:type="dxa"/>
+          </w:tcPr>
+          <w:p>
+            <w:pPr>
+              <w:spacing w:line="360" w:lineRule="auto"/>
+              <w:rPr>
+                <w:rFonts w:ascii="Times New Roman" w:hAnsi="Times New Roman" w:cs="Times New Roman"/>
+                <w:sz w:val="24"/>
+                <w:szCs w:val="24"/>
+                <w:lang w:val="en-US"/>
+              </w:rPr>
+            </w:pPr>
+          </w:p>
+        </w:tc>
+      </w:tr>
+      <w:tr>
+        <w:tc>
+          <w:tcPr>
+            <w:tcW w:w="2376" w:type="dxa"/>
+          </w:tcPr>
+          <w:p>
+            <w:pPr>
+              <w:spacing w:line="360" w:lineRule="auto"/>
+              <w:rPr>
+                <w:rFonts w:ascii="Times New Roman" w:hAnsi="Times New Roman" w:cs="Times New Roman"/>
+                <w:sz w:val="24"/>
+                <w:szCs w:val="24"/>
+                <w:lang w:val="en-US"/>
+              </w:rPr>
+            </w:pPr>
+            <w:proofErr w:type="spellStart"/>
+            <w:r>
+              <w:rPr>
+                <w:rFonts w:ascii="Times New Roman" w:hAnsi="Times New Roman" w:cs="Times New Roman"/>
+                <w:sz w:val="24"/>
+                <w:szCs w:val="24"/>
+                <w:lang w:val="en-US"/>
+              </w:rPr>
+              <w:t>Descripción</w:t>
+            </w:r>
+            <w:proofErr w:type="spellEnd"/>
+          </w:p>
+        </w:tc>
+        <w:tc>
+          <w:tcPr>
+            <w:tcW w:w="6163" w:type="dxa"/>
+          </w:tcPr>
+          <w:p>
+            <w:pPr>
+              <w:spacing w:line="360" w:lineRule="auto"/>
+              <w:rPr>
+                <w:rFonts w:ascii="Times New Roman" w:hAnsi="Times New Roman" w:cs="Times New Roman"/>
+                <w:sz w:val="24"/>
+                <w:szCs w:val="24"/>
+              </w:rPr>
+            </w:pPr>
+            <w:r>
+              <w:rPr>
+                <w:rFonts w:ascii="Times New Roman" w:hAnsi="Times New Roman" w:cs="Times New Roman"/>
+                <w:sz w:val="24"/>
+                <w:szCs w:val="24"/>
+              </w:rPr>
+              <w:t>El sistema deberá contar c</w:t>
+            </w:r>
+            <w:r>
+              <w:rPr>
+                <w:rFonts w:ascii="Times New Roman" w:hAnsi="Times New Roman" w:cs="Times New Roman"/>
+                <w:sz w:val="24"/>
+                <w:szCs w:val="24"/>
+              </w:rPr>
+              <w:t xml:space="preserve">on un módulo que permita </w:t>
+            </w:r>
+            <w:proofErr w:type="gramStart"/>
+            <w:r>
+              <w:rPr>
+                <w:rFonts w:ascii="Times New Roman" w:hAnsi="Times New Roman" w:cs="Times New Roman"/>
+                <w:sz w:val="24"/>
+                <w:szCs w:val="24"/>
+              </w:rPr>
+              <w:t xml:space="preserve">ver </w:t>
+            </w:r>
+            <w:r>
+              <w:rPr>
+                <w:rFonts w:ascii="Times New Roman" w:hAnsi="Times New Roman" w:cs="Times New Roman"/>
+                <w:sz w:val="24"/>
+                <w:szCs w:val="24"/>
+              </w:rPr>
+              <w:t xml:space="preserve"> </w:t>
+            </w:r>
+            <w:r>
+              <w:rPr>
+                <w:rFonts w:ascii="Times New Roman" w:hAnsi="Times New Roman" w:cs="Times New Roman"/>
+                <w:sz w:val="24"/>
+                <w:szCs w:val="24"/>
+              </w:rPr>
+              <w:t>Supermercado</w:t>
+            </w:r>
+            <w:r>
+              <w:rPr>
+                <w:rFonts w:ascii="Times New Roman" w:hAnsi="Times New Roman" w:cs="Times New Roman"/>
+                <w:sz w:val="24"/>
+                <w:szCs w:val="24"/>
+              </w:rPr>
+              <w:t>s</w:t>
+            </w:r>
+            <w:proofErr w:type="gramEnd"/>
+            <w:r>
+              <w:rPr>
+                <w:rFonts w:ascii="Times New Roman" w:hAnsi="Times New Roman" w:cs="Times New Roman"/>
+                <w:sz w:val="24"/>
+                <w:szCs w:val="24"/>
+              </w:rPr>
+              <w:t xml:space="preserve"> </w:t>
+            </w:r>
+            <w:r>
+              <w:rPr>
+                <w:rFonts w:ascii="Times New Roman" w:hAnsi="Times New Roman" w:cs="Times New Roman"/>
+                <w:sz w:val="24"/>
+                <w:szCs w:val="24"/>
+              </w:rPr>
+              <w:t xml:space="preserve">almacenados en </w:t>
+            </w:r>
+            <w:r>
+              <w:rPr>
+                <w:rFonts w:ascii="Times New Roman" w:hAnsi="Times New Roman" w:cs="Times New Roman"/>
+                <w:sz w:val="24"/>
+                <w:szCs w:val="24"/>
+              </w:rPr>
+              <w:t xml:space="preserve"> la Base de datos.</w:t>
+            </w:r>
+          </w:p>
+        </w:tc>
+      </w:tr>
+      <w:tr>
+        <w:tc>
+          <w:tcPr>
+            <w:tcW w:w="2376" w:type="dxa"/>
+          </w:tcPr>
+          <w:p>
+            <w:pPr>
+              <w:spacing w:line="360" w:lineRule="auto"/>
+              <w:rPr>
+                <w:rFonts w:ascii="Times New Roman" w:hAnsi="Times New Roman" w:cs="Times New Roman"/>
+                <w:sz w:val="24"/>
+                <w:szCs w:val="24"/>
+                <w:lang w:val="en-US"/>
+              </w:rPr>
+            </w:pPr>
+            <w:proofErr w:type="spellStart"/>
+            <w:r>
+              <w:rPr>
+                <w:rFonts w:ascii="Times New Roman" w:hAnsi="Times New Roman" w:cs="Times New Roman"/>
+                <w:sz w:val="24"/>
+                <w:szCs w:val="24"/>
+                <w:lang w:val="en-US"/>
+              </w:rPr>
+              <w:t>Precondición</w:t>
+            </w:r>
+            <w:proofErr w:type="spellEnd"/>
+          </w:p>
+        </w:tc>
+        <w:tc>
+          <w:tcPr>
+            <w:tcW w:w="6163" w:type="dxa"/>
+          </w:tcPr>
+          <w:p>
+            <w:pPr>
+              <w:spacing w:line="360" w:lineRule="auto"/>
+              <w:rPr>
+                <w:rFonts w:ascii="Times New Roman" w:hAnsi="Times New Roman" w:cs="Times New Roman"/>
+                <w:sz w:val="24"/>
+                <w:szCs w:val="24"/>
+                <w:lang w:val="en-US"/>
+              </w:rPr>
+            </w:pPr>
+            <w:r>
+              <w:rPr>
+                <w:rFonts w:ascii="Times New Roman" w:hAnsi="Times New Roman" w:cs="Times New Roman"/>
+                <w:sz w:val="24"/>
+                <w:szCs w:val="24"/>
+                <w:lang w:val="en-US"/>
+              </w:rPr>
+              <w:t>Login</w:t>
+            </w:r>
+          </w:p>
+        </w:tc>
+      </w:tr>
+      <w:tr>
+        <w:tc>
+          <w:tcPr>
+            <w:tcW w:w="2376" w:type="dxa"/>
+          </w:tcPr>
+          <w:p>
+            <w:pPr>
+              <w:spacing w:line="360" w:lineRule="auto"/>
+              <w:rPr>
+                <w:rFonts w:ascii="Times New Roman" w:hAnsi="Times New Roman" w:cs="Times New Roman"/>
+                <w:sz w:val="24"/>
+                <w:szCs w:val="24"/>
+                <w:lang w:val="en-US"/>
+              </w:rPr>
+            </w:pPr>
+            <w:proofErr w:type="spellStart"/>
+            <w:r>
+              <w:rPr>
+                <w:rFonts w:ascii="Times New Roman" w:hAnsi="Times New Roman" w:cs="Times New Roman"/>
+                <w:sz w:val="24"/>
+                <w:szCs w:val="24"/>
+                <w:lang w:val="en-US"/>
+              </w:rPr>
+              <w:t>Secuencia</w:t>
+            </w:r>
+            <w:proofErr w:type="spellEnd"/>
+            <w:r>
+              <w:rPr>
+                <w:rFonts w:ascii="Times New Roman" w:hAnsi="Times New Roman" w:cs="Times New Roman"/>
+                <w:sz w:val="24"/>
+                <w:szCs w:val="24"/>
+                <w:lang w:val="en-US"/>
+              </w:rPr>
+              <w:t xml:space="preserve"> normal</w:t>
+            </w:r>
+          </w:p>
+        </w:tc>
+        <w:tc>
+          <w:tcPr>
+            <w:tcW w:w="6163" w:type="dxa"/>
+          </w:tcPr>
+          <w:tbl>
+            <w:tblPr>
+              <w:tblW w:w="0" w:type="auto"/>
+              <w:tblLayout w:type="fixed"/>
+              <w:tblLook w:val="0000" w:firstRow="0" w:lastRow="0" w:firstColumn="0" w:lastColumn="0" w:noHBand="0" w:noVBand="0"/>
+            </w:tblPr>
+            <w:tblGrid>
+              <w:gridCol w:w="4735"/>
+            </w:tblGrid>
+            <w:tr>
+              <w:trPr>
+                <w:trHeight w:val="105"/>
+              </w:trPr>
+              <w:tc>
+                <w:tcPr>
+                  <w:tcW w:w="4735" w:type="dxa"/>
+                </w:tcPr>
+                <w:p>
+                  <w:pPr>
+                    <w:framePr w:hSpace="141" w:wrap="around" w:vAnchor="text" w:hAnchor="margin" w:y="213"/>
+                    <w:autoSpaceDE w:val="0"/>
+                    <w:autoSpaceDN w:val="0"/>
+                    <w:adjustRightInd w:val="0"/>
+                    <w:spacing w:line="360" w:lineRule="auto"/>
+                    <w:jc w:val="both"/>
+                    <w:rPr>
+                      <w:rFonts w:ascii="Times New Roman" w:hAnsi="Times New Roman" w:cs="Times New Roman"/>
+                      <w:sz w:val="24"/>
+                      <w:szCs w:val="24"/>
+                    </w:rPr>
+                  </w:pPr>
+                  <w:r>
+                    <w:rPr>
+                      <w:rFonts w:ascii="Times New Roman" w:hAnsi="Times New Roman" w:cs="Times New Roman"/>
+                      <w:sz w:val="24"/>
+                      <w:szCs w:val="24"/>
+                    </w:rPr>
+                    <w:t>El usuario</w:t>
+                  </w:r>
+                  <w:r>
+                    <w:rPr>
+                      <w:rFonts w:ascii="Times New Roman" w:hAnsi="Times New Roman" w:cs="Times New Roman"/>
+                      <w:sz w:val="24"/>
+                      <w:szCs w:val="24"/>
+                    </w:rPr>
+                    <w:t>(administrador)</w:t>
+                  </w:r>
+                  <w:r>
+                    <w:rPr>
+                      <w:rFonts w:ascii="Times New Roman" w:hAnsi="Times New Roman" w:cs="Times New Roman"/>
+                      <w:sz w:val="24"/>
+                      <w:szCs w:val="24"/>
+                    </w:rPr>
+                    <w:t xml:space="preserve"> selecciona la opción </w:t>
+                  </w:r>
+                  <w:r>
+                    <w:rPr>
+                      <w:rFonts w:ascii="Times New Roman" w:hAnsi="Times New Roman" w:cs="Times New Roman"/>
+                      <w:sz w:val="24"/>
+                      <w:szCs w:val="24"/>
+                    </w:rPr>
+                    <w:t xml:space="preserve">de ver </w:t>
+                  </w:r>
+                  <w:r>
+                    <w:rPr>
+                      <w:rFonts w:ascii="Times New Roman" w:hAnsi="Times New Roman" w:cs="Times New Roman"/>
+                      <w:sz w:val="24"/>
+                      <w:szCs w:val="24"/>
+                    </w:rPr>
+                    <w:t xml:space="preserve">y se muestra la pantalla correspondiente. </w:t>
+                  </w:r>
+                </w:p>
+                <w:p>
+                  <w:pPr>
+                    <w:framePr w:hSpace="141" w:wrap="around" w:vAnchor="text" w:hAnchor="margin" w:y="213"/>
+                    <w:autoSpaceDE w:val="0"/>
+                    <w:autoSpaceDN w:val="0"/>
+                    <w:adjustRightInd w:val="0"/>
+                    <w:spacing w:line="360" w:lineRule="auto"/>
+                    <w:jc w:val="both"/>
+                    <w:rPr>
+                      <w:rFonts w:ascii="Times New Roman" w:hAnsi="Times New Roman" w:cs="Times New Roman"/>
+                      <w:sz w:val="24"/>
+                      <w:szCs w:val="24"/>
+                    </w:rPr>
+                  </w:pPr>
+                </w:p>
+              </w:tc>
+            </w:tr>
+          </w:tbl>
+          <w:p>
+            <w:pPr>
+              <w:spacing w:line="360" w:lineRule="auto"/>
+              <w:rPr>
+                <w:rFonts w:ascii="Times New Roman" w:hAnsi="Times New Roman" w:cs="Times New Roman"/>
+                <w:sz w:val="24"/>
+                <w:szCs w:val="24"/>
+              </w:rPr>
+            </w:pPr>
+          </w:p>
+        </w:tc>
+      </w:tr>
+      <w:tr>
+        <w:tc>
+          <w:tcPr>
+            <w:tcW w:w="2376" w:type="dxa"/>
+          </w:tcPr>
+          <w:p>
+            <w:pPr>
+              <w:spacing w:line="360" w:lineRule="auto"/>
+              <w:rPr>
+                <w:rFonts w:ascii="Times New Roman" w:hAnsi="Times New Roman" w:cs="Times New Roman"/>
+                <w:sz w:val="24"/>
+                <w:szCs w:val="24"/>
+                <w:lang w:val="en-US"/>
+              </w:rPr>
+            </w:pPr>
+            <w:r>
+              <w:rPr>
+                <w:rFonts w:ascii="Times New Roman" w:hAnsi="Times New Roman" w:cs="Times New Roman"/>
+                <w:sz w:val="24"/>
+                <w:szCs w:val="24"/>
+                <w:lang w:val="en-US"/>
+              </w:rPr>
+              <w:t xml:space="preserve">Post </w:t>
+            </w:r>
+            <w:proofErr w:type="spellStart"/>
+            <w:r>
+              <w:rPr>
+                <w:rFonts w:ascii="Times New Roman" w:hAnsi="Times New Roman" w:cs="Times New Roman"/>
+                <w:sz w:val="24"/>
+                <w:szCs w:val="24"/>
+                <w:lang w:val="en-US"/>
+              </w:rPr>
+              <w:t>Condición</w:t>
+            </w:r>
+            <w:proofErr w:type="spellEnd"/>
+          </w:p>
+        </w:tc>
+        <w:tc>
+          <w:tcPr>
+            <w:tcW w:w="6163" w:type="dxa"/>
+          </w:tcPr>
+          <w:p>
+            <w:pPr>
+              <w:spacing w:line="360" w:lineRule="auto"/>
+              <w:rPr>
+                <w:rFonts w:ascii="Times New Roman" w:hAnsi="Times New Roman" w:cs="Times New Roman"/>
+                <w:sz w:val="24"/>
+                <w:szCs w:val="24"/>
+                <w:lang w:val="en-US"/>
+              </w:rPr>
+            </w:pPr>
+          </w:p>
+        </w:tc>
+      </w:tr>
+      <w:tr>
+        <w:tc>
+          <w:tcPr>
+            <w:tcW w:w="2376" w:type="dxa"/>
+          </w:tcPr>
+          <w:p>
+            <w:pPr>
+              <w:spacing w:line="360" w:lineRule="auto"/>
+              <w:rPr>
+                <w:rFonts w:ascii="Times New Roman" w:hAnsi="Times New Roman" w:cs="Times New Roman"/>
+                <w:sz w:val="24"/>
+                <w:szCs w:val="24"/>
+                <w:lang w:val="en-US"/>
+              </w:rPr>
+            </w:pPr>
+            <w:proofErr w:type="spellStart"/>
+            <w:r>
+              <w:rPr>
+                <w:rFonts w:ascii="Times New Roman" w:hAnsi="Times New Roman" w:cs="Times New Roman"/>
+                <w:sz w:val="24"/>
+                <w:szCs w:val="24"/>
+                <w:lang w:val="en-US"/>
+              </w:rPr>
+              <w:t>Importancia</w:t>
+            </w:r>
+            <w:proofErr w:type="spellEnd"/>
+          </w:p>
+        </w:tc>
+        <w:tc>
+          <w:tcPr>
+            <w:tcW w:w="6163" w:type="dxa"/>
+          </w:tcPr>
+          <w:p>
+            <w:pPr>
+              <w:spacing w:line="360" w:lineRule="auto"/>
+              <w:rPr>
+                <w:rFonts w:ascii="Times New Roman" w:hAnsi="Times New Roman" w:cs="Times New Roman"/>
+                <w:sz w:val="24"/>
+                <w:szCs w:val="24"/>
+                <w:lang w:val="en-US"/>
+              </w:rPr>
+            </w:pPr>
+            <w:r>
+              <w:rPr>
+                <w:rFonts w:ascii="Times New Roman" w:hAnsi="Times New Roman" w:cs="Times New Roman"/>
+                <w:sz w:val="24"/>
+                <w:szCs w:val="24"/>
+                <w:lang w:val="en-US"/>
+              </w:rPr>
+              <w:t>Vital</w:t>
+            </w:r>
+          </w:p>
+        </w:tc>
+      </w:tr>
+      <w:tr>
+        <w:tc>
+          <w:tcPr>
+            <w:tcW w:w="2376" w:type="dxa"/>
+          </w:tcPr>
+          <w:p>
+            <w:pPr>
+              <w:spacing w:line="360" w:lineRule="auto"/>
+              <w:ind w:right="587"/>
+              <w:rPr>
+                <w:rFonts w:ascii="Times New Roman" w:hAnsi="Times New Roman" w:cs="Times New Roman"/>
+                <w:sz w:val="24"/>
+                <w:szCs w:val="24"/>
+                <w:lang w:val="en-US"/>
+              </w:rPr>
+            </w:pPr>
+            <w:proofErr w:type="spellStart"/>
+            <w:r>
+              <w:rPr>
+                <w:rFonts w:ascii="Times New Roman" w:hAnsi="Times New Roman" w:cs="Times New Roman"/>
+                <w:sz w:val="24"/>
+                <w:szCs w:val="24"/>
+                <w:lang w:val="en-US"/>
+              </w:rPr>
+              <w:t>Comentarios</w:t>
+            </w:r>
+            <w:proofErr w:type="spellEnd"/>
+          </w:p>
+        </w:tc>
+        <w:tc>
+          <w:tcPr>
+            <w:tcW w:w="6163" w:type="dxa"/>
+          </w:tcPr>
+          <w:p>
+            <w:pPr>
+              <w:spacing w:line="360" w:lineRule="auto"/>
+              <w:rPr>
+                <w:rFonts w:ascii="Times New Roman" w:hAnsi="Times New Roman" w:cs="Times New Roman"/>
+                <w:sz w:val="24"/>
+                <w:szCs w:val="24"/>
+              </w:rPr>
+            </w:pPr>
+            <w:r>
+              <w:rPr>
+                <w:rFonts w:ascii="Times New Roman" w:hAnsi="Times New Roman" w:cs="Times New Roman"/>
+                <w:sz w:val="24"/>
+                <w:szCs w:val="24"/>
+              </w:rPr>
+              <w:t xml:space="preserve">Solo los administradores pueden ver </w:t>
+            </w:r>
+            <w:proofErr w:type="gramStart"/>
+            <w:r>
+              <w:rPr>
+                <w:rFonts w:ascii="Times New Roman" w:hAnsi="Times New Roman" w:cs="Times New Roman"/>
+                <w:sz w:val="24"/>
+                <w:szCs w:val="24"/>
+              </w:rPr>
+              <w:t xml:space="preserve">los </w:t>
+            </w:r>
+            <w:r>
+              <w:rPr>
+                <w:rFonts w:ascii="Times New Roman" w:hAnsi="Times New Roman" w:cs="Times New Roman"/>
+                <w:sz w:val="24"/>
+                <w:szCs w:val="24"/>
+              </w:rPr>
+              <w:t xml:space="preserve"> </w:t>
+            </w:r>
+            <w:r>
+              <w:rPr>
+                <w:rFonts w:ascii="Times New Roman" w:hAnsi="Times New Roman" w:cs="Times New Roman"/>
+                <w:sz w:val="24"/>
+                <w:szCs w:val="24"/>
+              </w:rPr>
+              <w:t>Supermercado</w:t>
+            </w:r>
+            <w:proofErr w:type="gramEnd"/>
+            <w:r>
+              <w:rPr>
+                <w:rFonts w:ascii="Times New Roman" w:hAnsi="Times New Roman" w:cs="Times New Roman"/>
+                <w:sz w:val="24"/>
+                <w:szCs w:val="24"/>
+              </w:rPr>
+              <w:t>.</w:t>
+            </w:r>
+          </w:p>
+        </w:tc>
+      </w:tr>
+    </w:tbl>
+    <w:p>
+      <w:pPr>
+        <w:tabs>
+          <w:tab w:val="center" w:pos="4419"/>
+          <w:tab w:val="left" w:pos="7056"/>
+        </w:tabs>
+        <w:spacing w:line="360" w:lineRule="auto"/>
+        <w:rPr>
+          <w:rFonts w:ascii="Times New Roman" w:hAnsi="Times New Roman" w:cs="Times New Roman"/>
+          <w:b/>
+          <w:sz w:val="24"/>
+          <w:szCs w:val="24"/>
+        </w:rPr>
+      </w:pPr>
+      <w:r>
+        <w:rPr>
+          <w:rFonts w:ascii="Times New Roman" w:hAnsi="Times New Roman" w:cs="Times New Roman"/>
+          <w:b/>
+          <w:sz w:val="24"/>
+          <w:szCs w:val="24"/>
+        </w:rPr>
+        <w:tab/>
+      </w:r>
+      <w:r>
+        <w:rPr>
+          <w:rFonts w:ascii="Times New Roman" w:hAnsi="Times New Roman" w:cs="Times New Roman"/>
+          <w:i/>
+          <w:iCs/>
+          <w:sz w:val="24"/>
+          <w:szCs w:val="24"/>
+        </w:rPr>
+        <w:t xml:space="preserve">Tabla </w:t>
+      </w:r>
+      <w:r>
+        <w:rPr>
+          <w:rFonts w:ascii="Times New Roman" w:hAnsi="Times New Roman" w:cs="Times New Roman"/>
+          <w:i/>
+          <w:iCs/>
+          <w:sz w:val="24"/>
+          <w:szCs w:val="24"/>
+        </w:rPr>
+        <w:t>8</w:t>
+      </w:r>
+      <w:bookmarkStart w:id="0" w:name="_GoBack"/>
+      <w:bookmarkEnd w:id="0"/>
+      <w:r>
+        <w:rPr>
+          <w:rFonts w:ascii="Times New Roman" w:hAnsi="Times New Roman" w:cs="Times New Roman"/>
+          <w:i/>
+          <w:iCs/>
+          <w:sz w:val="24"/>
+          <w:szCs w:val="24"/>
+        </w:rPr>
+        <w:t>: R</w:t>
+      </w:r>
+      <w:r>
+        <w:rPr>
+          <w:rFonts w:ascii="Times New Roman" w:hAnsi="Times New Roman" w:cs="Times New Roman"/>
+          <w:i/>
+          <w:iCs/>
+          <w:sz w:val="24"/>
+          <w:szCs w:val="24"/>
+        </w:rPr>
+        <w:t>equisito Funcional-008</w:t>
+      </w:r>
+      <w:r>
+        <w:rPr>
+          <w:rFonts w:ascii="Times New Roman" w:hAnsi="Times New Roman" w:cs="Times New Roman"/>
+          <w:i/>
+          <w:iCs/>
+          <w:sz w:val="24"/>
+          <w:szCs w:val="24"/>
+        </w:rPr>
+        <w:t xml:space="preserve"> – Ver</w:t>
+      </w:r>
+      <w:r>
+        <w:rPr>
+          <w:rFonts w:ascii="Times New Roman" w:hAnsi="Times New Roman" w:cs="Times New Roman"/>
+          <w:i/>
+          <w:iCs/>
+          <w:sz w:val="24"/>
+          <w:szCs w:val="24"/>
+        </w:rPr>
+        <w:t xml:space="preserve"> Supermercado</w:t>
       </w:r>
       <w:r>
         <w:rPr>

</xml_diff>

<commit_message>
Parte escrita req horarios
</commit_message>
<xml_diff>
--- a/Escrito/Parte escrita .docx
+++ b/Escrito/Parte escrita .docx
@@ -8767,29 +8767,20 @@
         <w:spacing w:line="360" w:lineRule="auto"/>
         <w:rPr>
           <w:rFonts w:ascii="Times New Roman" w:hAnsi="Times New Roman" w:cs="Times New Roman"/>
-          <w:b/>
-          <w:sz w:val="24"/>
-          <w:szCs w:val="24"/>
-        </w:rPr>
-      </w:pPr>
-      <w:r>
-        <w:rPr>
-          <w:rFonts w:ascii="Times New Roman" w:hAnsi="Times New Roman" w:cs="Times New Roman"/>
-          <w:b/>
-          <w:sz w:val="24"/>
-          <w:szCs w:val="24"/>
-        </w:rPr>
-        <w:tab/>
-      </w:r>
-      <w:r>
-        <w:rPr>
-          <w:rFonts w:ascii="Times New Roman" w:hAnsi="Times New Roman" w:cs="Times New Roman"/>
           <w:i/>
           <w:iCs/>
           <w:sz w:val="24"/>
           <w:szCs w:val="24"/>
         </w:rPr>
-        <w:t xml:space="preserve">Tabla </w:t>
+      </w:pPr>
+      <w:r>
+        <w:rPr>
+          <w:rFonts w:ascii="Times New Roman" w:hAnsi="Times New Roman" w:cs="Times New Roman"/>
+          <w:b/>
+          <w:sz w:val="24"/>
+          <w:szCs w:val="24"/>
+        </w:rPr>
+        <w:tab/>
       </w:r>
       <w:r>
         <w:rPr>
@@ -8799,7 +8790,4015 @@
           <w:sz w:val="24"/>
           <w:szCs w:val="24"/>
         </w:rPr>
+        <w:t xml:space="preserve">Tabla </w:t>
+      </w:r>
+      <w:r>
+        <w:rPr>
+          <w:rFonts w:ascii="Times New Roman" w:hAnsi="Times New Roman" w:cs="Times New Roman"/>
+          <w:i/>
+          <w:iCs/>
+          <w:sz w:val="24"/>
+          <w:szCs w:val="24"/>
+        </w:rPr>
         <w:t>8</w:t>
+      </w:r>
+      <w:r>
+        <w:rPr>
+          <w:rFonts w:ascii="Times New Roman" w:hAnsi="Times New Roman" w:cs="Times New Roman"/>
+          <w:i/>
+          <w:iCs/>
+          <w:sz w:val="24"/>
+          <w:szCs w:val="24"/>
+        </w:rPr>
+        <w:t>: R</w:t>
+      </w:r>
+      <w:r>
+        <w:rPr>
+          <w:rFonts w:ascii="Times New Roman" w:hAnsi="Times New Roman" w:cs="Times New Roman"/>
+          <w:i/>
+          <w:iCs/>
+          <w:sz w:val="24"/>
+          <w:szCs w:val="24"/>
+        </w:rPr>
+        <w:t>equisito Funcional-008</w:t>
+      </w:r>
+      <w:r>
+        <w:rPr>
+          <w:rFonts w:ascii="Times New Roman" w:hAnsi="Times New Roman" w:cs="Times New Roman"/>
+          <w:i/>
+          <w:iCs/>
+          <w:sz w:val="24"/>
+          <w:szCs w:val="24"/>
+        </w:rPr>
+        <w:t xml:space="preserve"> – Ver</w:t>
+      </w:r>
+      <w:r>
+        <w:rPr>
+          <w:rFonts w:ascii="Times New Roman" w:hAnsi="Times New Roman" w:cs="Times New Roman"/>
+          <w:i/>
+          <w:iCs/>
+          <w:sz w:val="24"/>
+          <w:szCs w:val="24"/>
+        </w:rPr>
+        <w:t xml:space="preserve"> Supermercado</w:t>
+      </w:r>
+      <w:r>
+        <w:rPr>
+          <w:rFonts w:ascii="Times New Roman" w:hAnsi="Times New Roman" w:cs="Times New Roman"/>
+          <w:i/>
+          <w:iCs/>
+          <w:sz w:val="24"/>
+          <w:szCs w:val="24"/>
+        </w:rPr>
+        <w:t>s</w:t>
+      </w:r>
+    </w:p>
+    <w:p>
+      <w:pPr>
+        <w:tabs>
+          <w:tab w:val="center" w:pos="4419"/>
+          <w:tab w:val="left" w:pos="7056"/>
+        </w:tabs>
+        <w:spacing w:line="360" w:lineRule="auto"/>
+        <w:rPr>
+          <w:rFonts w:ascii="Times New Roman" w:hAnsi="Times New Roman" w:cs="Times New Roman"/>
+          <w:i/>
+          <w:iCs/>
+          <w:sz w:val="24"/>
+          <w:szCs w:val="24"/>
+        </w:rPr>
+      </w:pPr>
+    </w:p>
+    <w:p>
+      <w:pPr>
+        <w:tabs>
+          <w:tab w:val="center" w:pos="4419"/>
+          <w:tab w:val="left" w:pos="7056"/>
+        </w:tabs>
+        <w:spacing w:line="360" w:lineRule="auto"/>
+        <w:rPr>
+          <w:rFonts w:ascii="Times New Roman" w:hAnsi="Times New Roman" w:cs="Times New Roman"/>
+          <w:i/>
+          <w:iCs/>
+          <w:sz w:val="24"/>
+          <w:szCs w:val="24"/>
+        </w:rPr>
+      </w:pPr>
+    </w:p>
+    <w:p>
+      <w:pPr>
+        <w:tabs>
+          <w:tab w:val="center" w:pos="4419"/>
+          <w:tab w:val="left" w:pos="7056"/>
+        </w:tabs>
+        <w:spacing w:line="360" w:lineRule="auto"/>
+        <w:rPr>
+          <w:rFonts w:ascii="Times New Roman" w:hAnsi="Times New Roman" w:cs="Times New Roman"/>
+          <w:i/>
+          <w:iCs/>
+          <w:sz w:val="24"/>
+          <w:szCs w:val="24"/>
+        </w:rPr>
+      </w:pPr>
+    </w:p>
+    <w:p>
+      <w:pPr>
+        <w:tabs>
+          <w:tab w:val="center" w:pos="4419"/>
+          <w:tab w:val="left" w:pos="7056"/>
+        </w:tabs>
+        <w:spacing w:line="360" w:lineRule="auto"/>
+        <w:rPr>
+          <w:rFonts w:ascii="Times New Roman" w:hAnsi="Times New Roman" w:cs="Times New Roman"/>
+          <w:i/>
+          <w:iCs/>
+          <w:sz w:val="24"/>
+          <w:szCs w:val="24"/>
+        </w:rPr>
+      </w:pPr>
+    </w:p>
+    <w:p>
+      <w:pPr>
+        <w:tabs>
+          <w:tab w:val="center" w:pos="4419"/>
+          <w:tab w:val="left" w:pos="7056"/>
+        </w:tabs>
+        <w:spacing w:line="360" w:lineRule="auto"/>
+        <w:rPr>
+          <w:rFonts w:ascii="Times New Roman" w:hAnsi="Times New Roman" w:cs="Times New Roman"/>
+          <w:i/>
+          <w:iCs/>
+          <w:sz w:val="24"/>
+          <w:szCs w:val="24"/>
+        </w:rPr>
+      </w:pPr>
+    </w:p>
+    <w:p>
+      <w:pPr>
+        <w:tabs>
+          <w:tab w:val="center" w:pos="4419"/>
+          <w:tab w:val="left" w:pos="7056"/>
+        </w:tabs>
+        <w:spacing w:line="360" w:lineRule="auto"/>
+        <w:rPr>
+          <w:rFonts w:ascii="Times New Roman" w:hAnsi="Times New Roman" w:cs="Times New Roman"/>
+          <w:i/>
+          <w:iCs/>
+          <w:sz w:val="24"/>
+          <w:szCs w:val="24"/>
+        </w:rPr>
+      </w:pPr>
+    </w:p>
+    <w:p>
+      <w:pPr>
+        <w:tabs>
+          <w:tab w:val="center" w:pos="4419"/>
+          <w:tab w:val="left" w:pos="7056"/>
+        </w:tabs>
+        <w:spacing w:line="360" w:lineRule="auto"/>
+        <w:rPr>
+          <w:rFonts w:ascii="Times New Roman" w:hAnsi="Times New Roman" w:cs="Times New Roman"/>
+          <w:i/>
+          <w:iCs/>
+          <w:sz w:val="24"/>
+          <w:szCs w:val="24"/>
+        </w:rPr>
+      </w:pPr>
+    </w:p>
+    <w:p>
+      <w:pPr>
+        <w:spacing w:line="360" w:lineRule="auto"/>
+        <w:rPr>
+          <w:rFonts w:ascii="Times New Roman" w:hAnsi="Times New Roman" w:cs="Times New Roman"/>
+          <w:i/>
+          <w:iCs/>
+          <w:sz w:val="24"/>
+          <w:szCs w:val="24"/>
+        </w:rPr>
+      </w:pPr>
+      <w:r>
+        <w:rPr>
+          <w:rFonts w:ascii="Times New Roman" w:hAnsi="Times New Roman" w:cs="Times New Roman"/>
+          <w:i/>
+          <w:iCs/>
+          <w:sz w:val="24"/>
+          <w:szCs w:val="24"/>
+        </w:rPr>
+        <w:br w:type="page"/>
+      </w:r>
+    </w:p>
+    <w:tbl>
+      <w:tblPr>
+        <w:tblpPr w:leftFromText="141" w:rightFromText="141" w:vertAnchor="text" w:horzAnchor="margin" w:tblpY="213"/>
+        <w:tblW w:w="8539" w:type="dxa"/>
+        <w:tblBorders>
+          <w:top w:val="single" w:sz="4" w:space="0" w:color="auto"/>
+          <w:left w:val="single" w:sz="4" w:space="0" w:color="auto"/>
+          <w:bottom w:val="single" w:sz="4" w:space="0" w:color="auto"/>
+          <w:right w:val="single" w:sz="4" w:space="0" w:color="auto"/>
+          <w:insideH w:val="single" w:sz="4" w:space="0" w:color="auto"/>
+          <w:insideV w:val="single" w:sz="4" w:space="0" w:color="auto"/>
+        </w:tblBorders>
+        <w:tblLayout w:type="fixed"/>
+        <w:tblLook w:val="0000" w:firstRow="0" w:lastRow="0" w:firstColumn="0" w:lastColumn="0" w:noHBand="0" w:noVBand="0"/>
+      </w:tblPr>
+      <w:tblGrid>
+        <w:gridCol w:w="2376"/>
+        <w:gridCol w:w="6163"/>
+      </w:tblGrid>
+      <w:tr>
+        <w:tc>
+          <w:tcPr>
+            <w:tcW w:w="2376" w:type="dxa"/>
+          </w:tcPr>
+          <w:p>
+            <w:pPr>
+              <w:spacing w:line="360" w:lineRule="auto"/>
+              <w:rPr>
+                <w:rFonts w:ascii="Times New Roman" w:hAnsi="Times New Roman" w:cs="Times New Roman"/>
+                <w:sz w:val="24"/>
+                <w:szCs w:val="24"/>
+                <w:lang w:val="en-US"/>
+              </w:rPr>
+            </w:pPr>
+            <w:proofErr w:type="spellStart"/>
+            <w:r>
+              <w:rPr>
+                <w:rFonts w:ascii="Times New Roman" w:hAnsi="Times New Roman" w:cs="Times New Roman"/>
+                <w:sz w:val="24"/>
+                <w:szCs w:val="24"/>
+                <w:lang w:val="en-US"/>
+              </w:rPr>
+              <w:lastRenderedPageBreak/>
+              <w:t>Requisito</w:t>
+            </w:r>
+            <w:proofErr w:type="spellEnd"/>
+            <w:r>
+              <w:rPr>
+                <w:rFonts w:ascii="Times New Roman" w:hAnsi="Times New Roman" w:cs="Times New Roman"/>
+                <w:sz w:val="24"/>
+                <w:szCs w:val="24"/>
+                <w:lang w:val="en-US"/>
+              </w:rPr>
+              <w:t xml:space="preserve"> Funcional-009</w:t>
+            </w:r>
+          </w:p>
+        </w:tc>
+        <w:tc>
+          <w:tcPr>
+            <w:tcW w:w="6163" w:type="dxa"/>
+          </w:tcPr>
+          <w:p>
+            <w:pPr>
+              <w:spacing w:line="360" w:lineRule="auto"/>
+              <w:rPr>
+                <w:rFonts w:ascii="Times New Roman" w:hAnsi="Times New Roman" w:cs="Times New Roman"/>
+                <w:sz w:val="24"/>
+                <w:szCs w:val="24"/>
+                <w:lang w:val="en-US"/>
+              </w:rPr>
+            </w:pPr>
+            <w:proofErr w:type="spellStart"/>
+            <w:r>
+              <w:rPr>
+                <w:rFonts w:ascii="Times New Roman" w:hAnsi="Times New Roman" w:cs="Times New Roman"/>
+                <w:sz w:val="24"/>
+                <w:szCs w:val="24"/>
+                <w:lang w:val="en-US"/>
+              </w:rPr>
+              <w:t>Crear</w:t>
+            </w:r>
+            <w:proofErr w:type="spellEnd"/>
+            <w:r>
+              <w:rPr>
+                <w:rFonts w:ascii="Times New Roman" w:hAnsi="Times New Roman" w:cs="Times New Roman"/>
+                <w:sz w:val="24"/>
+                <w:szCs w:val="24"/>
+                <w:lang w:val="en-US"/>
+              </w:rPr>
+              <w:t xml:space="preserve"> </w:t>
+            </w:r>
+            <w:proofErr w:type="spellStart"/>
+            <w:r>
+              <w:rPr>
+                <w:rFonts w:ascii="Times New Roman" w:hAnsi="Times New Roman" w:cs="Times New Roman"/>
+                <w:sz w:val="24"/>
+                <w:szCs w:val="24"/>
+                <w:lang w:val="en-US"/>
+              </w:rPr>
+              <w:t>Horario</w:t>
+            </w:r>
+            <w:proofErr w:type="spellEnd"/>
+            <w:r>
+              <w:rPr>
+                <w:rFonts w:ascii="Times New Roman" w:hAnsi="Times New Roman" w:cs="Times New Roman"/>
+                <w:sz w:val="24"/>
+                <w:szCs w:val="24"/>
+                <w:lang w:val="en-US"/>
+              </w:rPr>
+              <w:t>.</w:t>
+            </w:r>
+          </w:p>
+        </w:tc>
+      </w:tr>
+      <w:tr>
+        <w:tc>
+          <w:tcPr>
+            <w:tcW w:w="2376" w:type="dxa"/>
+          </w:tcPr>
+          <w:p>
+            <w:pPr>
+              <w:spacing w:line="360" w:lineRule="auto"/>
+              <w:rPr>
+                <w:rFonts w:ascii="Times New Roman" w:hAnsi="Times New Roman" w:cs="Times New Roman"/>
+                <w:sz w:val="24"/>
+                <w:szCs w:val="24"/>
+                <w:lang w:val="en-US"/>
+              </w:rPr>
+            </w:pPr>
+            <w:proofErr w:type="spellStart"/>
+            <w:r>
+              <w:rPr>
+                <w:rFonts w:ascii="Times New Roman" w:hAnsi="Times New Roman" w:cs="Times New Roman"/>
+                <w:sz w:val="24"/>
+                <w:szCs w:val="24"/>
+                <w:lang w:val="en-US"/>
+              </w:rPr>
+              <w:t>Ver</w:t>
+            </w:r>
+            <w:r>
+              <w:rPr>
+                <w:rFonts w:ascii="Times New Roman" w:hAnsi="Times New Roman" w:cs="Times New Roman"/>
+                <w:sz w:val="24"/>
+                <w:szCs w:val="24"/>
+                <w:lang w:val="en-US"/>
+              </w:rPr>
+              <w:t>sión</w:t>
+            </w:r>
+            <w:proofErr w:type="spellEnd"/>
+          </w:p>
+        </w:tc>
+        <w:tc>
+          <w:tcPr>
+            <w:tcW w:w="6163" w:type="dxa"/>
+          </w:tcPr>
+          <w:p>
+            <w:pPr>
+              <w:spacing w:line="360" w:lineRule="auto"/>
+              <w:rPr>
+                <w:rFonts w:ascii="Times New Roman" w:hAnsi="Times New Roman" w:cs="Times New Roman"/>
+                <w:sz w:val="24"/>
+                <w:szCs w:val="24"/>
+                <w:lang w:val="en-US"/>
+              </w:rPr>
+            </w:pPr>
+            <w:r>
+              <w:rPr>
+                <w:rFonts w:ascii="Times New Roman" w:hAnsi="Times New Roman" w:cs="Times New Roman"/>
+                <w:sz w:val="24"/>
+                <w:szCs w:val="24"/>
+                <w:lang w:val="en-US"/>
+              </w:rPr>
+              <w:t xml:space="preserve">1.0 </w:t>
+            </w:r>
+          </w:p>
+        </w:tc>
+      </w:tr>
+      <w:tr>
+        <w:tc>
+          <w:tcPr>
+            <w:tcW w:w="2376" w:type="dxa"/>
+          </w:tcPr>
+          <w:p>
+            <w:pPr>
+              <w:spacing w:line="360" w:lineRule="auto"/>
+              <w:rPr>
+                <w:rFonts w:ascii="Times New Roman" w:hAnsi="Times New Roman" w:cs="Times New Roman"/>
+                <w:sz w:val="24"/>
+                <w:szCs w:val="24"/>
+                <w:lang w:val="en-US"/>
+              </w:rPr>
+            </w:pPr>
+            <w:r>
+              <w:rPr>
+                <w:rFonts w:ascii="Times New Roman" w:hAnsi="Times New Roman" w:cs="Times New Roman"/>
+                <w:sz w:val="24"/>
+                <w:szCs w:val="24"/>
+                <w:lang w:val="en-US"/>
+              </w:rPr>
+              <w:t>Autor</w:t>
+            </w:r>
+          </w:p>
+        </w:tc>
+        <w:tc>
+          <w:tcPr>
+            <w:tcW w:w="6163" w:type="dxa"/>
+          </w:tcPr>
+          <w:p>
+            <w:pPr>
+              <w:spacing w:line="360" w:lineRule="auto"/>
+              <w:rPr>
+                <w:rFonts w:ascii="Times New Roman" w:hAnsi="Times New Roman" w:cs="Times New Roman"/>
+                <w:sz w:val="24"/>
+                <w:szCs w:val="24"/>
+                <w:lang w:val="en-US"/>
+              </w:rPr>
+            </w:pPr>
+            <w:r>
+              <w:rPr>
+                <w:rFonts w:ascii="Times New Roman" w:hAnsi="Times New Roman" w:cs="Times New Roman"/>
+                <w:sz w:val="24"/>
+                <w:szCs w:val="24"/>
+                <w:lang w:val="en-US"/>
+              </w:rPr>
+              <w:t>Roque Chacón</w:t>
+            </w:r>
+            <w:r>
+              <w:rPr>
+                <w:rFonts w:ascii="Times New Roman" w:hAnsi="Times New Roman" w:cs="Times New Roman"/>
+                <w:sz w:val="24"/>
+                <w:szCs w:val="24"/>
+                <w:lang w:val="en-US"/>
+              </w:rPr>
+              <w:t xml:space="preserve"> – Kevin Arce</w:t>
+            </w:r>
+          </w:p>
+        </w:tc>
+      </w:tr>
+      <w:tr>
+        <w:tc>
+          <w:tcPr>
+            <w:tcW w:w="2376" w:type="dxa"/>
+          </w:tcPr>
+          <w:p>
+            <w:pPr>
+              <w:spacing w:line="360" w:lineRule="auto"/>
+              <w:rPr>
+                <w:rFonts w:ascii="Times New Roman" w:hAnsi="Times New Roman" w:cs="Times New Roman"/>
+                <w:sz w:val="24"/>
+                <w:szCs w:val="24"/>
+                <w:lang w:val="en-US"/>
+              </w:rPr>
+            </w:pPr>
+            <w:proofErr w:type="spellStart"/>
+            <w:r>
+              <w:rPr>
+                <w:rFonts w:ascii="Times New Roman" w:hAnsi="Times New Roman" w:cs="Times New Roman"/>
+                <w:sz w:val="24"/>
+                <w:szCs w:val="24"/>
+                <w:lang w:val="en-US"/>
+              </w:rPr>
+              <w:t>Requisitos</w:t>
+            </w:r>
+            <w:proofErr w:type="spellEnd"/>
+            <w:r>
+              <w:rPr>
+                <w:rFonts w:ascii="Times New Roman" w:hAnsi="Times New Roman" w:cs="Times New Roman"/>
+                <w:sz w:val="24"/>
+                <w:szCs w:val="24"/>
+                <w:lang w:val="en-US"/>
+              </w:rPr>
+              <w:t xml:space="preserve"> </w:t>
+            </w:r>
+            <w:proofErr w:type="spellStart"/>
+            <w:r>
+              <w:rPr>
+                <w:rFonts w:ascii="Times New Roman" w:hAnsi="Times New Roman" w:cs="Times New Roman"/>
+                <w:sz w:val="24"/>
+                <w:szCs w:val="24"/>
+                <w:lang w:val="en-US"/>
+              </w:rPr>
+              <w:t>asociados</w:t>
+            </w:r>
+            <w:proofErr w:type="spellEnd"/>
+          </w:p>
+        </w:tc>
+        <w:tc>
+          <w:tcPr>
+            <w:tcW w:w="6163" w:type="dxa"/>
+          </w:tcPr>
+          <w:p>
+            <w:pPr>
+              <w:spacing w:line="360" w:lineRule="auto"/>
+              <w:rPr>
+                <w:rFonts w:ascii="Times New Roman" w:hAnsi="Times New Roman" w:cs="Times New Roman"/>
+                <w:sz w:val="24"/>
+                <w:szCs w:val="24"/>
+                <w:lang w:val="en-US"/>
+              </w:rPr>
+            </w:pPr>
+          </w:p>
+        </w:tc>
+      </w:tr>
+      <w:tr>
+        <w:tc>
+          <w:tcPr>
+            <w:tcW w:w="2376" w:type="dxa"/>
+          </w:tcPr>
+          <w:p>
+            <w:pPr>
+              <w:spacing w:line="360" w:lineRule="auto"/>
+              <w:rPr>
+                <w:rFonts w:ascii="Times New Roman" w:hAnsi="Times New Roman" w:cs="Times New Roman"/>
+                <w:sz w:val="24"/>
+                <w:szCs w:val="24"/>
+                <w:lang w:val="en-US"/>
+              </w:rPr>
+            </w:pPr>
+            <w:proofErr w:type="spellStart"/>
+            <w:r>
+              <w:rPr>
+                <w:rFonts w:ascii="Times New Roman" w:hAnsi="Times New Roman" w:cs="Times New Roman"/>
+                <w:sz w:val="24"/>
+                <w:szCs w:val="24"/>
+                <w:lang w:val="en-US"/>
+              </w:rPr>
+              <w:t>Descripción</w:t>
+            </w:r>
+            <w:proofErr w:type="spellEnd"/>
+          </w:p>
+        </w:tc>
+        <w:tc>
+          <w:tcPr>
+            <w:tcW w:w="6163" w:type="dxa"/>
+          </w:tcPr>
+          <w:p>
+            <w:pPr>
+              <w:spacing w:line="360" w:lineRule="auto"/>
+              <w:rPr>
+                <w:rFonts w:ascii="Times New Roman" w:hAnsi="Times New Roman" w:cs="Times New Roman"/>
+                <w:sz w:val="24"/>
+                <w:szCs w:val="24"/>
+              </w:rPr>
+            </w:pPr>
+            <w:r>
+              <w:rPr>
+                <w:rFonts w:ascii="Times New Roman" w:hAnsi="Times New Roman" w:cs="Times New Roman"/>
+                <w:sz w:val="24"/>
+                <w:szCs w:val="24"/>
+              </w:rPr>
+              <w:t>El sistema deberá contar con un mód</w:t>
+            </w:r>
+            <w:r>
+              <w:rPr>
+                <w:rFonts w:ascii="Times New Roman" w:hAnsi="Times New Roman" w:cs="Times New Roman"/>
+                <w:sz w:val="24"/>
+                <w:szCs w:val="24"/>
+              </w:rPr>
+              <w:t>ulo que permita la creación de horarios y almacenarlos</w:t>
+            </w:r>
+            <w:r>
+              <w:rPr>
+                <w:rFonts w:ascii="Times New Roman" w:hAnsi="Times New Roman" w:cs="Times New Roman"/>
+                <w:sz w:val="24"/>
+                <w:szCs w:val="24"/>
+              </w:rPr>
+              <w:t xml:space="preserve"> a la Base de datos.</w:t>
+            </w:r>
+          </w:p>
+        </w:tc>
+      </w:tr>
+      <w:tr>
+        <w:tc>
+          <w:tcPr>
+            <w:tcW w:w="2376" w:type="dxa"/>
+          </w:tcPr>
+          <w:p>
+            <w:pPr>
+              <w:spacing w:line="360" w:lineRule="auto"/>
+              <w:rPr>
+                <w:rFonts w:ascii="Times New Roman" w:hAnsi="Times New Roman" w:cs="Times New Roman"/>
+                <w:sz w:val="24"/>
+                <w:szCs w:val="24"/>
+                <w:lang w:val="en-US"/>
+              </w:rPr>
+            </w:pPr>
+            <w:proofErr w:type="spellStart"/>
+            <w:r>
+              <w:rPr>
+                <w:rFonts w:ascii="Times New Roman" w:hAnsi="Times New Roman" w:cs="Times New Roman"/>
+                <w:sz w:val="24"/>
+                <w:szCs w:val="24"/>
+                <w:lang w:val="en-US"/>
+              </w:rPr>
+              <w:t>Precondición</w:t>
+            </w:r>
+            <w:proofErr w:type="spellEnd"/>
+          </w:p>
+        </w:tc>
+        <w:tc>
+          <w:tcPr>
+            <w:tcW w:w="6163" w:type="dxa"/>
+          </w:tcPr>
+          <w:p>
+            <w:pPr>
+              <w:spacing w:line="360" w:lineRule="auto"/>
+              <w:rPr>
+                <w:rFonts w:ascii="Times New Roman" w:hAnsi="Times New Roman" w:cs="Times New Roman"/>
+                <w:sz w:val="24"/>
+                <w:szCs w:val="24"/>
+                <w:lang w:val="en-US"/>
+              </w:rPr>
+            </w:pPr>
+            <w:r>
+              <w:rPr>
+                <w:rFonts w:ascii="Times New Roman" w:hAnsi="Times New Roman" w:cs="Times New Roman"/>
+                <w:sz w:val="24"/>
+                <w:szCs w:val="24"/>
+                <w:lang w:val="en-US"/>
+              </w:rPr>
+              <w:t>Login</w:t>
+            </w:r>
+          </w:p>
+        </w:tc>
+      </w:tr>
+      <w:tr>
+        <w:tc>
+          <w:tcPr>
+            <w:tcW w:w="2376" w:type="dxa"/>
+          </w:tcPr>
+          <w:p>
+            <w:pPr>
+              <w:spacing w:line="360" w:lineRule="auto"/>
+              <w:rPr>
+                <w:rFonts w:ascii="Times New Roman" w:hAnsi="Times New Roman" w:cs="Times New Roman"/>
+                <w:sz w:val="24"/>
+                <w:szCs w:val="24"/>
+                <w:lang w:val="en-US"/>
+              </w:rPr>
+            </w:pPr>
+            <w:proofErr w:type="spellStart"/>
+            <w:r>
+              <w:rPr>
+                <w:rFonts w:ascii="Times New Roman" w:hAnsi="Times New Roman" w:cs="Times New Roman"/>
+                <w:sz w:val="24"/>
+                <w:szCs w:val="24"/>
+                <w:lang w:val="en-US"/>
+              </w:rPr>
+              <w:t>Secuencia</w:t>
+            </w:r>
+            <w:proofErr w:type="spellEnd"/>
+            <w:r>
+              <w:rPr>
+                <w:rFonts w:ascii="Times New Roman" w:hAnsi="Times New Roman" w:cs="Times New Roman"/>
+                <w:sz w:val="24"/>
+                <w:szCs w:val="24"/>
+                <w:lang w:val="en-US"/>
+              </w:rPr>
+              <w:t xml:space="preserve"> normal</w:t>
+            </w:r>
+          </w:p>
+        </w:tc>
+        <w:tc>
+          <w:tcPr>
+            <w:tcW w:w="6163" w:type="dxa"/>
+          </w:tcPr>
+          <w:tbl>
+            <w:tblPr>
+              <w:tblW w:w="0" w:type="auto"/>
+              <w:tblLayout w:type="fixed"/>
+              <w:tblLook w:val="0000" w:firstRow="0" w:lastRow="0" w:firstColumn="0" w:lastColumn="0" w:noHBand="0" w:noVBand="0"/>
+            </w:tblPr>
+            <w:tblGrid>
+              <w:gridCol w:w="4735"/>
+              <w:gridCol w:w="933"/>
+              <w:gridCol w:w="495"/>
+            </w:tblGrid>
+            <w:tr>
+              <w:trPr>
+                <w:gridAfter w:val="2"/>
+                <w:wAfter w:w="1428" w:type="dxa"/>
+                <w:trHeight w:val="105"/>
+              </w:trPr>
+              <w:tc>
+                <w:tcPr>
+                  <w:tcW w:w="4735" w:type="dxa"/>
+                </w:tcPr>
+                <w:p>
+                  <w:pPr>
+                    <w:framePr w:hSpace="141" w:wrap="around" w:vAnchor="text" w:hAnchor="margin" w:y="213"/>
+                    <w:autoSpaceDE w:val="0"/>
+                    <w:autoSpaceDN w:val="0"/>
+                    <w:adjustRightInd w:val="0"/>
+                    <w:spacing w:line="360" w:lineRule="auto"/>
+                    <w:jc w:val="both"/>
+                    <w:rPr>
+                      <w:rFonts w:ascii="Times New Roman" w:hAnsi="Times New Roman" w:cs="Times New Roman"/>
+                      <w:sz w:val="24"/>
+                      <w:szCs w:val="24"/>
+                    </w:rPr>
+                  </w:pPr>
+                  <w:r>
+                    <w:rPr>
+                      <w:rFonts w:ascii="Times New Roman" w:hAnsi="Times New Roman" w:cs="Times New Roman"/>
+                      <w:sz w:val="24"/>
+                      <w:szCs w:val="24"/>
+                    </w:rPr>
+                    <w:t>El usuario selecciona la opción de ingreso</w:t>
+                  </w:r>
+                  <w:r>
+                    <w:rPr>
+                      <w:rFonts w:ascii="Times New Roman" w:hAnsi="Times New Roman" w:cs="Times New Roman"/>
+                      <w:sz w:val="24"/>
+                      <w:szCs w:val="24"/>
+                    </w:rPr>
+                    <w:t xml:space="preserve"> a un supermercado</w:t>
+                  </w:r>
+                  <w:r>
+                    <w:rPr>
+                      <w:rFonts w:ascii="Times New Roman" w:hAnsi="Times New Roman" w:cs="Times New Roman"/>
+                      <w:sz w:val="24"/>
+                      <w:szCs w:val="24"/>
+                    </w:rPr>
+                    <w:t xml:space="preserve"> y se muestra la pantalla correspondiente. </w:t>
+                  </w:r>
+                </w:p>
+              </w:tc>
+            </w:tr>
+            <w:tr>
+              <w:trPr>
+                <w:gridAfter w:val="1"/>
+                <w:wAfter w:w="495" w:type="dxa"/>
+                <w:trHeight w:val="105"/>
+              </w:trPr>
+              <w:tc>
+                <w:tcPr>
+                  <w:tcW w:w="5668" w:type="dxa"/>
+                  <w:gridSpan w:val="2"/>
+                </w:tcPr>
+                <w:p>
+                  <w:pPr>
+                    <w:framePr w:hSpace="141" w:wrap="around" w:vAnchor="text" w:hAnchor="margin" w:y="213"/>
+                    <w:autoSpaceDE w:val="0"/>
+                    <w:autoSpaceDN w:val="0"/>
+                    <w:adjustRightInd w:val="0"/>
+                    <w:spacing w:line="360" w:lineRule="auto"/>
+                    <w:jc w:val="both"/>
+                    <w:rPr>
+                      <w:rFonts w:ascii="Times New Roman" w:hAnsi="Times New Roman" w:cs="Times New Roman"/>
+                      <w:sz w:val="24"/>
+                      <w:szCs w:val="24"/>
+                    </w:rPr>
+                  </w:pPr>
+                  <w:r>
+                    <w:rPr>
+                      <w:rFonts w:ascii="Times New Roman" w:hAnsi="Times New Roman" w:cs="Times New Roman"/>
+                      <w:sz w:val="24"/>
+                      <w:szCs w:val="24"/>
+                    </w:rPr>
+                    <w:t>El administrador del sistema ingresa los da</w:t>
+                  </w:r>
+                  <w:r>
+                    <w:rPr>
+                      <w:rFonts w:ascii="Times New Roman" w:hAnsi="Times New Roman" w:cs="Times New Roman"/>
+                      <w:sz w:val="24"/>
+                      <w:szCs w:val="24"/>
+                    </w:rPr>
+                    <w:t>tos respectivos al nuevo horario</w:t>
+                  </w:r>
+                  <w:r>
+                    <w:rPr>
+                      <w:rFonts w:ascii="Times New Roman" w:hAnsi="Times New Roman" w:cs="Times New Roman"/>
+                      <w:sz w:val="24"/>
+                      <w:szCs w:val="24"/>
+                    </w:rPr>
+                    <w:t>.</w:t>
+                  </w:r>
+                  <w:r>
+                    <w:rPr>
+                      <w:rFonts w:ascii="Times New Roman" w:hAnsi="Times New Roman" w:cs="Times New Roman"/>
+                      <w:sz w:val="24"/>
+                      <w:szCs w:val="24"/>
+                    </w:rPr>
+                    <w:t xml:space="preserve"> </w:t>
+                  </w:r>
+                  <w:r>
+                    <w:rPr>
+                      <w:rFonts w:ascii="Times New Roman" w:hAnsi="Times New Roman" w:cs="Times New Roman"/>
+                      <w:sz w:val="24"/>
+                      <w:szCs w:val="24"/>
+                    </w:rPr>
+                    <w:t>Se d</w:t>
+                  </w:r>
+                  <w:r>
+                    <w:rPr>
+                      <w:rFonts w:ascii="Times New Roman" w:hAnsi="Times New Roman" w:cs="Times New Roman"/>
+                      <w:sz w:val="24"/>
+                      <w:szCs w:val="24"/>
+                    </w:rPr>
+                    <w:t xml:space="preserve">ebe asignar el </w:t>
+                  </w:r>
+                  <w:r>
+                    <w:rPr>
+                      <w:rFonts w:ascii="Times New Roman" w:hAnsi="Times New Roman" w:cs="Times New Roman"/>
+                      <w:sz w:val="24"/>
+                      <w:szCs w:val="24"/>
+                    </w:rPr>
+                    <w:t>empleado</w:t>
+                  </w:r>
+                  <w:r>
+                    <w:rPr>
+                      <w:rFonts w:ascii="Times New Roman" w:hAnsi="Times New Roman" w:cs="Times New Roman"/>
+                      <w:sz w:val="24"/>
+                      <w:szCs w:val="24"/>
+                    </w:rPr>
+                    <w:t xml:space="preserve"> para ese horario</w:t>
+                  </w:r>
+                  <w:r>
+                    <w:rPr>
+                      <w:rFonts w:ascii="Times New Roman" w:hAnsi="Times New Roman" w:cs="Times New Roman"/>
+                      <w:sz w:val="24"/>
+                      <w:szCs w:val="24"/>
+                    </w:rPr>
+                    <w:t xml:space="preserve">. </w:t>
+                  </w:r>
+                </w:p>
+              </w:tc>
+            </w:tr>
+            <w:tr>
+              <w:trPr>
+                <w:trHeight w:val="357"/>
+              </w:trPr>
+              <w:tc>
+                <w:tcPr>
+                  <w:tcW w:w="6163" w:type="dxa"/>
+                  <w:gridSpan w:val="3"/>
+                </w:tcPr>
+                <w:p>
+                  <w:pPr>
+                    <w:framePr w:hSpace="141" w:wrap="around" w:vAnchor="text" w:hAnchor="margin" w:y="213"/>
+                    <w:autoSpaceDE w:val="0"/>
+                    <w:autoSpaceDN w:val="0"/>
+                    <w:adjustRightInd w:val="0"/>
+                    <w:spacing w:line="360" w:lineRule="auto"/>
+                    <w:jc w:val="both"/>
+                    <w:rPr>
+                      <w:rFonts w:ascii="Times New Roman" w:hAnsi="Times New Roman" w:cs="Times New Roman"/>
+                      <w:sz w:val="24"/>
+                      <w:szCs w:val="24"/>
+                    </w:rPr>
+                  </w:pPr>
+                  <w:r>
+                    <w:rPr>
+                      <w:rFonts w:ascii="Times New Roman" w:hAnsi="Times New Roman" w:cs="Times New Roman"/>
+                      <w:sz w:val="24"/>
+                      <w:szCs w:val="24"/>
+                    </w:rPr>
+                    <w:t xml:space="preserve">El sistema verifica que los datos ingresados sean correctos. Si los datos son correctos, el sistema realiza la inserción y muestra un mensaje informativo. Por el contrario, si los datos son incorrectos el sistema le indica al usuario que corrija los datos y realice nuevamente el ingreso de datos. </w:t>
+                  </w:r>
+                </w:p>
+              </w:tc>
+            </w:tr>
+          </w:tbl>
+          <w:p>
+            <w:pPr>
+              <w:spacing w:line="360" w:lineRule="auto"/>
+              <w:rPr>
+                <w:rFonts w:ascii="Times New Roman" w:hAnsi="Times New Roman" w:cs="Times New Roman"/>
+                <w:sz w:val="24"/>
+                <w:szCs w:val="24"/>
+              </w:rPr>
+            </w:pPr>
+          </w:p>
+        </w:tc>
+      </w:tr>
+      <w:tr>
+        <w:tc>
+          <w:tcPr>
+            <w:tcW w:w="2376" w:type="dxa"/>
+          </w:tcPr>
+          <w:p>
+            <w:pPr>
+              <w:spacing w:line="360" w:lineRule="auto"/>
+              <w:rPr>
+                <w:rFonts w:ascii="Times New Roman" w:hAnsi="Times New Roman" w:cs="Times New Roman"/>
+                <w:sz w:val="24"/>
+                <w:szCs w:val="24"/>
+                <w:lang w:val="en-US"/>
+              </w:rPr>
+            </w:pPr>
+            <w:r>
+              <w:rPr>
+                <w:rFonts w:ascii="Times New Roman" w:hAnsi="Times New Roman" w:cs="Times New Roman"/>
+                <w:sz w:val="24"/>
+                <w:szCs w:val="24"/>
+                <w:lang w:val="en-US"/>
+              </w:rPr>
+              <w:t xml:space="preserve">Post </w:t>
+            </w:r>
+            <w:proofErr w:type="spellStart"/>
+            <w:r>
+              <w:rPr>
+                <w:rFonts w:ascii="Times New Roman" w:hAnsi="Times New Roman" w:cs="Times New Roman"/>
+                <w:sz w:val="24"/>
+                <w:szCs w:val="24"/>
+                <w:lang w:val="en-US"/>
+              </w:rPr>
+              <w:t>Condición</w:t>
+            </w:r>
+            <w:proofErr w:type="spellEnd"/>
+          </w:p>
+        </w:tc>
+        <w:tc>
+          <w:tcPr>
+            <w:tcW w:w="6163" w:type="dxa"/>
+          </w:tcPr>
+          <w:p>
+            <w:pPr>
+              <w:spacing w:line="360" w:lineRule="auto"/>
+              <w:rPr>
+                <w:rFonts w:ascii="Times New Roman" w:hAnsi="Times New Roman" w:cs="Times New Roman"/>
+                <w:sz w:val="24"/>
+                <w:szCs w:val="24"/>
+                <w:lang w:val="en-US"/>
+              </w:rPr>
+            </w:pPr>
+          </w:p>
+        </w:tc>
+      </w:tr>
+      <w:tr>
+        <w:tc>
+          <w:tcPr>
+            <w:tcW w:w="2376" w:type="dxa"/>
+          </w:tcPr>
+          <w:p>
+            <w:pPr>
+              <w:spacing w:line="360" w:lineRule="auto"/>
+              <w:rPr>
+                <w:rFonts w:ascii="Times New Roman" w:hAnsi="Times New Roman" w:cs="Times New Roman"/>
+                <w:sz w:val="24"/>
+                <w:szCs w:val="24"/>
+                <w:lang w:val="en-US"/>
+              </w:rPr>
+            </w:pPr>
+            <w:proofErr w:type="spellStart"/>
+            <w:r>
+              <w:rPr>
+                <w:rFonts w:ascii="Times New Roman" w:hAnsi="Times New Roman" w:cs="Times New Roman"/>
+                <w:sz w:val="24"/>
+                <w:szCs w:val="24"/>
+                <w:lang w:val="en-US"/>
+              </w:rPr>
+              <w:t>Importancia</w:t>
+            </w:r>
+            <w:proofErr w:type="spellEnd"/>
+          </w:p>
+        </w:tc>
+        <w:tc>
+          <w:tcPr>
+            <w:tcW w:w="6163" w:type="dxa"/>
+          </w:tcPr>
+          <w:p>
+            <w:pPr>
+              <w:spacing w:line="360" w:lineRule="auto"/>
+              <w:rPr>
+                <w:rFonts w:ascii="Times New Roman" w:hAnsi="Times New Roman" w:cs="Times New Roman"/>
+                <w:sz w:val="24"/>
+                <w:szCs w:val="24"/>
+                <w:lang w:val="en-US"/>
+              </w:rPr>
+            </w:pPr>
+            <w:r>
+              <w:rPr>
+                <w:rFonts w:ascii="Times New Roman" w:hAnsi="Times New Roman" w:cs="Times New Roman"/>
+                <w:sz w:val="24"/>
+                <w:szCs w:val="24"/>
+                <w:lang w:val="en-US"/>
+              </w:rPr>
+              <w:t>Vital</w:t>
+            </w:r>
+          </w:p>
+        </w:tc>
+      </w:tr>
+      <w:tr>
+        <w:tc>
+          <w:tcPr>
+            <w:tcW w:w="2376" w:type="dxa"/>
+          </w:tcPr>
+          <w:p>
+            <w:pPr>
+              <w:spacing w:line="360" w:lineRule="auto"/>
+              <w:ind w:right="587"/>
+              <w:rPr>
+                <w:rFonts w:ascii="Times New Roman" w:hAnsi="Times New Roman" w:cs="Times New Roman"/>
+                <w:sz w:val="24"/>
+                <w:szCs w:val="24"/>
+                <w:lang w:val="en-US"/>
+              </w:rPr>
+            </w:pPr>
+            <w:proofErr w:type="spellStart"/>
+            <w:r>
+              <w:rPr>
+                <w:rFonts w:ascii="Times New Roman" w:hAnsi="Times New Roman" w:cs="Times New Roman"/>
+                <w:sz w:val="24"/>
+                <w:szCs w:val="24"/>
+                <w:lang w:val="en-US"/>
+              </w:rPr>
+              <w:t>Comentarios</w:t>
+            </w:r>
+            <w:proofErr w:type="spellEnd"/>
+          </w:p>
+        </w:tc>
+        <w:tc>
+          <w:tcPr>
+            <w:tcW w:w="6163" w:type="dxa"/>
+          </w:tcPr>
+          <w:p>
+            <w:pPr>
+              <w:spacing w:line="360" w:lineRule="auto"/>
+              <w:rPr>
+                <w:rFonts w:ascii="Times New Roman" w:hAnsi="Times New Roman" w:cs="Times New Roman"/>
+                <w:sz w:val="24"/>
+                <w:szCs w:val="24"/>
+              </w:rPr>
+            </w:pPr>
+            <w:r>
+              <w:rPr>
+                <w:rFonts w:ascii="Times New Roman" w:hAnsi="Times New Roman" w:cs="Times New Roman"/>
+                <w:sz w:val="24"/>
+                <w:szCs w:val="24"/>
+              </w:rPr>
+              <w:t>El empleado puede tener diferentes horarios en diferentes supermercados, siempre y cuando los horarios no choquen.</w:t>
+            </w:r>
+          </w:p>
+        </w:tc>
+      </w:tr>
+    </w:tbl>
+    <w:p>
+      <w:pPr>
+        <w:tabs>
+          <w:tab w:val="center" w:pos="4419"/>
+          <w:tab w:val="left" w:pos="7056"/>
+        </w:tabs>
+        <w:spacing w:line="360" w:lineRule="auto"/>
+        <w:rPr>
+          <w:rFonts w:ascii="Times New Roman" w:hAnsi="Times New Roman" w:cs="Times New Roman"/>
+          <w:b/>
+          <w:sz w:val="24"/>
+          <w:szCs w:val="24"/>
+        </w:rPr>
+      </w:pPr>
+      <w:r>
+        <w:rPr>
+          <w:rFonts w:ascii="Times New Roman" w:hAnsi="Times New Roman" w:cs="Times New Roman"/>
+          <w:b/>
+          <w:sz w:val="24"/>
+          <w:szCs w:val="24"/>
+        </w:rPr>
+        <w:tab/>
+      </w:r>
+      <w:r>
+        <w:rPr>
+          <w:rFonts w:ascii="Times New Roman" w:hAnsi="Times New Roman" w:cs="Times New Roman"/>
+          <w:i/>
+          <w:iCs/>
+          <w:sz w:val="24"/>
+          <w:szCs w:val="24"/>
+        </w:rPr>
+        <w:t>Tabla 9: Requisito Funcional-009</w:t>
+      </w:r>
+      <w:r>
+        <w:rPr>
+          <w:rFonts w:ascii="Times New Roman" w:hAnsi="Times New Roman" w:cs="Times New Roman"/>
+          <w:i/>
+          <w:iCs/>
+          <w:sz w:val="24"/>
+          <w:szCs w:val="24"/>
+        </w:rPr>
+        <w:t xml:space="preserve"> – </w:t>
+      </w:r>
+      <w:r>
+        <w:rPr>
+          <w:rFonts w:ascii="Times New Roman" w:hAnsi="Times New Roman" w:cs="Times New Roman"/>
+          <w:i/>
+          <w:iCs/>
+          <w:sz w:val="24"/>
+          <w:szCs w:val="24"/>
+        </w:rPr>
+        <w:t>Crear de Horario</w:t>
+      </w:r>
+    </w:p>
+    <w:p>
+      <w:pPr>
+        <w:spacing w:line="360" w:lineRule="auto"/>
+        <w:rPr>
+          <w:rFonts w:ascii="Times New Roman" w:hAnsi="Times New Roman" w:cs="Times New Roman"/>
+          <w:i/>
+          <w:iCs/>
+          <w:sz w:val="24"/>
+          <w:szCs w:val="24"/>
+        </w:rPr>
+      </w:pPr>
+      <w:r>
+        <w:rPr>
+          <w:rFonts w:ascii="Times New Roman" w:hAnsi="Times New Roman" w:cs="Times New Roman"/>
+          <w:i/>
+          <w:iCs/>
+          <w:sz w:val="24"/>
+          <w:szCs w:val="24"/>
+        </w:rPr>
+        <w:br w:type="page"/>
+      </w:r>
+    </w:p>
+    <w:tbl>
+      <w:tblPr>
+        <w:tblpPr w:leftFromText="141" w:rightFromText="141" w:vertAnchor="text" w:horzAnchor="margin" w:tblpY="213"/>
+        <w:tblW w:w="8539" w:type="dxa"/>
+        <w:tblBorders>
+          <w:top w:val="single" w:sz="4" w:space="0" w:color="auto"/>
+          <w:left w:val="single" w:sz="4" w:space="0" w:color="auto"/>
+          <w:bottom w:val="single" w:sz="4" w:space="0" w:color="auto"/>
+          <w:right w:val="single" w:sz="4" w:space="0" w:color="auto"/>
+          <w:insideH w:val="single" w:sz="4" w:space="0" w:color="auto"/>
+          <w:insideV w:val="single" w:sz="4" w:space="0" w:color="auto"/>
+        </w:tblBorders>
+        <w:tblLayout w:type="fixed"/>
+        <w:tblLook w:val="0000" w:firstRow="0" w:lastRow="0" w:firstColumn="0" w:lastColumn="0" w:noHBand="0" w:noVBand="0"/>
+      </w:tblPr>
+      <w:tblGrid>
+        <w:gridCol w:w="2376"/>
+        <w:gridCol w:w="6163"/>
+      </w:tblGrid>
+      <w:tr>
+        <w:tc>
+          <w:tcPr>
+            <w:tcW w:w="2376" w:type="dxa"/>
+          </w:tcPr>
+          <w:p>
+            <w:pPr>
+              <w:spacing w:line="360" w:lineRule="auto"/>
+              <w:rPr>
+                <w:rFonts w:ascii="Times New Roman" w:hAnsi="Times New Roman" w:cs="Times New Roman"/>
+                <w:sz w:val="24"/>
+                <w:szCs w:val="24"/>
+                <w:lang w:val="en-US"/>
+              </w:rPr>
+            </w:pPr>
+            <w:proofErr w:type="spellStart"/>
+            <w:r>
+              <w:rPr>
+                <w:rFonts w:ascii="Times New Roman" w:hAnsi="Times New Roman" w:cs="Times New Roman"/>
+                <w:sz w:val="24"/>
+                <w:szCs w:val="24"/>
+                <w:lang w:val="en-US"/>
+              </w:rPr>
+              <w:lastRenderedPageBreak/>
+              <w:t>Requisito</w:t>
+            </w:r>
+            <w:proofErr w:type="spellEnd"/>
+            <w:r>
+              <w:rPr>
+                <w:rFonts w:ascii="Times New Roman" w:hAnsi="Times New Roman" w:cs="Times New Roman"/>
+                <w:sz w:val="24"/>
+                <w:szCs w:val="24"/>
+                <w:lang w:val="en-US"/>
+              </w:rPr>
+              <w:t xml:space="preserve"> Funcional-010</w:t>
+            </w:r>
+          </w:p>
+        </w:tc>
+        <w:tc>
+          <w:tcPr>
+            <w:tcW w:w="6163" w:type="dxa"/>
+          </w:tcPr>
+          <w:p>
+            <w:pPr>
+              <w:spacing w:line="360" w:lineRule="auto"/>
+              <w:rPr>
+                <w:rFonts w:ascii="Times New Roman" w:hAnsi="Times New Roman" w:cs="Times New Roman"/>
+                <w:sz w:val="24"/>
+                <w:szCs w:val="24"/>
+                <w:lang w:val="en-US"/>
+              </w:rPr>
+            </w:pPr>
+            <w:proofErr w:type="spellStart"/>
+            <w:r>
+              <w:rPr>
+                <w:rFonts w:ascii="Times New Roman" w:hAnsi="Times New Roman" w:cs="Times New Roman"/>
+                <w:sz w:val="24"/>
+                <w:szCs w:val="24"/>
+                <w:lang w:val="en-US"/>
+              </w:rPr>
+              <w:t>Editar</w:t>
+            </w:r>
+            <w:proofErr w:type="spellEnd"/>
+            <w:r>
+              <w:rPr>
+                <w:rFonts w:ascii="Times New Roman" w:hAnsi="Times New Roman" w:cs="Times New Roman"/>
+                <w:sz w:val="24"/>
+                <w:szCs w:val="24"/>
+                <w:lang w:val="en-US"/>
+              </w:rPr>
+              <w:t xml:space="preserve"> </w:t>
+            </w:r>
+            <w:proofErr w:type="spellStart"/>
+            <w:r>
+              <w:rPr>
+                <w:rFonts w:ascii="Times New Roman" w:hAnsi="Times New Roman" w:cs="Times New Roman"/>
+                <w:sz w:val="24"/>
+                <w:szCs w:val="24"/>
+                <w:lang w:val="en-US"/>
+              </w:rPr>
+              <w:t>Horario</w:t>
+            </w:r>
+            <w:proofErr w:type="spellEnd"/>
+          </w:p>
+        </w:tc>
+      </w:tr>
+      <w:tr>
+        <w:tc>
+          <w:tcPr>
+            <w:tcW w:w="2376" w:type="dxa"/>
+          </w:tcPr>
+          <w:p>
+            <w:pPr>
+              <w:spacing w:line="360" w:lineRule="auto"/>
+              <w:rPr>
+                <w:rFonts w:ascii="Times New Roman" w:hAnsi="Times New Roman" w:cs="Times New Roman"/>
+                <w:sz w:val="24"/>
+                <w:szCs w:val="24"/>
+                <w:lang w:val="en-US"/>
+              </w:rPr>
+            </w:pPr>
+            <w:proofErr w:type="spellStart"/>
+            <w:r>
+              <w:rPr>
+                <w:rFonts w:ascii="Times New Roman" w:hAnsi="Times New Roman" w:cs="Times New Roman"/>
+                <w:sz w:val="24"/>
+                <w:szCs w:val="24"/>
+                <w:lang w:val="en-US"/>
+              </w:rPr>
+              <w:t>Ver</w:t>
+            </w:r>
+            <w:r>
+              <w:rPr>
+                <w:rFonts w:ascii="Times New Roman" w:hAnsi="Times New Roman" w:cs="Times New Roman"/>
+                <w:sz w:val="24"/>
+                <w:szCs w:val="24"/>
+                <w:lang w:val="en-US"/>
+              </w:rPr>
+              <w:t>sión</w:t>
+            </w:r>
+            <w:proofErr w:type="spellEnd"/>
+          </w:p>
+        </w:tc>
+        <w:tc>
+          <w:tcPr>
+            <w:tcW w:w="6163" w:type="dxa"/>
+          </w:tcPr>
+          <w:p>
+            <w:pPr>
+              <w:spacing w:line="360" w:lineRule="auto"/>
+              <w:rPr>
+                <w:rFonts w:ascii="Times New Roman" w:hAnsi="Times New Roman" w:cs="Times New Roman"/>
+                <w:sz w:val="24"/>
+                <w:szCs w:val="24"/>
+                <w:lang w:val="en-US"/>
+              </w:rPr>
+            </w:pPr>
+            <w:r>
+              <w:rPr>
+                <w:rFonts w:ascii="Times New Roman" w:hAnsi="Times New Roman" w:cs="Times New Roman"/>
+                <w:sz w:val="24"/>
+                <w:szCs w:val="24"/>
+                <w:lang w:val="en-US"/>
+              </w:rPr>
+              <w:t xml:space="preserve">1.0 </w:t>
+            </w:r>
+          </w:p>
+        </w:tc>
+      </w:tr>
+      <w:tr>
+        <w:tc>
+          <w:tcPr>
+            <w:tcW w:w="2376" w:type="dxa"/>
+          </w:tcPr>
+          <w:p>
+            <w:pPr>
+              <w:spacing w:line="360" w:lineRule="auto"/>
+              <w:rPr>
+                <w:rFonts w:ascii="Times New Roman" w:hAnsi="Times New Roman" w:cs="Times New Roman"/>
+                <w:sz w:val="24"/>
+                <w:szCs w:val="24"/>
+                <w:lang w:val="en-US"/>
+              </w:rPr>
+            </w:pPr>
+            <w:r>
+              <w:rPr>
+                <w:rFonts w:ascii="Times New Roman" w:hAnsi="Times New Roman" w:cs="Times New Roman"/>
+                <w:sz w:val="24"/>
+                <w:szCs w:val="24"/>
+                <w:lang w:val="en-US"/>
+              </w:rPr>
+              <w:t>Autor</w:t>
+            </w:r>
+          </w:p>
+        </w:tc>
+        <w:tc>
+          <w:tcPr>
+            <w:tcW w:w="6163" w:type="dxa"/>
+          </w:tcPr>
+          <w:p>
+            <w:pPr>
+              <w:spacing w:line="360" w:lineRule="auto"/>
+              <w:rPr>
+                <w:rFonts w:ascii="Times New Roman" w:hAnsi="Times New Roman" w:cs="Times New Roman"/>
+                <w:sz w:val="24"/>
+                <w:szCs w:val="24"/>
+                <w:lang w:val="en-US"/>
+              </w:rPr>
+            </w:pPr>
+            <w:r>
+              <w:rPr>
+                <w:rFonts w:ascii="Times New Roman" w:hAnsi="Times New Roman" w:cs="Times New Roman"/>
+                <w:sz w:val="24"/>
+                <w:szCs w:val="24"/>
+                <w:lang w:val="en-US"/>
+              </w:rPr>
+              <w:t>Roque Chacón</w:t>
+            </w:r>
+            <w:r>
+              <w:rPr>
+                <w:rFonts w:ascii="Times New Roman" w:hAnsi="Times New Roman" w:cs="Times New Roman"/>
+                <w:sz w:val="24"/>
+                <w:szCs w:val="24"/>
+                <w:lang w:val="en-US"/>
+              </w:rPr>
+              <w:t xml:space="preserve"> – Kevin Arce</w:t>
+            </w:r>
+          </w:p>
+        </w:tc>
+      </w:tr>
+      <w:tr>
+        <w:tc>
+          <w:tcPr>
+            <w:tcW w:w="2376" w:type="dxa"/>
+          </w:tcPr>
+          <w:p>
+            <w:pPr>
+              <w:spacing w:line="360" w:lineRule="auto"/>
+              <w:rPr>
+                <w:rFonts w:ascii="Times New Roman" w:hAnsi="Times New Roman" w:cs="Times New Roman"/>
+                <w:sz w:val="24"/>
+                <w:szCs w:val="24"/>
+                <w:lang w:val="en-US"/>
+              </w:rPr>
+            </w:pPr>
+            <w:proofErr w:type="spellStart"/>
+            <w:r>
+              <w:rPr>
+                <w:rFonts w:ascii="Times New Roman" w:hAnsi="Times New Roman" w:cs="Times New Roman"/>
+                <w:sz w:val="24"/>
+                <w:szCs w:val="24"/>
+                <w:lang w:val="en-US"/>
+              </w:rPr>
+              <w:t>Requisitos</w:t>
+            </w:r>
+            <w:proofErr w:type="spellEnd"/>
+            <w:r>
+              <w:rPr>
+                <w:rFonts w:ascii="Times New Roman" w:hAnsi="Times New Roman" w:cs="Times New Roman"/>
+                <w:sz w:val="24"/>
+                <w:szCs w:val="24"/>
+                <w:lang w:val="en-US"/>
+              </w:rPr>
+              <w:t xml:space="preserve"> </w:t>
+            </w:r>
+            <w:proofErr w:type="spellStart"/>
+            <w:r>
+              <w:rPr>
+                <w:rFonts w:ascii="Times New Roman" w:hAnsi="Times New Roman" w:cs="Times New Roman"/>
+                <w:sz w:val="24"/>
+                <w:szCs w:val="24"/>
+                <w:lang w:val="en-US"/>
+              </w:rPr>
+              <w:t>asociados</w:t>
+            </w:r>
+            <w:proofErr w:type="spellEnd"/>
+          </w:p>
+        </w:tc>
+        <w:tc>
+          <w:tcPr>
+            <w:tcW w:w="6163" w:type="dxa"/>
+          </w:tcPr>
+          <w:p>
+            <w:pPr>
+              <w:spacing w:line="360" w:lineRule="auto"/>
+              <w:rPr>
+                <w:rFonts w:ascii="Times New Roman" w:hAnsi="Times New Roman" w:cs="Times New Roman"/>
+                <w:sz w:val="24"/>
+                <w:szCs w:val="24"/>
+                <w:lang w:val="en-US"/>
+              </w:rPr>
+            </w:pPr>
+          </w:p>
+        </w:tc>
+      </w:tr>
+      <w:tr>
+        <w:tc>
+          <w:tcPr>
+            <w:tcW w:w="2376" w:type="dxa"/>
+          </w:tcPr>
+          <w:p>
+            <w:pPr>
+              <w:spacing w:line="360" w:lineRule="auto"/>
+              <w:rPr>
+                <w:rFonts w:ascii="Times New Roman" w:hAnsi="Times New Roman" w:cs="Times New Roman"/>
+                <w:sz w:val="24"/>
+                <w:szCs w:val="24"/>
+                <w:lang w:val="en-US"/>
+              </w:rPr>
+            </w:pPr>
+            <w:proofErr w:type="spellStart"/>
+            <w:r>
+              <w:rPr>
+                <w:rFonts w:ascii="Times New Roman" w:hAnsi="Times New Roman" w:cs="Times New Roman"/>
+                <w:sz w:val="24"/>
+                <w:szCs w:val="24"/>
+                <w:lang w:val="en-US"/>
+              </w:rPr>
+              <w:t>Descripción</w:t>
+            </w:r>
+            <w:proofErr w:type="spellEnd"/>
+          </w:p>
+        </w:tc>
+        <w:tc>
+          <w:tcPr>
+            <w:tcW w:w="6163" w:type="dxa"/>
+          </w:tcPr>
+          <w:p>
+            <w:pPr>
+              <w:spacing w:line="360" w:lineRule="auto"/>
+              <w:rPr>
+                <w:rFonts w:ascii="Times New Roman" w:hAnsi="Times New Roman" w:cs="Times New Roman"/>
+                <w:sz w:val="24"/>
+                <w:szCs w:val="24"/>
+              </w:rPr>
+            </w:pPr>
+            <w:r>
+              <w:rPr>
+                <w:rFonts w:ascii="Times New Roman" w:hAnsi="Times New Roman" w:cs="Times New Roman"/>
+                <w:sz w:val="24"/>
+                <w:szCs w:val="24"/>
+              </w:rPr>
+              <w:t>El sistema deberá contar c</w:t>
+            </w:r>
+            <w:r>
+              <w:rPr>
+                <w:rFonts w:ascii="Times New Roman" w:hAnsi="Times New Roman" w:cs="Times New Roman"/>
+                <w:sz w:val="24"/>
+                <w:szCs w:val="24"/>
+              </w:rPr>
+              <w:t xml:space="preserve">on un módulo que permita </w:t>
+            </w:r>
+            <w:proofErr w:type="gramStart"/>
+            <w:r>
+              <w:rPr>
+                <w:rFonts w:ascii="Times New Roman" w:hAnsi="Times New Roman" w:cs="Times New Roman"/>
+                <w:sz w:val="24"/>
+                <w:szCs w:val="24"/>
+              </w:rPr>
+              <w:t>editar</w:t>
+            </w:r>
+            <w:r>
+              <w:rPr>
+                <w:rFonts w:ascii="Times New Roman" w:hAnsi="Times New Roman" w:cs="Times New Roman"/>
+                <w:sz w:val="24"/>
+                <w:szCs w:val="24"/>
+              </w:rPr>
+              <w:t xml:space="preserve"> </w:t>
+            </w:r>
+            <w:r>
+              <w:rPr>
+                <w:rFonts w:ascii="Times New Roman" w:hAnsi="Times New Roman" w:cs="Times New Roman"/>
+                <w:sz w:val="24"/>
+                <w:szCs w:val="24"/>
+              </w:rPr>
+              <w:t xml:space="preserve"> </w:t>
+            </w:r>
+            <w:r>
+              <w:rPr>
+                <w:rFonts w:ascii="Times New Roman" w:hAnsi="Times New Roman" w:cs="Times New Roman"/>
+                <w:sz w:val="24"/>
+                <w:szCs w:val="24"/>
+              </w:rPr>
+              <w:t>Horario</w:t>
+            </w:r>
+            <w:r>
+              <w:rPr>
+                <w:rFonts w:ascii="Times New Roman" w:hAnsi="Times New Roman" w:cs="Times New Roman"/>
+                <w:sz w:val="24"/>
+                <w:szCs w:val="24"/>
+              </w:rPr>
+              <w:t>s</w:t>
+            </w:r>
+            <w:proofErr w:type="gramEnd"/>
+            <w:r>
+              <w:rPr>
+                <w:rFonts w:ascii="Times New Roman" w:hAnsi="Times New Roman" w:cs="Times New Roman"/>
+                <w:sz w:val="24"/>
+                <w:szCs w:val="24"/>
+              </w:rPr>
+              <w:t xml:space="preserve"> </w:t>
+            </w:r>
+            <w:r>
+              <w:rPr>
+                <w:rFonts w:ascii="Times New Roman" w:hAnsi="Times New Roman" w:cs="Times New Roman"/>
+                <w:sz w:val="24"/>
+                <w:szCs w:val="24"/>
+              </w:rPr>
+              <w:t xml:space="preserve">y actualizarlos en </w:t>
+            </w:r>
+            <w:r>
+              <w:rPr>
+                <w:rFonts w:ascii="Times New Roman" w:hAnsi="Times New Roman" w:cs="Times New Roman"/>
+                <w:sz w:val="24"/>
+                <w:szCs w:val="24"/>
+              </w:rPr>
+              <w:t xml:space="preserve"> la Base de datos.</w:t>
+            </w:r>
+          </w:p>
+        </w:tc>
+      </w:tr>
+      <w:tr>
+        <w:tc>
+          <w:tcPr>
+            <w:tcW w:w="2376" w:type="dxa"/>
+          </w:tcPr>
+          <w:p>
+            <w:pPr>
+              <w:spacing w:line="360" w:lineRule="auto"/>
+              <w:rPr>
+                <w:rFonts w:ascii="Times New Roman" w:hAnsi="Times New Roman" w:cs="Times New Roman"/>
+                <w:sz w:val="24"/>
+                <w:szCs w:val="24"/>
+                <w:lang w:val="en-US"/>
+              </w:rPr>
+            </w:pPr>
+            <w:proofErr w:type="spellStart"/>
+            <w:r>
+              <w:rPr>
+                <w:rFonts w:ascii="Times New Roman" w:hAnsi="Times New Roman" w:cs="Times New Roman"/>
+                <w:sz w:val="24"/>
+                <w:szCs w:val="24"/>
+                <w:lang w:val="en-US"/>
+              </w:rPr>
+              <w:t>Precondición</w:t>
+            </w:r>
+            <w:proofErr w:type="spellEnd"/>
+          </w:p>
+        </w:tc>
+        <w:tc>
+          <w:tcPr>
+            <w:tcW w:w="6163" w:type="dxa"/>
+          </w:tcPr>
+          <w:p>
+            <w:pPr>
+              <w:spacing w:line="360" w:lineRule="auto"/>
+              <w:rPr>
+                <w:rFonts w:ascii="Times New Roman" w:hAnsi="Times New Roman" w:cs="Times New Roman"/>
+                <w:sz w:val="24"/>
+                <w:szCs w:val="24"/>
+                <w:lang w:val="en-US"/>
+              </w:rPr>
+            </w:pPr>
+            <w:r>
+              <w:rPr>
+                <w:rFonts w:ascii="Times New Roman" w:hAnsi="Times New Roman" w:cs="Times New Roman"/>
+                <w:sz w:val="24"/>
+                <w:szCs w:val="24"/>
+                <w:lang w:val="en-US"/>
+              </w:rPr>
+              <w:t>Login</w:t>
+            </w:r>
+          </w:p>
+        </w:tc>
+      </w:tr>
+      <w:tr>
+        <w:tc>
+          <w:tcPr>
+            <w:tcW w:w="2376" w:type="dxa"/>
+          </w:tcPr>
+          <w:p>
+            <w:pPr>
+              <w:spacing w:line="360" w:lineRule="auto"/>
+              <w:rPr>
+                <w:rFonts w:ascii="Times New Roman" w:hAnsi="Times New Roman" w:cs="Times New Roman"/>
+                <w:sz w:val="24"/>
+                <w:szCs w:val="24"/>
+                <w:lang w:val="en-US"/>
+              </w:rPr>
+            </w:pPr>
+            <w:proofErr w:type="spellStart"/>
+            <w:r>
+              <w:rPr>
+                <w:rFonts w:ascii="Times New Roman" w:hAnsi="Times New Roman" w:cs="Times New Roman"/>
+                <w:sz w:val="24"/>
+                <w:szCs w:val="24"/>
+                <w:lang w:val="en-US"/>
+              </w:rPr>
+              <w:t>Secuencia</w:t>
+            </w:r>
+            <w:proofErr w:type="spellEnd"/>
+            <w:r>
+              <w:rPr>
+                <w:rFonts w:ascii="Times New Roman" w:hAnsi="Times New Roman" w:cs="Times New Roman"/>
+                <w:sz w:val="24"/>
+                <w:szCs w:val="24"/>
+                <w:lang w:val="en-US"/>
+              </w:rPr>
+              <w:t xml:space="preserve"> normal</w:t>
+            </w:r>
+          </w:p>
+        </w:tc>
+        <w:tc>
+          <w:tcPr>
+            <w:tcW w:w="6163" w:type="dxa"/>
+          </w:tcPr>
+          <w:tbl>
+            <w:tblPr>
+              <w:tblW w:w="0" w:type="auto"/>
+              <w:tblLayout w:type="fixed"/>
+              <w:tblLook w:val="0000" w:firstRow="0" w:lastRow="0" w:firstColumn="0" w:lastColumn="0" w:noHBand="0" w:noVBand="0"/>
+            </w:tblPr>
+            <w:tblGrid>
+              <w:gridCol w:w="4735"/>
+              <w:gridCol w:w="933"/>
+              <w:gridCol w:w="495"/>
+            </w:tblGrid>
+            <w:tr>
+              <w:trPr>
+                <w:gridAfter w:val="2"/>
+                <w:wAfter w:w="1428" w:type="dxa"/>
+                <w:trHeight w:val="105"/>
+              </w:trPr>
+              <w:tc>
+                <w:tcPr>
+                  <w:tcW w:w="4735" w:type="dxa"/>
+                </w:tcPr>
+                <w:p>
+                  <w:pPr>
+                    <w:framePr w:hSpace="141" w:wrap="around" w:vAnchor="text" w:hAnchor="margin" w:y="213"/>
+                    <w:autoSpaceDE w:val="0"/>
+                    <w:autoSpaceDN w:val="0"/>
+                    <w:adjustRightInd w:val="0"/>
+                    <w:spacing w:line="360" w:lineRule="auto"/>
+                    <w:jc w:val="both"/>
+                    <w:rPr>
+                      <w:rFonts w:ascii="Times New Roman" w:hAnsi="Times New Roman" w:cs="Times New Roman"/>
+                      <w:sz w:val="24"/>
+                      <w:szCs w:val="24"/>
+                    </w:rPr>
+                  </w:pPr>
+                  <w:r>
+                    <w:rPr>
+                      <w:rFonts w:ascii="Times New Roman" w:hAnsi="Times New Roman" w:cs="Times New Roman"/>
+                      <w:sz w:val="24"/>
+                      <w:szCs w:val="24"/>
+                    </w:rPr>
+                    <w:t>El usuario</w:t>
+                  </w:r>
+                  <w:r>
+                    <w:rPr>
+                      <w:rFonts w:ascii="Times New Roman" w:hAnsi="Times New Roman" w:cs="Times New Roman"/>
+                      <w:sz w:val="24"/>
+                      <w:szCs w:val="24"/>
+                    </w:rPr>
+                    <w:t>(administrador)</w:t>
+                  </w:r>
+                  <w:r>
+                    <w:rPr>
+                      <w:rFonts w:ascii="Times New Roman" w:hAnsi="Times New Roman" w:cs="Times New Roman"/>
+                      <w:sz w:val="24"/>
+                      <w:szCs w:val="24"/>
+                    </w:rPr>
+                    <w:t xml:space="preserve"> selecciona la opción </w:t>
+                  </w:r>
+                  <w:r>
+                    <w:rPr>
+                      <w:rFonts w:ascii="Times New Roman" w:hAnsi="Times New Roman" w:cs="Times New Roman"/>
+                      <w:sz w:val="24"/>
+                      <w:szCs w:val="24"/>
+                    </w:rPr>
+                    <w:t xml:space="preserve">de editar </w:t>
+                  </w:r>
+                  <w:r>
+                    <w:rPr>
+                      <w:rFonts w:ascii="Times New Roman" w:hAnsi="Times New Roman" w:cs="Times New Roman"/>
+                      <w:sz w:val="24"/>
+                      <w:szCs w:val="24"/>
+                    </w:rPr>
+                    <w:t xml:space="preserve">y se muestra la pantalla correspondiente. </w:t>
+                  </w:r>
+                </w:p>
+              </w:tc>
+            </w:tr>
+            <w:tr>
+              <w:trPr>
+                <w:gridAfter w:val="1"/>
+                <w:wAfter w:w="495" w:type="dxa"/>
+                <w:trHeight w:val="105"/>
+              </w:trPr>
+              <w:tc>
+                <w:tcPr>
+                  <w:tcW w:w="5668" w:type="dxa"/>
+                  <w:gridSpan w:val="2"/>
+                </w:tcPr>
+                <w:p>
+                  <w:pPr>
+                    <w:framePr w:hSpace="141" w:wrap="around" w:vAnchor="text" w:hAnchor="margin" w:y="213"/>
+                    <w:autoSpaceDE w:val="0"/>
+                    <w:autoSpaceDN w:val="0"/>
+                    <w:adjustRightInd w:val="0"/>
+                    <w:spacing w:line="360" w:lineRule="auto"/>
+                    <w:jc w:val="both"/>
+                    <w:rPr>
+                      <w:rFonts w:ascii="Times New Roman" w:hAnsi="Times New Roman" w:cs="Times New Roman"/>
+                      <w:sz w:val="24"/>
+                      <w:szCs w:val="24"/>
+                    </w:rPr>
+                  </w:pPr>
+                  <w:r>
+                    <w:rPr>
+                      <w:rFonts w:ascii="Times New Roman" w:hAnsi="Times New Roman" w:cs="Times New Roman"/>
+                      <w:sz w:val="24"/>
+                      <w:szCs w:val="24"/>
+                    </w:rPr>
+                    <w:t>El administrador del sistema ingres</w:t>
+                  </w:r>
+                  <w:r>
+                    <w:rPr>
+                      <w:rFonts w:ascii="Times New Roman" w:hAnsi="Times New Roman" w:cs="Times New Roman"/>
+                      <w:sz w:val="24"/>
+                      <w:szCs w:val="24"/>
+                    </w:rPr>
+                    <w:t xml:space="preserve">a los datos respectivos al </w:t>
+                  </w:r>
+                  <w:r>
+                    <w:rPr>
+                      <w:rFonts w:ascii="Times New Roman" w:hAnsi="Times New Roman" w:cs="Times New Roman"/>
+                      <w:sz w:val="24"/>
+                      <w:szCs w:val="24"/>
+                    </w:rPr>
+                    <w:t xml:space="preserve"> </w:t>
+                  </w:r>
+                  <w:r>
+                    <w:rPr>
+                      <w:rFonts w:ascii="Times New Roman" w:hAnsi="Times New Roman" w:cs="Times New Roman"/>
+                      <w:sz w:val="24"/>
+                      <w:szCs w:val="24"/>
+                    </w:rPr>
+                    <w:t xml:space="preserve"> </w:t>
+                  </w:r>
+                  <w:r>
+                    <w:rPr>
+                      <w:rFonts w:ascii="Times New Roman" w:hAnsi="Times New Roman" w:cs="Times New Roman"/>
+                      <w:sz w:val="24"/>
+                      <w:szCs w:val="24"/>
+                    </w:rPr>
+                    <w:t>Horario</w:t>
+                  </w:r>
+                  <w:r>
+                    <w:rPr>
+                      <w:rFonts w:ascii="Times New Roman" w:hAnsi="Times New Roman" w:cs="Times New Roman"/>
+                      <w:sz w:val="24"/>
+                      <w:szCs w:val="24"/>
+                    </w:rPr>
+                    <w:t>.</w:t>
+                  </w:r>
+                  <w:r>
+                    <w:rPr>
+                      <w:rFonts w:ascii="Times New Roman" w:hAnsi="Times New Roman" w:cs="Times New Roman"/>
+                      <w:sz w:val="24"/>
+                      <w:szCs w:val="24"/>
+                    </w:rPr>
+                    <w:t xml:space="preserve"> </w:t>
+                  </w:r>
+                  <w:r>
+                    <w:rPr>
+                      <w:rFonts w:ascii="Times New Roman" w:hAnsi="Times New Roman" w:cs="Times New Roman"/>
+                      <w:sz w:val="24"/>
+                      <w:szCs w:val="24"/>
+                    </w:rPr>
+                    <w:t>Se d</w:t>
+                  </w:r>
+                  <w:r>
+                    <w:rPr>
+                      <w:rFonts w:ascii="Times New Roman" w:hAnsi="Times New Roman" w:cs="Times New Roman"/>
+                      <w:sz w:val="24"/>
+                      <w:szCs w:val="24"/>
+                    </w:rPr>
+                    <w:t xml:space="preserve">ebe asignar </w:t>
+                  </w:r>
+                  <w:proofErr w:type="gramStart"/>
+                  <w:r>
+                    <w:rPr>
+                      <w:rFonts w:ascii="Times New Roman" w:hAnsi="Times New Roman" w:cs="Times New Roman"/>
+                      <w:sz w:val="24"/>
+                      <w:szCs w:val="24"/>
+                    </w:rPr>
+                    <w:t xml:space="preserve">el </w:t>
+                  </w:r>
+                  <w:r>
+                    <w:rPr>
+                      <w:rFonts w:ascii="Times New Roman" w:hAnsi="Times New Roman" w:cs="Times New Roman"/>
+                      <w:sz w:val="24"/>
+                      <w:szCs w:val="24"/>
+                    </w:rPr>
+                    <w:t xml:space="preserve"> empleado</w:t>
+                  </w:r>
+                  <w:proofErr w:type="gramEnd"/>
+                  <w:r>
+                    <w:rPr>
+                      <w:rFonts w:ascii="Times New Roman" w:hAnsi="Times New Roman" w:cs="Times New Roman"/>
+                      <w:sz w:val="24"/>
+                      <w:szCs w:val="24"/>
+                    </w:rPr>
+                    <w:t xml:space="preserve">. </w:t>
+                  </w:r>
+                </w:p>
+              </w:tc>
+            </w:tr>
+            <w:tr>
+              <w:trPr>
+                <w:trHeight w:val="357"/>
+              </w:trPr>
+              <w:tc>
+                <w:tcPr>
+                  <w:tcW w:w="6163" w:type="dxa"/>
+                  <w:gridSpan w:val="3"/>
+                </w:tcPr>
+                <w:p>
+                  <w:pPr>
+                    <w:framePr w:hSpace="141" w:wrap="around" w:vAnchor="text" w:hAnchor="margin" w:y="213"/>
+                    <w:autoSpaceDE w:val="0"/>
+                    <w:autoSpaceDN w:val="0"/>
+                    <w:adjustRightInd w:val="0"/>
+                    <w:spacing w:line="360" w:lineRule="auto"/>
+                    <w:jc w:val="both"/>
+                    <w:rPr>
+                      <w:rFonts w:ascii="Times New Roman" w:hAnsi="Times New Roman" w:cs="Times New Roman"/>
+                      <w:sz w:val="24"/>
+                      <w:szCs w:val="24"/>
+                    </w:rPr>
+                  </w:pPr>
+                  <w:r>
+                    <w:rPr>
+                      <w:rFonts w:ascii="Times New Roman" w:hAnsi="Times New Roman" w:cs="Times New Roman"/>
+                      <w:sz w:val="24"/>
+                      <w:szCs w:val="24"/>
+                    </w:rPr>
+                    <w:t xml:space="preserve">El sistema verifica que los datos ingresados sean correctos. Si los datos son correctos, el sistema realiza la inserción y muestra un mensaje informativo. Por el contrario, si los datos son incorrectos el sistema le indica al usuario que corrija los datos y realice nuevamente el ingreso de datos. </w:t>
+                  </w:r>
+                </w:p>
+              </w:tc>
+            </w:tr>
+          </w:tbl>
+          <w:p>
+            <w:pPr>
+              <w:spacing w:line="360" w:lineRule="auto"/>
+              <w:rPr>
+                <w:rFonts w:ascii="Times New Roman" w:hAnsi="Times New Roman" w:cs="Times New Roman"/>
+                <w:sz w:val="24"/>
+                <w:szCs w:val="24"/>
+              </w:rPr>
+            </w:pPr>
+          </w:p>
+        </w:tc>
+      </w:tr>
+      <w:tr>
+        <w:tc>
+          <w:tcPr>
+            <w:tcW w:w="2376" w:type="dxa"/>
+          </w:tcPr>
+          <w:p>
+            <w:pPr>
+              <w:spacing w:line="360" w:lineRule="auto"/>
+              <w:rPr>
+                <w:rFonts w:ascii="Times New Roman" w:hAnsi="Times New Roman" w:cs="Times New Roman"/>
+                <w:sz w:val="24"/>
+                <w:szCs w:val="24"/>
+                <w:lang w:val="en-US"/>
+              </w:rPr>
+            </w:pPr>
+            <w:r>
+              <w:rPr>
+                <w:rFonts w:ascii="Times New Roman" w:hAnsi="Times New Roman" w:cs="Times New Roman"/>
+                <w:sz w:val="24"/>
+                <w:szCs w:val="24"/>
+                <w:lang w:val="en-US"/>
+              </w:rPr>
+              <w:t xml:space="preserve">Post </w:t>
+            </w:r>
+            <w:proofErr w:type="spellStart"/>
+            <w:r>
+              <w:rPr>
+                <w:rFonts w:ascii="Times New Roman" w:hAnsi="Times New Roman" w:cs="Times New Roman"/>
+                <w:sz w:val="24"/>
+                <w:szCs w:val="24"/>
+                <w:lang w:val="en-US"/>
+              </w:rPr>
+              <w:t>Condición</w:t>
+            </w:r>
+            <w:proofErr w:type="spellEnd"/>
+          </w:p>
+        </w:tc>
+        <w:tc>
+          <w:tcPr>
+            <w:tcW w:w="6163" w:type="dxa"/>
+          </w:tcPr>
+          <w:p>
+            <w:pPr>
+              <w:spacing w:line="360" w:lineRule="auto"/>
+              <w:rPr>
+                <w:rFonts w:ascii="Times New Roman" w:hAnsi="Times New Roman" w:cs="Times New Roman"/>
+                <w:sz w:val="24"/>
+                <w:szCs w:val="24"/>
+                <w:lang w:val="en-US"/>
+              </w:rPr>
+            </w:pPr>
+          </w:p>
+        </w:tc>
+      </w:tr>
+      <w:tr>
+        <w:tc>
+          <w:tcPr>
+            <w:tcW w:w="2376" w:type="dxa"/>
+          </w:tcPr>
+          <w:p>
+            <w:pPr>
+              <w:spacing w:line="360" w:lineRule="auto"/>
+              <w:rPr>
+                <w:rFonts w:ascii="Times New Roman" w:hAnsi="Times New Roman" w:cs="Times New Roman"/>
+                <w:sz w:val="24"/>
+                <w:szCs w:val="24"/>
+                <w:lang w:val="en-US"/>
+              </w:rPr>
+            </w:pPr>
+            <w:proofErr w:type="spellStart"/>
+            <w:r>
+              <w:rPr>
+                <w:rFonts w:ascii="Times New Roman" w:hAnsi="Times New Roman" w:cs="Times New Roman"/>
+                <w:sz w:val="24"/>
+                <w:szCs w:val="24"/>
+                <w:lang w:val="en-US"/>
+              </w:rPr>
+              <w:t>Importancia</w:t>
+            </w:r>
+            <w:proofErr w:type="spellEnd"/>
+          </w:p>
+        </w:tc>
+        <w:tc>
+          <w:tcPr>
+            <w:tcW w:w="6163" w:type="dxa"/>
+          </w:tcPr>
+          <w:p>
+            <w:pPr>
+              <w:spacing w:line="360" w:lineRule="auto"/>
+              <w:rPr>
+                <w:rFonts w:ascii="Times New Roman" w:hAnsi="Times New Roman" w:cs="Times New Roman"/>
+                <w:sz w:val="24"/>
+                <w:szCs w:val="24"/>
+                <w:lang w:val="en-US"/>
+              </w:rPr>
+            </w:pPr>
+            <w:r>
+              <w:rPr>
+                <w:rFonts w:ascii="Times New Roman" w:hAnsi="Times New Roman" w:cs="Times New Roman"/>
+                <w:sz w:val="24"/>
+                <w:szCs w:val="24"/>
+                <w:lang w:val="en-US"/>
+              </w:rPr>
+              <w:t>Vital</w:t>
+            </w:r>
+          </w:p>
+        </w:tc>
+      </w:tr>
+      <w:tr>
+        <w:tc>
+          <w:tcPr>
+            <w:tcW w:w="2376" w:type="dxa"/>
+          </w:tcPr>
+          <w:p>
+            <w:pPr>
+              <w:spacing w:line="360" w:lineRule="auto"/>
+              <w:ind w:right="587"/>
+              <w:rPr>
+                <w:rFonts w:ascii="Times New Roman" w:hAnsi="Times New Roman" w:cs="Times New Roman"/>
+                <w:sz w:val="24"/>
+                <w:szCs w:val="24"/>
+                <w:lang w:val="en-US"/>
+              </w:rPr>
+            </w:pPr>
+            <w:proofErr w:type="spellStart"/>
+            <w:r>
+              <w:rPr>
+                <w:rFonts w:ascii="Times New Roman" w:hAnsi="Times New Roman" w:cs="Times New Roman"/>
+                <w:sz w:val="24"/>
+                <w:szCs w:val="24"/>
+                <w:lang w:val="en-US"/>
+              </w:rPr>
+              <w:t>Comentarios</w:t>
+            </w:r>
+            <w:proofErr w:type="spellEnd"/>
+          </w:p>
+        </w:tc>
+        <w:tc>
+          <w:tcPr>
+            <w:tcW w:w="6163" w:type="dxa"/>
+          </w:tcPr>
+          <w:p>
+            <w:pPr>
+              <w:spacing w:line="360" w:lineRule="auto"/>
+              <w:rPr>
+                <w:rFonts w:ascii="Times New Roman" w:hAnsi="Times New Roman" w:cs="Times New Roman"/>
+                <w:sz w:val="24"/>
+                <w:szCs w:val="24"/>
+              </w:rPr>
+            </w:pPr>
+            <w:r>
+              <w:rPr>
+                <w:rFonts w:ascii="Times New Roman" w:hAnsi="Times New Roman" w:cs="Times New Roman"/>
+                <w:sz w:val="24"/>
+                <w:szCs w:val="24"/>
+              </w:rPr>
+              <w:t xml:space="preserve">Solo los </w:t>
+            </w:r>
+            <w:r>
+              <w:rPr>
+                <w:rFonts w:ascii="Times New Roman" w:hAnsi="Times New Roman" w:cs="Times New Roman"/>
+                <w:sz w:val="24"/>
+                <w:szCs w:val="24"/>
+              </w:rPr>
+              <w:t>administradores pueden editar los horarios</w:t>
+            </w:r>
+            <w:r>
+              <w:rPr>
+                <w:rFonts w:ascii="Times New Roman" w:hAnsi="Times New Roman" w:cs="Times New Roman"/>
+                <w:sz w:val="24"/>
+                <w:szCs w:val="24"/>
+              </w:rPr>
+              <w:t>.</w:t>
+            </w:r>
+          </w:p>
+        </w:tc>
+      </w:tr>
+    </w:tbl>
+    <w:p>
+      <w:pPr>
+        <w:tabs>
+          <w:tab w:val="center" w:pos="4419"/>
+          <w:tab w:val="left" w:pos="7056"/>
+        </w:tabs>
+        <w:spacing w:line="360" w:lineRule="auto"/>
+        <w:rPr>
+          <w:rFonts w:ascii="Times New Roman" w:hAnsi="Times New Roman" w:cs="Times New Roman"/>
+          <w:b/>
+          <w:sz w:val="24"/>
+          <w:szCs w:val="24"/>
+        </w:rPr>
+      </w:pPr>
+      <w:r>
+        <w:rPr>
+          <w:rFonts w:ascii="Times New Roman" w:hAnsi="Times New Roman" w:cs="Times New Roman"/>
+          <w:b/>
+          <w:sz w:val="24"/>
+          <w:szCs w:val="24"/>
+        </w:rPr>
+        <w:tab/>
+      </w:r>
+      <w:r>
+        <w:rPr>
+          <w:rFonts w:ascii="Times New Roman" w:hAnsi="Times New Roman" w:cs="Times New Roman"/>
+          <w:i/>
+          <w:iCs/>
+          <w:sz w:val="24"/>
+          <w:szCs w:val="24"/>
+        </w:rPr>
+        <w:t xml:space="preserve">Tabla </w:t>
+      </w:r>
+      <w:r>
+        <w:rPr>
+          <w:rFonts w:ascii="Times New Roman" w:hAnsi="Times New Roman" w:cs="Times New Roman"/>
+          <w:i/>
+          <w:iCs/>
+          <w:sz w:val="24"/>
+          <w:szCs w:val="24"/>
+        </w:rPr>
+        <w:t>10</w:t>
+      </w:r>
+      <w:r>
+        <w:rPr>
+          <w:rFonts w:ascii="Times New Roman" w:hAnsi="Times New Roman" w:cs="Times New Roman"/>
+          <w:i/>
+          <w:iCs/>
+          <w:sz w:val="24"/>
+          <w:szCs w:val="24"/>
+        </w:rPr>
+        <w:t>: R</w:t>
+      </w:r>
+      <w:r>
+        <w:rPr>
+          <w:rFonts w:ascii="Times New Roman" w:hAnsi="Times New Roman" w:cs="Times New Roman"/>
+          <w:i/>
+          <w:iCs/>
+          <w:sz w:val="24"/>
+          <w:szCs w:val="24"/>
+        </w:rPr>
+        <w:t>equisito Funcional-010</w:t>
+      </w:r>
+      <w:r>
+        <w:rPr>
+          <w:rFonts w:ascii="Times New Roman" w:hAnsi="Times New Roman" w:cs="Times New Roman"/>
+          <w:i/>
+          <w:iCs/>
+          <w:sz w:val="24"/>
+          <w:szCs w:val="24"/>
+        </w:rPr>
+        <w:t xml:space="preserve"> – Editar</w:t>
+      </w:r>
+      <w:r>
+        <w:rPr>
+          <w:rFonts w:ascii="Times New Roman" w:hAnsi="Times New Roman" w:cs="Times New Roman"/>
+          <w:i/>
+          <w:iCs/>
+          <w:sz w:val="24"/>
+          <w:szCs w:val="24"/>
+        </w:rPr>
+        <w:t xml:space="preserve"> Horario</w:t>
+      </w:r>
+    </w:p>
+    <w:p>
+      <w:pPr>
+        <w:spacing w:line="360" w:lineRule="auto"/>
+        <w:rPr>
+          <w:rFonts w:ascii="Times New Roman" w:hAnsi="Times New Roman" w:cs="Times New Roman"/>
+          <w:i/>
+          <w:iCs/>
+          <w:sz w:val="24"/>
+          <w:szCs w:val="24"/>
+        </w:rPr>
+      </w:pPr>
+      <w:r>
+        <w:rPr>
+          <w:rFonts w:ascii="Times New Roman" w:hAnsi="Times New Roman" w:cs="Times New Roman"/>
+          <w:i/>
+          <w:iCs/>
+          <w:sz w:val="24"/>
+          <w:szCs w:val="24"/>
+        </w:rPr>
+        <w:br w:type="page"/>
+      </w:r>
+    </w:p>
+    <w:tbl>
+      <w:tblPr>
+        <w:tblpPr w:leftFromText="141" w:rightFromText="141" w:vertAnchor="text" w:horzAnchor="margin" w:tblpY="213"/>
+        <w:tblW w:w="8539" w:type="dxa"/>
+        <w:tblBorders>
+          <w:top w:val="single" w:sz="4" w:space="0" w:color="auto"/>
+          <w:left w:val="single" w:sz="4" w:space="0" w:color="auto"/>
+          <w:bottom w:val="single" w:sz="4" w:space="0" w:color="auto"/>
+          <w:right w:val="single" w:sz="4" w:space="0" w:color="auto"/>
+          <w:insideH w:val="single" w:sz="4" w:space="0" w:color="auto"/>
+          <w:insideV w:val="single" w:sz="4" w:space="0" w:color="auto"/>
+        </w:tblBorders>
+        <w:tblLayout w:type="fixed"/>
+        <w:tblLook w:val="0000" w:firstRow="0" w:lastRow="0" w:firstColumn="0" w:lastColumn="0" w:noHBand="0" w:noVBand="0"/>
+      </w:tblPr>
+      <w:tblGrid>
+        <w:gridCol w:w="2376"/>
+        <w:gridCol w:w="6163"/>
+      </w:tblGrid>
+      <w:tr>
+        <w:tc>
+          <w:tcPr>
+            <w:tcW w:w="2376" w:type="dxa"/>
+          </w:tcPr>
+          <w:p>
+            <w:pPr>
+              <w:spacing w:line="360" w:lineRule="auto"/>
+              <w:rPr>
+                <w:rFonts w:ascii="Times New Roman" w:hAnsi="Times New Roman" w:cs="Times New Roman"/>
+                <w:sz w:val="24"/>
+                <w:szCs w:val="24"/>
+                <w:lang w:val="en-US"/>
+              </w:rPr>
+            </w:pPr>
+            <w:proofErr w:type="spellStart"/>
+            <w:r>
+              <w:rPr>
+                <w:rFonts w:ascii="Times New Roman" w:hAnsi="Times New Roman" w:cs="Times New Roman"/>
+                <w:sz w:val="24"/>
+                <w:szCs w:val="24"/>
+                <w:lang w:val="en-US"/>
+              </w:rPr>
+              <w:lastRenderedPageBreak/>
+              <w:t>Requisito</w:t>
+            </w:r>
+            <w:proofErr w:type="spellEnd"/>
+            <w:r>
+              <w:rPr>
+                <w:rFonts w:ascii="Times New Roman" w:hAnsi="Times New Roman" w:cs="Times New Roman"/>
+                <w:sz w:val="24"/>
+                <w:szCs w:val="24"/>
+                <w:lang w:val="en-US"/>
+              </w:rPr>
+              <w:t xml:space="preserve"> Funcional-011</w:t>
+            </w:r>
+          </w:p>
+        </w:tc>
+        <w:tc>
+          <w:tcPr>
+            <w:tcW w:w="6163" w:type="dxa"/>
+          </w:tcPr>
+          <w:p>
+            <w:pPr>
+              <w:spacing w:line="360" w:lineRule="auto"/>
+              <w:rPr>
+                <w:rFonts w:ascii="Times New Roman" w:hAnsi="Times New Roman" w:cs="Times New Roman"/>
+                <w:sz w:val="24"/>
+                <w:szCs w:val="24"/>
+                <w:lang w:val="en-US"/>
+              </w:rPr>
+            </w:pPr>
+            <w:proofErr w:type="spellStart"/>
+            <w:proofErr w:type="gramStart"/>
+            <w:r>
+              <w:rPr>
+                <w:rFonts w:ascii="Times New Roman" w:hAnsi="Times New Roman" w:cs="Times New Roman"/>
+                <w:sz w:val="24"/>
+                <w:szCs w:val="24"/>
+                <w:lang w:val="en-US"/>
+              </w:rPr>
+              <w:t>Eliminar</w:t>
+            </w:r>
+            <w:proofErr w:type="spellEnd"/>
+            <w:r>
+              <w:rPr>
+                <w:rFonts w:ascii="Times New Roman" w:hAnsi="Times New Roman" w:cs="Times New Roman"/>
+                <w:sz w:val="24"/>
+                <w:szCs w:val="24"/>
+                <w:lang w:val="en-US"/>
+              </w:rPr>
+              <w:t xml:space="preserve"> </w:t>
+            </w:r>
+            <w:r>
+              <w:rPr>
+                <w:rFonts w:ascii="Times New Roman" w:hAnsi="Times New Roman" w:cs="Times New Roman"/>
+                <w:sz w:val="24"/>
+                <w:szCs w:val="24"/>
+                <w:lang w:val="en-US"/>
+              </w:rPr>
+              <w:t xml:space="preserve"> </w:t>
+            </w:r>
+            <w:proofErr w:type="spellStart"/>
+            <w:r>
+              <w:rPr>
+                <w:rFonts w:ascii="Times New Roman" w:hAnsi="Times New Roman" w:cs="Times New Roman"/>
+                <w:sz w:val="24"/>
+                <w:szCs w:val="24"/>
+                <w:lang w:val="en-US"/>
+              </w:rPr>
+              <w:t>Horario</w:t>
+            </w:r>
+            <w:proofErr w:type="spellEnd"/>
+            <w:proofErr w:type="gramEnd"/>
+          </w:p>
+        </w:tc>
+      </w:tr>
+      <w:tr>
+        <w:tc>
+          <w:tcPr>
+            <w:tcW w:w="2376" w:type="dxa"/>
+          </w:tcPr>
+          <w:p>
+            <w:pPr>
+              <w:spacing w:line="360" w:lineRule="auto"/>
+              <w:rPr>
+                <w:rFonts w:ascii="Times New Roman" w:hAnsi="Times New Roman" w:cs="Times New Roman"/>
+                <w:sz w:val="24"/>
+                <w:szCs w:val="24"/>
+                <w:lang w:val="en-US"/>
+              </w:rPr>
+            </w:pPr>
+            <w:proofErr w:type="spellStart"/>
+            <w:r>
+              <w:rPr>
+                <w:rFonts w:ascii="Times New Roman" w:hAnsi="Times New Roman" w:cs="Times New Roman"/>
+                <w:sz w:val="24"/>
+                <w:szCs w:val="24"/>
+                <w:lang w:val="en-US"/>
+              </w:rPr>
+              <w:t>Ver</w:t>
+            </w:r>
+            <w:r>
+              <w:rPr>
+                <w:rFonts w:ascii="Times New Roman" w:hAnsi="Times New Roman" w:cs="Times New Roman"/>
+                <w:sz w:val="24"/>
+                <w:szCs w:val="24"/>
+                <w:lang w:val="en-US"/>
+              </w:rPr>
+              <w:t>sión</w:t>
+            </w:r>
+            <w:proofErr w:type="spellEnd"/>
+          </w:p>
+        </w:tc>
+        <w:tc>
+          <w:tcPr>
+            <w:tcW w:w="6163" w:type="dxa"/>
+          </w:tcPr>
+          <w:p>
+            <w:pPr>
+              <w:spacing w:line="360" w:lineRule="auto"/>
+              <w:rPr>
+                <w:rFonts w:ascii="Times New Roman" w:hAnsi="Times New Roman" w:cs="Times New Roman"/>
+                <w:sz w:val="24"/>
+                <w:szCs w:val="24"/>
+                <w:lang w:val="en-US"/>
+              </w:rPr>
+            </w:pPr>
+            <w:r>
+              <w:rPr>
+                <w:rFonts w:ascii="Times New Roman" w:hAnsi="Times New Roman" w:cs="Times New Roman"/>
+                <w:sz w:val="24"/>
+                <w:szCs w:val="24"/>
+                <w:lang w:val="en-US"/>
+              </w:rPr>
+              <w:t xml:space="preserve">1.0 </w:t>
+            </w:r>
+          </w:p>
+        </w:tc>
+      </w:tr>
+      <w:tr>
+        <w:tc>
+          <w:tcPr>
+            <w:tcW w:w="2376" w:type="dxa"/>
+          </w:tcPr>
+          <w:p>
+            <w:pPr>
+              <w:spacing w:line="360" w:lineRule="auto"/>
+              <w:rPr>
+                <w:rFonts w:ascii="Times New Roman" w:hAnsi="Times New Roman" w:cs="Times New Roman"/>
+                <w:sz w:val="24"/>
+                <w:szCs w:val="24"/>
+                <w:lang w:val="en-US"/>
+              </w:rPr>
+            </w:pPr>
+            <w:r>
+              <w:rPr>
+                <w:rFonts w:ascii="Times New Roman" w:hAnsi="Times New Roman" w:cs="Times New Roman"/>
+                <w:sz w:val="24"/>
+                <w:szCs w:val="24"/>
+                <w:lang w:val="en-US"/>
+              </w:rPr>
+              <w:t>Autor</w:t>
+            </w:r>
+          </w:p>
+        </w:tc>
+        <w:tc>
+          <w:tcPr>
+            <w:tcW w:w="6163" w:type="dxa"/>
+          </w:tcPr>
+          <w:p>
+            <w:pPr>
+              <w:spacing w:line="360" w:lineRule="auto"/>
+              <w:rPr>
+                <w:rFonts w:ascii="Times New Roman" w:hAnsi="Times New Roman" w:cs="Times New Roman"/>
+                <w:sz w:val="24"/>
+                <w:szCs w:val="24"/>
+                <w:lang w:val="en-US"/>
+              </w:rPr>
+            </w:pPr>
+            <w:r>
+              <w:rPr>
+                <w:rFonts w:ascii="Times New Roman" w:hAnsi="Times New Roman" w:cs="Times New Roman"/>
+                <w:sz w:val="24"/>
+                <w:szCs w:val="24"/>
+                <w:lang w:val="en-US"/>
+              </w:rPr>
+              <w:t>Roque Chacón</w:t>
+            </w:r>
+            <w:r>
+              <w:rPr>
+                <w:rFonts w:ascii="Times New Roman" w:hAnsi="Times New Roman" w:cs="Times New Roman"/>
+                <w:sz w:val="24"/>
+                <w:szCs w:val="24"/>
+                <w:lang w:val="en-US"/>
+              </w:rPr>
+              <w:t xml:space="preserve"> – Kevin Arce</w:t>
+            </w:r>
+          </w:p>
+        </w:tc>
+      </w:tr>
+      <w:tr>
+        <w:tc>
+          <w:tcPr>
+            <w:tcW w:w="2376" w:type="dxa"/>
+          </w:tcPr>
+          <w:p>
+            <w:pPr>
+              <w:spacing w:line="360" w:lineRule="auto"/>
+              <w:rPr>
+                <w:rFonts w:ascii="Times New Roman" w:hAnsi="Times New Roman" w:cs="Times New Roman"/>
+                <w:sz w:val="24"/>
+                <w:szCs w:val="24"/>
+                <w:lang w:val="en-US"/>
+              </w:rPr>
+            </w:pPr>
+            <w:proofErr w:type="spellStart"/>
+            <w:r>
+              <w:rPr>
+                <w:rFonts w:ascii="Times New Roman" w:hAnsi="Times New Roman" w:cs="Times New Roman"/>
+                <w:sz w:val="24"/>
+                <w:szCs w:val="24"/>
+                <w:lang w:val="en-US"/>
+              </w:rPr>
+              <w:t>Requisitos</w:t>
+            </w:r>
+            <w:proofErr w:type="spellEnd"/>
+            <w:r>
+              <w:rPr>
+                <w:rFonts w:ascii="Times New Roman" w:hAnsi="Times New Roman" w:cs="Times New Roman"/>
+                <w:sz w:val="24"/>
+                <w:szCs w:val="24"/>
+                <w:lang w:val="en-US"/>
+              </w:rPr>
+              <w:t xml:space="preserve"> </w:t>
+            </w:r>
+            <w:proofErr w:type="spellStart"/>
+            <w:r>
+              <w:rPr>
+                <w:rFonts w:ascii="Times New Roman" w:hAnsi="Times New Roman" w:cs="Times New Roman"/>
+                <w:sz w:val="24"/>
+                <w:szCs w:val="24"/>
+                <w:lang w:val="en-US"/>
+              </w:rPr>
+              <w:t>asociados</w:t>
+            </w:r>
+            <w:proofErr w:type="spellEnd"/>
+          </w:p>
+        </w:tc>
+        <w:tc>
+          <w:tcPr>
+            <w:tcW w:w="6163" w:type="dxa"/>
+          </w:tcPr>
+          <w:p>
+            <w:pPr>
+              <w:spacing w:line="360" w:lineRule="auto"/>
+              <w:rPr>
+                <w:rFonts w:ascii="Times New Roman" w:hAnsi="Times New Roman" w:cs="Times New Roman"/>
+                <w:sz w:val="24"/>
+                <w:szCs w:val="24"/>
+                <w:lang w:val="en-US"/>
+              </w:rPr>
+            </w:pPr>
+          </w:p>
+        </w:tc>
+      </w:tr>
+      <w:tr>
+        <w:tc>
+          <w:tcPr>
+            <w:tcW w:w="2376" w:type="dxa"/>
+          </w:tcPr>
+          <w:p>
+            <w:pPr>
+              <w:spacing w:line="360" w:lineRule="auto"/>
+              <w:rPr>
+                <w:rFonts w:ascii="Times New Roman" w:hAnsi="Times New Roman" w:cs="Times New Roman"/>
+                <w:sz w:val="24"/>
+                <w:szCs w:val="24"/>
+                <w:lang w:val="en-US"/>
+              </w:rPr>
+            </w:pPr>
+            <w:proofErr w:type="spellStart"/>
+            <w:r>
+              <w:rPr>
+                <w:rFonts w:ascii="Times New Roman" w:hAnsi="Times New Roman" w:cs="Times New Roman"/>
+                <w:sz w:val="24"/>
+                <w:szCs w:val="24"/>
+                <w:lang w:val="en-US"/>
+              </w:rPr>
+              <w:t>Descripción</w:t>
+            </w:r>
+            <w:proofErr w:type="spellEnd"/>
+          </w:p>
+        </w:tc>
+        <w:tc>
+          <w:tcPr>
+            <w:tcW w:w="6163" w:type="dxa"/>
+          </w:tcPr>
+          <w:p>
+            <w:pPr>
+              <w:spacing w:line="360" w:lineRule="auto"/>
+              <w:rPr>
+                <w:rFonts w:ascii="Times New Roman" w:hAnsi="Times New Roman" w:cs="Times New Roman"/>
+                <w:sz w:val="24"/>
+                <w:szCs w:val="24"/>
+              </w:rPr>
+            </w:pPr>
+            <w:r>
+              <w:rPr>
+                <w:rFonts w:ascii="Times New Roman" w:hAnsi="Times New Roman" w:cs="Times New Roman"/>
+                <w:sz w:val="24"/>
+                <w:szCs w:val="24"/>
+              </w:rPr>
+              <w:t>El sistema deberá contar c</w:t>
+            </w:r>
+            <w:r>
+              <w:rPr>
+                <w:rFonts w:ascii="Times New Roman" w:hAnsi="Times New Roman" w:cs="Times New Roman"/>
+                <w:sz w:val="24"/>
+                <w:szCs w:val="24"/>
+              </w:rPr>
+              <w:t xml:space="preserve">on un módulo que permita </w:t>
+            </w:r>
+            <w:proofErr w:type="gramStart"/>
+            <w:r>
+              <w:rPr>
+                <w:rFonts w:ascii="Times New Roman" w:hAnsi="Times New Roman" w:cs="Times New Roman"/>
+                <w:sz w:val="24"/>
+                <w:szCs w:val="24"/>
+              </w:rPr>
+              <w:t>eliminar</w:t>
+            </w:r>
+            <w:r>
+              <w:rPr>
+                <w:rFonts w:ascii="Times New Roman" w:hAnsi="Times New Roman" w:cs="Times New Roman"/>
+                <w:sz w:val="24"/>
+                <w:szCs w:val="24"/>
+              </w:rPr>
+              <w:t xml:space="preserve"> </w:t>
+            </w:r>
+            <w:r>
+              <w:rPr>
+                <w:rFonts w:ascii="Times New Roman" w:hAnsi="Times New Roman" w:cs="Times New Roman"/>
+                <w:sz w:val="24"/>
+                <w:szCs w:val="24"/>
+              </w:rPr>
+              <w:t xml:space="preserve"> </w:t>
+            </w:r>
+            <w:r>
+              <w:rPr>
+                <w:rFonts w:ascii="Times New Roman" w:hAnsi="Times New Roman" w:cs="Times New Roman"/>
+                <w:sz w:val="24"/>
+                <w:szCs w:val="24"/>
+              </w:rPr>
+              <w:t>Horario</w:t>
+            </w:r>
+            <w:r>
+              <w:rPr>
+                <w:rFonts w:ascii="Times New Roman" w:hAnsi="Times New Roman" w:cs="Times New Roman"/>
+                <w:sz w:val="24"/>
+                <w:szCs w:val="24"/>
+              </w:rPr>
+              <w:t>s</w:t>
+            </w:r>
+            <w:proofErr w:type="gramEnd"/>
+            <w:r>
+              <w:rPr>
+                <w:rFonts w:ascii="Times New Roman" w:hAnsi="Times New Roman" w:cs="Times New Roman"/>
+                <w:sz w:val="24"/>
+                <w:szCs w:val="24"/>
+              </w:rPr>
+              <w:t xml:space="preserve"> </w:t>
+            </w:r>
+            <w:r>
+              <w:rPr>
+                <w:rFonts w:ascii="Times New Roman" w:hAnsi="Times New Roman" w:cs="Times New Roman"/>
+                <w:sz w:val="24"/>
+                <w:szCs w:val="24"/>
+              </w:rPr>
+              <w:t xml:space="preserve">y actualizarlos en </w:t>
+            </w:r>
+            <w:r>
+              <w:rPr>
+                <w:rFonts w:ascii="Times New Roman" w:hAnsi="Times New Roman" w:cs="Times New Roman"/>
+                <w:sz w:val="24"/>
+                <w:szCs w:val="24"/>
+              </w:rPr>
+              <w:t xml:space="preserve"> la Base de datos.</w:t>
+            </w:r>
+          </w:p>
+        </w:tc>
+      </w:tr>
+      <w:tr>
+        <w:tc>
+          <w:tcPr>
+            <w:tcW w:w="2376" w:type="dxa"/>
+          </w:tcPr>
+          <w:p>
+            <w:pPr>
+              <w:spacing w:line="360" w:lineRule="auto"/>
+              <w:rPr>
+                <w:rFonts w:ascii="Times New Roman" w:hAnsi="Times New Roman" w:cs="Times New Roman"/>
+                <w:sz w:val="24"/>
+                <w:szCs w:val="24"/>
+                <w:lang w:val="en-US"/>
+              </w:rPr>
+            </w:pPr>
+            <w:proofErr w:type="spellStart"/>
+            <w:r>
+              <w:rPr>
+                <w:rFonts w:ascii="Times New Roman" w:hAnsi="Times New Roman" w:cs="Times New Roman"/>
+                <w:sz w:val="24"/>
+                <w:szCs w:val="24"/>
+                <w:lang w:val="en-US"/>
+              </w:rPr>
+              <w:t>Precondición</w:t>
+            </w:r>
+            <w:proofErr w:type="spellEnd"/>
+          </w:p>
+        </w:tc>
+        <w:tc>
+          <w:tcPr>
+            <w:tcW w:w="6163" w:type="dxa"/>
+          </w:tcPr>
+          <w:p>
+            <w:pPr>
+              <w:spacing w:line="360" w:lineRule="auto"/>
+              <w:rPr>
+                <w:rFonts w:ascii="Times New Roman" w:hAnsi="Times New Roman" w:cs="Times New Roman"/>
+                <w:sz w:val="24"/>
+                <w:szCs w:val="24"/>
+                <w:lang w:val="en-US"/>
+              </w:rPr>
+            </w:pPr>
+            <w:r>
+              <w:rPr>
+                <w:rFonts w:ascii="Times New Roman" w:hAnsi="Times New Roman" w:cs="Times New Roman"/>
+                <w:sz w:val="24"/>
+                <w:szCs w:val="24"/>
+                <w:lang w:val="en-US"/>
+              </w:rPr>
+              <w:t>Login</w:t>
+            </w:r>
+          </w:p>
+        </w:tc>
+      </w:tr>
+      <w:tr>
+        <w:tc>
+          <w:tcPr>
+            <w:tcW w:w="2376" w:type="dxa"/>
+          </w:tcPr>
+          <w:p>
+            <w:pPr>
+              <w:spacing w:line="360" w:lineRule="auto"/>
+              <w:rPr>
+                <w:rFonts w:ascii="Times New Roman" w:hAnsi="Times New Roman" w:cs="Times New Roman"/>
+                <w:sz w:val="24"/>
+                <w:szCs w:val="24"/>
+                <w:lang w:val="en-US"/>
+              </w:rPr>
+            </w:pPr>
+            <w:proofErr w:type="spellStart"/>
+            <w:r>
+              <w:rPr>
+                <w:rFonts w:ascii="Times New Roman" w:hAnsi="Times New Roman" w:cs="Times New Roman"/>
+                <w:sz w:val="24"/>
+                <w:szCs w:val="24"/>
+                <w:lang w:val="en-US"/>
+              </w:rPr>
+              <w:t>Secuencia</w:t>
+            </w:r>
+            <w:proofErr w:type="spellEnd"/>
+            <w:r>
+              <w:rPr>
+                <w:rFonts w:ascii="Times New Roman" w:hAnsi="Times New Roman" w:cs="Times New Roman"/>
+                <w:sz w:val="24"/>
+                <w:szCs w:val="24"/>
+                <w:lang w:val="en-US"/>
+              </w:rPr>
+              <w:t xml:space="preserve"> normal</w:t>
+            </w:r>
+          </w:p>
+        </w:tc>
+        <w:tc>
+          <w:tcPr>
+            <w:tcW w:w="6163" w:type="dxa"/>
+          </w:tcPr>
+          <w:tbl>
+            <w:tblPr>
+              <w:tblW w:w="0" w:type="auto"/>
+              <w:tblLayout w:type="fixed"/>
+              <w:tblLook w:val="0000" w:firstRow="0" w:lastRow="0" w:firstColumn="0" w:lastColumn="0" w:noHBand="0" w:noVBand="0"/>
+            </w:tblPr>
+            <w:tblGrid>
+              <w:gridCol w:w="4735"/>
+            </w:tblGrid>
+            <w:tr>
+              <w:trPr>
+                <w:trHeight w:val="105"/>
+              </w:trPr>
+              <w:tc>
+                <w:tcPr>
+                  <w:tcW w:w="4735" w:type="dxa"/>
+                </w:tcPr>
+                <w:p>
+                  <w:pPr>
+                    <w:framePr w:hSpace="141" w:wrap="around" w:vAnchor="text" w:hAnchor="margin" w:y="213"/>
+                    <w:autoSpaceDE w:val="0"/>
+                    <w:autoSpaceDN w:val="0"/>
+                    <w:adjustRightInd w:val="0"/>
+                    <w:spacing w:line="360" w:lineRule="auto"/>
+                    <w:jc w:val="both"/>
+                    <w:rPr>
+                      <w:rFonts w:ascii="Times New Roman" w:hAnsi="Times New Roman" w:cs="Times New Roman"/>
+                      <w:sz w:val="24"/>
+                      <w:szCs w:val="24"/>
+                    </w:rPr>
+                  </w:pPr>
+                  <w:r>
+                    <w:rPr>
+                      <w:rFonts w:ascii="Times New Roman" w:hAnsi="Times New Roman" w:cs="Times New Roman"/>
+                      <w:sz w:val="24"/>
+                      <w:szCs w:val="24"/>
+                    </w:rPr>
+                    <w:t>El usuario</w:t>
+                  </w:r>
+                  <w:r>
+                    <w:rPr>
+                      <w:rFonts w:ascii="Times New Roman" w:hAnsi="Times New Roman" w:cs="Times New Roman"/>
+                      <w:sz w:val="24"/>
+                      <w:szCs w:val="24"/>
+                    </w:rPr>
+                    <w:t>(administrador)</w:t>
+                  </w:r>
+                  <w:r>
+                    <w:rPr>
+                      <w:rFonts w:ascii="Times New Roman" w:hAnsi="Times New Roman" w:cs="Times New Roman"/>
+                      <w:sz w:val="24"/>
+                      <w:szCs w:val="24"/>
+                    </w:rPr>
+                    <w:t xml:space="preserve"> selecciona la opción </w:t>
+                  </w:r>
+                  <w:r>
+                    <w:rPr>
+                      <w:rFonts w:ascii="Times New Roman" w:hAnsi="Times New Roman" w:cs="Times New Roman"/>
+                      <w:sz w:val="24"/>
+                      <w:szCs w:val="24"/>
+                    </w:rPr>
+                    <w:t xml:space="preserve">de eliminar </w:t>
+                  </w:r>
+                  <w:r>
+                    <w:rPr>
+                      <w:rFonts w:ascii="Times New Roman" w:hAnsi="Times New Roman" w:cs="Times New Roman"/>
+                      <w:sz w:val="24"/>
+                      <w:szCs w:val="24"/>
+                    </w:rPr>
+                    <w:t xml:space="preserve">y se muestra la pantalla correspondiente. </w:t>
+                  </w:r>
+                </w:p>
+                <w:p>
+                  <w:pPr>
+                    <w:framePr w:hSpace="141" w:wrap="around" w:vAnchor="text" w:hAnchor="margin" w:y="213"/>
+                    <w:autoSpaceDE w:val="0"/>
+                    <w:autoSpaceDN w:val="0"/>
+                    <w:adjustRightInd w:val="0"/>
+                    <w:spacing w:line="360" w:lineRule="auto"/>
+                    <w:jc w:val="both"/>
+                    <w:rPr>
+                      <w:rFonts w:ascii="Times New Roman" w:hAnsi="Times New Roman" w:cs="Times New Roman"/>
+                      <w:sz w:val="24"/>
+                      <w:szCs w:val="24"/>
+                    </w:rPr>
+                  </w:pPr>
+                  <w:r>
+                    <w:rPr>
+                      <w:rFonts w:ascii="Times New Roman" w:hAnsi="Times New Roman" w:cs="Times New Roman"/>
+                      <w:sz w:val="24"/>
+                      <w:szCs w:val="24"/>
+                    </w:rPr>
+                    <w:t>Se le muestra una alerta y si y solo si el administrador la acepta se elimina de la base de datos.</w:t>
+                  </w:r>
+                </w:p>
+              </w:tc>
+            </w:tr>
+          </w:tbl>
+          <w:p>
+            <w:pPr>
+              <w:spacing w:line="360" w:lineRule="auto"/>
+              <w:rPr>
+                <w:rFonts w:ascii="Times New Roman" w:hAnsi="Times New Roman" w:cs="Times New Roman"/>
+                <w:sz w:val="24"/>
+                <w:szCs w:val="24"/>
+              </w:rPr>
+            </w:pPr>
+          </w:p>
+        </w:tc>
+      </w:tr>
+      <w:tr>
+        <w:tc>
+          <w:tcPr>
+            <w:tcW w:w="2376" w:type="dxa"/>
+          </w:tcPr>
+          <w:p>
+            <w:pPr>
+              <w:spacing w:line="360" w:lineRule="auto"/>
+              <w:rPr>
+                <w:rFonts w:ascii="Times New Roman" w:hAnsi="Times New Roman" w:cs="Times New Roman"/>
+                <w:sz w:val="24"/>
+                <w:szCs w:val="24"/>
+                <w:lang w:val="en-US"/>
+              </w:rPr>
+            </w:pPr>
+            <w:r>
+              <w:rPr>
+                <w:rFonts w:ascii="Times New Roman" w:hAnsi="Times New Roman" w:cs="Times New Roman"/>
+                <w:sz w:val="24"/>
+                <w:szCs w:val="24"/>
+                <w:lang w:val="en-US"/>
+              </w:rPr>
+              <w:t xml:space="preserve">Post </w:t>
+            </w:r>
+            <w:proofErr w:type="spellStart"/>
+            <w:r>
+              <w:rPr>
+                <w:rFonts w:ascii="Times New Roman" w:hAnsi="Times New Roman" w:cs="Times New Roman"/>
+                <w:sz w:val="24"/>
+                <w:szCs w:val="24"/>
+                <w:lang w:val="en-US"/>
+              </w:rPr>
+              <w:t>Condición</w:t>
+            </w:r>
+            <w:proofErr w:type="spellEnd"/>
+          </w:p>
+        </w:tc>
+        <w:tc>
+          <w:tcPr>
+            <w:tcW w:w="6163" w:type="dxa"/>
+          </w:tcPr>
+          <w:p>
+            <w:pPr>
+              <w:spacing w:line="360" w:lineRule="auto"/>
+              <w:rPr>
+                <w:rFonts w:ascii="Times New Roman" w:hAnsi="Times New Roman" w:cs="Times New Roman"/>
+                <w:sz w:val="24"/>
+                <w:szCs w:val="24"/>
+                <w:lang w:val="en-US"/>
+              </w:rPr>
+            </w:pPr>
+          </w:p>
+        </w:tc>
+      </w:tr>
+      <w:tr>
+        <w:tc>
+          <w:tcPr>
+            <w:tcW w:w="2376" w:type="dxa"/>
+          </w:tcPr>
+          <w:p>
+            <w:pPr>
+              <w:spacing w:line="360" w:lineRule="auto"/>
+              <w:rPr>
+                <w:rFonts w:ascii="Times New Roman" w:hAnsi="Times New Roman" w:cs="Times New Roman"/>
+                <w:sz w:val="24"/>
+                <w:szCs w:val="24"/>
+                <w:lang w:val="en-US"/>
+              </w:rPr>
+            </w:pPr>
+            <w:proofErr w:type="spellStart"/>
+            <w:r>
+              <w:rPr>
+                <w:rFonts w:ascii="Times New Roman" w:hAnsi="Times New Roman" w:cs="Times New Roman"/>
+                <w:sz w:val="24"/>
+                <w:szCs w:val="24"/>
+                <w:lang w:val="en-US"/>
+              </w:rPr>
+              <w:t>Importancia</w:t>
+            </w:r>
+            <w:proofErr w:type="spellEnd"/>
+          </w:p>
+        </w:tc>
+        <w:tc>
+          <w:tcPr>
+            <w:tcW w:w="6163" w:type="dxa"/>
+          </w:tcPr>
+          <w:p>
+            <w:pPr>
+              <w:spacing w:line="360" w:lineRule="auto"/>
+              <w:rPr>
+                <w:rFonts w:ascii="Times New Roman" w:hAnsi="Times New Roman" w:cs="Times New Roman"/>
+                <w:sz w:val="24"/>
+                <w:szCs w:val="24"/>
+                <w:lang w:val="en-US"/>
+              </w:rPr>
+            </w:pPr>
+            <w:r>
+              <w:rPr>
+                <w:rFonts w:ascii="Times New Roman" w:hAnsi="Times New Roman" w:cs="Times New Roman"/>
+                <w:sz w:val="24"/>
+                <w:szCs w:val="24"/>
+                <w:lang w:val="en-US"/>
+              </w:rPr>
+              <w:t>Vital</w:t>
+            </w:r>
+          </w:p>
+        </w:tc>
+      </w:tr>
+      <w:tr>
+        <w:tc>
+          <w:tcPr>
+            <w:tcW w:w="2376" w:type="dxa"/>
+          </w:tcPr>
+          <w:p>
+            <w:pPr>
+              <w:spacing w:line="360" w:lineRule="auto"/>
+              <w:ind w:right="587"/>
+              <w:rPr>
+                <w:rFonts w:ascii="Times New Roman" w:hAnsi="Times New Roman" w:cs="Times New Roman"/>
+                <w:sz w:val="24"/>
+                <w:szCs w:val="24"/>
+                <w:lang w:val="en-US"/>
+              </w:rPr>
+            </w:pPr>
+            <w:proofErr w:type="spellStart"/>
+            <w:r>
+              <w:rPr>
+                <w:rFonts w:ascii="Times New Roman" w:hAnsi="Times New Roman" w:cs="Times New Roman"/>
+                <w:sz w:val="24"/>
+                <w:szCs w:val="24"/>
+                <w:lang w:val="en-US"/>
+              </w:rPr>
+              <w:t>Comentarios</w:t>
+            </w:r>
+            <w:proofErr w:type="spellEnd"/>
+          </w:p>
+        </w:tc>
+        <w:tc>
+          <w:tcPr>
+            <w:tcW w:w="6163" w:type="dxa"/>
+          </w:tcPr>
+          <w:p>
+            <w:pPr>
+              <w:spacing w:line="360" w:lineRule="auto"/>
+              <w:rPr>
+                <w:rFonts w:ascii="Times New Roman" w:hAnsi="Times New Roman" w:cs="Times New Roman"/>
+                <w:sz w:val="24"/>
+                <w:szCs w:val="24"/>
+              </w:rPr>
+            </w:pPr>
+            <w:r>
+              <w:rPr>
+                <w:rFonts w:ascii="Times New Roman" w:hAnsi="Times New Roman" w:cs="Times New Roman"/>
+                <w:sz w:val="24"/>
+                <w:szCs w:val="24"/>
+              </w:rPr>
+              <w:t xml:space="preserve">Solo los administradores pueden </w:t>
+            </w:r>
+            <w:proofErr w:type="gramStart"/>
+            <w:r>
+              <w:rPr>
+                <w:rFonts w:ascii="Times New Roman" w:hAnsi="Times New Roman" w:cs="Times New Roman"/>
+                <w:sz w:val="24"/>
+                <w:szCs w:val="24"/>
+              </w:rPr>
+              <w:t xml:space="preserve">eliminar </w:t>
+            </w:r>
+            <w:r>
+              <w:rPr>
+                <w:rFonts w:ascii="Times New Roman" w:hAnsi="Times New Roman" w:cs="Times New Roman"/>
+                <w:sz w:val="24"/>
+                <w:szCs w:val="24"/>
+              </w:rPr>
+              <w:t xml:space="preserve"> </w:t>
+            </w:r>
+            <w:r>
+              <w:rPr>
+                <w:rFonts w:ascii="Times New Roman" w:hAnsi="Times New Roman" w:cs="Times New Roman"/>
+                <w:sz w:val="24"/>
+                <w:szCs w:val="24"/>
+              </w:rPr>
+              <w:t>Horario</w:t>
+            </w:r>
+            <w:r>
+              <w:rPr>
+                <w:rFonts w:ascii="Times New Roman" w:hAnsi="Times New Roman" w:cs="Times New Roman"/>
+                <w:sz w:val="24"/>
+                <w:szCs w:val="24"/>
+              </w:rPr>
+              <w:t>s</w:t>
+            </w:r>
+            <w:proofErr w:type="gramEnd"/>
+            <w:r>
+              <w:rPr>
+                <w:rFonts w:ascii="Times New Roman" w:hAnsi="Times New Roman" w:cs="Times New Roman"/>
+                <w:sz w:val="24"/>
+                <w:szCs w:val="24"/>
+              </w:rPr>
+              <w:t>.</w:t>
+            </w:r>
+          </w:p>
+        </w:tc>
+      </w:tr>
+    </w:tbl>
+    <w:p>
+      <w:pPr>
+        <w:tabs>
+          <w:tab w:val="center" w:pos="4419"/>
+          <w:tab w:val="left" w:pos="7056"/>
+        </w:tabs>
+        <w:spacing w:line="360" w:lineRule="auto"/>
+        <w:rPr>
+          <w:rFonts w:ascii="Times New Roman" w:hAnsi="Times New Roman" w:cs="Times New Roman"/>
+          <w:b/>
+          <w:sz w:val="24"/>
+          <w:szCs w:val="24"/>
+        </w:rPr>
+      </w:pPr>
+      <w:r>
+        <w:rPr>
+          <w:rFonts w:ascii="Times New Roman" w:hAnsi="Times New Roman" w:cs="Times New Roman"/>
+          <w:b/>
+          <w:sz w:val="24"/>
+          <w:szCs w:val="24"/>
+        </w:rPr>
+        <w:tab/>
+      </w:r>
+      <w:r>
+        <w:rPr>
+          <w:rFonts w:ascii="Times New Roman" w:hAnsi="Times New Roman" w:cs="Times New Roman"/>
+          <w:i/>
+          <w:iCs/>
+          <w:sz w:val="24"/>
+          <w:szCs w:val="24"/>
+        </w:rPr>
+        <w:t xml:space="preserve">Tabla </w:t>
+      </w:r>
+      <w:r>
+        <w:rPr>
+          <w:rFonts w:ascii="Times New Roman" w:hAnsi="Times New Roman" w:cs="Times New Roman"/>
+          <w:i/>
+          <w:iCs/>
+          <w:sz w:val="24"/>
+          <w:szCs w:val="24"/>
+        </w:rPr>
+        <w:t>11</w:t>
+      </w:r>
+      <w:r>
+        <w:rPr>
+          <w:rFonts w:ascii="Times New Roman" w:hAnsi="Times New Roman" w:cs="Times New Roman"/>
+          <w:i/>
+          <w:iCs/>
+          <w:sz w:val="24"/>
+          <w:szCs w:val="24"/>
+        </w:rPr>
+        <w:t>: R</w:t>
+      </w:r>
+      <w:r>
+        <w:rPr>
+          <w:rFonts w:ascii="Times New Roman" w:hAnsi="Times New Roman" w:cs="Times New Roman"/>
+          <w:i/>
+          <w:iCs/>
+          <w:sz w:val="24"/>
+          <w:szCs w:val="24"/>
+        </w:rPr>
+        <w:t>equisito Funcional-011</w:t>
+      </w:r>
+      <w:r>
+        <w:rPr>
+          <w:rFonts w:ascii="Times New Roman" w:hAnsi="Times New Roman" w:cs="Times New Roman"/>
+          <w:i/>
+          <w:iCs/>
+          <w:sz w:val="24"/>
+          <w:szCs w:val="24"/>
+        </w:rPr>
+        <w:t xml:space="preserve"> – Eliminar</w:t>
+      </w:r>
+      <w:r>
+        <w:rPr>
+          <w:rFonts w:ascii="Times New Roman" w:hAnsi="Times New Roman" w:cs="Times New Roman"/>
+          <w:i/>
+          <w:iCs/>
+          <w:sz w:val="24"/>
+          <w:szCs w:val="24"/>
+        </w:rPr>
+        <w:t xml:space="preserve"> Horarios.</w:t>
+      </w:r>
+    </w:p>
+    <w:p>
+      <w:pPr>
+        <w:spacing w:line="360" w:lineRule="auto"/>
+        <w:rPr>
+          <w:rFonts w:ascii="Times New Roman" w:hAnsi="Times New Roman" w:cs="Times New Roman"/>
+          <w:i/>
+          <w:iCs/>
+          <w:sz w:val="24"/>
+          <w:szCs w:val="24"/>
+        </w:rPr>
+      </w:pPr>
+      <w:r>
+        <w:rPr>
+          <w:rFonts w:ascii="Times New Roman" w:hAnsi="Times New Roman" w:cs="Times New Roman"/>
+          <w:i/>
+          <w:iCs/>
+          <w:sz w:val="24"/>
+          <w:szCs w:val="24"/>
+        </w:rPr>
+        <w:br w:type="page"/>
+      </w:r>
+    </w:p>
+    <w:tbl>
+      <w:tblPr>
+        <w:tblpPr w:leftFromText="141" w:rightFromText="141" w:vertAnchor="text" w:horzAnchor="margin" w:tblpY="213"/>
+        <w:tblW w:w="8539" w:type="dxa"/>
+        <w:tblBorders>
+          <w:top w:val="single" w:sz="4" w:space="0" w:color="auto"/>
+          <w:left w:val="single" w:sz="4" w:space="0" w:color="auto"/>
+          <w:bottom w:val="single" w:sz="4" w:space="0" w:color="auto"/>
+          <w:right w:val="single" w:sz="4" w:space="0" w:color="auto"/>
+          <w:insideH w:val="single" w:sz="4" w:space="0" w:color="auto"/>
+          <w:insideV w:val="single" w:sz="4" w:space="0" w:color="auto"/>
+        </w:tblBorders>
+        <w:tblLayout w:type="fixed"/>
+        <w:tblLook w:val="0000" w:firstRow="0" w:lastRow="0" w:firstColumn="0" w:lastColumn="0" w:noHBand="0" w:noVBand="0"/>
+      </w:tblPr>
+      <w:tblGrid>
+        <w:gridCol w:w="2376"/>
+        <w:gridCol w:w="6163"/>
+      </w:tblGrid>
+      <w:tr>
+        <w:tc>
+          <w:tcPr>
+            <w:tcW w:w="2376" w:type="dxa"/>
+          </w:tcPr>
+          <w:p>
+            <w:pPr>
+              <w:spacing w:line="360" w:lineRule="auto"/>
+              <w:rPr>
+                <w:rFonts w:ascii="Times New Roman" w:hAnsi="Times New Roman" w:cs="Times New Roman"/>
+                <w:sz w:val="24"/>
+                <w:szCs w:val="24"/>
+                <w:lang w:val="en-US"/>
+              </w:rPr>
+            </w:pPr>
+            <w:proofErr w:type="spellStart"/>
+            <w:r>
+              <w:rPr>
+                <w:rFonts w:ascii="Times New Roman" w:hAnsi="Times New Roman" w:cs="Times New Roman"/>
+                <w:sz w:val="24"/>
+                <w:szCs w:val="24"/>
+                <w:lang w:val="en-US"/>
+              </w:rPr>
+              <w:lastRenderedPageBreak/>
+              <w:t>Requisito</w:t>
+            </w:r>
+            <w:proofErr w:type="spellEnd"/>
+            <w:r>
+              <w:rPr>
+                <w:rFonts w:ascii="Times New Roman" w:hAnsi="Times New Roman" w:cs="Times New Roman"/>
+                <w:sz w:val="24"/>
+                <w:szCs w:val="24"/>
+                <w:lang w:val="en-US"/>
+              </w:rPr>
+              <w:t xml:space="preserve"> Funcional-012</w:t>
+            </w:r>
+          </w:p>
+        </w:tc>
+        <w:tc>
+          <w:tcPr>
+            <w:tcW w:w="6163" w:type="dxa"/>
+          </w:tcPr>
+          <w:p>
+            <w:pPr>
+              <w:spacing w:line="360" w:lineRule="auto"/>
+              <w:rPr>
+                <w:rFonts w:ascii="Times New Roman" w:hAnsi="Times New Roman" w:cs="Times New Roman"/>
+                <w:sz w:val="24"/>
+                <w:szCs w:val="24"/>
+              </w:rPr>
+            </w:pPr>
+            <w:r>
+              <w:rPr>
+                <w:rFonts w:ascii="Times New Roman" w:hAnsi="Times New Roman" w:cs="Times New Roman"/>
+                <w:sz w:val="24"/>
+                <w:szCs w:val="24"/>
+              </w:rPr>
+              <w:t xml:space="preserve">Ver lista </w:t>
+            </w:r>
+            <w:proofErr w:type="gramStart"/>
+            <w:r>
+              <w:rPr>
+                <w:rFonts w:ascii="Times New Roman" w:hAnsi="Times New Roman" w:cs="Times New Roman"/>
+                <w:sz w:val="24"/>
+                <w:szCs w:val="24"/>
+              </w:rPr>
+              <w:t xml:space="preserve">de </w:t>
+            </w:r>
+            <w:r>
+              <w:rPr>
+                <w:rFonts w:ascii="Times New Roman" w:hAnsi="Times New Roman" w:cs="Times New Roman"/>
+                <w:sz w:val="24"/>
+                <w:szCs w:val="24"/>
+                <w:lang w:val="en-US"/>
+              </w:rPr>
+              <w:t xml:space="preserve"> </w:t>
+            </w:r>
+            <w:proofErr w:type="spellStart"/>
+            <w:r>
+              <w:rPr>
+                <w:rFonts w:ascii="Times New Roman" w:hAnsi="Times New Roman" w:cs="Times New Roman"/>
+                <w:sz w:val="24"/>
+                <w:szCs w:val="24"/>
+                <w:lang w:val="en-US"/>
+              </w:rPr>
+              <w:t>Horario</w:t>
+            </w:r>
+            <w:proofErr w:type="spellEnd"/>
+            <w:r>
+              <w:rPr>
+                <w:rFonts w:ascii="Times New Roman" w:hAnsi="Times New Roman" w:cs="Times New Roman"/>
+                <w:sz w:val="24"/>
+                <w:szCs w:val="24"/>
+              </w:rPr>
+              <w:t>s</w:t>
+            </w:r>
+            <w:proofErr w:type="gramEnd"/>
+          </w:p>
+        </w:tc>
+      </w:tr>
+      <w:tr>
+        <w:tc>
+          <w:tcPr>
+            <w:tcW w:w="2376" w:type="dxa"/>
+          </w:tcPr>
+          <w:p>
+            <w:pPr>
+              <w:spacing w:line="360" w:lineRule="auto"/>
+              <w:rPr>
+                <w:rFonts w:ascii="Times New Roman" w:hAnsi="Times New Roman" w:cs="Times New Roman"/>
+                <w:sz w:val="24"/>
+                <w:szCs w:val="24"/>
+                <w:lang w:val="en-US"/>
+              </w:rPr>
+            </w:pPr>
+            <w:proofErr w:type="spellStart"/>
+            <w:r>
+              <w:rPr>
+                <w:rFonts w:ascii="Times New Roman" w:hAnsi="Times New Roman" w:cs="Times New Roman"/>
+                <w:sz w:val="24"/>
+                <w:szCs w:val="24"/>
+                <w:lang w:val="en-US"/>
+              </w:rPr>
+              <w:t>Ver</w:t>
+            </w:r>
+            <w:r>
+              <w:rPr>
+                <w:rFonts w:ascii="Times New Roman" w:hAnsi="Times New Roman" w:cs="Times New Roman"/>
+                <w:sz w:val="24"/>
+                <w:szCs w:val="24"/>
+                <w:lang w:val="en-US"/>
+              </w:rPr>
+              <w:t>sión</w:t>
+            </w:r>
+            <w:proofErr w:type="spellEnd"/>
+          </w:p>
+        </w:tc>
+        <w:tc>
+          <w:tcPr>
+            <w:tcW w:w="6163" w:type="dxa"/>
+          </w:tcPr>
+          <w:p>
+            <w:pPr>
+              <w:spacing w:line="360" w:lineRule="auto"/>
+              <w:rPr>
+                <w:rFonts w:ascii="Times New Roman" w:hAnsi="Times New Roman" w:cs="Times New Roman"/>
+                <w:sz w:val="24"/>
+                <w:szCs w:val="24"/>
+                <w:lang w:val="en-US"/>
+              </w:rPr>
+            </w:pPr>
+            <w:r>
+              <w:rPr>
+                <w:rFonts w:ascii="Times New Roman" w:hAnsi="Times New Roman" w:cs="Times New Roman"/>
+                <w:sz w:val="24"/>
+                <w:szCs w:val="24"/>
+                <w:lang w:val="en-US"/>
+              </w:rPr>
+              <w:t xml:space="preserve">1.0 </w:t>
+            </w:r>
+          </w:p>
+        </w:tc>
+      </w:tr>
+      <w:tr>
+        <w:tc>
+          <w:tcPr>
+            <w:tcW w:w="2376" w:type="dxa"/>
+          </w:tcPr>
+          <w:p>
+            <w:pPr>
+              <w:spacing w:line="360" w:lineRule="auto"/>
+              <w:rPr>
+                <w:rFonts w:ascii="Times New Roman" w:hAnsi="Times New Roman" w:cs="Times New Roman"/>
+                <w:sz w:val="24"/>
+                <w:szCs w:val="24"/>
+                <w:lang w:val="en-US"/>
+              </w:rPr>
+            </w:pPr>
+            <w:r>
+              <w:rPr>
+                <w:rFonts w:ascii="Times New Roman" w:hAnsi="Times New Roman" w:cs="Times New Roman"/>
+                <w:sz w:val="24"/>
+                <w:szCs w:val="24"/>
+                <w:lang w:val="en-US"/>
+              </w:rPr>
+              <w:t>Autor</w:t>
+            </w:r>
+          </w:p>
+        </w:tc>
+        <w:tc>
+          <w:tcPr>
+            <w:tcW w:w="6163" w:type="dxa"/>
+          </w:tcPr>
+          <w:p>
+            <w:pPr>
+              <w:spacing w:line="360" w:lineRule="auto"/>
+              <w:rPr>
+                <w:rFonts w:ascii="Times New Roman" w:hAnsi="Times New Roman" w:cs="Times New Roman"/>
+                <w:sz w:val="24"/>
+                <w:szCs w:val="24"/>
+                <w:lang w:val="en-US"/>
+              </w:rPr>
+            </w:pPr>
+            <w:r>
+              <w:rPr>
+                <w:rFonts w:ascii="Times New Roman" w:hAnsi="Times New Roman" w:cs="Times New Roman"/>
+                <w:sz w:val="24"/>
+                <w:szCs w:val="24"/>
+                <w:lang w:val="en-US"/>
+              </w:rPr>
+              <w:t>Roque Chacón</w:t>
+            </w:r>
+            <w:r>
+              <w:rPr>
+                <w:rFonts w:ascii="Times New Roman" w:hAnsi="Times New Roman" w:cs="Times New Roman"/>
+                <w:sz w:val="24"/>
+                <w:szCs w:val="24"/>
+                <w:lang w:val="en-US"/>
+              </w:rPr>
+              <w:t xml:space="preserve"> – Kevin Arce</w:t>
+            </w:r>
+          </w:p>
+        </w:tc>
+      </w:tr>
+      <w:tr>
+        <w:tc>
+          <w:tcPr>
+            <w:tcW w:w="2376" w:type="dxa"/>
+          </w:tcPr>
+          <w:p>
+            <w:pPr>
+              <w:spacing w:line="360" w:lineRule="auto"/>
+              <w:rPr>
+                <w:rFonts w:ascii="Times New Roman" w:hAnsi="Times New Roman" w:cs="Times New Roman"/>
+                <w:sz w:val="24"/>
+                <w:szCs w:val="24"/>
+                <w:lang w:val="en-US"/>
+              </w:rPr>
+            </w:pPr>
+            <w:proofErr w:type="spellStart"/>
+            <w:r>
+              <w:rPr>
+                <w:rFonts w:ascii="Times New Roman" w:hAnsi="Times New Roman" w:cs="Times New Roman"/>
+                <w:sz w:val="24"/>
+                <w:szCs w:val="24"/>
+                <w:lang w:val="en-US"/>
+              </w:rPr>
+              <w:t>Requisitos</w:t>
+            </w:r>
+            <w:proofErr w:type="spellEnd"/>
+            <w:r>
+              <w:rPr>
+                <w:rFonts w:ascii="Times New Roman" w:hAnsi="Times New Roman" w:cs="Times New Roman"/>
+                <w:sz w:val="24"/>
+                <w:szCs w:val="24"/>
+                <w:lang w:val="en-US"/>
+              </w:rPr>
+              <w:t xml:space="preserve"> </w:t>
+            </w:r>
+            <w:proofErr w:type="spellStart"/>
+            <w:r>
+              <w:rPr>
+                <w:rFonts w:ascii="Times New Roman" w:hAnsi="Times New Roman" w:cs="Times New Roman"/>
+                <w:sz w:val="24"/>
+                <w:szCs w:val="24"/>
+                <w:lang w:val="en-US"/>
+              </w:rPr>
+              <w:t>asociados</w:t>
+            </w:r>
+            <w:proofErr w:type="spellEnd"/>
+          </w:p>
+        </w:tc>
+        <w:tc>
+          <w:tcPr>
+            <w:tcW w:w="6163" w:type="dxa"/>
+          </w:tcPr>
+          <w:p>
+            <w:pPr>
+              <w:spacing w:line="360" w:lineRule="auto"/>
+              <w:rPr>
+                <w:rFonts w:ascii="Times New Roman" w:hAnsi="Times New Roman" w:cs="Times New Roman"/>
+                <w:sz w:val="24"/>
+                <w:szCs w:val="24"/>
+                <w:lang w:val="en-US"/>
+              </w:rPr>
+            </w:pPr>
+          </w:p>
+        </w:tc>
+      </w:tr>
+      <w:tr>
+        <w:tc>
+          <w:tcPr>
+            <w:tcW w:w="2376" w:type="dxa"/>
+          </w:tcPr>
+          <w:p>
+            <w:pPr>
+              <w:spacing w:line="360" w:lineRule="auto"/>
+              <w:rPr>
+                <w:rFonts w:ascii="Times New Roman" w:hAnsi="Times New Roman" w:cs="Times New Roman"/>
+                <w:sz w:val="24"/>
+                <w:szCs w:val="24"/>
+                <w:lang w:val="en-US"/>
+              </w:rPr>
+            </w:pPr>
+            <w:proofErr w:type="spellStart"/>
+            <w:r>
+              <w:rPr>
+                <w:rFonts w:ascii="Times New Roman" w:hAnsi="Times New Roman" w:cs="Times New Roman"/>
+                <w:sz w:val="24"/>
+                <w:szCs w:val="24"/>
+                <w:lang w:val="en-US"/>
+              </w:rPr>
+              <w:t>Descripción</w:t>
+            </w:r>
+            <w:proofErr w:type="spellEnd"/>
+          </w:p>
+        </w:tc>
+        <w:tc>
+          <w:tcPr>
+            <w:tcW w:w="6163" w:type="dxa"/>
+          </w:tcPr>
+          <w:p>
+            <w:pPr>
+              <w:spacing w:line="360" w:lineRule="auto"/>
+              <w:rPr>
+                <w:rFonts w:ascii="Times New Roman" w:hAnsi="Times New Roman" w:cs="Times New Roman"/>
+                <w:sz w:val="24"/>
+                <w:szCs w:val="24"/>
+              </w:rPr>
+            </w:pPr>
+            <w:r>
+              <w:rPr>
+                <w:rFonts w:ascii="Times New Roman" w:hAnsi="Times New Roman" w:cs="Times New Roman"/>
+                <w:sz w:val="24"/>
+                <w:szCs w:val="24"/>
+              </w:rPr>
+              <w:t>El sistema deberá contar c</w:t>
+            </w:r>
+            <w:r>
+              <w:rPr>
+                <w:rFonts w:ascii="Times New Roman" w:hAnsi="Times New Roman" w:cs="Times New Roman"/>
+                <w:sz w:val="24"/>
+                <w:szCs w:val="24"/>
+              </w:rPr>
+              <w:t xml:space="preserve">on un módulo que permita </w:t>
+            </w:r>
+            <w:proofErr w:type="gramStart"/>
+            <w:r>
+              <w:rPr>
+                <w:rFonts w:ascii="Times New Roman" w:hAnsi="Times New Roman" w:cs="Times New Roman"/>
+                <w:sz w:val="24"/>
+                <w:szCs w:val="24"/>
+              </w:rPr>
+              <w:t xml:space="preserve">ver </w:t>
+            </w:r>
+            <w:r>
+              <w:rPr>
+                <w:rFonts w:ascii="Times New Roman" w:hAnsi="Times New Roman" w:cs="Times New Roman"/>
+                <w:sz w:val="24"/>
+                <w:szCs w:val="24"/>
+              </w:rPr>
+              <w:t xml:space="preserve"> </w:t>
+            </w:r>
+            <w:r>
+              <w:rPr>
+                <w:rFonts w:ascii="Times New Roman" w:hAnsi="Times New Roman" w:cs="Times New Roman"/>
+                <w:sz w:val="24"/>
+                <w:szCs w:val="24"/>
+              </w:rPr>
+              <w:t>Horario</w:t>
+            </w:r>
+            <w:r>
+              <w:rPr>
+                <w:rFonts w:ascii="Times New Roman" w:hAnsi="Times New Roman" w:cs="Times New Roman"/>
+                <w:sz w:val="24"/>
+                <w:szCs w:val="24"/>
+              </w:rPr>
+              <w:t>s</w:t>
+            </w:r>
+            <w:proofErr w:type="gramEnd"/>
+            <w:r>
+              <w:rPr>
+                <w:rFonts w:ascii="Times New Roman" w:hAnsi="Times New Roman" w:cs="Times New Roman"/>
+                <w:sz w:val="24"/>
+                <w:szCs w:val="24"/>
+              </w:rPr>
+              <w:t xml:space="preserve"> </w:t>
+            </w:r>
+            <w:r>
+              <w:rPr>
+                <w:rFonts w:ascii="Times New Roman" w:hAnsi="Times New Roman" w:cs="Times New Roman"/>
+                <w:sz w:val="24"/>
+                <w:szCs w:val="24"/>
+              </w:rPr>
+              <w:t xml:space="preserve">almacenados en </w:t>
+            </w:r>
+            <w:r>
+              <w:rPr>
+                <w:rFonts w:ascii="Times New Roman" w:hAnsi="Times New Roman" w:cs="Times New Roman"/>
+                <w:sz w:val="24"/>
+                <w:szCs w:val="24"/>
+              </w:rPr>
+              <w:t xml:space="preserve"> la Base de datos.</w:t>
+            </w:r>
+          </w:p>
+        </w:tc>
+      </w:tr>
+      <w:tr>
+        <w:tc>
+          <w:tcPr>
+            <w:tcW w:w="2376" w:type="dxa"/>
+          </w:tcPr>
+          <w:p>
+            <w:pPr>
+              <w:spacing w:line="360" w:lineRule="auto"/>
+              <w:rPr>
+                <w:rFonts w:ascii="Times New Roman" w:hAnsi="Times New Roman" w:cs="Times New Roman"/>
+                <w:sz w:val="24"/>
+                <w:szCs w:val="24"/>
+                <w:lang w:val="en-US"/>
+              </w:rPr>
+            </w:pPr>
+            <w:proofErr w:type="spellStart"/>
+            <w:r>
+              <w:rPr>
+                <w:rFonts w:ascii="Times New Roman" w:hAnsi="Times New Roman" w:cs="Times New Roman"/>
+                <w:sz w:val="24"/>
+                <w:szCs w:val="24"/>
+                <w:lang w:val="en-US"/>
+              </w:rPr>
+              <w:t>Precondición</w:t>
+            </w:r>
+            <w:proofErr w:type="spellEnd"/>
+          </w:p>
+        </w:tc>
+        <w:tc>
+          <w:tcPr>
+            <w:tcW w:w="6163" w:type="dxa"/>
+          </w:tcPr>
+          <w:p>
+            <w:pPr>
+              <w:spacing w:line="360" w:lineRule="auto"/>
+              <w:rPr>
+                <w:rFonts w:ascii="Times New Roman" w:hAnsi="Times New Roman" w:cs="Times New Roman"/>
+                <w:sz w:val="24"/>
+                <w:szCs w:val="24"/>
+                <w:lang w:val="en-US"/>
+              </w:rPr>
+            </w:pPr>
+            <w:r>
+              <w:rPr>
+                <w:rFonts w:ascii="Times New Roman" w:hAnsi="Times New Roman" w:cs="Times New Roman"/>
+                <w:sz w:val="24"/>
+                <w:szCs w:val="24"/>
+                <w:lang w:val="en-US"/>
+              </w:rPr>
+              <w:t>Login</w:t>
+            </w:r>
+          </w:p>
+        </w:tc>
+      </w:tr>
+      <w:tr>
+        <w:tc>
+          <w:tcPr>
+            <w:tcW w:w="2376" w:type="dxa"/>
+          </w:tcPr>
+          <w:p>
+            <w:pPr>
+              <w:spacing w:line="360" w:lineRule="auto"/>
+              <w:rPr>
+                <w:rFonts w:ascii="Times New Roman" w:hAnsi="Times New Roman" w:cs="Times New Roman"/>
+                <w:sz w:val="24"/>
+                <w:szCs w:val="24"/>
+                <w:lang w:val="en-US"/>
+              </w:rPr>
+            </w:pPr>
+            <w:proofErr w:type="spellStart"/>
+            <w:r>
+              <w:rPr>
+                <w:rFonts w:ascii="Times New Roman" w:hAnsi="Times New Roman" w:cs="Times New Roman"/>
+                <w:sz w:val="24"/>
+                <w:szCs w:val="24"/>
+                <w:lang w:val="en-US"/>
+              </w:rPr>
+              <w:t>Secuencia</w:t>
+            </w:r>
+            <w:proofErr w:type="spellEnd"/>
+            <w:r>
+              <w:rPr>
+                <w:rFonts w:ascii="Times New Roman" w:hAnsi="Times New Roman" w:cs="Times New Roman"/>
+                <w:sz w:val="24"/>
+                <w:szCs w:val="24"/>
+                <w:lang w:val="en-US"/>
+              </w:rPr>
+              <w:t xml:space="preserve"> normal</w:t>
+            </w:r>
+          </w:p>
+        </w:tc>
+        <w:tc>
+          <w:tcPr>
+            <w:tcW w:w="6163" w:type="dxa"/>
+          </w:tcPr>
+          <w:tbl>
+            <w:tblPr>
+              <w:tblW w:w="0" w:type="auto"/>
+              <w:tblLayout w:type="fixed"/>
+              <w:tblLook w:val="0000" w:firstRow="0" w:lastRow="0" w:firstColumn="0" w:lastColumn="0" w:noHBand="0" w:noVBand="0"/>
+            </w:tblPr>
+            <w:tblGrid>
+              <w:gridCol w:w="4735"/>
+            </w:tblGrid>
+            <w:tr>
+              <w:trPr>
+                <w:trHeight w:val="105"/>
+              </w:trPr>
+              <w:tc>
+                <w:tcPr>
+                  <w:tcW w:w="4735" w:type="dxa"/>
+                </w:tcPr>
+                <w:p>
+                  <w:pPr>
+                    <w:framePr w:hSpace="141" w:wrap="around" w:vAnchor="text" w:hAnchor="margin" w:y="213"/>
+                    <w:autoSpaceDE w:val="0"/>
+                    <w:autoSpaceDN w:val="0"/>
+                    <w:adjustRightInd w:val="0"/>
+                    <w:spacing w:line="360" w:lineRule="auto"/>
+                    <w:jc w:val="both"/>
+                    <w:rPr>
+                      <w:rFonts w:ascii="Times New Roman" w:hAnsi="Times New Roman" w:cs="Times New Roman"/>
+                      <w:sz w:val="24"/>
+                      <w:szCs w:val="24"/>
+                    </w:rPr>
+                  </w:pPr>
+                  <w:r>
+                    <w:rPr>
+                      <w:rFonts w:ascii="Times New Roman" w:hAnsi="Times New Roman" w:cs="Times New Roman"/>
+                      <w:sz w:val="24"/>
+                      <w:szCs w:val="24"/>
+                    </w:rPr>
+                    <w:t>El usuario</w:t>
+                  </w:r>
+                  <w:r>
+                    <w:rPr>
+                      <w:rFonts w:ascii="Times New Roman" w:hAnsi="Times New Roman" w:cs="Times New Roman"/>
+                      <w:sz w:val="24"/>
+                      <w:szCs w:val="24"/>
+                    </w:rPr>
+                    <w:t>(administrador)</w:t>
+                  </w:r>
+                  <w:r>
+                    <w:rPr>
+                      <w:rFonts w:ascii="Times New Roman" w:hAnsi="Times New Roman" w:cs="Times New Roman"/>
+                      <w:sz w:val="24"/>
+                      <w:szCs w:val="24"/>
+                    </w:rPr>
+                    <w:t xml:space="preserve"> selecciona la opción </w:t>
+                  </w:r>
+                  <w:r>
+                    <w:rPr>
+                      <w:rFonts w:ascii="Times New Roman" w:hAnsi="Times New Roman" w:cs="Times New Roman"/>
+                      <w:sz w:val="24"/>
+                      <w:szCs w:val="24"/>
+                    </w:rPr>
+                    <w:t xml:space="preserve">de ver </w:t>
+                  </w:r>
+                  <w:r>
+                    <w:rPr>
+                      <w:rFonts w:ascii="Times New Roman" w:hAnsi="Times New Roman" w:cs="Times New Roman"/>
+                      <w:sz w:val="24"/>
+                      <w:szCs w:val="24"/>
+                    </w:rPr>
+                    <w:t>y se muestra la pantalla correspondiente</w:t>
+                  </w:r>
+                  <w:r>
+                    <w:rPr>
+                      <w:rFonts w:ascii="Times New Roman" w:hAnsi="Times New Roman" w:cs="Times New Roman"/>
+                      <w:sz w:val="24"/>
+                      <w:szCs w:val="24"/>
+                    </w:rPr>
+                    <w:t xml:space="preserve">, lo podrá ver tanto por supermercados como por </w:t>
+                  </w:r>
+                  <w:proofErr w:type="gramStart"/>
+                  <w:r>
+                    <w:rPr>
+                      <w:rFonts w:ascii="Times New Roman" w:hAnsi="Times New Roman" w:cs="Times New Roman"/>
+                      <w:sz w:val="24"/>
+                      <w:szCs w:val="24"/>
+                    </w:rPr>
+                    <w:t>empleado.</w:t>
+                  </w:r>
+                  <w:r>
+                    <w:rPr>
+                      <w:rFonts w:ascii="Times New Roman" w:hAnsi="Times New Roman" w:cs="Times New Roman"/>
+                      <w:sz w:val="24"/>
+                      <w:szCs w:val="24"/>
+                    </w:rPr>
+                    <w:t>.</w:t>
+                  </w:r>
+                  <w:proofErr w:type="gramEnd"/>
+                  <w:r>
+                    <w:rPr>
+                      <w:rFonts w:ascii="Times New Roman" w:hAnsi="Times New Roman" w:cs="Times New Roman"/>
+                      <w:sz w:val="24"/>
+                      <w:szCs w:val="24"/>
+                    </w:rPr>
+                    <w:t xml:space="preserve"> </w:t>
+                  </w:r>
+                </w:p>
+                <w:p>
+                  <w:pPr>
+                    <w:framePr w:hSpace="141" w:wrap="around" w:vAnchor="text" w:hAnchor="margin" w:y="213"/>
+                    <w:autoSpaceDE w:val="0"/>
+                    <w:autoSpaceDN w:val="0"/>
+                    <w:adjustRightInd w:val="0"/>
+                    <w:spacing w:line="360" w:lineRule="auto"/>
+                    <w:jc w:val="both"/>
+                    <w:rPr>
+                      <w:rFonts w:ascii="Times New Roman" w:hAnsi="Times New Roman" w:cs="Times New Roman"/>
+                      <w:sz w:val="24"/>
+                      <w:szCs w:val="24"/>
+                    </w:rPr>
+                  </w:pPr>
+                </w:p>
+              </w:tc>
+            </w:tr>
+          </w:tbl>
+          <w:p>
+            <w:pPr>
+              <w:spacing w:line="360" w:lineRule="auto"/>
+              <w:rPr>
+                <w:rFonts w:ascii="Times New Roman" w:hAnsi="Times New Roman" w:cs="Times New Roman"/>
+                <w:sz w:val="24"/>
+                <w:szCs w:val="24"/>
+              </w:rPr>
+            </w:pPr>
+          </w:p>
+        </w:tc>
+      </w:tr>
+      <w:tr>
+        <w:tc>
+          <w:tcPr>
+            <w:tcW w:w="2376" w:type="dxa"/>
+          </w:tcPr>
+          <w:p>
+            <w:pPr>
+              <w:spacing w:line="360" w:lineRule="auto"/>
+              <w:rPr>
+                <w:rFonts w:ascii="Times New Roman" w:hAnsi="Times New Roman" w:cs="Times New Roman"/>
+                <w:sz w:val="24"/>
+                <w:szCs w:val="24"/>
+                <w:lang w:val="en-US"/>
+              </w:rPr>
+            </w:pPr>
+            <w:r>
+              <w:rPr>
+                <w:rFonts w:ascii="Times New Roman" w:hAnsi="Times New Roman" w:cs="Times New Roman"/>
+                <w:sz w:val="24"/>
+                <w:szCs w:val="24"/>
+                <w:lang w:val="en-US"/>
+              </w:rPr>
+              <w:t xml:space="preserve">Post </w:t>
+            </w:r>
+            <w:proofErr w:type="spellStart"/>
+            <w:r>
+              <w:rPr>
+                <w:rFonts w:ascii="Times New Roman" w:hAnsi="Times New Roman" w:cs="Times New Roman"/>
+                <w:sz w:val="24"/>
+                <w:szCs w:val="24"/>
+                <w:lang w:val="en-US"/>
+              </w:rPr>
+              <w:t>Condición</w:t>
+            </w:r>
+            <w:proofErr w:type="spellEnd"/>
+          </w:p>
+        </w:tc>
+        <w:tc>
+          <w:tcPr>
+            <w:tcW w:w="6163" w:type="dxa"/>
+          </w:tcPr>
+          <w:p>
+            <w:pPr>
+              <w:spacing w:line="360" w:lineRule="auto"/>
+              <w:rPr>
+                <w:rFonts w:ascii="Times New Roman" w:hAnsi="Times New Roman" w:cs="Times New Roman"/>
+                <w:sz w:val="24"/>
+                <w:szCs w:val="24"/>
+                <w:lang w:val="en-US"/>
+              </w:rPr>
+            </w:pPr>
+          </w:p>
+        </w:tc>
+      </w:tr>
+      <w:tr>
+        <w:tc>
+          <w:tcPr>
+            <w:tcW w:w="2376" w:type="dxa"/>
+          </w:tcPr>
+          <w:p>
+            <w:pPr>
+              <w:spacing w:line="360" w:lineRule="auto"/>
+              <w:rPr>
+                <w:rFonts w:ascii="Times New Roman" w:hAnsi="Times New Roman" w:cs="Times New Roman"/>
+                <w:sz w:val="24"/>
+                <w:szCs w:val="24"/>
+                <w:lang w:val="en-US"/>
+              </w:rPr>
+            </w:pPr>
+            <w:proofErr w:type="spellStart"/>
+            <w:r>
+              <w:rPr>
+                <w:rFonts w:ascii="Times New Roman" w:hAnsi="Times New Roman" w:cs="Times New Roman"/>
+                <w:sz w:val="24"/>
+                <w:szCs w:val="24"/>
+                <w:lang w:val="en-US"/>
+              </w:rPr>
+              <w:t>Importancia</w:t>
+            </w:r>
+            <w:proofErr w:type="spellEnd"/>
+          </w:p>
+        </w:tc>
+        <w:tc>
+          <w:tcPr>
+            <w:tcW w:w="6163" w:type="dxa"/>
+          </w:tcPr>
+          <w:p>
+            <w:pPr>
+              <w:spacing w:line="360" w:lineRule="auto"/>
+              <w:rPr>
+                <w:rFonts w:ascii="Times New Roman" w:hAnsi="Times New Roman" w:cs="Times New Roman"/>
+                <w:sz w:val="24"/>
+                <w:szCs w:val="24"/>
+                <w:lang w:val="en-US"/>
+              </w:rPr>
+            </w:pPr>
+            <w:r>
+              <w:rPr>
+                <w:rFonts w:ascii="Times New Roman" w:hAnsi="Times New Roman" w:cs="Times New Roman"/>
+                <w:sz w:val="24"/>
+                <w:szCs w:val="24"/>
+                <w:lang w:val="en-US"/>
+              </w:rPr>
+              <w:t>Vital</w:t>
+            </w:r>
+          </w:p>
+        </w:tc>
+      </w:tr>
+      <w:tr>
+        <w:tc>
+          <w:tcPr>
+            <w:tcW w:w="2376" w:type="dxa"/>
+          </w:tcPr>
+          <w:p>
+            <w:pPr>
+              <w:spacing w:line="360" w:lineRule="auto"/>
+              <w:ind w:right="587"/>
+              <w:rPr>
+                <w:rFonts w:ascii="Times New Roman" w:hAnsi="Times New Roman" w:cs="Times New Roman"/>
+                <w:sz w:val="24"/>
+                <w:szCs w:val="24"/>
+                <w:lang w:val="en-US"/>
+              </w:rPr>
+            </w:pPr>
+            <w:proofErr w:type="spellStart"/>
+            <w:r>
+              <w:rPr>
+                <w:rFonts w:ascii="Times New Roman" w:hAnsi="Times New Roman" w:cs="Times New Roman"/>
+                <w:sz w:val="24"/>
+                <w:szCs w:val="24"/>
+                <w:lang w:val="en-US"/>
+              </w:rPr>
+              <w:t>Comentarios</w:t>
+            </w:r>
+            <w:proofErr w:type="spellEnd"/>
+          </w:p>
+        </w:tc>
+        <w:tc>
+          <w:tcPr>
+            <w:tcW w:w="6163" w:type="dxa"/>
+          </w:tcPr>
+          <w:p>
+            <w:pPr>
+              <w:spacing w:line="360" w:lineRule="auto"/>
+              <w:rPr>
+                <w:rFonts w:ascii="Times New Roman" w:hAnsi="Times New Roman" w:cs="Times New Roman"/>
+                <w:sz w:val="24"/>
+                <w:szCs w:val="24"/>
+              </w:rPr>
+            </w:pPr>
+            <w:r>
+              <w:rPr>
+                <w:rFonts w:ascii="Times New Roman" w:hAnsi="Times New Roman" w:cs="Times New Roman"/>
+                <w:sz w:val="24"/>
+                <w:szCs w:val="24"/>
+              </w:rPr>
+              <w:t xml:space="preserve">Solo los administradores pueden ver </w:t>
+            </w:r>
+            <w:proofErr w:type="gramStart"/>
+            <w:r>
+              <w:rPr>
+                <w:rFonts w:ascii="Times New Roman" w:hAnsi="Times New Roman" w:cs="Times New Roman"/>
+                <w:sz w:val="24"/>
+                <w:szCs w:val="24"/>
+              </w:rPr>
+              <w:t xml:space="preserve">los </w:t>
+            </w:r>
+            <w:r>
+              <w:rPr>
+                <w:rFonts w:ascii="Times New Roman" w:hAnsi="Times New Roman" w:cs="Times New Roman"/>
+                <w:sz w:val="24"/>
+                <w:szCs w:val="24"/>
+              </w:rPr>
+              <w:t xml:space="preserve"> h</w:t>
+            </w:r>
+            <w:r>
+              <w:rPr>
+                <w:rFonts w:ascii="Times New Roman" w:hAnsi="Times New Roman" w:cs="Times New Roman"/>
+                <w:sz w:val="24"/>
+                <w:szCs w:val="24"/>
+              </w:rPr>
+              <w:t>orario</w:t>
+            </w:r>
+            <w:r>
+              <w:rPr>
+                <w:rFonts w:ascii="Times New Roman" w:hAnsi="Times New Roman" w:cs="Times New Roman"/>
+                <w:sz w:val="24"/>
+                <w:szCs w:val="24"/>
+              </w:rPr>
+              <w:t>s</w:t>
+            </w:r>
+            <w:proofErr w:type="gramEnd"/>
+            <w:r>
+              <w:rPr>
+                <w:rFonts w:ascii="Times New Roman" w:hAnsi="Times New Roman" w:cs="Times New Roman"/>
+                <w:sz w:val="24"/>
+                <w:szCs w:val="24"/>
+              </w:rPr>
+              <w:t>.</w:t>
+            </w:r>
+          </w:p>
+        </w:tc>
+      </w:tr>
+    </w:tbl>
+    <w:p>
+      <w:pPr>
+        <w:tabs>
+          <w:tab w:val="center" w:pos="4419"/>
+          <w:tab w:val="left" w:pos="7056"/>
+        </w:tabs>
+        <w:spacing w:line="360" w:lineRule="auto"/>
+        <w:rPr>
+          <w:rFonts w:ascii="Times New Roman" w:hAnsi="Times New Roman" w:cs="Times New Roman"/>
+          <w:b/>
+          <w:sz w:val="24"/>
+          <w:szCs w:val="24"/>
+        </w:rPr>
+      </w:pPr>
+      <w:r>
+        <w:rPr>
+          <w:rFonts w:ascii="Times New Roman" w:hAnsi="Times New Roman" w:cs="Times New Roman"/>
+          <w:b/>
+          <w:sz w:val="24"/>
+          <w:szCs w:val="24"/>
+        </w:rPr>
+        <w:tab/>
+      </w:r>
+      <w:r>
+        <w:rPr>
+          <w:rFonts w:ascii="Times New Roman" w:hAnsi="Times New Roman" w:cs="Times New Roman"/>
+          <w:i/>
+          <w:iCs/>
+          <w:sz w:val="24"/>
+          <w:szCs w:val="24"/>
+        </w:rPr>
+        <w:t xml:space="preserve">Tabla </w:t>
+      </w:r>
+      <w:r>
+        <w:rPr>
+          <w:rFonts w:ascii="Times New Roman" w:hAnsi="Times New Roman" w:cs="Times New Roman"/>
+          <w:i/>
+          <w:iCs/>
+          <w:sz w:val="24"/>
+          <w:szCs w:val="24"/>
+        </w:rPr>
+        <w:t>12</w:t>
       </w:r>
       <w:bookmarkStart w:id="0" w:name="_GoBack"/>
       <w:bookmarkEnd w:id="0"/>
@@ -8821,7 +12820,7 @@
           <w:sz w:val="24"/>
           <w:szCs w:val="24"/>
         </w:rPr>
-        <w:t>equisito Funcional-008</w:t>
+        <w:t>equisito Funcional-012</w:t>
       </w:r>
       <w:r>
         <w:rPr>
@@ -8841,7 +12840,7 @@
           <w:sz w:val="24"/>
           <w:szCs w:val="24"/>
         </w:rPr>
-        <w:t xml:space="preserve"> Supermercado</w:t>
+        <w:t xml:space="preserve"> Horario</w:t>
       </w:r>
       <w:r>
         <w:rPr>
@@ -8875,6 +12874,18 @@
         </w:rPr>
         <w:br w:type="page"/>
       </w:r>
+    </w:p>
+    <w:p>
+      <w:pPr>
+        <w:spacing w:line="360" w:lineRule="auto"/>
+        <w:rPr>
+          <w:rFonts w:ascii="Times New Roman" w:hAnsi="Times New Roman" w:cs="Times New Roman"/>
+          <w:i/>
+          <w:iCs/>
+          <w:sz w:val="24"/>
+          <w:szCs w:val="24"/>
+        </w:rPr>
+      </w:pPr>
     </w:p>
     <w:p>
       <w:pPr>

</xml_diff>

<commit_message>
create and delete rol
</commit_message>
<xml_diff>
--- a/Escrito/Parte escrita .docx
+++ b/Escrito/Parte escrita .docx
@@ -2026,10 +2026,13 @@
           <w:sz w:val="24"/>
           <w:szCs w:val="24"/>
         </w:rPr>
-        <w:t xml:space="preserve"> PHP………………………………………………………………</w:t>
-      </w:r>
-      <w:proofErr w:type="gramStart"/>
-      <w:r>
+        <w:t xml:space="preserve"> PHP…………………………………………………………………….8</w:t>
+      </w:r>
+    </w:p>
+    <w:p>
+      <w:pPr>
+        <w:pStyle w:val="Descripcin"/>
+        <w:spacing w:line="360" w:lineRule="auto"/>
         <w:rPr>
           <w:rFonts w:ascii="Times New Roman" w:hAnsi="Times New Roman" w:cs="Times New Roman"/>
           <w:i w:val="0"/>
@@ -2037,9 +2040,7 @@
           <w:sz w:val="24"/>
           <w:szCs w:val="24"/>
         </w:rPr>
-        <w:t>…….</w:t>
-      </w:r>
-      <w:proofErr w:type="gramEnd"/>
+      </w:pPr>
       <w:r>
         <w:rPr>
           <w:rFonts w:ascii="Times New Roman" w:hAnsi="Times New Roman" w:cs="Times New Roman"/>
@@ -2048,7 +2049,17 @@
           <w:sz w:val="24"/>
           <w:szCs w:val="24"/>
         </w:rPr>
-        <w:t>8</w:t>
+        <w:t>Figura 2: Logo de L</w:t>
+      </w:r>
+      <w:r>
+        <w:rPr>
+          <w:rFonts w:ascii="Times New Roman" w:hAnsi="Times New Roman" w:cs="Times New Roman"/>
+          <w:i w:val="0"/>
+          <w:color w:val="auto"/>
+          <w:sz w:val="24"/>
+          <w:szCs w:val="24"/>
+        </w:rPr>
+        <w:t>aravel…………………………………………………………………9</w:t>
       </w:r>
     </w:p>
     <w:p>
@@ -2071,7 +2082,7 @@
           <w:sz w:val="24"/>
           <w:szCs w:val="24"/>
         </w:rPr>
-        <w:t>Figura 2: Logo de L</w:t>
+        <w:t>Figura 3: Logo Git</w:t>
       </w:r>
       <w:r>
         <w:rPr>
@@ -2081,7 +2092,7 @@
           <w:sz w:val="24"/>
           <w:szCs w:val="24"/>
         </w:rPr>
-        <w:t>aravel…………………………………………………………………9</w:t>
+        <w:t>…………………………………..……………………………………..10</w:t>
       </w:r>
     </w:p>
     <w:p>
@@ -2104,7 +2115,7 @@
           <w:sz w:val="24"/>
           <w:szCs w:val="24"/>
         </w:rPr>
-        <w:t>Figura 3: Logo Git</w:t>
+        <w:t>Figura 4: Logo MyS</w:t>
       </w:r>
       <w:r>
         <w:rPr>
@@ -2114,84 +2125,7 @@
           <w:sz w:val="24"/>
           <w:szCs w:val="24"/>
         </w:rPr>
-        <w:t>……………………………</w:t>
-      </w:r>
-      <w:proofErr w:type="gramStart"/>
-      <w:r>
-        <w:rPr>
-          <w:rFonts w:ascii="Times New Roman" w:hAnsi="Times New Roman" w:cs="Times New Roman"/>
-          <w:i w:val="0"/>
-          <w:color w:val="auto"/>
-          <w:sz w:val="24"/>
-          <w:szCs w:val="24"/>
-        </w:rPr>
-        <w:t>…….</w:t>
-      </w:r>
-      <w:proofErr w:type="gramEnd"/>
-      <w:r>
-        <w:rPr>
-          <w:rFonts w:ascii="Times New Roman" w:hAnsi="Times New Roman" w:cs="Times New Roman"/>
-          <w:i w:val="0"/>
-          <w:color w:val="auto"/>
-          <w:sz w:val="24"/>
-          <w:szCs w:val="24"/>
-        </w:rPr>
-        <w:t>.……………………………………..10</w:t>
-      </w:r>
-    </w:p>
-    <w:p>
-      <w:pPr>
-        <w:pStyle w:val="Descripcin"/>
-        <w:spacing w:line="360" w:lineRule="auto"/>
-        <w:rPr>
-          <w:rFonts w:ascii="Times New Roman" w:hAnsi="Times New Roman" w:cs="Times New Roman"/>
-          <w:i w:val="0"/>
-          <w:color w:val="auto"/>
-          <w:sz w:val="24"/>
-          <w:szCs w:val="24"/>
-        </w:rPr>
-      </w:pPr>
-      <w:r>
-        <w:rPr>
-          <w:rFonts w:ascii="Times New Roman" w:hAnsi="Times New Roman" w:cs="Times New Roman"/>
-          <w:i w:val="0"/>
-          <w:color w:val="auto"/>
-          <w:sz w:val="24"/>
-          <w:szCs w:val="24"/>
-        </w:rPr>
-        <w:t>Figura 4: Logo MyS</w:t>
-      </w:r>
-      <w:r>
-        <w:rPr>
-          <w:rFonts w:ascii="Times New Roman" w:hAnsi="Times New Roman" w:cs="Times New Roman"/>
-          <w:i w:val="0"/>
-          <w:color w:val="auto"/>
-          <w:sz w:val="24"/>
-          <w:szCs w:val="24"/>
-        </w:rPr>
-        <w:t>QL……………………………………</w:t>
-      </w:r>
-      <w:proofErr w:type="gramStart"/>
-      <w:r>
-        <w:rPr>
-          <w:rFonts w:ascii="Times New Roman" w:hAnsi="Times New Roman" w:cs="Times New Roman"/>
-          <w:i w:val="0"/>
-          <w:color w:val="auto"/>
-          <w:sz w:val="24"/>
-          <w:szCs w:val="24"/>
-        </w:rPr>
-        <w:t>…….</w:t>
-      </w:r>
-      <w:proofErr w:type="gramEnd"/>
-      <w:r>
-        <w:rPr>
-          <w:rFonts w:ascii="Times New Roman" w:hAnsi="Times New Roman" w:cs="Times New Roman"/>
-          <w:i w:val="0"/>
-          <w:color w:val="auto"/>
-          <w:sz w:val="24"/>
-          <w:szCs w:val="24"/>
-        </w:rPr>
-        <w:t>.………………………..10</w:t>
+        <w:t>QL…………………………………………..………………………..10</w:t>
       </w:r>
     </w:p>
     <w:p>
@@ -3299,51 +3233,15 @@
           <w:sz w:val="24"/>
           <w:szCs w:val="24"/>
         </w:rPr>
-        <w:t xml:space="preserve">La cadena de supermercados </w:t>
-      </w:r>
-      <w:proofErr w:type="spellStart"/>
-      <w:r>
-        <w:rPr>
-          <w:rFonts w:ascii="Times New Roman" w:hAnsi="Times New Roman" w:cs="Times New Roman"/>
-          <w:sz w:val="24"/>
-          <w:szCs w:val="24"/>
-        </w:rPr>
-        <w:t>EconoMás</w:t>
-      </w:r>
-      <w:proofErr w:type="spellEnd"/>
-      <w:r>
-        <w:rPr>
-          <w:rFonts w:ascii="Times New Roman" w:hAnsi="Times New Roman" w:cs="Times New Roman"/>
-          <w:sz w:val="24"/>
-          <w:szCs w:val="24"/>
-        </w:rPr>
-        <w:t xml:space="preserve"> tiene varias sedes </w:t>
-      </w:r>
-      <w:r>
-        <w:rPr>
-          <w:rFonts w:ascii="Times New Roman" w:hAnsi="Times New Roman" w:cs="Times New Roman"/>
-          <w:sz w:val="24"/>
-          <w:szCs w:val="24"/>
-        </w:rPr>
-        <w:t xml:space="preserve">ubicadas en la provincia de Alajuela, distribuidas entre los cantones de </w:t>
-      </w:r>
-      <w:proofErr w:type="spellStart"/>
-      <w:r>
-        <w:rPr>
-          <w:rFonts w:ascii="Times New Roman" w:hAnsi="Times New Roman" w:cs="Times New Roman"/>
-          <w:sz w:val="24"/>
-          <w:szCs w:val="24"/>
-        </w:rPr>
-        <w:t>Pital</w:t>
-      </w:r>
-      <w:proofErr w:type="spellEnd"/>
-      <w:r>
-        <w:rPr>
-          <w:rFonts w:ascii="Times New Roman" w:hAnsi="Times New Roman" w:cs="Times New Roman"/>
-          <w:sz w:val="24"/>
-          <w:szCs w:val="24"/>
-        </w:rPr>
-        <w:t>, Viento Fresco y dos más ubicada</w:t>
+        <w:t xml:space="preserve">La cadena de supermercados EconoMás tiene varias sedes </w:t>
+      </w:r>
+      <w:r>
+        <w:rPr>
+          <w:rFonts w:ascii="Times New Roman" w:hAnsi="Times New Roman" w:cs="Times New Roman"/>
+          <w:sz w:val="24"/>
+          <w:szCs w:val="24"/>
+        </w:rPr>
+        <w:t>ubicadas en la provincia de Alajuela, distribuidas entre los cantones de Pital, Viento Fresco y dos más ubicada</w:t>
       </w:r>
       <w:r>
         <w:rPr>
@@ -3736,16 +3634,14 @@
         </w:rPr>
         <w:t xml:space="preserve"> </w:t>
       </w:r>
-      <w:proofErr w:type="spellStart"/>
-      <w:r>
-        <w:rPr>
-          <w:rFonts w:ascii="Times New Roman" w:hAnsi="Times New Roman" w:cs="Times New Roman"/>
-          <w:sz w:val="24"/>
-          <w:szCs w:val="24"/>
-        </w:rPr>
-        <w:t>EcónoMas</w:t>
-      </w:r>
-      <w:proofErr w:type="spellEnd"/>
+      <w:r>
+        <w:rPr>
+          <w:rFonts w:ascii="Times New Roman" w:hAnsi="Times New Roman" w:cs="Times New Roman"/>
+          <w:sz w:val="24"/>
+          <w:szCs w:val="24"/>
+        </w:rPr>
+        <w:t>Ecónomas</w:t>
+      </w:r>
       <w:r>
         <w:rPr>
           <w:rFonts w:ascii="Times New Roman" w:hAnsi="Times New Roman" w:cs="Times New Roman"/>
@@ -3774,24 +3670,14 @@
         </w:rPr>
         <w:t xml:space="preserve">El problema es la lentitud por la complejidad que lleva asignar un horario a un empleado, problema se agrava con el tiempo de espera que requiere la distribución </w:t>
       </w:r>
-      <w:proofErr w:type="gramStart"/>
-      <w:r>
-        <w:rPr>
-          <w:rFonts w:ascii="Times New Roman" w:hAnsi="Times New Roman" w:cs="Times New Roman"/>
-          <w:sz w:val="24"/>
-          <w:szCs w:val="24"/>
-        </w:rPr>
-        <w:t xml:space="preserve">de </w:t>
-      </w:r>
-      <w:r>
-        <w:rPr>
-          <w:rFonts w:ascii="Times New Roman" w:hAnsi="Times New Roman" w:cs="Times New Roman"/>
-          <w:sz w:val="24"/>
-          <w:szCs w:val="24"/>
-        </w:rPr>
-        <w:t xml:space="preserve"> estos</w:t>
-      </w:r>
-      <w:proofErr w:type="gramEnd"/>
+      <w:r>
+        <w:rPr>
+          <w:rFonts w:ascii="Times New Roman" w:hAnsi="Times New Roman" w:cs="Times New Roman"/>
+          <w:sz w:val="24"/>
+          <w:szCs w:val="24"/>
+        </w:rPr>
+        <w:t>de estos</w:t>
+      </w:r>
       <w:r>
         <w:rPr>
           <w:rFonts w:ascii="Times New Roman" w:hAnsi="Times New Roman" w:cs="Times New Roman"/>
@@ -4401,7 +4287,6 @@
           <w:lang w:val="es-419"/>
         </w:rPr>
       </w:pPr>
-      <w:proofErr w:type="spellStart"/>
       <w:r>
         <w:rPr>
           <w:rFonts w:ascii="Times New Roman" w:hAnsi="Times New Roman" w:cs="Times New Roman"/>
@@ -4418,9 +4303,10 @@
           <w:szCs w:val="24"/>
           <w:lang w:val="es-CR"/>
         </w:rPr>
-        <w:t>ñar</w:t>
-      </w:r>
-      <w:proofErr w:type="spellEnd"/>
+        <w:t>ña</w:t>
+      </w:r>
+      <w:bookmarkStart w:id="7" w:name="_GoBack"/>
+      <w:bookmarkEnd w:id="7"/>
       <w:r>
         <w:rPr>
           <w:rFonts w:ascii="Times New Roman" w:hAnsi="Times New Roman" w:cs="Times New Roman"/>
@@ -4428,7 +4314,7 @@
           <w:szCs w:val="24"/>
           <w:lang w:val="es-CR"/>
         </w:rPr>
-        <w:t xml:space="preserve"> una interfaz amigable, para brindarle al usuario una usabilidad sencilla.</w:t>
+        <w:t>r una interfaz amigable, para brindarle al usuario una usabilidad sencilla.</w:t>
       </w:r>
     </w:p>
     <w:p>
@@ -4491,7 +4377,6 @@
         </w:rPr>
         <w:t xml:space="preserve">toma de decisiones de la empresa </w:t>
       </w:r>
-      <w:proofErr w:type="spellStart"/>
       <w:r>
         <w:rPr>
           <w:rFonts w:ascii="Times New Roman" w:hAnsi="Times New Roman" w:cs="Times New Roman"/>
@@ -4499,9 +4384,8 @@
           <w:szCs w:val="24"/>
           <w:lang w:val="es-419"/>
         </w:rPr>
-        <w:t>EconoMas</w:t>
-      </w:r>
-      <w:proofErr w:type="spellEnd"/>
+        <w:t>Ecónomas</w:t>
+      </w:r>
       <w:r>
         <w:rPr>
           <w:rFonts w:ascii="Times New Roman" w:hAnsi="Times New Roman" w:cs="Times New Roman"/>
@@ -4699,7 +4583,7 @@
           <w:szCs w:val="24"/>
         </w:rPr>
       </w:pPr>
-      <w:bookmarkStart w:id="7" w:name="_Toc507054467"/>
+      <w:bookmarkStart w:id="8" w:name="_Toc507054467"/>
       <w:r>
         <w:rPr>
           <w:rStyle w:val="Ttulo1Car"/>
@@ -4712,7 +4596,7 @@
         </w:rPr>
         <w:t>Herramientas y técnicas que se utilizan</w:t>
       </w:r>
-      <w:bookmarkEnd w:id="7"/>
+      <w:bookmarkEnd w:id="8"/>
       <w:r>
         <w:rPr>
           <w:rFonts w:ascii="Times New Roman" w:hAnsi="Times New Roman" w:cs="Times New Roman"/>
@@ -4811,43 +4695,7 @@
           <w:sz w:val="24"/>
           <w:szCs w:val="24"/>
         </w:rPr>
-        <w:t xml:space="preserve">PHP (acrónimo recursivo de PHP: </w:t>
-      </w:r>
-      <w:proofErr w:type="spellStart"/>
-      <w:r>
-        <w:rPr>
-          <w:rFonts w:ascii="Times New Roman" w:eastAsia="Times New Roman" w:hAnsi="Times New Roman" w:cs="Times New Roman"/>
-          <w:sz w:val="24"/>
-          <w:szCs w:val="24"/>
-        </w:rPr>
-        <w:t>Hypertext</w:t>
-      </w:r>
-      <w:proofErr w:type="spellEnd"/>
-      <w:r>
-        <w:rPr>
-          <w:rFonts w:ascii="Times New Roman" w:eastAsia="Times New Roman" w:hAnsi="Times New Roman" w:cs="Times New Roman"/>
-          <w:sz w:val="24"/>
-          <w:szCs w:val="24"/>
-        </w:rPr>
-        <w:t xml:space="preserve"> </w:t>
-      </w:r>
-      <w:proofErr w:type="spellStart"/>
-      <w:r>
-        <w:rPr>
-          <w:rFonts w:ascii="Times New Roman" w:eastAsia="Times New Roman" w:hAnsi="Times New Roman" w:cs="Times New Roman"/>
-          <w:sz w:val="24"/>
-          <w:szCs w:val="24"/>
-        </w:rPr>
-        <w:t>Preprocessor</w:t>
-      </w:r>
-      <w:proofErr w:type="spellEnd"/>
-      <w:r>
-        <w:rPr>
-          <w:rFonts w:ascii="Times New Roman" w:eastAsia="Times New Roman" w:hAnsi="Times New Roman" w:cs="Times New Roman"/>
-          <w:sz w:val="24"/>
-          <w:szCs w:val="24"/>
-        </w:rPr>
-        <w:t>) es un lenguaje de código abierto muy popular especialmente adecuado para el desarrollo web y que puede ser incrustado en HTML.</w:t>
+        <w:t>PHP (acrónimo recursivo de PHP: Hypertext Preprocessor) es un lenguaje de código abierto muy popular especialmente adecuado para el desarrollo web y que puede ser incrustado en HTML.</w:t>
       </w:r>
     </w:p>
     <w:p>
@@ -4866,25 +4714,7 @@
           <w:sz w:val="24"/>
           <w:szCs w:val="24"/>
         </w:rPr>
-        <w:t xml:space="preserve">Lo que distingue a PHP de algo del lado del cliente como </w:t>
-      </w:r>
-      <w:proofErr w:type="spellStart"/>
-      <w:r>
-        <w:rPr>
-          <w:rFonts w:ascii="Times New Roman" w:eastAsia="Times New Roman" w:hAnsi="Times New Roman" w:cs="Times New Roman"/>
-          <w:sz w:val="24"/>
-          <w:szCs w:val="24"/>
-        </w:rPr>
-        <w:t>Javascript</w:t>
-      </w:r>
-      <w:proofErr w:type="spellEnd"/>
-      <w:r>
-        <w:rPr>
-          <w:rFonts w:ascii="Times New Roman" w:eastAsia="Times New Roman" w:hAnsi="Times New Roman" w:cs="Times New Roman"/>
-          <w:sz w:val="24"/>
-          <w:szCs w:val="24"/>
-        </w:rPr>
-        <w:t xml:space="preserve"> es que el código es ejecutado en el servidor, generando HTML y enviándolo al cliente. </w:t>
+        <w:t xml:space="preserve">Lo que distingue a PHP de algo del lado del cliente como Javascript es que el código es ejecutado en el servidor, generando HTML y enviándolo al cliente. </w:t>
       </w:r>
     </w:p>
     <w:p>
@@ -4978,7 +4808,7 @@
           <w:szCs w:val="24"/>
         </w:rPr>
       </w:pPr>
-      <w:bookmarkStart w:id="8" w:name="_Toc490500219"/>
+      <w:bookmarkStart w:id="9" w:name="_Toc490500219"/>
       <w:r>
         <w:rPr>
           <w:rFonts w:ascii="Times New Roman" w:hAnsi="Times New Roman" w:cs="Times New Roman"/>
@@ -5003,7 +4833,7 @@
         </w:rPr>
         <w:t>: Logo de PHP</w:t>
       </w:r>
-      <w:bookmarkEnd w:id="8"/>
+      <w:bookmarkEnd w:id="9"/>
     </w:p>
     <w:p>
       <w:pPr>
@@ -5056,27 +4886,7 @@
           <w:shd w:val="clear" w:color="auto" w:fill="FFFFFF"/>
         </w:rPr>
         <w:lastRenderedPageBreak/>
-        <w:t xml:space="preserve">objetos. No son necesarios complejos entornos de desarrollo, que incluso necesitan su propio periodo de aprendizaje. Puedes programar en PHP sin más ayuda que el bloc de notas, todos los </w:t>
-      </w:r>
-      <w:proofErr w:type="spellStart"/>
-      <w:r>
-        <w:rPr>
-          <w:rFonts w:ascii="Times New Roman" w:hAnsi="Times New Roman" w:cs="Times New Roman"/>
-          <w:sz w:val="24"/>
-          <w:szCs w:val="24"/>
-          <w:shd w:val="clear" w:color="auto" w:fill="FFFFFF"/>
-        </w:rPr>
-        <w:t>IDEs</w:t>
-      </w:r>
-      <w:proofErr w:type="spellEnd"/>
-      <w:r>
-        <w:rPr>
-          <w:rFonts w:ascii="Times New Roman" w:hAnsi="Times New Roman" w:cs="Times New Roman"/>
-          <w:sz w:val="24"/>
-          <w:szCs w:val="24"/>
-          <w:shd w:val="clear" w:color="auto" w:fill="FFFFFF"/>
-        </w:rPr>
-        <w:t xml:space="preserve"> disponibles son gratuitos y los entornos de desarrollo son de rápida y fácil configuración.</w:t>
+        <w:t>objetos. No son necesarios complejos entornos de desarrollo, que incluso necesitan su propio periodo de aprendizaje. Puedes programar en PHP sin más ayuda que el bloc de notas, todos los IDEs disponibles son gratuitos y los entornos de desarrollo son de rápida y fácil configuración.</w:t>
       </w:r>
     </w:p>
     <w:p>
@@ -5115,79 +4925,7 @@
           <w:sz w:val="24"/>
           <w:szCs w:val="24"/>
         </w:rPr>
-        <w:t xml:space="preserve">Laravel es uno de los </w:t>
-      </w:r>
-      <w:proofErr w:type="spellStart"/>
-      <w:r>
-        <w:rPr>
-          <w:rFonts w:ascii="Times New Roman" w:eastAsia="Times New Roman" w:hAnsi="Times New Roman" w:cs="Times New Roman"/>
-          <w:sz w:val="24"/>
-          <w:szCs w:val="24"/>
-        </w:rPr>
-        <w:t>frameworks</w:t>
-      </w:r>
-      <w:proofErr w:type="spellEnd"/>
-      <w:r>
-        <w:rPr>
-          <w:rFonts w:ascii="Times New Roman" w:eastAsia="Times New Roman" w:hAnsi="Times New Roman" w:cs="Times New Roman"/>
-          <w:sz w:val="24"/>
-          <w:szCs w:val="24"/>
-        </w:rPr>
-        <w:t xml:space="preserve"> de código abierto más fáciles de asimilar para PHP. Es simple, muy potente y tiene una interfaz elegante y divertida de usar. Fue creado en 2011 y tiene una gran influencia de </w:t>
-      </w:r>
-      <w:proofErr w:type="spellStart"/>
-      <w:r>
-        <w:rPr>
-          <w:rFonts w:ascii="Times New Roman" w:eastAsia="Times New Roman" w:hAnsi="Times New Roman" w:cs="Times New Roman"/>
-          <w:sz w:val="24"/>
-          <w:szCs w:val="24"/>
-        </w:rPr>
-        <w:t>frameworks</w:t>
-      </w:r>
-      <w:proofErr w:type="spellEnd"/>
-      <w:r>
-        <w:rPr>
-          <w:rFonts w:ascii="Times New Roman" w:eastAsia="Times New Roman" w:hAnsi="Times New Roman" w:cs="Times New Roman"/>
-          <w:sz w:val="24"/>
-          <w:szCs w:val="24"/>
-        </w:rPr>
-        <w:t xml:space="preserve"> como Ruby </w:t>
-      </w:r>
-      <w:proofErr w:type="spellStart"/>
-      <w:r>
-        <w:rPr>
-          <w:rFonts w:ascii="Times New Roman" w:eastAsia="Times New Roman" w:hAnsi="Times New Roman" w:cs="Times New Roman"/>
-          <w:sz w:val="24"/>
-          <w:szCs w:val="24"/>
-        </w:rPr>
-        <w:t>on</w:t>
-      </w:r>
-      <w:proofErr w:type="spellEnd"/>
-      <w:r>
-        <w:rPr>
-          <w:rFonts w:ascii="Times New Roman" w:eastAsia="Times New Roman" w:hAnsi="Times New Roman" w:cs="Times New Roman"/>
-          <w:sz w:val="24"/>
-          <w:szCs w:val="24"/>
-        </w:rPr>
-        <w:t xml:space="preserve"> </w:t>
-      </w:r>
-      <w:proofErr w:type="spellStart"/>
-      <w:r>
-        <w:rPr>
-          <w:rFonts w:ascii="Times New Roman" w:eastAsia="Times New Roman" w:hAnsi="Times New Roman" w:cs="Times New Roman"/>
-          <w:sz w:val="24"/>
-          <w:szCs w:val="24"/>
-        </w:rPr>
-        <w:t>Rails</w:t>
-      </w:r>
-      <w:proofErr w:type="spellEnd"/>
-      <w:r>
-        <w:rPr>
-          <w:rFonts w:ascii="Times New Roman" w:eastAsia="Times New Roman" w:hAnsi="Times New Roman" w:cs="Times New Roman"/>
-          <w:sz w:val="24"/>
-          <w:szCs w:val="24"/>
-        </w:rPr>
-        <w:t>, Sinatra y ASP.NET MVC.</w:t>
+        <w:t>Laravel es uno de los frameworks de código abierto más fáciles de asimilar para PHP. Es simple, muy potente y tiene una interfaz elegante y divertida de usar. Fue creado en 2011 y tiene una gran influencia de frameworks como Ruby on Rails, Sinatra y ASP.NET MVC.</w:t>
       </w:r>
     </w:p>
     <w:p>
@@ -5326,7 +5064,7 @@
           <w:szCs w:val="24"/>
         </w:rPr>
       </w:pPr>
-      <w:bookmarkStart w:id="9" w:name="_Toc490500221"/>
+      <w:bookmarkStart w:id="10" w:name="_Toc490500221"/>
       <w:r>
         <w:rPr>
           <w:rFonts w:ascii="Times New Roman" w:hAnsi="Times New Roman" w:cs="Times New Roman"/>
@@ -5351,7 +5089,7 @@
         </w:rPr>
         <w:t>: Logo de Laravel</w:t>
       </w:r>
-      <w:bookmarkEnd w:id="9"/>
+      <w:bookmarkEnd w:id="10"/>
     </w:p>
     <w:p>
       <w:pPr>
@@ -5373,32 +5111,13 @@
           <w:szCs w:val="24"/>
         </w:rPr>
       </w:pPr>
-      <w:bookmarkStart w:id="10" w:name="_GoBack"/>
-      <w:r>
-        <w:rPr>
-          <w:rFonts w:ascii="Times New Roman" w:hAnsi="Times New Roman" w:cs="Times New Roman"/>
-          <w:sz w:val="24"/>
-          <w:szCs w:val="24"/>
-        </w:rPr>
-        <w:t xml:space="preserve">Se utiliza un lenguaje de programación web muy conocido como los es PHP, y en este caso será con el </w:t>
-      </w:r>
-      <w:proofErr w:type="spellStart"/>
-      <w:r>
-        <w:rPr>
-          <w:rFonts w:ascii="Times New Roman" w:hAnsi="Times New Roman" w:cs="Times New Roman"/>
-          <w:sz w:val="24"/>
-          <w:szCs w:val="24"/>
-        </w:rPr>
-        <w:t>framework</w:t>
-      </w:r>
-      <w:proofErr w:type="spellEnd"/>
-      <w:r>
-        <w:rPr>
-          <w:rFonts w:ascii="Times New Roman" w:hAnsi="Times New Roman" w:cs="Times New Roman"/>
-          <w:sz w:val="24"/>
-          <w:szCs w:val="24"/>
-        </w:rPr>
-        <w:t xml:space="preserve"> LARAVEL ya que se considera que facilitara de una gran manera la creación de esta aplicación web, también</w:t>
+      <w:r>
+        <w:rPr>
+          <w:rFonts w:ascii="Times New Roman" w:hAnsi="Times New Roman" w:cs="Times New Roman"/>
+          <w:sz w:val="24"/>
+          <w:szCs w:val="24"/>
+        </w:rPr>
+        <w:t>Se utiliza un lenguaje de programación web muy conocido como los es PHP, y en este caso será con el framework LARAVEL ya que se considera que facilitara de una gran manera la creación de esta aplicación web, también</w:t>
       </w:r>
       <w:r>
         <w:rPr>
@@ -5467,7 +5186,6 @@
         </w:rPr>
         <w:t xml:space="preserve">Git es un software de control de versiones diseñado por Linus Torvalds, pensando en la eficiencia y la confiabilidad del mantenimiento de versiones de aplicaciones cuando </w:t>
       </w:r>
-      <w:bookmarkEnd w:id="10"/>
       <w:r>
         <w:rPr>
           <w:rFonts w:ascii="Times New Roman" w:hAnsi="Times New Roman" w:cs="Times New Roman"/>
@@ -5618,27 +5336,7 @@
           <w:lang w:val="es-ES" w:eastAsia="es-ES"/>
         </w:rPr>
         <w:tab/>
-        <w:t xml:space="preserve">MySQL es un sistema de gestión de bases de datos relacional desarrollado bajo licencia dual: Licencia pública general/Licencia comercial por Oracle </w:t>
-      </w:r>
-      <w:proofErr w:type="spellStart"/>
-      <w:r>
-        <w:rPr>
-          <w:rFonts w:ascii="Times New Roman" w:hAnsi="Times New Roman" w:cs="Times New Roman"/>
-          <w:sz w:val="24"/>
-          <w:szCs w:val="24"/>
-          <w:lang w:val="es-ES" w:eastAsia="es-ES"/>
-        </w:rPr>
-        <w:t>Corporation</w:t>
-      </w:r>
-      <w:proofErr w:type="spellEnd"/>
-      <w:r>
-        <w:rPr>
-          <w:rFonts w:ascii="Times New Roman" w:hAnsi="Times New Roman" w:cs="Times New Roman"/>
-          <w:sz w:val="24"/>
-          <w:szCs w:val="24"/>
-          <w:lang w:val="es-ES" w:eastAsia="es-ES"/>
-        </w:rPr>
-        <w:t xml:space="preserve"> y está considerada como la base datos de código abierto más popular del mundo, y una de las más populares en general junto a Oracle y Microsoft SQL Server, sobre todo para entornos de desarrollo web.</w:t>
+        <w:t>MySQL es un sistema de gestión de bases de datos relacional desarrollado bajo licencia dual: Licencia pública general/Licencia comercial por Oracle Corporation y está considerada como la base datos de código abierto más popular del mundo, y una de las más populares en general junto a Oracle y Microsoft SQL Server, sobre todo para entornos de desarrollo web.</w:t>
       </w:r>
     </w:p>
     <w:p>
@@ -5659,147 +5357,7 @@
           <w:szCs w:val="24"/>
           <w:lang w:val="es-ES" w:eastAsia="es-ES"/>
         </w:rPr>
-        <w:t xml:space="preserve">MySQL fue inicialmente desarrollado por MySQL AB (empresa fundada por David </w:t>
-      </w:r>
-      <w:proofErr w:type="spellStart"/>
-      <w:r>
-        <w:rPr>
-          <w:rFonts w:ascii="Times New Roman" w:hAnsi="Times New Roman" w:cs="Times New Roman"/>
-          <w:sz w:val="24"/>
-          <w:szCs w:val="24"/>
-          <w:lang w:val="es-ES" w:eastAsia="es-ES"/>
-        </w:rPr>
-        <w:t>Axmark</w:t>
-      </w:r>
-      <w:proofErr w:type="spellEnd"/>
-      <w:r>
-        <w:rPr>
-          <w:rFonts w:ascii="Times New Roman" w:hAnsi="Times New Roman" w:cs="Times New Roman"/>
-          <w:sz w:val="24"/>
-          <w:szCs w:val="24"/>
-          <w:lang w:val="es-ES" w:eastAsia="es-ES"/>
-        </w:rPr>
-        <w:t xml:space="preserve">, Allan Larsson y Michael </w:t>
-      </w:r>
-      <w:proofErr w:type="spellStart"/>
-      <w:r>
-        <w:rPr>
-          <w:rFonts w:ascii="Times New Roman" w:hAnsi="Times New Roman" w:cs="Times New Roman"/>
-          <w:sz w:val="24"/>
-          <w:szCs w:val="24"/>
-          <w:lang w:val="es-ES" w:eastAsia="es-ES"/>
-        </w:rPr>
-        <w:t>Widenius</w:t>
-      </w:r>
-      <w:proofErr w:type="spellEnd"/>
-      <w:r>
-        <w:rPr>
-          <w:rFonts w:ascii="Times New Roman" w:hAnsi="Times New Roman" w:cs="Times New Roman"/>
-          <w:sz w:val="24"/>
-          <w:szCs w:val="24"/>
-          <w:lang w:val="es-ES" w:eastAsia="es-ES"/>
-        </w:rPr>
-        <w:t xml:space="preserve">). MySQL A.B. fue adquirida por </w:t>
-      </w:r>
-      <w:proofErr w:type="spellStart"/>
-      <w:r>
-        <w:rPr>
-          <w:rFonts w:ascii="Times New Roman" w:hAnsi="Times New Roman" w:cs="Times New Roman"/>
-          <w:sz w:val="24"/>
-          <w:szCs w:val="24"/>
-          <w:lang w:val="es-ES" w:eastAsia="es-ES"/>
-        </w:rPr>
-        <w:t>Sun</w:t>
-      </w:r>
-      <w:proofErr w:type="spellEnd"/>
-      <w:r>
-        <w:rPr>
-          <w:rFonts w:ascii="Times New Roman" w:hAnsi="Times New Roman" w:cs="Times New Roman"/>
-          <w:sz w:val="24"/>
-          <w:szCs w:val="24"/>
-          <w:lang w:val="es-ES" w:eastAsia="es-ES"/>
-        </w:rPr>
-        <w:t xml:space="preserve"> Microsystems en 2008, y ésta a su vez fue comprada por Oracle </w:t>
-      </w:r>
-      <w:proofErr w:type="spellStart"/>
-      <w:r>
-        <w:rPr>
-          <w:rFonts w:ascii="Times New Roman" w:hAnsi="Times New Roman" w:cs="Times New Roman"/>
-          <w:sz w:val="24"/>
-          <w:szCs w:val="24"/>
-          <w:lang w:val="es-ES" w:eastAsia="es-ES"/>
-        </w:rPr>
-        <w:t>Corporation</w:t>
-      </w:r>
-      <w:proofErr w:type="spellEnd"/>
-      <w:r>
-        <w:rPr>
-          <w:rFonts w:ascii="Times New Roman" w:hAnsi="Times New Roman" w:cs="Times New Roman"/>
-          <w:sz w:val="24"/>
-          <w:szCs w:val="24"/>
-          <w:lang w:val="es-ES" w:eastAsia="es-ES"/>
-        </w:rPr>
-        <w:t xml:space="preserve"> en 2010, la cual ya era dueña desde 2005 de </w:t>
-      </w:r>
-      <w:proofErr w:type="spellStart"/>
-      <w:r>
-        <w:rPr>
-          <w:rFonts w:ascii="Times New Roman" w:hAnsi="Times New Roman" w:cs="Times New Roman"/>
-          <w:sz w:val="24"/>
-          <w:szCs w:val="24"/>
-          <w:lang w:val="es-ES" w:eastAsia="es-ES"/>
-        </w:rPr>
-        <w:t>Innobase</w:t>
-      </w:r>
-      <w:proofErr w:type="spellEnd"/>
-      <w:r>
-        <w:rPr>
-          <w:rFonts w:ascii="Times New Roman" w:hAnsi="Times New Roman" w:cs="Times New Roman"/>
-          <w:sz w:val="24"/>
-          <w:szCs w:val="24"/>
-          <w:lang w:val="es-ES" w:eastAsia="es-ES"/>
-        </w:rPr>
-        <w:t xml:space="preserve"> </w:t>
-      </w:r>
-      <w:proofErr w:type="spellStart"/>
-      <w:r>
-        <w:rPr>
-          <w:rFonts w:ascii="Times New Roman" w:hAnsi="Times New Roman" w:cs="Times New Roman"/>
-          <w:sz w:val="24"/>
-          <w:szCs w:val="24"/>
-          <w:lang w:val="es-ES" w:eastAsia="es-ES"/>
-        </w:rPr>
-        <w:t>Oy</w:t>
-      </w:r>
-      <w:proofErr w:type="spellEnd"/>
-      <w:r>
-        <w:rPr>
-          <w:rFonts w:ascii="Times New Roman" w:hAnsi="Times New Roman" w:cs="Times New Roman"/>
-          <w:sz w:val="24"/>
-          <w:szCs w:val="24"/>
-          <w:lang w:val="es-ES" w:eastAsia="es-ES"/>
-        </w:rPr>
-        <w:t xml:space="preserve">, empresa finlandesa desarrolladora del motor </w:t>
-      </w:r>
-      <w:proofErr w:type="spellStart"/>
-      <w:r>
-        <w:rPr>
-          <w:rFonts w:ascii="Times New Roman" w:hAnsi="Times New Roman" w:cs="Times New Roman"/>
-          <w:sz w:val="24"/>
-          <w:szCs w:val="24"/>
-          <w:lang w:val="es-ES" w:eastAsia="es-ES"/>
-        </w:rPr>
-        <w:t>InnoDB</w:t>
-      </w:r>
-      <w:proofErr w:type="spellEnd"/>
-      <w:r>
-        <w:rPr>
-          <w:rFonts w:ascii="Times New Roman" w:hAnsi="Times New Roman" w:cs="Times New Roman"/>
-          <w:sz w:val="24"/>
-          <w:szCs w:val="24"/>
-          <w:lang w:val="es-ES" w:eastAsia="es-ES"/>
-        </w:rPr>
-        <w:t xml:space="preserve"> para MySQL.</w:t>
+        <w:t>MySQL fue inicialmente desarrollado por MySQL AB (empresa fundada por David Axmark, Allan Larsson y Michael Widenius). MySQL A.B. fue adquirida por Sun Microsystems en 2008, y ésta a su vez fue comprada por Oracle Corporation en 2010, la cual ya era dueña desde 2005 de Innobase Oy, empresa finlandesa desarrolladora del motor InnoDB para MySQL.</w:t>
       </w:r>
     </w:p>
     <w:p>
@@ -5955,27 +5513,7 @@
           <w:lang w:val="es-ES" w:eastAsia="es-ES"/>
         </w:rPr>
         <w:tab/>
-        <w:t xml:space="preserve">Modelo-vista-controlador es un patrón de arquitectura de software, que separa los datos y la lógica de negocio de una aplicación de su representación y el módulo encargado de gestionar los eventos y las comunicaciones. Para ello MVC propone la construcción de tres componentes distintos que son el modelo, la vista y el controlador, es decir, por un </w:t>
-      </w:r>
-      <w:proofErr w:type="gramStart"/>
-      <w:r>
-        <w:rPr>
-          <w:rFonts w:ascii="Times New Roman" w:hAnsi="Times New Roman" w:cs="Times New Roman"/>
-          <w:sz w:val="24"/>
-          <w:szCs w:val="24"/>
-          <w:lang w:val="es-ES" w:eastAsia="es-ES"/>
-        </w:rPr>
-        <w:t>lado</w:t>
-      </w:r>
-      <w:proofErr w:type="gramEnd"/>
-      <w:r>
-        <w:rPr>
-          <w:rFonts w:ascii="Times New Roman" w:hAnsi="Times New Roman" w:cs="Times New Roman"/>
-          <w:sz w:val="24"/>
-          <w:szCs w:val="24"/>
-          <w:lang w:val="es-ES" w:eastAsia="es-ES"/>
-        </w:rPr>
-        <w:t xml:space="preserve"> define componentes para la representación de la información, y por otro lado para la interacción del usuario. ​ Este patrón de arquitectura de software se basa en las ideas de reutilización de código y la separación de conceptos, características que buscan facilitar la tarea de desarrollo de aplicaciones y su posterior mantenimiento.</w:t>
+        <w:t>Modelo-vista-controlador es un patrón de arquitectura de software, que separa los datos y la lógica de negocio de una aplicación de su representación y el módulo encargado de gestionar los eventos y las comunicaciones. Para ello MVC propone la construcción de tres componentes distintos que son el modelo, la vista y el controlador, es decir, por un lado define componentes para la representación de la información, y por otro lado para la interacción del usuario. ​ Este patrón de arquitectura de software se basa en las ideas de reutilización de código y la separación de conceptos, características que buscan facilitar la tarea de desarrollo de aplicaciones y su posterior mantenimiento.</w:t>
       </w:r>
     </w:p>
     <w:p>
@@ -6487,7 +6025,6 @@
                 <w:szCs w:val="24"/>
               </w:rPr>
             </w:pPr>
-            <w:proofErr w:type="spellStart"/>
             <w:r>
               <w:rPr>
                 <w:rFonts w:ascii="Times New Roman" w:hAnsi="Times New Roman" w:cs="Times New Roman"/>
@@ -6496,7 +6033,6 @@
               </w:rPr>
               <w:t>Login</w:t>
             </w:r>
-            <w:proofErr w:type="spellEnd"/>
           </w:p>
         </w:tc>
       </w:tr>
@@ -7020,16 +6556,14 @@
               </w:rPr>
               <w:t xml:space="preserve">El sistema deberá contar con un módulo que permita editar Usuarios y actualizarlos </w:t>
             </w:r>
-            <w:proofErr w:type="gramStart"/>
-            <w:r>
-              <w:rPr>
-                <w:rFonts w:ascii="Times New Roman" w:hAnsi="Times New Roman" w:cs="Times New Roman"/>
-                <w:sz w:val="24"/>
-                <w:szCs w:val="24"/>
-              </w:rPr>
-              <w:t>en  la</w:t>
-            </w:r>
-            <w:proofErr w:type="gramEnd"/>
+            <w:r>
+              <w:rPr>
+                <w:rFonts w:ascii="Times New Roman" w:hAnsi="Times New Roman" w:cs="Times New Roman"/>
+                <w:sz w:val="24"/>
+                <w:szCs w:val="24"/>
+              </w:rPr>
+              <w:t>en la</w:t>
+            </w:r>
             <w:r>
               <w:rPr>
                 <w:rFonts w:ascii="Times New Roman" w:hAnsi="Times New Roman" w:cs="Times New Roman"/>
@@ -7078,7 +6612,6 @@
                 <w:szCs w:val="24"/>
               </w:rPr>
             </w:pPr>
-            <w:proofErr w:type="spellStart"/>
             <w:r>
               <w:rPr>
                 <w:rFonts w:ascii="Times New Roman" w:hAnsi="Times New Roman" w:cs="Times New Roman"/>
@@ -7087,7 +6620,6 @@
               </w:rPr>
               <w:t>Login</w:t>
             </w:r>
-            <w:proofErr w:type="spellEnd"/>
           </w:p>
         </w:tc>
       </w:tr>
@@ -7238,24 +6770,14 @@
                     </w:rPr>
                     <w:t xml:space="preserve">a los datos respectivos </w:t>
                   </w:r>
-                  <w:proofErr w:type="gramStart"/>
                   <w:r>
                     <w:rPr>
                       <w:rFonts w:ascii="Times New Roman" w:hAnsi="Times New Roman" w:cs="Times New Roman"/>
                       <w:sz w:val="24"/>
                       <w:szCs w:val="24"/>
                     </w:rPr>
-                    <w:t xml:space="preserve">al </w:t>
+                    <w:t>al usuario</w:t>
                   </w:r>
-                  <w:r>
-                    <w:rPr>
-                      <w:rFonts w:ascii="Times New Roman" w:hAnsi="Times New Roman" w:cs="Times New Roman"/>
-                      <w:sz w:val="24"/>
-                      <w:szCs w:val="24"/>
-                    </w:rPr>
-                    <w:t xml:space="preserve"> usuario</w:t>
-                  </w:r>
-                  <w:proofErr w:type="gramEnd"/>
                   <w:r>
                     <w:rPr>
                       <w:rFonts w:ascii="Times New Roman" w:hAnsi="Times New Roman" w:cs="Times New Roman"/>
@@ -7725,16 +7247,14 @@
               </w:rPr>
               <w:t xml:space="preserve">El sistema deberá contar con un módulo que permita eliminar Usuarios y actualizarlos </w:t>
             </w:r>
-            <w:proofErr w:type="gramStart"/>
-            <w:r>
-              <w:rPr>
-                <w:rFonts w:ascii="Times New Roman" w:hAnsi="Times New Roman" w:cs="Times New Roman"/>
-                <w:sz w:val="24"/>
-                <w:szCs w:val="24"/>
-              </w:rPr>
-              <w:t>en  la</w:t>
-            </w:r>
-            <w:proofErr w:type="gramEnd"/>
+            <w:r>
+              <w:rPr>
+                <w:rFonts w:ascii="Times New Roman" w:hAnsi="Times New Roman" w:cs="Times New Roman"/>
+                <w:sz w:val="24"/>
+                <w:szCs w:val="24"/>
+              </w:rPr>
+              <w:t>en la</w:t>
+            </w:r>
             <w:r>
               <w:rPr>
                 <w:rFonts w:ascii="Times New Roman" w:hAnsi="Times New Roman" w:cs="Times New Roman"/>
@@ -7783,7 +7303,6 @@
                 <w:szCs w:val="24"/>
               </w:rPr>
             </w:pPr>
-            <w:proofErr w:type="spellStart"/>
             <w:r>
               <w:rPr>
                 <w:rFonts w:ascii="Times New Roman" w:hAnsi="Times New Roman" w:cs="Times New Roman"/>
@@ -7792,7 +7311,6 @@
               </w:rPr>
               <w:t>Login</w:t>
             </w:r>
-            <w:proofErr w:type="spellEnd"/>
           </w:p>
         </w:tc>
       </w:tr>
@@ -8353,16 +7871,14 @@
               </w:rPr>
               <w:t xml:space="preserve"> </w:t>
             </w:r>
-            <w:proofErr w:type="gramStart"/>
-            <w:r>
-              <w:rPr>
-                <w:rFonts w:ascii="Times New Roman" w:hAnsi="Times New Roman" w:cs="Times New Roman"/>
-                <w:sz w:val="24"/>
-                <w:szCs w:val="24"/>
-              </w:rPr>
-              <w:t>en  la</w:t>
-            </w:r>
-            <w:proofErr w:type="gramEnd"/>
+            <w:r>
+              <w:rPr>
+                <w:rFonts w:ascii="Times New Roman" w:hAnsi="Times New Roman" w:cs="Times New Roman"/>
+                <w:sz w:val="24"/>
+                <w:szCs w:val="24"/>
+              </w:rPr>
+              <w:t>en la</w:t>
+            </w:r>
             <w:r>
               <w:rPr>
                 <w:rFonts w:ascii="Times New Roman" w:hAnsi="Times New Roman" w:cs="Times New Roman"/>
@@ -8411,7 +7927,6 @@
                 <w:szCs w:val="24"/>
               </w:rPr>
             </w:pPr>
-            <w:proofErr w:type="spellStart"/>
             <w:r>
               <w:rPr>
                 <w:rFonts w:ascii="Times New Roman" w:hAnsi="Times New Roman" w:cs="Times New Roman"/>
@@ -8420,7 +7935,6 @@
               </w:rPr>
               <w:t>Login</w:t>
             </w:r>
-            <w:proofErr w:type="spellEnd"/>
           </w:p>
         </w:tc>
       </w:tr>
@@ -8921,16 +8435,14 @@
               </w:rPr>
               <w:t xml:space="preserve">El sistema deberá contar con un módulo que permita </w:t>
             </w:r>
-            <w:proofErr w:type="gramStart"/>
-            <w:r>
-              <w:rPr>
-                <w:rFonts w:ascii="Times New Roman" w:hAnsi="Times New Roman" w:cs="Times New Roman"/>
-                <w:sz w:val="24"/>
-                <w:szCs w:val="24"/>
-              </w:rPr>
-              <w:t>agregar  Supermercados</w:t>
-            </w:r>
-            <w:proofErr w:type="gramEnd"/>
+            <w:r>
+              <w:rPr>
+                <w:rFonts w:ascii="Times New Roman" w:hAnsi="Times New Roman" w:cs="Times New Roman"/>
+                <w:sz w:val="24"/>
+                <w:szCs w:val="24"/>
+              </w:rPr>
+              <w:t>agregar Supermercados</w:t>
+            </w:r>
             <w:r>
               <w:rPr>
                 <w:rFonts w:ascii="Times New Roman" w:hAnsi="Times New Roman" w:cs="Times New Roman"/>
@@ -8979,7 +8491,6 @@
                 <w:szCs w:val="24"/>
               </w:rPr>
             </w:pPr>
-            <w:proofErr w:type="spellStart"/>
             <w:r>
               <w:rPr>
                 <w:rFonts w:ascii="Times New Roman" w:hAnsi="Times New Roman" w:cs="Times New Roman"/>
@@ -8988,7 +8499,6 @@
               </w:rPr>
               <w:t>Login</w:t>
             </w:r>
-            <w:proofErr w:type="spellEnd"/>
           </w:p>
         </w:tc>
       </w:tr>
@@ -9360,16 +8870,14 @@
                 <w:szCs w:val="24"/>
               </w:rPr>
             </w:pPr>
-            <w:proofErr w:type="gramStart"/>
-            <w:r>
-              <w:rPr>
-                <w:rFonts w:ascii="Times New Roman" w:hAnsi="Times New Roman" w:cs="Times New Roman"/>
-                <w:sz w:val="24"/>
-                <w:szCs w:val="24"/>
-              </w:rPr>
-              <w:t>Editar  Supermercado</w:t>
-            </w:r>
-            <w:proofErr w:type="gramEnd"/>
+            <w:r>
+              <w:rPr>
+                <w:rFonts w:ascii="Times New Roman" w:hAnsi="Times New Roman" w:cs="Times New Roman"/>
+                <w:sz w:val="24"/>
+                <w:szCs w:val="24"/>
+              </w:rPr>
+              <w:t>Editar Supermercado</w:t>
+            </w:r>
           </w:p>
         </w:tc>
       </w:tr>
@@ -9514,23 +9022,37 @@
               </w:rPr>
               <w:t xml:space="preserve">El sistema deberá contar con un módulo que permita </w:t>
             </w:r>
-            <w:proofErr w:type="gramStart"/>
-            <w:r>
-              <w:rPr>
-                <w:rFonts w:ascii="Times New Roman" w:hAnsi="Times New Roman" w:cs="Times New Roman"/>
-                <w:sz w:val="24"/>
-                <w:szCs w:val="24"/>
-              </w:rPr>
-              <w:t>editar  Supermercados</w:t>
-            </w:r>
-            <w:proofErr w:type="gramEnd"/>
-            <w:r>
-              <w:rPr>
-                <w:rFonts w:ascii="Times New Roman" w:hAnsi="Times New Roman" w:cs="Times New Roman"/>
-                <w:sz w:val="24"/>
-                <w:szCs w:val="24"/>
-              </w:rPr>
-              <w:t xml:space="preserve"> y actualizarlos en  la Base de datos.</w:t>
+            <w:r>
+              <w:rPr>
+                <w:rFonts w:ascii="Times New Roman" w:hAnsi="Times New Roman" w:cs="Times New Roman"/>
+                <w:sz w:val="24"/>
+                <w:szCs w:val="24"/>
+              </w:rPr>
+              <w:t>editar Supermercados</w:t>
+            </w:r>
+            <w:r>
+              <w:rPr>
+                <w:rFonts w:ascii="Times New Roman" w:hAnsi="Times New Roman" w:cs="Times New Roman"/>
+                <w:sz w:val="24"/>
+                <w:szCs w:val="24"/>
+              </w:rPr>
+              <w:t xml:space="preserve"> y actualizarlos </w:t>
+            </w:r>
+            <w:r>
+              <w:rPr>
+                <w:rFonts w:ascii="Times New Roman" w:hAnsi="Times New Roman" w:cs="Times New Roman"/>
+                <w:sz w:val="24"/>
+                <w:szCs w:val="24"/>
+              </w:rPr>
+              <w:t>en la</w:t>
+            </w:r>
+            <w:r>
+              <w:rPr>
+                <w:rFonts w:ascii="Times New Roman" w:hAnsi="Times New Roman" w:cs="Times New Roman"/>
+                <w:sz w:val="24"/>
+                <w:szCs w:val="24"/>
+              </w:rPr>
+              <w:t xml:space="preserve"> Base de datos.</w:t>
             </w:r>
           </w:p>
         </w:tc>
@@ -9572,7 +9094,6 @@
                 <w:szCs w:val="24"/>
               </w:rPr>
             </w:pPr>
-            <w:proofErr w:type="spellStart"/>
             <w:r>
               <w:rPr>
                 <w:rFonts w:ascii="Times New Roman" w:hAnsi="Times New Roman" w:cs="Times New Roman"/>
@@ -9581,7 +9102,6 @@
               </w:rPr>
               <w:t>Login</w:t>
             </w:r>
-            <w:proofErr w:type="spellEnd"/>
           </w:p>
         </w:tc>
       </w:tr>
@@ -9953,16 +9473,14 @@
                 <w:szCs w:val="24"/>
               </w:rPr>
             </w:pPr>
-            <w:proofErr w:type="gramStart"/>
-            <w:r>
-              <w:rPr>
-                <w:rFonts w:ascii="Times New Roman" w:hAnsi="Times New Roman" w:cs="Times New Roman"/>
-                <w:sz w:val="24"/>
-                <w:szCs w:val="24"/>
-              </w:rPr>
-              <w:t>Eliminar  Supermercado</w:t>
-            </w:r>
-            <w:proofErr w:type="gramEnd"/>
+            <w:r>
+              <w:rPr>
+                <w:rFonts w:ascii="Times New Roman" w:hAnsi="Times New Roman" w:cs="Times New Roman"/>
+                <w:sz w:val="24"/>
+                <w:szCs w:val="24"/>
+              </w:rPr>
+              <w:t>Eliminar Supermercado</w:t>
+            </w:r>
           </w:p>
         </w:tc>
       </w:tr>
@@ -10107,23 +9625,37 @@
               </w:rPr>
               <w:t xml:space="preserve">El sistema deberá contar con un módulo que permita </w:t>
             </w:r>
-            <w:proofErr w:type="gramStart"/>
-            <w:r>
-              <w:rPr>
-                <w:rFonts w:ascii="Times New Roman" w:hAnsi="Times New Roman" w:cs="Times New Roman"/>
-                <w:sz w:val="24"/>
-                <w:szCs w:val="24"/>
-              </w:rPr>
-              <w:t>eliminar  Supermercados</w:t>
-            </w:r>
-            <w:proofErr w:type="gramEnd"/>
-            <w:r>
-              <w:rPr>
-                <w:rFonts w:ascii="Times New Roman" w:hAnsi="Times New Roman" w:cs="Times New Roman"/>
-                <w:sz w:val="24"/>
-                <w:szCs w:val="24"/>
-              </w:rPr>
-              <w:t xml:space="preserve"> y actualizarlos en  la Base de datos.</w:t>
+            <w:r>
+              <w:rPr>
+                <w:rFonts w:ascii="Times New Roman" w:hAnsi="Times New Roman" w:cs="Times New Roman"/>
+                <w:sz w:val="24"/>
+                <w:szCs w:val="24"/>
+              </w:rPr>
+              <w:t>eliminar Supermercados</w:t>
+            </w:r>
+            <w:r>
+              <w:rPr>
+                <w:rFonts w:ascii="Times New Roman" w:hAnsi="Times New Roman" w:cs="Times New Roman"/>
+                <w:sz w:val="24"/>
+                <w:szCs w:val="24"/>
+              </w:rPr>
+              <w:t xml:space="preserve"> y actualizarlos </w:t>
+            </w:r>
+            <w:r>
+              <w:rPr>
+                <w:rFonts w:ascii="Times New Roman" w:hAnsi="Times New Roman" w:cs="Times New Roman"/>
+                <w:sz w:val="24"/>
+                <w:szCs w:val="24"/>
+              </w:rPr>
+              <w:t>en la</w:t>
+            </w:r>
+            <w:r>
+              <w:rPr>
+                <w:rFonts w:ascii="Times New Roman" w:hAnsi="Times New Roman" w:cs="Times New Roman"/>
+                <w:sz w:val="24"/>
+                <w:szCs w:val="24"/>
+              </w:rPr>
+              <w:t xml:space="preserve"> Base de datos.</w:t>
             </w:r>
           </w:p>
         </w:tc>
@@ -10165,7 +9697,6 @@
                 <w:szCs w:val="24"/>
               </w:rPr>
             </w:pPr>
-            <w:proofErr w:type="spellStart"/>
             <w:r>
               <w:rPr>
                 <w:rFonts w:ascii="Times New Roman" w:hAnsi="Times New Roman" w:cs="Times New Roman"/>
@@ -10174,7 +9705,6 @@
               </w:rPr>
               <w:t>Login</w:t>
             </w:r>
-            <w:proofErr w:type="spellEnd"/>
           </w:p>
         </w:tc>
       </w:tr>
@@ -10503,16 +10033,14 @@
               </w:rPr>
               <w:t xml:space="preserve">Ver lista </w:t>
             </w:r>
-            <w:proofErr w:type="gramStart"/>
-            <w:r>
-              <w:rPr>
-                <w:rFonts w:ascii="Times New Roman" w:hAnsi="Times New Roman" w:cs="Times New Roman"/>
-                <w:sz w:val="24"/>
-                <w:szCs w:val="24"/>
-              </w:rPr>
-              <w:t>de  Supermercados</w:t>
-            </w:r>
-            <w:proofErr w:type="gramEnd"/>
+            <w:r>
+              <w:rPr>
+                <w:rFonts w:ascii="Times New Roman" w:hAnsi="Times New Roman" w:cs="Times New Roman"/>
+                <w:sz w:val="24"/>
+                <w:szCs w:val="24"/>
+              </w:rPr>
+              <w:t>de Supermercados</w:t>
+            </w:r>
             <w:r>
               <w:rPr>
                 <w:rFonts w:ascii="Times New Roman" w:hAnsi="Times New Roman" w:cs="Times New Roman"/>
@@ -10665,23 +10193,37 @@
               </w:rPr>
               <w:t xml:space="preserve">El sistema deberá contar con un módulo que permita </w:t>
             </w:r>
-            <w:proofErr w:type="gramStart"/>
-            <w:r>
-              <w:rPr>
-                <w:rFonts w:ascii="Times New Roman" w:hAnsi="Times New Roman" w:cs="Times New Roman"/>
-                <w:sz w:val="24"/>
-                <w:szCs w:val="24"/>
-              </w:rPr>
-              <w:t>ver  Supermercados</w:t>
-            </w:r>
-            <w:proofErr w:type="gramEnd"/>
-            <w:r>
-              <w:rPr>
-                <w:rFonts w:ascii="Times New Roman" w:hAnsi="Times New Roman" w:cs="Times New Roman"/>
-                <w:sz w:val="24"/>
-                <w:szCs w:val="24"/>
-              </w:rPr>
-              <w:t xml:space="preserve"> almacenados en  la Base de datos.</w:t>
+            <w:r>
+              <w:rPr>
+                <w:rFonts w:ascii="Times New Roman" w:hAnsi="Times New Roman" w:cs="Times New Roman"/>
+                <w:sz w:val="24"/>
+                <w:szCs w:val="24"/>
+              </w:rPr>
+              <w:t>ver Supermercados</w:t>
+            </w:r>
+            <w:r>
+              <w:rPr>
+                <w:rFonts w:ascii="Times New Roman" w:hAnsi="Times New Roman" w:cs="Times New Roman"/>
+                <w:sz w:val="24"/>
+                <w:szCs w:val="24"/>
+              </w:rPr>
+              <w:t xml:space="preserve"> almacenados </w:t>
+            </w:r>
+            <w:r>
+              <w:rPr>
+                <w:rFonts w:ascii="Times New Roman" w:hAnsi="Times New Roman" w:cs="Times New Roman"/>
+                <w:sz w:val="24"/>
+                <w:szCs w:val="24"/>
+              </w:rPr>
+              <w:t>en la</w:t>
+            </w:r>
+            <w:r>
+              <w:rPr>
+                <w:rFonts w:ascii="Times New Roman" w:hAnsi="Times New Roman" w:cs="Times New Roman"/>
+                <w:sz w:val="24"/>
+                <w:szCs w:val="24"/>
+              </w:rPr>
+              <w:t xml:space="preserve"> Base de datos.</w:t>
             </w:r>
           </w:p>
         </w:tc>
@@ -10723,7 +10265,6 @@
                 <w:szCs w:val="24"/>
               </w:rPr>
             </w:pPr>
-            <w:proofErr w:type="spellStart"/>
             <w:r>
               <w:rPr>
                 <w:rFonts w:ascii="Times New Roman" w:hAnsi="Times New Roman" w:cs="Times New Roman"/>
@@ -10732,7 +10273,6 @@
               </w:rPr>
               <w:t>Login</w:t>
             </w:r>
-            <w:proofErr w:type="spellEnd"/>
           </w:p>
         </w:tc>
       </w:tr>
@@ -10928,16 +10468,14 @@
               </w:rPr>
               <w:t xml:space="preserve">Solo los administradores pueden ver </w:t>
             </w:r>
-            <w:proofErr w:type="gramStart"/>
-            <w:r>
-              <w:rPr>
-                <w:rFonts w:ascii="Times New Roman" w:hAnsi="Times New Roman" w:cs="Times New Roman"/>
-                <w:sz w:val="24"/>
-                <w:szCs w:val="24"/>
-              </w:rPr>
-              <w:t>los  Supermercado</w:t>
-            </w:r>
-            <w:proofErr w:type="gramEnd"/>
+            <w:r>
+              <w:rPr>
+                <w:rFonts w:ascii="Times New Roman" w:hAnsi="Times New Roman" w:cs="Times New Roman"/>
+                <w:sz w:val="24"/>
+                <w:szCs w:val="24"/>
+              </w:rPr>
+              <w:t>los Supermercado</w:t>
+            </w:r>
             <w:r>
               <w:rPr>
                 <w:rFonts w:ascii="Times New Roman" w:hAnsi="Times New Roman" w:cs="Times New Roman"/>
@@ -11384,7 +10922,6 @@
                 <w:szCs w:val="24"/>
               </w:rPr>
             </w:pPr>
-            <w:proofErr w:type="spellStart"/>
             <w:r>
               <w:rPr>
                 <w:rFonts w:ascii="Times New Roman" w:hAnsi="Times New Roman" w:cs="Times New Roman"/>
@@ -11393,7 +10930,6 @@
               </w:rPr>
               <w:t>Login</w:t>
             </w:r>
-            <w:proofErr w:type="spellEnd"/>
           </w:p>
         </w:tc>
       </w:tr>
@@ -12009,24 +11545,14 @@
               </w:rPr>
               <w:t xml:space="preserve">El sistema deberá contar con un módulo que permita </w:t>
             </w:r>
-            <w:proofErr w:type="gramStart"/>
-            <w:r>
-              <w:rPr>
-                <w:rFonts w:ascii="Times New Roman" w:hAnsi="Times New Roman" w:cs="Times New Roman"/>
-                <w:sz w:val="24"/>
-                <w:szCs w:val="24"/>
-              </w:rPr>
-              <w:t xml:space="preserve">editar </w:t>
-            </w:r>
-            <w:r>
-              <w:rPr>
-                <w:rFonts w:ascii="Times New Roman" w:hAnsi="Times New Roman" w:cs="Times New Roman"/>
-                <w:sz w:val="24"/>
-                <w:szCs w:val="24"/>
-              </w:rPr>
-              <w:t xml:space="preserve"> Horarios</w:t>
-            </w:r>
-            <w:proofErr w:type="gramEnd"/>
+            <w:r>
+              <w:rPr>
+                <w:rFonts w:ascii="Times New Roman" w:hAnsi="Times New Roman" w:cs="Times New Roman"/>
+                <w:sz w:val="24"/>
+                <w:szCs w:val="24"/>
+              </w:rPr>
+              <w:t>editar Horarios</w:t>
+            </w:r>
             <w:r>
               <w:rPr>
                 <w:rFonts w:ascii="Times New Roman" w:hAnsi="Times New Roman" w:cs="Times New Roman"/>
@@ -12041,7 +11567,23 @@
                 <w:sz w:val="24"/>
                 <w:szCs w:val="24"/>
               </w:rPr>
-              <w:t>y actualizarlos en  la Base de datos.</w:t>
+              <w:t xml:space="preserve">y actualizarlos </w:t>
+            </w:r>
+            <w:r>
+              <w:rPr>
+                <w:rFonts w:ascii="Times New Roman" w:hAnsi="Times New Roman" w:cs="Times New Roman"/>
+                <w:sz w:val="24"/>
+                <w:szCs w:val="24"/>
+              </w:rPr>
+              <w:t>en la</w:t>
+            </w:r>
+            <w:r>
+              <w:rPr>
+                <w:rFonts w:ascii="Times New Roman" w:hAnsi="Times New Roman" w:cs="Times New Roman"/>
+                <w:sz w:val="24"/>
+                <w:szCs w:val="24"/>
+              </w:rPr>
+              <w:t xml:space="preserve"> Base de datos.</w:t>
             </w:r>
           </w:p>
         </w:tc>
@@ -12083,7 +11625,6 @@
                 <w:szCs w:val="24"/>
               </w:rPr>
             </w:pPr>
-            <w:proofErr w:type="spellStart"/>
             <w:r>
               <w:rPr>
                 <w:rFonts w:ascii="Times New Roman" w:hAnsi="Times New Roman" w:cs="Times New Roman"/>
@@ -12092,7 +11633,6 @@
               </w:rPr>
               <w:t>Login</w:t>
             </w:r>
-            <w:proofErr w:type="spellEnd"/>
           </w:p>
         </w:tc>
       </w:tr>
@@ -12227,24 +11767,14 @@
                     </w:rPr>
                     <w:t xml:space="preserve">ebe asignar </w:t>
                   </w:r>
-                  <w:proofErr w:type="gramStart"/>
                   <w:r>
                     <w:rPr>
                       <w:rFonts w:ascii="Times New Roman" w:hAnsi="Times New Roman" w:cs="Times New Roman"/>
                       <w:sz w:val="24"/>
                       <w:szCs w:val="24"/>
                     </w:rPr>
-                    <w:t xml:space="preserve">el </w:t>
+                    <w:t>el empleado</w:t>
                   </w:r>
-                  <w:r>
-                    <w:rPr>
-                      <w:rFonts w:ascii="Times New Roman" w:hAnsi="Times New Roman" w:cs="Times New Roman"/>
-                      <w:sz w:val="24"/>
-                      <w:szCs w:val="24"/>
-                    </w:rPr>
-                    <w:t xml:space="preserve"> empleado</w:t>
-                  </w:r>
-                  <w:proofErr w:type="gramEnd"/>
                   <w:r>
                     <w:rPr>
                       <w:rFonts w:ascii="Times New Roman" w:hAnsi="Times New Roman" w:cs="Times New Roman"/>
@@ -12580,24 +12110,14 @@
                 <w:szCs w:val="24"/>
               </w:rPr>
             </w:pPr>
-            <w:proofErr w:type="gramStart"/>
-            <w:r>
-              <w:rPr>
-                <w:rFonts w:ascii="Times New Roman" w:hAnsi="Times New Roman" w:cs="Times New Roman"/>
-                <w:sz w:val="24"/>
-                <w:szCs w:val="24"/>
-              </w:rPr>
-              <w:t xml:space="preserve">Eliminar </w:t>
-            </w:r>
-            <w:r>
-              <w:rPr>
-                <w:rFonts w:ascii="Times New Roman" w:hAnsi="Times New Roman" w:cs="Times New Roman"/>
-                <w:sz w:val="24"/>
-                <w:szCs w:val="24"/>
-              </w:rPr>
-              <w:t xml:space="preserve"> Horario</w:t>
-            </w:r>
-            <w:proofErr w:type="gramEnd"/>
+            <w:r>
+              <w:rPr>
+                <w:rFonts w:ascii="Times New Roman" w:hAnsi="Times New Roman" w:cs="Times New Roman"/>
+                <w:sz w:val="24"/>
+                <w:szCs w:val="24"/>
+              </w:rPr>
+              <w:t>Eliminar Horario</w:t>
+            </w:r>
           </w:p>
         </w:tc>
       </w:tr>
@@ -12742,24 +12262,14 @@
               </w:rPr>
               <w:t xml:space="preserve">El sistema deberá contar con un módulo que permita </w:t>
             </w:r>
-            <w:proofErr w:type="gramStart"/>
-            <w:r>
-              <w:rPr>
-                <w:rFonts w:ascii="Times New Roman" w:hAnsi="Times New Roman" w:cs="Times New Roman"/>
-                <w:sz w:val="24"/>
-                <w:szCs w:val="24"/>
-              </w:rPr>
-              <w:t xml:space="preserve">eliminar </w:t>
-            </w:r>
-            <w:r>
-              <w:rPr>
-                <w:rFonts w:ascii="Times New Roman" w:hAnsi="Times New Roman" w:cs="Times New Roman"/>
-                <w:sz w:val="24"/>
-                <w:szCs w:val="24"/>
-              </w:rPr>
-              <w:t xml:space="preserve"> Horarios</w:t>
-            </w:r>
-            <w:proofErr w:type="gramEnd"/>
+            <w:r>
+              <w:rPr>
+                <w:rFonts w:ascii="Times New Roman" w:hAnsi="Times New Roman" w:cs="Times New Roman"/>
+                <w:sz w:val="24"/>
+                <w:szCs w:val="24"/>
+              </w:rPr>
+              <w:t>eliminar Horarios</w:t>
+            </w:r>
             <w:r>
               <w:rPr>
                 <w:rFonts w:ascii="Times New Roman" w:hAnsi="Times New Roman" w:cs="Times New Roman"/>
@@ -12774,7 +12284,23 @@
                 <w:sz w:val="24"/>
                 <w:szCs w:val="24"/>
               </w:rPr>
-              <w:t>y actualizarlos en  la Base de datos.</w:t>
+              <w:t xml:space="preserve">y actualizarlos </w:t>
+            </w:r>
+            <w:r>
+              <w:rPr>
+                <w:rFonts w:ascii="Times New Roman" w:hAnsi="Times New Roman" w:cs="Times New Roman"/>
+                <w:sz w:val="24"/>
+                <w:szCs w:val="24"/>
+              </w:rPr>
+              <w:t>en la</w:t>
+            </w:r>
+            <w:r>
+              <w:rPr>
+                <w:rFonts w:ascii="Times New Roman" w:hAnsi="Times New Roman" w:cs="Times New Roman"/>
+                <w:sz w:val="24"/>
+                <w:szCs w:val="24"/>
+              </w:rPr>
+              <w:t xml:space="preserve"> Base de datos.</w:t>
             </w:r>
           </w:p>
         </w:tc>
@@ -12816,7 +12342,6 @@
                 <w:szCs w:val="24"/>
               </w:rPr>
             </w:pPr>
-            <w:proofErr w:type="spellStart"/>
             <w:r>
               <w:rPr>
                 <w:rFonts w:ascii="Times New Roman" w:hAnsi="Times New Roman" w:cs="Times New Roman"/>
@@ -12825,7 +12350,6 @@
               </w:rPr>
               <w:t>Login</w:t>
             </w:r>
-            <w:proofErr w:type="spellEnd"/>
           </w:p>
         </w:tc>
       </w:tr>
@@ -13029,24 +12553,14 @@
               </w:rPr>
               <w:t xml:space="preserve">Solo los administradores pueden </w:t>
             </w:r>
-            <w:proofErr w:type="gramStart"/>
-            <w:r>
-              <w:rPr>
-                <w:rFonts w:ascii="Times New Roman" w:hAnsi="Times New Roman" w:cs="Times New Roman"/>
-                <w:sz w:val="24"/>
-                <w:szCs w:val="24"/>
-              </w:rPr>
-              <w:t xml:space="preserve">eliminar </w:t>
-            </w:r>
-            <w:r>
-              <w:rPr>
-                <w:rFonts w:ascii="Times New Roman" w:hAnsi="Times New Roman" w:cs="Times New Roman"/>
-                <w:sz w:val="24"/>
-                <w:szCs w:val="24"/>
-              </w:rPr>
-              <w:t xml:space="preserve"> Horarios</w:t>
-            </w:r>
-            <w:proofErr w:type="gramEnd"/>
+            <w:r>
+              <w:rPr>
+                <w:rFonts w:ascii="Times New Roman" w:hAnsi="Times New Roman" w:cs="Times New Roman"/>
+                <w:sz w:val="24"/>
+                <w:szCs w:val="24"/>
+              </w:rPr>
+              <w:t>eliminar Horarios</w:t>
+            </w:r>
             <w:r>
               <w:rPr>
                 <w:rFonts w:ascii="Times New Roman" w:hAnsi="Times New Roman" w:cs="Times New Roman"/>
@@ -13230,24 +12744,14 @@
               </w:rPr>
               <w:t xml:space="preserve">Ver lista </w:t>
             </w:r>
-            <w:proofErr w:type="gramStart"/>
-            <w:r>
-              <w:rPr>
-                <w:rFonts w:ascii="Times New Roman" w:hAnsi="Times New Roman" w:cs="Times New Roman"/>
-                <w:sz w:val="24"/>
-                <w:szCs w:val="24"/>
-              </w:rPr>
-              <w:t xml:space="preserve">de </w:t>
-            </w:r>
-            <w:r>
-              <w:rPr>
-                <w:rFonts w:ascii="Times New Roman" w:hAnsi="Times New Roman" w:cs="Times New Roman"/>
-                <w:sz w:val="24"/>
-                <w:szCs w:val="24"/>
-              </w:rPr>
-              <w:t xml:space="preserve"> Horarios</w:t>
-            </w:r>
-            <w:proofErr w:type="gramEnd"/>
+            <w:r>
+              <w:rPr>
+                <w:rFonts w:ascii="Times New Roman" w:hAnsi="Times New Roman" w:cs="Times New Roman"/>
+                <w:sz w:val="24"/>
+                <w:szCs w:val="24"/>
+              </w:rPr>
+              <w:t>de Horarios</w:t>
+            </w:r>
           </w:p>
         </w:tc>
       </w:tr>
@@ -13392,24 +12896,14 @@
               </w:rPr>
               <w:t xml:space="preserve">El sistema deberá contar con un módulo que permita </w:t>
             </w:r>
-            <w:proofErr w:type="gramStart"/>
-            <w:r>
-              <w:rPr>
-                <w:rFonts w:ascii="Times New Roman" w:hAnsi="Times New Roman" w:cs="Times New Roman"/>
-                <w:sz w:val="24"/>
-                <w:szCs w:val="24"/>
-              </w:rPr>
-              <w:t xml:space="preserve">ver </w:t>
-            </w:r>
-            <w:r>
-              <w:rPr>
-                <w:rFonts w:ascii="Times New Roman" w:hAnsi="Times New Roman" w:cs="Times New Roman"/>
-                <w:sz w:val="24"/>
-                <w:szCs w:val="24"/>
-              </w:rPr>
-              <w:t xml:space="preserve"> Horarios</w:t>
-            </w:r>
-            <w:proofErr w:type="gramEnd"/>
+            <w:r>
+              <w:rPr>
+                <w:rFonts w:ascii="Times New Roman" w:hAnsi="Times New Roman" w:cs="Times New Roman"/>
+                <w:sz w:val="24"/>
+                <w:szCs w:val="24"/>
+              </w:rPr>
+              <w:t>ver Horarios</w:t>
+            </w:r>
             <w:r>
               <w:rPr>
                 <w:rFonts w:ascii="Times New Roman" w:hAnsi="Times New Roman" w:cs="Times New Roman"/>
@@ -13424,7 +12918,23 @@
                 <w:sz w:val="24"/>
                 <w:szCs w:val="24"/>
               </w:rPr>
-              <w:t>almacenados en  la Base de datos.</w:t>
+              <w:t xml:space="preserve">almacenados </w:t>
+            </w:r>
+            <w:r>
+              <w:rPr>
+                <w:rFonts w:ascii="Times New Roman" w:hAnsi="Times New Roman" w:cs="Times New Roman"/>
+                <w:sz w:val="24"/>
+                <w:szCs w:val="24"/>
+              </w:rPr>
+              <w:t>en la</w:t>
+            </w:r>
+            <w:r>
+              <w:rPr>
+                <w:rFonts w:ascii="Times New Roman" w:hAnsi="Times New Roman" w:cs="Times New Roman"/>
+                <w:sz w:val="24"/>
+                <w:szCs w:val="24"/>
+              </w:rPr>
+              <w:t xml:space="preserve"> Base de datos.</w:t>
             </w:r>
           </w:p>
         </w:tc>
@@ -13466,7 +12976,6 @@
                 <w:szCs w:val="24"/>
               </w:rPr>
             </w:pPr>
-            <w:proofErr w:type="spellStart"/>
             <w:r>
               <w:rPr>
                 <w:rFonts w:ascii="Times New Roman" w:hAnsi="Times New Roman" w:cs="Times New Roman"/>
@@ -13475,7 +12984,6 @@
               </w:rPr>
               <w:t>Login</w:t>
             </w:r>
-            <w:proofErr w:type="spellEnd"/>
           </w:p>
         </w:tc>
       </w:tr>
@@ -13554,7 +13062,6 @@
                     </w:rPr>
                     <w:t xml:space="preserve">, lo podrá ver tanto por supermercados como por </w:t>
                   </w:r>
-                  <w:proofErr w:type="gramStart"/>
                   <w:r>
                     <w:rPr>
                       <w:rFonts w:ascii="Times New Roman" w:hAnsi="Times New Roman" w:cs="Times New Roman"/>
@@ -13563,15 +13070,6 @@
                     </w:rPr>
                     <w:t>empleado.</w:t>
                   </w:r>
-                  <w:r>
-                    <w:rPr>
-                      <w:rFonts w:ascii="Times New Roman" w:hAnsi="Times New Roman" w:cs="Times New Roman"/>
-                      <w:sz w:val="24"/>
-                      <w:szCs w:val="24"/>
-                    </w:rPr>
-                    <w:t>.</w:t>
-                  </w:r>
-                  <w:proofErr w:type="gramEnd"/>
                   <w:r>
                     <w:rPr>
                       <w:rFonts w:ascii="Times New Roman" w:hAnsi="Times New Roman" w:cs="Times New Roman"/>
@@ -13705,24 +13203,14 @@
               </w:rPr>
               <w:t xml:space="preserve">Solo los administradores pueden ver </w:t>
             </w:r>
-            <w:proofErr w:type="gramStart"/>
-            <w:r>
-              <w:rPr>
-                <w:rFonts w:ascii="Times New Roman" w:hAnsi="Times New Roman" w:cs="Times New Roman"/>
-                <w:sz w:val="24"/>
-                <w:szCs w:val="24"/>
-              </w:rPr>
-              <w:t xml:space="preserve">los </w:t>
-            </w:r>
-            <w:r>
-              <w:rPr>
-                <w:rFonts w:ascii="Times New Roman" w:hAnsi="Times New Roman" w:cs="Times New Roman"/>
-                <w:sz w:val="24"/>
-                <w:szCs w:val="24"/>
-              </w:rPr>
-              <w:t xml:space="preserve"> horarios</w:t>
-            </w:r>
-            <w:proofErr w:type="gramEnd"/>
+            <w:r>
+              <w:rPr>
+                <w:rFonts w:ascii="Times New Roman" w:hAnsi="Times New Roman" w:cs="Times New Roman"/>
+                <w:sz w:val="24"/>
+                <w:szCs w:val="24"/>
+              </w:rPr>
+              <w:t>los horarios</w:t>
+            </w:r>
             <w:r>
               <w:rPr>
                 <w:rFonts w:ascii="Times New Roman" w:hAnsi="Times New Roman" w:cs="Times New Roman"/>
@@ -13908,7 +13396,6 @@
                 <w:szCs w:val="24"/>
               </w:rPr>
             </w:pPr>
-            <w:proofErr w:type="spellStart"/>
             <w:r>
               <w:rPr>
                 <w:rFonts w:ascii="Times New Roman" w:hAnsi="Times New Roman" w:cs="Times New Roman"/>
@@ -13917,7 +13404,6 @@
               </w:rPr>
               <w:t>Login</w:t>
             </w:r>
-            <w:proofErr w:type="spellEnd"/>
           </w:p>
         </w:tc>
       </w:tr>
@@ -14118,16 +13604,14 @@
               </w:rPr>
               <w:t xml:space="preserve">deberá autentificar las credenciales de los usuarios </w:t>
             </w:r>
-            <w:proofErr w:type="gramStart"/>
-            <w:r>
-              <w:rPr>
-                <w:rFonts w:ascii="Times New Roman" w:hAnsi="Times New Roman" w:cs="Times New Roman"/>
-                <w:sz w:val="24"/>
-                <w:szCs w:val="24"/>
-              </w:rPr>
-              <w:t>que  apliquen</w:t>
-            </w:r>
-            <w:proofErr w:type="gramEnd"/>
+            <w:r>
+              <w:rPr>
+                <w:rFonts w:ascii="Times New Roman" w:hAnsi="Times New Roman" w:cs="Times New Roman"/>
+                <w:sz w:val="24"/>
+                <w:szCs w:val="24"/>
+              </w:rPr>
+              <w:t>que apliquen</w:t>
+            </w:r>
             <w:r>
               <w:rPr>
                 <w:rFonts w:ascii="Times New Roman" w:hAnsi="Times New Roman" w:cs="Times New Roman"/>
@@ -14382,20 +13866,8 @@
           <w:sz w:val="24"/>
           <w:szCs w:val="24"/>
         </w:rPr>
-        <w:t xml:space="preserve">ito Funcional-013 – </w:t>
-      </w:r>
-      <w:proofErr w:type="spellStart"/>
-      <w:r>
-        <w:rPr>
-          <w:rFonts w:ascii="Times New Roman" w:hAnsi="Times New Roman" w:cs="Times New Roman"/>
-          <w:i/>
-          <w:iCs/>
-          <w:sz w:val="24"/>
-          <w:szCs w:val="24"/>
-        </w:rPr>
-        <w:t>Login</w:t>
-      </w:r>
-      <w:proofErr w:type="spellEnd"/>
+        <w:t>ito Funcional-013 – Login</w:t>
+      </w:r>
     </w:p>
     <w:p>
       <w:pPr>
@@ -14782,16 +14254,14 @@
               </w:rPr>
               <w:t xml:space="preserve"> </w:t>
             </w:r>
-            <w:proofErr w:type="gramStart"/>
-            <w:r>
-              <w:rPr>
-                <w:rFonts w:ascii="Times New Roman" w:hAnsi="Times New Roman" w:cs="Times New Roman"/>
-                <w:sz w:val="24"/>
-                <w:szCs w:val="24"/>
-              </w:rPr>
-              <w:t>CRUD  de</w:t>
-            </w:r>
-            <w:proofErr w:type="gramEnd"/>
+            <w:r>
+              <w:rPr>
+                <w:rFonts w:ascii="Times New Roman" w:hAnsi="Times New Roman" w:cs="Times New Roman"/>
+                <w:sz w:val="24"/>
+                <w:szCs w:val="24"/>
+              </w:rPr>
+              <w:t>CRUD de</w:t>
+            </w:r>
             <w:r>
               <w:rPr>
                 <w:rFonts w:ascii="Times New Roman" w:hAnsi="Times New Roman" w:cs="Times New Roman"/>
@@ -14848,16 +14318,14 @@
               </w:rPr>
               <w:t xml:space="preserve">El sistema luego de la confirmación de los horarios </w:t>
             </w:r>
-            <w:proofErr w:type="gramStart"/>
-            <w:r>
-              <w:rPr>
-                <w:rFonts w:ascii="Times New Roman" w:hAnsi="Times New Roman" w:cs="Times New Roman"/>
-                <w:sz w:val="24"/>
-                <w:szCs w:val="24"/>
-              </w:rPr>
-              <w:t>creados,</w:t>
-            </w:r>
-            <w:proofErr w:type="gramEnd"/>
+            <w:r>
+              <w:rPr>
+                <w:rFonts w:ascii="Times New Roman" w:hAnsi="Times New Roman" w:cs="Times New Roman"/>
+                <w:sz w:val="24"/>
+                <w:szCs w:val="24"/>
+              </w:rPr>
+              <w:t>creados</w:t>
+            </w:r>
             <w:r>
               <w:rPr>
                 <w:rFonts w:ascii="Times New Roman" w:hAnsi="Times New Roman" w:cs="Times New Roman"/>
@@ -16410,7 +15878,6 @@
                 <w:szCs w:val="24"/>
               </w:rPr>
             </w:pPr>
-            <w:proofErr w:type="spellStart"/>
             <w:r>
               <w:rPr>
                 <w:rFonts w:ascii="Times New Roman" w:hAnsi="Times New Roman" w:cs="Times New Roman"/>
@@ -16418,17 +15885,7 @@
                 <w:sz w:val="24"/>
                 <w:szCs w:val="24"/>
               </w:rPr>
-              <w:t>Fail</w:t>
-            </w:r>
-            <w:proofErr w:type="spellEnd"/>
-            <w:r>
-              <w:rPr>
-                <w:rFonts w:ascii="Times New Roman" w:hAnsi="Times New Roman" w:cs="Times New Roman"/>
-                <w:b/>
-                <w:sz w:val="24"/>
-                <w:szCs w:val="24"/>
-              </w:rPr>
-              <w:t xml:space="preserve">:   </w:t>
+              <w:t xml:space="preserve">Fail:   </w:t>
             </w:r>
             <w:r>
               <w:rPr>
@@ -16938,7 +16395,7 @@
             <w:noProof/>
             <w:lang w:val="es-ES"/>
           </w:rPr>
-          <w:t>25</w:t>
+          <w:t>26</w:t>
         </w:r>
         <w:r>
           <w:fldChar w:fldCharType="end"/>
@@ -18949,7 +18406,7 @@
 </file>
 
 <file path=customXml/itemProps1.xml><?xml version="1.0" encoding="utf-8"?>
-<ds:datastoreItem xmlns:ds="http://schemas.openxmlformats.org/officeDocument/2006/customXml" ds:itemID="{C0139CBE-D699-4215-8689-D2B5B4C612B6}">
+<ds:datastoreItem xmlns:ds="http://schemas.openxmlformats.org/officeDocument/2006/customXml" ds:itemID="{2504BB87-2907-4D00-A2D3-6E7F644F607D}">
   <ds:schemaRefs>
     <ds:schemaRef ds:uri="http://schemas.openxmlformats.org/officeDocument/2006/bibliography"/>
   </ds:schemaRefs>

</xml_diff>

<commit_message>
Agregando parte escrita solucion
</commit_message>
<xml_diff>
--- a/Escrito/Parte escrita .docx
+++ b/Escrito/Parte escrita .docx
@@ -3452,8 +3452,6 @@
           <w:lang w:eastAsia="es-ES"/>
         </w:rPr>
       </w:pPr>
-      <w:bookmarkStart w:id="3" w:name="_GoBack"/>
-      <w:bookmarkEnd w:id="3"/>
     </w:p>
     <w:p>
       <w:pPr>
@@ -3545,7 +3543,7 @@
           <w:szCs w:val="24"/>
         </w:rPr>
       </w:pPr>
-      <w:bookmarkStart w:id="4" w:name="_Toc508532538"/>
+      <w:bookmarkStart w:id="3" w:name="_Toc508532538"/>
       <w:r>
         <w:rPr>
           <w:rStyle w:val="Ttulo1Car"/>
@@ -3558,7 +3556,7 @@
         </w:rPr>
         <w:t>Descripción del problema</w:t>
       </w:r>
-      <w:bookmarkEnd w:id="4"/>
+      <w:bookmarkEnd w:id="3"/>
       <w:r>
         <w:rPr>
           <w:rFonts w:ascii="Times New Roman" w:hAnsi="Times New Roman" w:cs="Times New Roman"/>
@@ -3931,7 +3929,7 @@
           <w:szCs w:val="24"/>
         </w:rPr>
       </w:pPr>
-      <w:bookmarkStart w:id="5" w:name="_Toc508532539"/>
+      <w:bookmarkStart w:id="4" w:name="_Toc508532539"/>
       <w:r>
         <w:rPr>
           <w:rFonts w:ascii="Times New Roman" w:hAnsi="Times New Roman" w:cs="Times New Roman"/>
@@ -3942,7 +3940,7 @@
         </w:rPr>
         <w:t>Justificación del problema.</w:t>
       </w:r>
-      <w:bookmarkEnd w:id="5"/>
+      <w:bookmarkEnd w:id="4"/>
     </w:p>
     <w:p>
       <w:pPr>
@@ -4420,7 +4418,7 @@
           <w:szCs w:val="24"/>
         </w:rPr>
       </w:pPr>
-      <w:bookmarkStart w:id="6" w:name="_Toc508532540"/>
+      <w:bookmarkStart w:id="5" w:name="_Toc508532540"/>
       <w:r>
         <w:rPr>
           <w:rFonts w:ascii="Times New Roman" w:hAnsi="Times New Roman" w:cs="Times New Roman"/>
@@ -4431,7 +4429,7 @@
         </w:rPr>
         <w:t>Objetivo general.</w:t>
       </w:r>
-      <w:bookmarkEnd w:id="6"/>
+      <w:bookmarkEnd w:id="5"/>
     </w:p>
     <w:p>
       <w:pPr>
@@ -4520,7 +4518,7 @@
           <w:szCs w:val="24"/>
         </w:rPr>
       </w:pPr>
-      <w:bookmarkStart w:id="7" w:name="_Toc508532541"/>
+      <w:bookmarkStart w:id="6" w:name="_Toc508532541"/>
       <w:r>
         <w:rPr>
           <w:rFonts w:ascii="Times New Roman" w:hAnsi="Times New Roman" w:cs="Times New Roman"/>
@@ -4531,7 +4529,7 @@
         </w:rPr>
         <w:t>Objetivos específicos.</w:t>
       </w:r>
-      <w:bookmarkEnd w:id="7"/>
+      <w:bookmarkEnd w:id="6"/>
     </w:p>
     <w:p>
       <w:pPr>
@@ -4925,7 +4923,7 @@
           <w:szCs w:val="24"/>
         </w:rPr>
       </w:pPr>
-      <w:bookmarkStart w:id="8" w:name="_Toc508532542"/>
+      <w:bookmarkStart w:id="7" w:name="_Toc508532542"/>
       <w:r>
         <w:rPr>
           <w:rStyle w:val="Ttulo1Car"/>
@@ -4938,7 +4936,7 @@
         </w:rPr>
         <w:t>Herramientas y técnicas que se utilizan</w:t>
       </w:r>
-      <w:bookmarkEnd w:id="8"/>
+      <w:bookmarkEnd w:id="7"/>
       <w:r>
         <w:rPr>
           <w:rFonts w:ascii="Times New Roman" w:hAnsi="Times New Roman" w:cs="Times New Roman"/>
@@ -5150,7 +5148,7 @@
           <w:szCs w:val="24"/>
         </w:rPr>
       </w:pPr>
-      <w:bookmarkStart w:id="9" w:name="_Toc490500219"/>
+      <w:bookmarkStart w:id="8" w:name="_Toc490500219"/>
       <w:r>
         <w:rPr>
           <w:rFonts w:ascii="Times New Roman" w:hAnsi="Times New Roman" w:cs="Times New Roman"/>
@@ -5175,7 +5173,7 @@
         </w:rPr>
         <w:t>: Logo de PHP</w:t>
       </w:r>
-      <w:bookmarkEnd w:id="9"/>
+      <w:bookmarkEnd w:id="8"/>
     </w:p>
     <w:p>
       <w:pPr>
@@ -5397,7 +5395,7 @@
           <w:szCs w:val="24"/>
         </w:rPr>
       </w:pPr>
-      <w:bookmarkStart w:id="10" w:name="_Toc490500221"/>
+      <w:bookmarkStart w:id="9" w:name="_Toc490500221"/>
       <w:r>
         <w:rPr>
           <w:rFonts w:ascii="Times New Roman" w:hAnsi="Times New Roman" w:cs="Times New Roman"/>
@@ -5422,7 +5420,7 @@
         </w:rPr>
         <w:t>: Logo de Laravel</w:t>
       </w:r>
-      <w:bookmarkEnd w:id="10"/>
+      <w:bookmarkEnd w:id="9"/>
     </w:p>
     <w:p>
       <w:pPr>
@@ -5471,7 +5469,7 @@
           <w:u w:val="single"/>
         </w:rPr>
       </w:pPr>
-      <w:bookmarkStart w:id="11" w:name="_Toc490500854"/>
+      <w:bookmarkStart w:id="10" w:name="_Toc490500854"/>
     </w:p>
     <w:p>
       <w:pPr>
@@ -5481,7 +5479,7 @@
           <w:rFonts w:ascii="Times New Roman" w:hAnsi="Times New Roman" w:cs="Times New Roman"/>
         </w:rPr>
       </w:pPr>
-      <w:bookmarkStart w:id="12" w:name="_Toc508532543"/>
+      <w:bookmarkStart w:id="11" w:name="_Toc508532543"/>
       <w:r>
         <w:rPr>
           <w:rFonts w:ascii="Times New Roman" w:eastAsia="Times New Roman" w:hAnsi="Times New Roman" w:cs="Times New Roman"/>
@@ -5496,8 +5494,8 @@
         </w:rPr>
         <w:t>:</w:t>
       </w:r>
+      <w:bookmarkEnd w:id="10"/>
       <w:bookmarkEnd w:id="11"/>
-      <w:bookmarkEnd w:id="12"/>
     </w:p>
     <w:p>
       <w:pPr>
@@ -5592,7 +5590,7 @@
           <w:szCs w:val="24"/>
         </w:rPr>
       </w:pPr>
-      <w:bookmarkStart w:id="13" w:name="_Toc490500216"/>
+      <w:bookmarkStart w:id="12" w:name="_Toc490500216"/>
       <w:r>
         <w:rPr>
           <w:rFonts w:ascii="Times New Roman" w:hAnsi="Times New Roman" w:cs="Times New Roman"/>
@@ -5617,7 +5615,7 @@
         </w:rPr>
         <w:t>: Logo Git</w:t>
       </w:r>
-      <w:bookmarkEnd w:id="13"/>
+      <w:bookmarkEnd w:id="12"/>
     </w:p>
     <w:p>
       <w:pPr>
@@ -5936,7 +5934,7 @@
           <w:szCs w:val="24"/>
         </w:rPr>
       </w:pPr>
-      <w:bookmarkStart w:id="14" w:name="_Toc490500238"/>
+      <w:bookmarkStart w:id="13" w:name="_Toc490500238"/>
       <w:r>
         <w:rPr>
           <w:rFonts w:ascii="Times New Roman" w:hAnsi="Times New Roman" w:cs="Times New Roman"/>
@@ -5961,7 +5959,7 @@
         </w:rPr>
         <w:t>: Estructura del patrón de diseño MVC</w:t>
       </w:r>
-      <w:bookmarkEnd w:id="14"/>
+      <w:bookmarkEnd w:id="13"/>
     </w:p>
     <w:p>
       <w:pPr>
@@ -5997,7 +5995,7 @@
           <w:szCs w:val="24"/>
         </w:rPr>
       </w:pPr>
-      <w:bookmarkStart w:id="15" w:name="_Toc508532544"/>
+      <w:bookmarkStart w:id="14" w:name="_Toc508532544"/>
       <w:r>
         <w:rPr>
           <w:rFonts w:ascii="Times New Roman" w:hAnsi="Times New Roman" w:cs="Times New Roman"/>
@@ -6009,7 +6007,7 @@
         <w:lastRenderedPageBreak/>
         <w:t>Requerimientos funcionales, no funcionales y del sistema.</w:t>
       </w:r>
-      <w:bookmarkEnd w:id="15"/>
+      <w:bookmarkEnd w:id="14"/>
     </w:p>
     <w:p>
       <w:pPr>
@@ -14948,7 +14946,7 @@
           <w:szCs w:val="24"/>
         </w:rPr>
       </w:pPr>
-      <w:bookmarkStart w:id="16" w:name="_Toc508532545"/>
+      <w:bookmarkStart w:id="15" w:name="_Toc508532545"/>
       <w:r>
         <w:rPr>
           <w:rFonts w:ascii="Times New Roman" w:hAnsi="Times New Roman" w:cs="Times New Roman"/>
@@ -14960,10 +14958,11 @@
         <w:lastRenderedPageBreak/>
         <w:t>Solución del problema.</w:t>
       </w:r>
-      <w:bookmarkEnd w:id="16"/>
+      <w:bookmarkEnd w:id="15"/>
     </w:p>
     <w:p>
       <w:pPr>
+        <w:spacing w:line="360" w:lineRule="auto"/>
         <w:ind w:firstLine="720"/>
         <w:rPr>
           <w:rFonts w:ascii="Times New Roman" w:hAnsi="Times New Roman" w:cs="Times New Roman"/>
@@ -14977,11 +14976,36 @@
           <w:sz w:val="24"/>
           <w:szCs w:val="24"/>
         </w:rPr>
-        <w:t>Se diseñará una aplicación web que pueda satisfacer todas las necesidades que tiene la empresa Supermercados Ecónomas con respecto a la creación y distribución de horarios para sus colaboradores. La aplicación contará con varias pantallas entre las cuales se encontrarán la creación de roles por usuario ya que no todos los usuarios creados podrán crear y modificar dichos horarios, la siguiente pantalla será la creación y modificación de puestos de trabajo, como por ejemplo puede ser cajero, gondolero, carnicero, entre otros, esta pantalla se realizará para un mejor manejo de pagos por puesto. La siguiente pantalla será para los supermercados o puntos de venta que ellos cuentan con varios puntos de venta alrededor de la zona de Pital, Venecia y Aguas Zarcas, y esto aportará mayor administración de todos los puntos de venta.</w:t>
+        <w:t>Se diseña</w:t>
+      </w:r>
+      <w:r>
+        <w:rPr>
+          <w:rFonts w:ascii="Times New Roman" w:hAnsi="Times New Roman" w:cs="Times New Roman"/>
+          <w:sz w:val="24"/>
+          <w:szCs w:val="24"/>
+        </w:rPr>
+        <w:t xml:space="preserve"> una aplicación web que pueda satisfacer todas las necesidades que tiene la empresa Supermercados Ecónomas con respecto a la creación y distribución de horarios para sus cola</w:t>
+      </w:r>
+      <w:r>
+        <w:rPr>
+          <w:rFonts w:ascii="Times New Roman" w:hAnsi="Times New Roman" w:cs="Times New Roman"/>
+          <w:sz w:val="24"/>
+          <w:szCs w:val="24"/>
+        </w:rPr>
+        <w:t>boradores. La aplicación cuenta</w:t>
+      </w:r>
+      <w:r>
+        <w:rPr>
+          <w:rFonts w:ascii="Times New Roman" w:hAnsi="Times New Roman" w:cs="Times New Roman"/>
+          <w:sz w:val="24"/>
+          <w:szCs w:val="24"/>
+        </w:rPr>
+        <w:t xml:space="preserve"> con varias pantallas entre las cuales se encontrarán la creación de roles por usuario ya que no todos los usuarios creados podrán crear y modificar dichos horarios, la siguiente pantalla será la creación y modificación de puestos de trabajo, como por ejemplo puede ser cajero, gondolero, carnicero, entre otros, esta pantalla se realizará para un mejor manejo de pagos por puesto. La siguiente pantalla será para los supermercados o puntos de venta que ellos cuentan con varios puntos de venta alrededor de la zona de Pital, Venecia y Aguas Zarcas, y esto aportará mayor administración de todos los puntos de venta.</w:t>
       </w:r>
     </w:p>
     <w:p>
       <w:pPr>
+        <w:spacing w:line="360" w:lineRule="auto"/>
         <w:ind w:firstLine="720"/>
         <w:rPr>
           <w:rFonts w:ascii="Times New Roman" w:hAnsi="Times New Roman" w:cs="Times New Roman"/>
@@ -15011,7 +15035,15 @@
           <w:sz w:val="24"/>
           <w:szCs w:val="24"/>
         </w:rPr>
-        <w:t xml:space="preserve"> se realizará la pantalla de horarios que será la más importante de la aplicación, ya que la idea principal de esta </w:t>
+        <w:t xml:space="preserve"> se realiza</w:t>
+      </w:r>
+      <w:r>
+        <w:rPr>
+          <w:rFonts w:ascii="Times New Roman" w:hAnsi="Times New Roman" w:cs="Times New Roman"/>
+          <w:sz w:val="24"/>
+          <w:szCs w:val="24"/>
+        </w:rPr>
+        <w:t xml:space="preserve"> la pantalla de horarios que será la más importante de la aplicación, ya que la idea principal de esta </w:t>
       </w:r>
       <w:r>
         <w:rPr>
@@ -15072,6 +15104,7 @@
     </w:p>
     <w:p>
       <w:pPr>
+        <w:spacing w:line="360" w:lineRule="auto"/>
         <w:ind w:firstLine="720"/>
         <w:rPr>
           <w:rFonts w:ascii="Times New Roman" w:hAnsi="Times New Roman" w:cs="Times New Roman"/>
@@ -15106,9 +15139,381 @@
     </w:p>
     <w:p>
       <w:pPr>
+        <w:spacing w:line="360" w:lineRule="auto"/>
         <w:ind w:firstLine="720"/>
         <w:rPr>
           <w:rFonts w:ascii="Times New Roman" w:hAnsi="Times New Roman" w:cs="Times New Roman"/>
+          <w:sz w:val="24"/>
+          <w:szCs w:val="24"/>
+        </w:rPr>
+      </w:pPr>
+      <w:r>
+        <w:rPr>
+          <w:rFonts w:ascii="Times New Roman" w:hAnsi="Times New Roman" w:cs="Times New Roman"/>
+          <w:sz w:val="24"/>
+          <w:szCs w:val="24"/>
+        </w:rPr>
+        <w:t xml:space="preserve">Para dar solución a la problemática de dicha cadena de super mercados, se utiliza para la manipulación de datos, una base de datos llamada SQLLITE la facilita la interacción con la aplicación construida, dicha base </w:t>
+      </w:r>
+      <w:r>
+        <w:rPr>
+          <w:rFonts w:ascii="Times New Roman" w:hAnsi="Times New Roman" w:cs="Times New Roman"/>
+          <w:sz w:val="24"/>
+          <w:szCs w:val="24"/>
+        </w:rPr>
+        <w:t>de datos es la que</w:t>
+      </w:r>
+      <w:r>
+        <w:rPr>
+          <w:rFonts w:ascii="Times New Roman" w:hAnsi="Times New Roman" w:cs="Times New Roman"/>
+          <w:sz w:val="24"/>
+          <w:szCs w:val="24"/>
+        </w:rPr>
+        <w:t xml:space="preserve"> provee y almacena la información</w:t>
+      </w:r>
+      <w:r>
+        <w:rPr>
+          <w:rFonts w:ascii="Times New Roman" w:hAnsi="Times New Roman" w:cs="Times New Roman"/>
+          <w:sz w:val="24"/>
+          <w:szCs w:val="24"/>
+        </w:rPr>
+        <w:t xml:space="preserve"> de la aplicación,</w:t>
+      </w:r>
+      <w:r>
+        <w:rPr>
+          <w:rFonts w:ascii="Times New Roman" w:hAnsi="Times New Roman" w:cs="Times New Roman"/>
+          <w:sz w:val="24"/>
+          <w:szCs w:val="24"/>
+        </w:rPr>
+        <w:t xml:space="preserve"> de</w:t>
+      </w:r>
+      <w:r>
+        <w:rPr>
+          <w:rFonts w:ascii="Times New Roman" w:hAnsi="Times New Roman" w:cs="Times New Roman"/>
+          <w:sz w:val="24"/>
+          <w:szCs w:val="24"/>
+        </w:rPr>
+        <w:t xml:space="preserve"> las</w:t>
+      </w:r>
+      <w:r>
+        <w:rPr>
+          <w:rFonts w:ascii="Times New Roman" w:hAnsi="Times New Roman" w:cs="Times New Roman"/>
+          <w:sz w:val="24"/>
+          <w:szCs w:val="24"/>
+        </w:rPr>
+        <w:t xml:space="preserve"> horas por persona que trabajaran. Con esta herramienta podemos dar solución a nuestra lógica de negocios, ya que, </w:t>
+      </w:r>
+      <w:r>
+        <w:rPr>
+          <w:rFonts w:ascii="Times New Roman" w:hAnsi="Times New Roman" w:cs="Times New Roman"/>
+          <w:sz w:val="24"/>
+          <w:szCs w:val="24"/>
+        </w:rPr>
+        <w:t xml:space="preserve">la </w:t>
+      </w:r>
+      <w:r>
+        <w:rPr>
+          <w:rFonts w:ascii="Times New Roman" w:hAnsi="Times New Roman" w:cs="Times New Roman"/>
+          <w:sz w:val="24"/>
+          <w:szCs w:val="24"/>
+        </w:rPr>
+        <w:t xml:space="preserve">aplicación se crea con un </w:t>
+      </w:r>
+      <w:proofErr w:type="spellStart"/>
+      <w:r>
+        <w:rPr>
+          <w:rFonts w:ascii="Times New Roman" w:hAnsi="Times New Roman" w:cs="Times New Roman"/>
+          <w:sz w:val="24"/>
+          <w:szCs w:val="24"/>
+        </w:rPr>
+        <w:t>framework</w:t>
+      </w:r>
+      <w:proofErr w:type="spellEnd"/>
+      <w:r>
+        <w:rPr>
+          <w:rFonts w:ascii="Times New Roman" w:hAnsi="Times New Roman" w:cs="Times New Roman"/>
+          <w:sz w:val="24"/>
+          <w:szCs w:val="24"/>
+        </w:rPr>
+        <w:t xml:space="preserve"> llamado LARAVEL, el cual</w:t>
+      </w:r>
+      <w:r>
+        <w:rPr>
+          <w:rFonts w:ascii="Times New Roman" w:hAnsi="Times New Roman" w:cs="Times New Roman"/>
+          <w:sz w:val="24"/>
+          <w:szCs w:val="24"/>
+        </w:rPr>
+        <w:t xml:space="preserve"> con</w:t>
+      </w:r>
+      <w:r>
+        <w:rPr>
+          <w:rFonts w:ascii="Times New Roman" w:hAnsi="Times New Roman" w:cs="Times New Roman"/>
+          <w:sz w:val="24"/>
+          <w:szCs w:val="24"/>
+        </w:rPr>
+        <w:t xml:space="preserve"> su ORM nos genera consultas muy eficientes y </w:t>
+      </w:r>
+      <w:r>
+        <w:rPr>
+          <w:rFonts w:ascii="Times New Roman" w:hAnsi="Times New Roman" w:cs="Times New Roman"/>
+          <w:sz w:val="24"/>
+          <w:szCs w:val="24"/>
+        </w:rPr>
+        <w:lastRenderedPageBreak/>
+        <w:t>eficaces</w:t>
+      </w:r>
+      <w:r>
+        <w:rPr>
+          <w:rFonts w:ascii="Times New Roman" w:hAnsi="Times New Roman" w:cs="Times New Roman"/>
+          <w:sz w:val="24"/>
+          <w:szCs w:val="24"/>
+        </w:rPr>
+        <w:t xml:space="preserve">, de las cuales </w:t>
+      </w:r>
+      <w:r>
+        <w:rPr>
+          <w:rFonts w:ascii="Times New Roman" w:hAnsi="Times New Roman" w:cs="Times New Roman"/>
+          <w:sz w:val="24"/>
+          <w:szCs w:val="24"/>
+        </w:rPr>
+        <w:t>se puede confia</w:t>
+      </w:r>
+      <w:r>
+        <w:rPr>
+          <w:rFonts w:ascii="Times New Roman" w:hAnsi="Times New Roman" w:cs="Times New Roman"/>
+          <w:sz w:val="24"/>
+          <w:szCs w:val="24"/>
+        </w:rPr>
+        <w:t xml:space="preserve">r para una sensata </w:t>
+      </w:r>
+      <w:r>
+        <w:rPr>
+          <w:rFonts w:ascii="Times New Roman" w:hAnsi="Times New Roman" w:cs="Times New Roman"/>
+          <w:sz w:val="24"/>
+          <w:szCs w:val="24"/>
+        </w:rPr>
+        <w:t>toma</w:t>
+      </w:r>
+      <w:r>
+        <w:rPr>
+          <w:rFonts w:ascii="Times New Roman" w:hAnsi="Times New Roman" w:cs="Times New Roman"/>
+          <w:sz w:val="24"/>
+          <w:szCs w:val="24"/>
+        </w:rPr>
+        <w:t xml:space="preserve"> </w:t>
+      </w:r>
+      <w:r>
+        <w:rPr>
+          <w:rFonts w:ascii="Times New Roman" w:hAnsi="Times New Roman" w:cs="Times New Roman"/>
+          <w:sz w:val="24"/>
+          <w:szCs w:val="24"/>
+        </w:rPr>
+        <w:t>de decisiones</w:t>
+      </w:r>
+      <w:r>
+        <w:rPr>
+          <w:rFonts w:ascii="Times New Roman" w:hAnsi="Times New Roman" w:cs="Times New Roman"/>
+          <w:sz w:val="24"/>
+          <w:szCs w:val="24"/>
+        </w:rPr>
+        <w:t>.</w:t>
+      </w:r>
+      <w:r>
+        <w:rPr>
+          <w:rFonts w:ascii="Times New Roman" w:hAnsi="Times New Roman" w:cs="Times New Roman"/>
+          <w:sz w:val="24"/>
+          <w:szCs w:val="24"/>
+        </w:rPr>
+        <w:t xml:space="preserve"> La estructura de la base de datos será relacional, se usa así pensando en la </w:t>
+      </w:r>
+      <w:proofErr w:type="spellStart"/>
+      <w:r>
+        <w:rPr>
+          <w:rFonts w:ascii="Times New Roman" w:hAnsi="Times New Roman" w:cs="Times New Roman"/>
+          <w:sz w:val="24"/>
+          <w:szCs w:val="24"/>
+        </w:rPr>
+        <w:t>escabilidad</w:t>
+      </w:r>
+      <w:proofErr w:type="spellEnd"/>
+      <w:r>
+        <w:rPr>
+          <w:rFonts w:ascii="Times New Roman" w:hAnsi="Times New Roman" w:cs="Times New Roman"/>
+          <w:sz w:val="24"/>
+          <w:szCs w:val="24"/>
+        </w:rPr>
+        <w:t xml:space="preserve"> de la aplicación.</w:t>
+      </w:r>
+    </w:p>
+    <w:p>
+      <w:pPr>
+        <w:spacing w:line="360" w:lineRule="auto"/>
+        <w:ind w:firstLine="720"/>
+        <w:rPr>
+          <w:rFonts w:ascii="Times New Roman" w:hAnsi="Times New Roman" w:cs="Times New Roman"/>
+          <w:sz w:val="24"/>
+          <w:szCs w:val="24"/>
+        </w:rPr>
+      </w:pPr>
+      <w:r>
+        <w:rPr>
+          <w:rFonts w:ascii="Times New Roman" w:hAnsi="Times New Roman" w:cs="Times New Roman"/>
+          <w:sz w:val="24"/>
+          <w:szCs w:val="24"/>
+        </w:rPr>
+        <w:t xml:space="preserve">A la hora de un desarrollador crea una aplicación tiene que analizar y pensar en la escalabilidad, esto se refiere a añadir cosas en futuro, por </w:t>
+      </w:r>
+      <w:r>
+        <w:rPr>
+          <w:rFonts w:ascii="Times New Roman" w:hAnsi="Times New Roman" w:cs="Times New Roman"/>
+          <w:sz w:val="24"/>
+          <w:szCs w:val="24"/>
+        </w:rPr>
+        <w:t>ejemplo,</w:t>
+      </w:r>
+      <w:r>
+        <w:rPr>
+          <w:rFonts w:ascii="Times New Roman" w:hAnsi="Times New Roman" w:cs="Times New Roman"/>
+          <w:sz w:val="24"/>
+          <w:szCs w:val="24"/>
+        </w:rPr>
+        <w:t xml:space="preserve"> </w:t>
+      </w:r>
+      <w:proofErr w:type="spellStart"/>
+      <w:r>
+        <w:rPr>
+          <w:rFonts w:ascii="Times New Roman" w:hAnsi="Times New Roman" w:cs="Times New Roman"/>
+          <w:sz w:val="24"/>
+          <w:szCs w:val="24"/>
+        </w:rPr>
+        <w:t>API’s</w:t>
+      </w:r>
+      <w:proofErr w:type="spellEnd"/>
+      <w:r>
+        <w:rPr>
+          <w:rFonts w:ascii="Times New Roman" w:hAnsi="Times New Roman" w:cs="Times New Roman"/>
+          <w:sz w:val="24"/>
+          <w:szCs w:val="24"/>
+        </w:rPr>
+        <w:t xml:space="preserve">, esto mejorara la lógica de </w:t>
+      </w:r>
+      <w:r>
+        <w:rPr>
+          <w:rFonts w:ascii="Times New Roman" w:hAnsi="Times New Roman" w:cs="Times New Roman"/>
+          <w:sz w:val="24"/>
+          <w:szCs w:val="24"/>
+        </w:rPr>
+        <w:t>negocios,</w:t>
+      </w:r>
+      <w:r>
+        <w:rPr>
+          <w:rFonts w:ascii="Times New Roman" w:hAnsi="Times New Roman" w:cs="Times New Roman"/>
+          <w:sz w:val="24"/>
+          <w:szCs w:val="24"/>
+        </w:rPr>
+        <w:t xml:space="preserve"> pero no la afectara, ya que una aplicación tiene que ir orientada a esa metodología, para cumplir estas características se pensó en un lenguaje sencillo como lo es PHP, y a su vez usamos el </w:t>
+      </w:r>
+      <w:proofErr w:type="spellStart"/>
+      <w:r>
+        <w:rPr>
+          <w:rFonts w:ascii="Times New Roman" w:hAnsi="Times New Roman" w:cs="Times New Roman"/>
+          <w:sz w:val="24"/>
+          <w:szCs w:val="24"/>
+        </w:rPr>
+        <w:t>framework</w:t>
+      </w:r>
+      <w:proofErr w:type="spellEnd"/>
+      <w:r>
+        <w:rPr>
+          <w:rFonts w:ascii="Times New Roman" w:hAnsi="Times New Roman" w:cs="Times New Roman"/>
+          <w:sz w:val="24"/>
+          <w:szCs w:val="24"/>
+        </w:rPr>
+        <w:t xml:space="preserve"> LARAVEL para hacer el </w:t>
+      </w:r>
+      <w:proofErr w:type="spellStart"/>
+      <w:r>
+        <w:rPr>
+          <w:rFonts w:ascii="Times New Roman" w:hAnsi="Times New Roman" w:cs="Times New Roman"/>
+          <w:sz w:val="24"/>
+          <w:szCs w:val="24"/>
+        </w:rPr>
+        <w:t>scaffoling</w:t>
+      </w:r>
+      <w:proofErr w:type="spellEnd"/>
+      <w:r>
+        <w:rPr>
+          <w:rFonts w:ascii="Times New Roman" w:hAnsi="Times New Roman" w:cs="Times New Roman"/>
+          <w:sz w:val="24"/>
+          <w:szCs w:val="24"/>
+        </w:rPr>
+        <w:t xml:space="preserve"> </w:t>
+      </w:r>
+      <w:r>
+        <w:rPr>
+          <w:rFonts w:ascii="Times New Roman" w:hAnsi="Times New Roman" w:cs="Times New Roman"/>
+          <w:sz w:val="24"/>
+          <w:szCs w:val="24"/>
+        </w:rPr>
+        <w:t>más</w:t>
+      </w:r>
+      <w:r>
+        <w:rPr>
+          <w:rFonts w:ascii="Times New Roman" w:hAnsi="Times New Roman" w:cs="Times New Roman"/>
+          <w:sz w:val="24"/>
+          <w:szCs w:val="24"/>
+        </w:rPr>
+        <w:t xml:space="preserve"> rápido, </w:t>
+      </w:r>
+      <w:r>
+        <w:rPr>
+          <w:rFonts w:ascii="Times New Roman" w:hAnsi="Times New Roman" w:cs="Times New Roman"/>
+          <w:sz w:val="24"/>
+          <w:szCs w:val="24"/>
+        </w:rPr>
+        <w:t>así</w:t>
+      </w:r>
+      <w:r>
+        <w:rPr>
+          <w:rFonts w:ascii="Times New Roman" w:hAnsi="Times New Roman" w:cs="Times New Roman"/>
+          <w:sz w:val="24"/>
+          <w:szCs w:val="24"/>
+        </w:rPr>
+        <w:t xml:space="preserve"> ahorrándonos </w:t>
+      </w:r>
+      <w:r>
+        <w:rPr>
+          <w:rFonts w:ascii="Times New Roman" w:hAnsi="Times New Roman" w:cs="Times New Roman"/>
+          <w:sz w:val="24"/>
+          <w:szCs w:val="24"/>
+        </w:rPr>
+        <w:t>tiempo en programación. Luego se usa plantillas de Bootstrap las cuales nos guían y orientan en el uso interactivo y sencillo de la aplicación.</w:t>
+      </w:r>
+      <w:r>
+        <w:rPr>
+          <w:rFonts w:ascii="Times New Roman" w:hAnsi="Times New Roman" w:cs="Times New Roman"/>
+          <w:sz w:val="24"/>
+          <w:szCs w:val="24"/>
+        </w:rPr>
+        <w:t xml:space="preserve"> Boo</w:t>
+      </w:r>
+      <w:r>
+        <w:rPr>
+          <w:rFonts w:ascii="Times New Roman" w:hAnsi="Times New Roman" w:cs="Times New Roman"/>
+          <w:sz w:val="24"/>
+          <w:szCs w:val="24"/>
+        </w:rPr>
+        <w:t>tstrap cuenta con una galería muy extensa de diseño lo cual genera una herramienta útil para el diseño ya que también tiene por defecto el método de grilletas, lo cual nos genera una aplicación “responsiva” o adaptable a cualquier navegador.</w:t>
+      </w:r>
+    </w:p>
+    <w:p>
+      <w:pPr>
+        <w:pStyle w:val="Ttulo1"/>
+        <w:spacing w:line="360" w:lineRule="auto"/>
+        <w:rPr>
+          <w:rFonts w:ascii="Times New Roman" w:hAnsi="Times New Roman" w:cs="Times New Roman"/>
+          <w:b/>
+          <w:color w:val="000000" w:themeColor="text1"/>
           <w:sz w:val="24"/>
           <w:szCs w:val="24"/>
         </w:rPr>
@@ -15148,6 +15553,10 @@
     <w:p/>
     <w:p/>
     <w:p/>
+    <w:p/>
+    <w:p/>
+    <w:p/>
+    <w:p/>
     <w:p>
       <w:pPr>
         <w:pStyle w:val="Ttulo1"/>
@@ -15159,7 +15568,7 @@
           <w:szCs w:val="24"/>
         </w:rPr>
       </w:pPr>
-      <w:bookmarkStart w:id="17" w:name="_Toc508532546"/>
+      <w:bookmarkStart w:id="16" w:name="_Toc508532546"/>
       <w:r>
         <w:rPr>
           <w:rFonts w:ascii="Times New Roman" w:hAnsi="Times New Roman" w:cs="Times New Roman"/>
@@ -15171,7 +15580,7 @@
         <w:lastRenderedPageBreak/>
         <w:t>Diagramas</w:t>
       </w:r>
-      <w:bookmarkEnd w:id="17"/>
+      <w:bookmarkEnd w:id="16"/>
     </w:p>
     <w:p>
       <w:pPr>
@@ -15721,7 +16130,7 @@
           <w:szCs w:val="24"/>
         </w:rPr>
       </w:pPr>
-      <w:bookmarkStart w:id="18" w:name="_Toc508532547"/>
+      <w:bookmarkStart w:id="17" w:name="_Toc508532547"/>
       <w:r>
         <w:rPr>
           <w:rFonts w:ascii="Times New Roman" w:hAnsi="Times New Roman" w:cs="Times New Roman"/>
@@ -15743,7 +16152,7 @@
         </w:rPr>
         <w:t>.</w:t>
       </w:r>
-      <w:bookmarkEnd w:id="18"/>
+      <w:bookmarkEnd w:id="17"/>
     </w:p>
     <w:p>
       <w:pPr>
@@ -15755,7 +16164,7 @@
           <w:szCs w:val="24"/>
         </w:rPr>
       </w:pPr>
-      <w:bookmarkStart w:id="19" w:name="_Toc490500188"/>
+      <w:bookmarkStart w:id="18" w:name="_Toc490500188"/>
       <w:r>
         <w:rPr>
           <w:rFonts w:ascii="Times New Roman" w:hAnsi="Times New Roman" w:cs="Times New Roman"/>
@@ -15814,7 +16223,7 @@
         </w:rPr>
         <w:t xml:space="preserve">: Caso de </w:t>
       </w:r>
-      <w:bookmarkEnd w:id="19"/>
+      <w:bookmarkEnd w:id="18"/>
       <w:r>
         <w:rPr>
           <w:rFonts w:ascii="Times New Roman" w:hAnsi="Times New Roman" w:cs="Times New Roman"/>
@@ -16990,7 +17399,7 @@
                 <w:szCs w:val="24"/>
               </w:rPr>
             </w:pPr>
-            <w:bookmarkStart w:id="20" w:name="_Hlk508439811"/>
+            <w:bookmarkStart w:id="19" w:name="_Hlk508439811"/>
             <w:r>
               <w:rPr>
                 <w:rFonts w:ascii="Times New Roman" w:hAnsi="Times New Roman" w:cs="Times New Roman"/>
@@ -18164,7 +18573,7 @@
         </w:tc>
       </w:tr>
     </w:tbl>
-    <w:bookmarkEnd w:id="20"/>
+    <w:bookmarkEnd w:id="19"/>
     <w:p>
       <w:pPr>
         <w:pStyle w:val="Descripcin"/>
@@ -28264,7 +28673,7 @@
           <w:szCs w:val="24"/>
         </w:rPr>
       </w:pPr>
-      <w:bookmarkStart w:id="21" w:name="_Toc508532548"/>
+      <w:bookmarkStart w:id="20" w:name="_Toc508532548"/>
       <w:r>
         <w:rPr>
           <w:rFonts w:ascii="Times New Roman" w:hAnsi="Times New Roman" w:cs="Times New Roman"/>
@@ -28274,6 +28683,31 @@
           <w:szCs w:val="24"/>
         </w:rPr>
         <w:t>Resultados de las pruebas (describir los tipos de pruebas que utilizaron y los resultados de las mismas).</w:t>
+      </w:r>
+      <w:bookmarkEnd w:id="20"/>
+    </w:p>
+    <w:p>
+      <w:pPr>
+        <w:pStyle w:val="Ttulo1"/>
+        <w:spacing w:line="360" w:lineRule="auto"/>
+        <w:rPr>
+          <w:rFonts w:ascii="Times New Roman" w:hAnsi="Times New Roman" w:cs="Times New Roman"/>
+          <w:b/>
+          <w:color w:val="000000" w:themeColor="text1"/>
+          <w:sz w:val="24"/>
+          <w:szCs w:val="24"/>
+        </w:rPr>
+      </w:pPr>
+      <w:bookmarkStart w:id="21" w:name="_Toc508532549"/>
+      <w:r>
+        <w:rPr>
+          <w:rFonts w:ascii="Times New Roman" w:hAnsi="Times New Roman" w:cs="Times New Roman"/>
+          <w:b/>
+          <w:color w:val="000000" w:themeColor="text1"/>
+          <w:sz w:val="24"/>
+          <w:szCs w:val="24"/>
+        </w:rPr>
+        <w:t>Conclusiones.</w:t>
       </w:r>
       <w:bookmarkEnd w:id="21"/>
     </w:p>
@@ -28289,7 +28723,7 @@
           <w:szCs w:val="24"/>
         </w:rPr>
       </w:pPr>
-      <w:bookmarkStart w:id="22" w:name="_Toc508532549"/>
+      <w:bookmarkStart w:id="22" w:name="_Toc508532550"/>
       <w:r>
         <w:rPr>
           <w:rFonts w:ascii="Times New Roman" w:hAnsi="Times New Roman" w:cs="Times New Roman"/>
@@ -28298,11 +28732,26 @@
           <w:sz w:val="24"/>
           <w:szCs w:val="24"/>
         </w:rPr>
-        <w:t>Conclusiones.</w:t>
+        <w:t>Recomendaciones.</w:t>
       </w:r>
       <w:bookmarkEnd w:id="22"/>
     </w:p>
     <w:p>
+      <w:r>
+        <w:tab/>
+        <w:t>Siempre desarrollar pensando en la escalabilidad.</w:t>
+      </w:r>
+      <w:r>
+        <w:tab/>
+      </w:r>
+    </w:p>
+    <w:p>
+      <w:r>
+        <w:tab/>
+      </w:r>
+    </w:p>
+    <w:p/>
+    <w:p>
       <w:pPr>
         <w:pStyle w:val="Ttulo1"/>
         <w:spacing w:line="360" w:lineRule="auto"/>
@@ -28314,7 +28763,7 @@
           <w:szCs w:val="24"/>
         </w:rPr>
       </w:pPr>
-      <w:bookmarkStart w:id="23" w:name="_Toc508532550"/>
+      <w:bookmarkStart w:id="23" w:name="_Toc508532551"/>
       <w:r>
         <w:rPr>
           <w:rFonts w:ascii="Times New Roman" w:hAnsi="Times New Roman" w:cs="Times New Roman"/>
@@ -28323,7 +28772,7 @@
           <w:sz w:val="24"/>
           <w:szCs w:val="24"/>
         </w:rPr>
-        <w:t>Recomendaciones.</w:t>
+        <w:t>Anexos (documentación otorgada por el cliente y demás aspectos que propios del proyecto que el equipo de trabajo considere necesario).</w:t>
       </w:r>
       <w:bookmarkEnd w:id="23"/>
     </w:p>
@@ -28339,7 +28788,7 @@
           <w:szCs w:val="24"/>
         </w:rPr>
       </w:pPr>
-      <w:bookmarkStart w:id="24" w:name="_Toc508532551"/>
+      <w:bookmarkStart w:id="24" w:name="_Toc508532552"/>
       <w:r>
         <w:rPr>
           <w:rFonts w:ascii="Times New Roman" w:hAnsi="Times New Roman" w:cs="Times New Roman"/>
@@ -28348,7 +28797,7 @@
           <w:sz w:val="24"/>
           <w:szCs w:val="24"/>
         </w:rPr>
-        <w:t>Anexos (documentación otorgada por el cliente y demás aspectos que propios del proyecto que el equipo de trabajo considere necesario).</w:t>
+        <w:t>*Plan de contingencia y/o plan de implementación.</w:t>
       </w:r>
       <w:bookmarkEnd w:id="24"/>
     </w:p>
@@ -28364,7 +28813,7 @@
           <w:szCs w:val="24"/>
         </w:rPr>
       </w:pPr>
-      <w:bookmarkStart w:id="25" w:name="_Toc508532552"/>
+      <w:bookmarkStart w:id="25" w:name="_Toc508532553"/>
       <w:r>
         <w:rPr>
           <w:rFonts w:ascii="Times New Roman" w:hAnsi="Times New Roman" w:cs="Times New Roman"/>
@@ -28373,7 +28822,17 @@
           <w:sz w:val="24"/>
           <w:szCs w:val="24"/>
         </w:rPr>
-        <w:t>*Plan de contingencia y/o plan de implementación.</w:t>
+        <w:t>A</w:t>
+      </w:r>
+      <w:r>
+        <w:rPr>
+          <w:rFonts w:ascii="Times New Roman" w:hAnsi="Times New Roman" w:cs="Times New Roman"/>
+          <w:b/>
+          <w:color w:val="000000" w:themeColor="text1"/>
+          <w:sz w:val="24"/>
+          <w:szCs w:val="24"/>
+        </w:rPr>
+        <w:t>nexos</w:t>
       </w:r>
       <w:bookmarkEnd w:id="25"/>
     </w:p>
@@ -28389,7 +28848,7 @@
           <w:szCs w:val="24"/>
         </w:rPr>
       </w:pPr>
-      <w:bookmarkStart w:id="26" w:name="_Toc508532553"/>
+      <w:bookmarkStart w:id="26" w:name="_Toc508532554"/>
       <w:r>
         <w:rPr>
           <w:rFonts w:ascii="Times New Roman" w:hAnsi="Times New Roman" w:cs="Times New Roman"/>
@@ -28398,7 +28857,7 @@
           <w:sz w:val="24"/>
           <w:szCs w:val="24"/>
         </w:rPr>
-        <w:t>A</w:t>
+        <w:t>I</w:t>
       </w:r>
       <w:r>
         <w:rPr>
@@ -28408,7 +28867,7 @@
           <w:sz w:val="24"/>
           <w:szCs w:val="24"/>
         </w:rPr>
-        <w:t>nexos</w:t>
+        <w:t>nformación del cliente</w:t>
       </w:r>
       <w:bookmarkEnd w:id="26"/>
     </w:p>
@@ -28424,41 +28883,8 @@
           <w:szCs w:val="24"/>
         </w:rPr>
       </w:pPr>
-      <w:bookmarkStart w:id="27" w:name="_Toc508532554"/>
-      <w:r>
-        <w:rPr>
-          <w:rFonts w:ascii="Times New Roman" w:hAnsi="Times New Roman" w:cs="Times New Roman"/>
-          <w:b/>
-          <w:color w:val="000000" w:themeColor="text1"/>
-          <w:sz w:val="24"/>
-          <w:szCs w:val="24"/>
-        </w:rPr>
-        <w:t>I</w:t>
-      </w:r>
-      <w:r>
-        <w:rPr>
-          <w:rFonts w:ascii="Times New Roman" w:hAnsi="Times New Roman" w:cs="Times New Roman"/>
-          <w:b/>
-          <w:color w:val="000000" w:themeColor="text1"/>
-          <w:sz w:val="24"/>
-          <w:szCs w:val="24"/>
-        </w:rPr>
-        <w:t>nformación del cliente</w:t>
-      </w:r>
+      <w:bookmarkStart w:id="27" w:name="_GoBack"/>
       <w:bookmarkEnd w:id="27"/>
-    </w:p>
-    <w:p>
-      <w:pPr>
-        <w:pStyle w:val="Ttulo1"/>
-        <w:spacing w:line="360" w:lineRule="auto"/>
-        <w:rPr>
-          <w:rFonts w:ascii="Times New Roman" w:hAnsi="Times New Roman" w:cs="Times New Roman"/>
-          <w:b/>
-          <w:color w:val="000000" w:themeColor="text1"/>
-          <w:sz w:val="24"/>
-          <w:szCs w:val="24"/>
-        </w:rPr>
-      </w:pPr>
     </w:p>
     <w:sectPr>
       <w:headerReference w:type="default" r:id="rId17"/>
@@ -28528,7 +28954,7 @@
             <w:noProof/>
             <w:lang w:val="es-ES"/>
           </w:rPr>
-          <w:t>3</w:t>
+          <w:t>42</w:t>
         </w:r>
         <w:r>
           <w:fldChar w:fldCharType="end"/>
@@ -31554,7 +31980,7 @@
 </file>
 
 <file path=customXml/itemProps1.xml><?xml version="1.0" encoding="utf-8"?>
-<ds:datastoreItem xmlns:ds="http://schemas.openxmlformats.org/officeDocument/2006/customXml" ds:itemID="{9B6AC4C6-7A6C-4333-8FC1-4F2604019E04}">
+<ds:datastoreItem xmlns:ds="http://schemas.openxmlformats.org/officeDocument/2006/customXml" ds:itemID="{758529C4-AD3C-48EB-A360-FE7866AA7F06}">
   <ds:schemaRefs>
     <ds:schemaRef ds:uri="http://schemas.openxmlformats.org/officeDocument/2006/bibliography"/>
   </ds:schemaRefs>

</xml_diff>

<commit_message>
Arreglo a tabla de contenidos
</commit_message>
<xml_diff>
--- a/Escrito/Parte escrita .docx
+++ b/Escrito/Parte escrita .docx
@@ -528,7 +528,7 @@
             </w:rPr>
             <w:fldChar w:fldCharType="separate"/>
           </w:r>
-          <w:hyperlink w:anchor="_Toc508532536" w:history="1">
+          <w:hyperlink w:anchor="_Toc511802546" w:history="1">
             <w:r>
               <w:rPr>
                 <w:rStyle w:val="Hipervnculo"/>
@@ -556,7 +556,7 @@
                 <w:noProof/>
                 <w:webHidden/>
               </w:rPr>
-              <w:instrText xml:space="preserve"> PAGEREF _Toc508532536 \h </w:instrText>
+              <w:instrText xml:space="preserve"> PAGEREF _Toc511802546 \h </w:instrText>
             </w:r>
             <w:r>
               <w:rPr>
@@ -576,7 +576,7 @@
                 <w:noProof/>
                 <w:webHidden/>
               </w:rPr>
-              <w:t>3</w:t>
+              <w:t>2</w:t>
             </w:r>
             <w:r>
               <w:rPr>
@@ -598,7 +598,7 @@
               <w:noProof/>
             </w:rPr>
           </w:pPr>
-          <w:hyperlink w:anchor="_Toc508532537" w:history="1">
+          <w:hyperlink w:anchor="_Toc511802547" w:history="1">
             <w:r>
               <w:rPr>
                 <w:rStyle w:val="Hipervnculo"/>
@@ -627,7 +627,7 @@
                 <w:noProof/>
                 <w:webHidden/>
               </w:rPr>
-              <w:instrText xml:space="preserve"> PAGEREF _Toc508532537 \h </w:instrText>
+              <w:instrText xml:space="preserve"> PAGEREF _Toc511802547 \h </w:instrText>
             </w:r>
             <w:r>
               <w:rPr>
@@ -647,7 +647,7 @@
                 <w:noProof/>
                 <w:webHidden/>
               </w:rPr>
-              <w:t>4</w:t>
+              <w:t>3</w:t>
             </w:r>
             <w:r>
               <w:rPr>
@@ -669,7 +669,7 @@
               <w:noProof/>
             </w:rPr>
           </w:pPr>
-          <w:hyperlink w:anchor="_Toc508532538" w:history="1">
+          <w:hyperlink w:anchor="_Toc511802548" w:history="1">
             <w:r>
               <w:rPr>
                 <w:rStyle w:val="Hipervnculo"/>
@@ -697,7 +697,7 @@
                 <w:noProof/>
                 <w:webHidden/>
               </w:rPr>
-              <w:instrText xml:space="preserve"> PAGEREF _Toc508532538 \h </w:instrText>
+              <w:instrText xml:space="preserve"> PAGEREF _Toc511802548 \h </w:instrText>
             </w:r>
             <w:r>
               <w:rPr>
@@ -739,7 +739,7 @@
               <w:noProof/>
             </w:rPr>
           </w:pPr>
-          <w:hyperlink w:anchor="_Toc508532539" w:history="1">
+          <w:hyperlink w:anchor="_Toc511802549" w:history="1">
             <w:r>
               <w:rPr>
                 <w:rStyle w:val="Hipervnculo"/>
@@ -767,7 +767,7 @@
                 <w:noProof/>
                 <w:webHidden/>
               </w:rPr>
-              <w:instrText xml:space="preserve"> PAGEREF _Toc508532539 \h </w:instrText>
+              <w:instrText xml:space="preserve"> PAGEREF _Toc511802549 \h </w:instrText>
             </w:r>
             <w:r>
               <w:rPr>
@@ -809,7 +809,7 @@
               <w:noProof/>
             </w:rPr>
           </w:pPr>
-          <w:hyperlink w:anchor="_Toc508532540" w:history="1">
+          <w:hyperlink w:anchor="_Toc511802550" w:history="1">
             <w:r>
               <w:rPr>
                 <w:rStyle w:val="Hipervnculo"/>
@@ -837,7 +837,7 @@
                 <w:noProof/>
                 <w:webHidden/>
               </w:rPr>
-              <w:instrText xml:space="preserve"> PAGEREF _Toc508532540 \h </w:instrText>
+              <w:instrText xml:space="preserve"> PAGEREF _Toc511802550 \h </w:instrText>
             </w:r>
             <w:r>
               <w:rPr>
@@ -879,7 +879,7 @@
               <w:noProof/>
             </w:rPr>
           </w:pPr>
-          <w:hyperlink w:anchor="_Toc508532541" w:history="1">
+          <w:hyperlink w:anchor="_Toc511802551" w:history="1">
             <w:r>
               <w:rPr>
                 <w:rStyle w:val="Hipervnculo"/>
@@ -907,7 +907,7 @@
                 <w:noProof/>
                 <w:webHidden/>
               </w:rPr>
-              <w:instrText xml:space="preserve"> PAGEREF _Toc508532541 \h </w:instrText>
+              <w:instrText xml:space="preserve"> PAGEREF _Toc511802551 \h </w:instrText>
             </w:r>
             <w:r>
               <w:rPr>
@@ -949,7 +949,7 @@
               <w:noProof/>
             </w:rPr>
           </w:pPr>
-          <w:hyperlink w:anchor="_Toc508532542" w:history="1">
+          <w:hyperlink w:anchor="_Toc511802552" w:history="1">
             <w:r>
               <w:rPr>
                 <w:rStyle w:val="Hipervnculo"/>
@@ -977,7 +977,7 @@
                 <w:noProof/>
                 <w:webHidden/>
               </w:rPr>
-              <w:instrText xml:space="preserve"> PAGEREF _Toc508532542 \h </w:instrText>
+              <w:instrText xml:space="preserve"> PAGEREF _Toc511802552 \h </w:instrText>
             </w:r>
             <w:r>
               <w:rPr>
@@ -1019,7 +1019,7 @@
               <w:noProof/>
             </w:rPr>
           </w:pPr>
-          <w:hyperlink w:anchor="_Toc508532543" w:history="1">
+          <w:hyperlink w:anchor="_Toc511802553" w:history="1">
             <w:r>
               <w:rPr>
                 <w:rStyle w:val="Hipervnculo"/>
@@ -1055,7 +1055,7 @@
                 <w:noProof/>
                 <w:webHidden/>
               </w:rPr>
-              <w:instrText xml:space="preserve"> PAGEREF _Toc508532543 \h </w:instrText>
+              <w:instrText xml:space="preserve"> PAGEREF _Toc511802553 \h </w:instrText>
             </w:r>
             <w:r>
               <w:rPr>
@@ -1097,7 +1097,7 @@
               <w:noProof/>
             </w:rPr>
           </w:pPr>
-          <w:hyperlink w:anchor="_Toc508532544" w:history="1">
+          <w:hyperlink w:anchor="_Toc511802554" w:history="1">
             <w:r>
               <w:rPr>
                 <w:rStyle w:val="Hipervnculo"/>
@@ -1125,7 +1125,7 @@
                 <w:noProof/>
                 <w:webHidden/>
               </w:rPr>
-              <w:instrText xml:space="preserve"> PAGEREF _Toc508532544 \h </w:instrText>
+              <w:instrText xml:space="preserve"> PAGEREF _Toc511802554 \h </w:instrText>
             </w:r>
             <w:r>
               <w:rPr>
@@ -1145,7 +1145,7 @@
                 <w:noProof/>
                 <w:webHidden/>
               </w:rPr>
-              <w:t>12</w:t>
+              <w:t>11</w:t>
             </w:r>
             <w:r>
               <w:rPr>
@@ -1167,7 +1167,7 @@
               <w:noProof/>
             </w:rPr>
           </w:pPr>
-          <w:hyperlink w:anchor="_Toc508532545" w:history="1">
+          <w:hyperlink w:anchor="_Toc511802555" w:history="1">
             <w:r>
               <w:rPr>
                 <w:rStyle w:val="Hipervnculo"/>
@@ -1195,7 +1195,7 @@
                 <w:noProof/>
                 <w:webHidden/>
               </w:rPr>
-              <w:instrText xml:space="preserve"> PAGEREF _Toc508532545 \h </w:instrText>
+              <w:instrText xml:space="preserve"> PAGEREF _Toc511802555 \h </w:instrText>
             </w:r>
             <w:r>
               <w:rPr>
@@ -1237,7 +1237,7 @@
               <w:noProof/>
             </w:rPr>
           </w:pPr>
-          <w:hyperlink w:anchor="_Toc508532546" w:history="1">
+          <w:hyperlink w:anchor="_Toc511802556" w:history="1">
             <w:r>
               <w:rPr>
                 <w:rStyle w:val="Hipervnculo"/>
@@ -1265,7 +1265,7 @@
                 <w:noProof/>
                 <w:webHidden/>
               </w:rPr>
-              <w:instrText xml:space="preserve"> PAGEREF _Toc508532546 \h </w:instrText>
+              <w:instrText xml:space="preserve"> PAGEREF _Toc511802556 \h </w:instrText>
             </w:r>
             <w:r>
               <w:rPr>
@@ -1285,7 +1285,7 @@
                 <w:noProof/>
                 <w:webHidden/>
               </w:rPr>
-              <w:t>27</w:t>
+              <w:t>28</w:t>
             </w:r>
             <w:r>
               <w:rPr>
@@ -1307,7 +1307,7 @@
               <w:noProof/>
             </w:rPr>
           </w:pPr>
-          <w:hyperlink w:anchor="_Toc508532547" w:history="1">
+          <w:hyperlink w:anchor="_Toc511802557" w:history="1">
             <w:r>
               <w:rPr>
                 <w:rStyle w:val="Hipervnculo"/>
@@ -1335,7 +1335,7 @@
                 <w:noProof/>
                 <w:webHidden/>
               </w:rPr>
-              <w:instrText xml:space="preserve"> PAGEREF _Toc508532547 \h </w:instrText>
+              <w:instrText xml:space="preserve"> PAGEREF _Toc511802557 \h </w:instrText>
             </w:r>
             <w:r>
               <w:rPr>
@@ -1355,7 +1355,7 @@
                 <w:noProof/>
                 <w:webHidden/>
               </w:rPr>
-              <w:t>31</w:t>
+              <w:t>32</w:t>
             </w:r>
             <w:r>
               <w:rPr>
@@ -1377,14 +1377,14 @@
               <w:noProof/>
             </w:rPr>
           </w:pPr>
-          <w:hyperlink w:anchor="_Toc508532548" w:history="1">
+          <w:hyperlink w:anchor="_Toc511802558" w:history="1">
             <w:r>
               <w:rPr>
                 <w:rStyle w:val="Hipervnculo"/>
                 <w:rFonts w:ascii="Times New Roman" w:hAnsi="Times New Roman"/>
                 <w:noProof/>
               </w:rPr>
-              <w:t>Resultados de las pruebas (describir los tipos de pruebas que utilizaron y los resultados de las mismas).</w:t>
+              <w:t>Resultados de las pruebas</w:t>
             </w:r>
             <w:r>
               <w:rPr>
@@ -1405,7 +1405,7 @@
                 <w:noProof/>
                 <w:webHidden/>
               </w:rPr>
-              <w:instrText xml:space="preserve"> PAGEREF _Toc508532548 \h </w:instrText>
+              <w:instrText xml:space="preserve"> PAGEREF _Toc511802558 \h </w:instrText>
             </w:r>
             <w:r>
               <w:rPr>
@@ -1425,7 +1425,7 @@
                 <w:noProof/>
                 <w:webHidden/>
               </w:rPr>
-              <w:t>41</w:t>
+              <w:t>42</w:t>
             </w:r>
             <w:r>
               <w:rPr>
@@ -1447,7 +1447,7 @@
               <w:noProof/>
             </w:rPr>
           </w:pPr>
-          <w:hyperlink w:anchor="_Toc508532549" w:history="1">
+          <w:hyperlink w:anchor="_Toc511802559" w:history="1">
             <w:r>
               <w:rPr>
                 <w:rStyle w:val="Hipervnculo"/>
@@ -1475,7 +1475,7 @@
                 <w:noProof/>
                 <w:webHidden/>
               </w:rPr>
-              <w:instrText xml:space="preserve"> PAGEREF _Toc508532549 \h </w:instrText>
+              <w:instrText xml:space="preserve"> PAGEREF _Toc511802559 \h </w:instrText>
             </w:r>
             <w:r>
               <w:rPr>
@@ -1495,7 +1495,7 @@
                 <w:noProof/>
                 <w:webHidden/>
               </w:rPr>
-              <w:t>41</w:t>
+              <w:t>43</w:t>
             </w:r>
             <w:r>
               <w:rPr>
@@ -1517,7 +1517,7 @@
               <w:noProof/>
             </w:rPr>
           </w:pPr>
-          <w:hyperlink w:anchor="_Toc508532550" w:history="1">
+          <w:hyperlink w:anchor="_Toc511802560" w:history="1">
             <w:r>
               <w:rPr>
                 <w:rStyle w:val="Hipervnculo"/>
@@ -1545,7 +1545,7 @@
                 <w:noProof/>
                 <w:webHidden/>
               </w:rPr>
-              <w:instrText xml:space="preserve"> PAGEREF _Toc508532550 \h </w:instrText>
+              <w:instrText xml:space="preserve"> PAGEREF _Toc511802560 \h </w:instrText>
             </w:r>
             <w:r>
               <w:rPr>
@@ -1565,7 +1565,7 @@
                 <w:noProof/>
                 <w:webHidden/>
               </w:rPr>
-              <w:t>41</w:t>
+              <w:t>43</w:t>
             </w:r>
             <w:r>
               <w:rPr>
@@ -1587,14 +1587,14 @@
               <w:noProof/>
             </w:rPr>
           </w:pPr>
-          <w:hyperlink w:anchor="_Toc508532551" w:history="1">
+          <w:hyperlink w:anchor="_Toc511802561" w:history="1">
             <w:r>
               <w:rPr>
                 <w:rStyle w:val="Hipervnculo"/>
                 <w:rFonts w:ascii="Times New Roman" w:hAnsi="Times New Roman"/>
                 <w:noProof/>
               </w:rPr>
-              <w:t>Anexos (documentación otorgada por el cliente y demás aspectos que propios del proyecto que el equipo de trabajo considere necesario).</w:t>
+              <w:t>Información del cliente</w:t>
             </w:r>
             <w:r>
               <w:rPr>
@@ -1615,7 +1615,7 @@
                 <w:noProof/>
                 <w:webHidden/>
               </w:rPr>
-              <w:instrText xml:space="preserve"> PAGEREF _Toc508532551 \h </w:instrText>
+              <w:instrText xml:space="preserve"> PAGEREF _Toc511802561 \h </w:instrText>
             </w:r>
             <w:r>
               <w:rPr>
@@ -1635,217 +1635,7 @@
                 <w:noProof/>
                 <w:webHidden/>
               </w:rPr>
-              <w:t>41</w:t>
-            </w:r>
-            <w:r>
-              <w:rPr>
-                <w:noProof/>
-                <w:webHidden/>
-              </w:rPr>
-              <w:fldChar w:fldCharType="end"/>
-            </w:r>
-          </w:hyperlink>
-        </w:p>
-        <w:p>
-          <w:pPr>
-            <w:pStyle w:val="TDC1"/>
-            <w:tabs>
-              <w:tab w:val="right" w:leader="dot" w:pos="8828"/>
-            </w:tabs>
-            <w:rPr>
-              <w:rFonts w:cstheme="minorBidi"/>
-              <w:noProof/>
-            </w:rPr>
-          </w:pPr>
-          <w:hyperlink w:anchor="_Toc508532552" w:history="1">
-            <w:r>
-              <w:rPr>
-                <w:rStyle w:val="Hipervnculo"/>
-                <w:rFonts w:ascii="Times New Roman" w:hAnsi="Times New Roman"/>
-                <w:noProof/>
-              </w:rPr>
-              <w:t>*Plan de contingencia y/o plan de implementación.</w:t>
-            </w:r>
-            <w:r>
-              <w:rPr>
-                <w:noProof/>
-                <w:webHidden/>
-              </w:rPr>
-              <w:tab/>
-            </w:r>
-            <w:r>
-              <w:rPr>
-                <w:noProof/>
-                <w:webHidden/>
-              </w:rPr>
-              <w:fldChar w:fldCharType="begin"/>
-            </w:r>
-            <w:r>
-              <w:rPr>
-                <w:noProof/>
-                <w:webHidden/>
-              </w:rPr>
-              <w:instrText xml:space="preserve"> PAGEREF _Toc508532552 \h </w:instrText>
-            </w:r>
-            <w:r>
-              <w:rPr>
-                <w:noProof/>
-                <w:webHidden/>
-              </w:rPr>
-            </w:r>
-            <w:r>
-              <w:rPr>
-                <w:noProof/>
-                <w:webHidden/>
-              </w:rPr>
-              <w:fldChar w:fldCharType="separate"/>
-            </w:r>
-            <w:r>
-              <w:rPr>
-                <w:noProof/>
-                <w:webHidden/>
-              </w:rPr>
-              <w:t>41</w:t>
-            </w:r>
-            <w:r>
-              <w:rPr>
-                <w:noProof/>
-                <w:webHidden/>
-              </w:rPr>
-              <w:fldChar w:fldCharType="end"/>
-            </w:r>
-          </w:hyperlink>
-        </w:p>
-        <w:p>
-          <w:pPr>
-            <w:pStyle w:val="TDC1"/>
-            <w:tabs>
-              <w:tab w:val="right" w:leader="dot" w:pos="8828"/>
-            </w:tabs>
-            <w:rPr>
-              <w:rFonts w:cstheme="minorBidi"/>
-              <w:noProof/>
-            </w:rPr>
-          </w:pPr>
-          <w:hyperlink w:anchor="_Toc508532553" w:history="1">
-            <w:r>
-              <w:rPr>
-                <w:rStyle w:val="Hipervnculo"/>
-                <w:rFonts w:ascii="Times New Roman" w:hAnsi="Times New Roman"/>
-                <w:noProof/>
-              </w:rPr>
-              <w:t>Anexos</w:t>
-            </w:r>
-            <w:r>
-              <w:rPr>
-                <w:noProof/>
-                <w:webHidden/>
-              </w:rPr>
-              <w:tab/>
-            </w:r>
-            <w:r>
-              <w:rPr>
-                <w:noProof/>
-                <w:webHidden/>
-              </w:rPr>
-              <w:fldChar w:fldCharType="begin"/>
-            </w:r>
-            <w:r>
-              <w:rPr>
-                <w:noProof/>
-                <w:webHidden/>
-              </w:rPr>
-              <w:instrText xml:space="preserve"> PAGEREF _Toc508532553 \h </w:instrText>
-            </w:r>
-            <w:r>
-              <w:rPr>
-                <w:noProof/>
-                <w:webHidden/>
-              </w:rPr>
-            </w:r>
-            <w:r>
-              <w:rPr>
-                <w:noProof/>
-                <w:webHidden/>
-              </w:rPr>
-              <w:fldChar w:fldCharType="separate"/>
-            </w:r>
-            <w:r>
-              <w:rPr>
-                <w:noProof/>
-                <w:webHidden/>
-              </w:rPr>
-              <w:t>41</w:t>
-            </w:r>
-            <w:r>
-              <w:rPr>
-                <w:noProof/>
-                <w:webHidden/>
-              </w:rPr>
-              <w:fldChar w:fldCharType="end"/>
-            </w:r>
-          </w:hyperlink>
-        </w:p>
-        <w:p>
-          <w:pPr>
-            <w:pStyle w:val="TDC1"/>
-            <w:tabs>
-              <w:tab w:val="right" w:leader="dot" w:pos="8828"/>
-            </w:tabs>
-            <w:rPr>
-              <w:rFonts w:cstheme="minorBidi"/>
-              <w:noProof/>
-            </w:rPr>
-          </w:pPr>
-          <w:hyperlink w:anchor="_Toc508532554" w:history="1">
-            <w:r>
-              <w:rPr>
-                <w:rStyle w:val="Hipervnculo"/>
-                <w:rFonts w:ascii="Times New Roman" w:hAnsi="Times New Roman"/>
-                <w:noProof/>
-              </w:rPr>
-              <w:t>Información del cliente</w:t>
-            </w:r>
-            <w:r>
-              <w:rPr>
-                <w:noProof/>
-                <w:webHidden/>
-              </w:rPr>
-              <w:tab/>
-            </w:r>
-            <w:r>
-              <w:rPr>
-                <w:noProof/>
-                <w:webHidden/>
-              </w:rPr>
-              <w:fldChar w:fldCharType="begin"/>
-            </w:r>
-            <w:r>
-              <w:rPr>
-                <w:noProof/>
-                <w:webHidden/>
-              </w:rPr>
-              <w:instrText xml:space="preserve"> PAGEREF _Toc508532554 \h </w:instrText>
-            </w:r>
-            <w:r>
-              <w:rPr>
-                <w:noProof/>
-                <w:webHidden/>
-              </w:rPr>
-            </w:r>
-            <w:r>
-              <w:rPr>
-                <w:noProof/>
-                <w:webHidden/>
-              </w:rPr>
-              <w:fldChar w:fldCharType="separate"/>
-            </w:r>
-            <w:r>
-              <w:rPr>
-                <w:noProof/>
-                <w:webHidden/>
-              </w:rPr>
-              <w:t>41</w:t>
+              <w:t>44</w:t>
             </w:r>
             <w:r>
               <w:rPr>
@@ -1963,7 +1753,7 @@
           <w:szCs w:val="24"/>
         </w:rPr>
       </w:pPr>
-      <w:bookmarkStart w:id="0" w:name="_Toc508532536"/>
+      <w:bookmarkStart w:id="0" w:name="_Toc511802546"/>
       <w:r>
         <w:rPr>
           <w:rFonts w:ascii="Times New Roman" w:hAnsi="Times New Roman" w:cs="Times New Roman"/>
@@ -2030,6 +1820,7 @@
           <w:sz w:val="24"/>
           <w:szCs w:val="24"/>
         </w:rPr>
+        <w:lastRenderedPageBreak/>
         <w:t>Figura 2: Logo de L</w:t>
       </w:r>
       <w:r>
@@ -2331,7 +2122,7 @@
           <w:lang w:val="es-419"/>
         </w:rPr>
       </w:pPr>
-      <w:bookmarkStart w:id="2" w:name="_Toc508532537"/>
+      <w:bookmarkStart w:id="2" w:name="_Toc511802547"/>
       <w:r>
         <w:rPr>
           <w:rFonts w:ascii="Times New Roman" w:hAnsi="Times New Roman" w:cs="Times New Roman"/>
@@ -3543,7 +3334,7 @@
           <w:szCs w:val="24"/>
         </w:rPr>
       </w:pPr>
-      <w:bookmarkStart w:id="3" w:name="_Toc508532538"/>
+      <w:bookmarkStart w:id="3" w:name="_Toc511802548"/>
       <w:r>
         <w:rPr>
           <w:rStyle w:val="Ttulo1Car"/>
@@ -3929,7 +3720,7 @@
           <w:szCs w:val="24"/>
         </w:rPr>
       </w:pPr>
-      <w:bookmarkStart w:id="4" w:name="_Toc508532539"/>
+      <w:bookmarkStart w:id="4" w:name="_Toc511802549"/>
       <w:r>
         <w:rPr>
           <w:rFonts w:ascii="Times New Roman" w:hAnsi="Times New Roman" w:cs="Times New Roman"/>
@@ -3938,6 +3729,7 @@
           <w:sz w:val="24"/>
           <w:szCs w:val="24"/>
         </w:rPr>
+        <w:lastRenderedPageBreak/>
         <w:t>Justificación del problema.</w:t>
       </w:r>
       <w:bookmarkEnd w:id="4"/>
@@ -4418,7 +4210,7 @@
           <w:szCs w:val="24"/>
         </w:rPr>
       </w:pPr>
-      <w:bookmarkStart w:id="5" w:name="_Toc508532540"/>
+      <w:bookmarkStart w:id="5" w:name="_Toc511802550"/>
       <w:r>
         <w:rPr>
           <w:rFonts w:ascii="Times New Roman" w:hAnsi="Times New Roman" w:cs="Times New Roman"/>
@@ -4518,7 +4310,7 @@
           <w:szCs w:val="24"/>
         </w:rPr>
       </w:pPr>
-      <w:bookmarkStart w:id="6" w:name="_Toc508532541"/>
+      <w:bookmarkStart w:id="6" w:name="_Toc511802551"/>
       <w:r>
         <w:rPr>
           <w:rFonts w:ascii="Times New Roman" w:hAnsi="Times New Roman" w:cs="Times New Roman"/>
@@ -4917,15 +4709,6 @@
         <w:spacing w:after="0" w:line="360" w:lineRule="auto"/>
         <w:jc w:val="both"/>
         <w:rPr>
-          <w:rFonts w:ascii="Times New Roman" w:hAnsi="Times New Roman" w:cs="Times New Roman"/>
-          <w:b/>
-          <w:sz w:val="24"/>
-          <w:szCs w:val="24"/>
-        </w:rPr>
-      </w:pPr>
-      <w:bookmarkStart w:id="7" w:name="_Toc508532542"/>
-      <w:r>
-        <w:rPr>
           <w:rStyle w:val="Ttulo1Car"/>
           <w:rFonts w:ascii="Times New Roman" w:hAnsi="Times New Roman" w:cs="Times New Roman"/>
           <w:b/>
@@ -4934,40 +4717,44 @@
           <w:szCs w:val="24"/>
           <w:lang w:val="es-419"/>
         </w:rPr>
-        <w:t>Herramientas y técnicas que se utilizan</w:t>
-      </w:r>
-      <w:bookmarkEnd w:id="7"/>
-      <w:r>
-        <w:rPr>
+      </w:pPr>
+      <w:bookmarkStart w:id="7" w:name="_Toc511802552"/>
+    </w:p>
+    <w:p>
+      <w:pPr>
+        <w:spacing w:after="0" w:line="360" w:lineRule="auto"/>
+        <w:jc w:val="both"/>
+        <w:rPr>
+          <w:rFonts w:ascii="Times New Roman" w:hAnsi="Times New Roman" w:cs="Times New Roman"/>
+          <w:b/>
+          <w:sz w:val="24"/>
+          <w:szCs w:val="24"/>
+        </w:rPr>
+      </w:pPr>
+      <w:r>
+        <w:rPr>
+          <w:rStyle w:val="Ttulo1Car"/>
           <w:rFonts w:ascii="Times New Roman" w:hAnsi="Times New Roman" w:cs="Times New Roman"/>
           <w:b/>
           <w:color w:val="000000" w:themeColor="text1"/>
           <w:sz w:val="24"/>
           <w:szCs w:val="24"/>
-        </w:rPr>
-        <w:t xml:space="preserve"> </w:t>
-      </w:r>
+          <w:lang w:val="es-419"/>
+        </w:rPr>
+        <w:lastRenderedPageBreak/>
+        <w:t>Herramientas y técnicas que se utilizan</w:t>
+      </w:r>
+      <w:bookmarkEnd w:id="7"/>
       <w:r>
         <w:rPr>
           <w:rFonts w:ascii="Times New Roman" w:hAnsi="Times New Roman" w:cs="Times New Roman"/>
           <w:b/>
-          <w:sz w:val="24"/>
-          <w:szCs w:val="24"/>
-        </w:rPr>
-        <w:t>(justificarlas). Incluir qué patrones de diseño están implementados.</w:t>
-      </w:r>
-    </w:p>
-    <w:p>
-      <w:pPr>
-        <w:spacing w:after="0" w:line="360" w:lineRule="auto"/>
-        <w:jc w:val="both"/>
-        <w:rPr>
-          <w:rFonts w:ascii="Times New Roman" w:hAnsi="Times New Roman" w:cs="Times New Roman"/>
-          <w:b/>
-          <w:sz w:val="24"/>
-          <w:szCs w:val="24"/>
-        </w:rPr>
-      </w:pPr>
+          <w:color w:val="000000" w:themeColor="text1"/>
+          <w:sz w:val="24"/>
+          <w:szCs w:val="24"/>
+        </w:rPr>
+        <w:t>.</w:t>
+      </w:r>
     </w:p>
     <w:p>
       <w:pPr>
@@ -5207,7 +4994,6 @@
           <w:bdr w:val="none" w:sz="0" w:space="0" w:color="auto" w:frame="1"/>
           <w:shd w:val="clear" w:color="auto" w:fill="FFFFFF"/>
         </w:rPr>
-        <w:lastRenderedPageBreak/>
         <w:t>PHP es un lenguaje totalmente libre y abierto</w:t>
       </w:r>
       <w:r>
@@ -5237,6 +5023,7 @@
           <w:szCs w:val="24"/>
           <w:u w:val="single"/>
         </w:rPr>
+        <w:lastRenderedPageBreak/>
         <w:t>LARAVEL</w:t>
       </w:r>
     </w:p>
@@ -5479,7 +5266,7 @@
           <w:rFonts w:ascii="Times New Roman" w:hAnsi="Times New Roman" w:cs="Times New Roman"/>
         </w:rPr>
       </w:pPr>
-      <w:bookmarkStart w:id="11" w:name="_Toc508532543"/>
+      <w:bookmarkStart w:id="11" w:name="_Toc511802553"/>
       <w:r>
         <w:rPr>
           <w:rFonts w:ascii="Times New Roman" w:eastAsia="Times New Roman" w:hAnsi="Times New Roman" w:cs="Times New Roman"/>
@@ -5536,6 +5323,7 @@
           <w:sz w:val="24"/>
           <w:szCs w:val="24"/>
         </w:rPr>
+        <w:lastRenderedPageBreak/>
         <w:drawing>
           <wp:inline distT="0" distB="0" distL="0" distR="0" wp14:anchorId="1EF1CAA7" wp14:editId="3CF81A45">
             <wp:extent cx="3571875" cy="1905000"/>
@@ -5699,7 +5487,6 @@
           <w:sz w:val="24"/>
           <w:szCs w:val="24"/>
         </w:rPr>
-        <w:lastRenderedPageBreak/>
         <w:drawing>
           <wp:inline distT="0" distB="0" distL="0" distR="0">
             <wp:extent cx="2857500" cy="1478756"/>
@@ -5796,6 +5583,20 @@
     </w:p>
     <w:p>
       <w:pPr>
+        <w:rPr>
+          <w:lang w:val="es-ES" w:eastAsia="es-ES"/>
+        </w:rPr>
+      </w:pPr>
+    </w:p>
+    <w:p>
+      <w:pPr>
+        <w:rPr>
+          <w:lang w:val="es-ES" w:eastAsia="es-ES"/>
+        </w:rPr>
+      </w:pPr>
+    </w:p>
+    <w:p>
+      <w:pPr>
         <w:spacing w:line="360" w:lineRule="auto"/>
         <w:rPr>
           <w:rFonts w:ascii="Times New Roman" w:hAnsi="Times New Roman" w:cs="Times New Roman"/>
@@ -5813,6 +5614,7 @@
           <w:u w:val="single"/>
           <w:lang w:val="es-ES" w:eastAsia="es-ES"/>
         </w:rPr>
+        <w:lastRenderedPageBreak/>
         <w:t>MVC</w:t>
       </w:r>
     </w:p>
@@ -5985,6 +5787,63 @@
     </w:p>
     <w:p>
       <w:pPr>
+        <w:spacing w:line="360" w:lineRule="auto"/>
+        <w:rPr>
+          <w:rFonts w:ascii="Times New Roman" w:hAnsi="Times New Roman" w:cs="Times New Roman"/>
+          <w:sz w:val="24"/>
+          <w:szCs w:val="24"/>
+          <w:lang w:val="es-ES" w:eastAsia="es-ES"/>
+        </w:rPr>
+      </w:pPr>
+    </w:p>
+    <w:p>
+      <w:pPr>
+        <w:spacing w:line="360" w:lineRule="auto"/>
+        <w:rPr>
+          <w:rFonts w:ascii="Times New Roman" w:hAnsi="Times New Roman" w:cs="Times New Roman"/>
+          <w:sz w:val="24"/>
+          <w:szCs w:val="24"/>
+          <w:lang w:val="es-ES" w:eastAsia="es-ES"/>
+        </w:rPr>
+      </w:pPr>
+    </w:p>
+    <w:p>
+      <w:pPr>
+        <w:spacing w:line="360" w:lineRule="auto"/>
+        <w:rPr>
+          <w:rFonts w:ascii="Times New Roman" w:hAnsi="Times New Roman" w:cs="Times New Roman"/>
+          <w:sz w:val="24"/>
+          <w:szCs w:val="24"/>
+          <w:lang w:val="es-ES" w:eastAsia="es-ES"/>
+        </w:rPr>
+      </w:pPr>
+    </w:p>
+    <w:p>
+      <w:pPr>
+        <w:spacing w:line="360" w:lineRule="auto"/>
+        <w:rPr>
+          <w:rFonts w:ascii="Times New Roman" w:hAnsi="Times New Roman" w:cs="Times New Roman"/>
+          <w:sz w:val="24"/>
+          <w:szCs w:val="24"/>
+          <w:lang w:val="es-ES" w:eastAsia="es-ES"/>
+        </w:rPr>
+      </w:pPr>
+      <w:bookmarkStart w:id="14" w:name="_GoBack"/>
+      <w:bookmarkEnd w:id="14"/>
+    </w:p>
+    <w:p>
+      <w:pPr>
+        <w:spacing w:line="360" w:lineRule="auto"/>
+        <w:rPr>
+          <w:rFonts w:ascii="Times New Roman" w:hAnsi="Times New Roman" w:cs="Times New Roman"/>
+          <w:sz w:val="24"/>
+          <w:szCs w:val="24"/>
+          <w:lang w:val="es-ES" w:eastAsia="es-ES"/>
+        </w:rPr>
+      </w:pPr>
+    </w:p>
+    <w:p>
+      <w:pPr>
         <w:pStyle w:val="Ttulo1"/>
         <w:spacing w:line="360" w:lineRule="auto"/>
         <w:rPr>
@@ -5995,7 +5854,7 @@
           <w:szCs w:val="24"/>
         </w:rPr>
       </w:pPr>
-      <w:bookmarkStart w:id="14" w:name="_Toc508532544"/>
+      <w:bookmarkStart w:id="15" w:name="_Toc511802554"/>
       <w:r>
         <w:rPr>
           <w:rFonts w:ascii="Times New Roman" w:hAnsi="Times New Roman" w:cs="Times New Roman"/>
@@ -6007,7 +5866,7 @@
         <w:lastRenderedPageBreak/>
         <w:t>Requerimientos funcionales, no funcionales y del sistema.</w:t>
       </w:r>
-      <w:bookmarkEnd w:id="14"/>
+      <w:bookmarkEnd w:id="15"/>
     </w:p>
     <w:p>
       <w:pPr>
@@ -14946,7 +14805,7 @@
           <w:szCs w:val="24"/>
         </w:rPr>
       </w:pPr>
-      <w:bookmarkStart w:id="15" w:name="_Toc508532545"/>
+      <w:bookmarkStart w:id="16" w:name="_Toc511802555"/>
       <w:r>
         <w:rPr>
           <w:rFonts w:ascii="Times New Roman" w:hAnsi="Times New Roman" w:cs="Times New Roman"/>
@@ -14958,7 +14817,7 @@
         <w:lastRenderedPageBreak/>
         <w:t>Solución del problema.</w:t>
       </w:r>
-      <w:bookmarkEnd w:id="15"/>
+      <w:bookmarkEnd w:id="16"/>
     </w:p>
     <w:p>
       <w:pPr>
@@ -15532,7 +15391,7 @@
           <w:szCs w:val="24"/>
         </w:rPr>
       </w:pPr>
-      <w:bookmarkStart w:id="16" w:name="_Toc508532546"/>
+      <w:bookmarkStart w:id="17" w:name="_Toc511802556"/>
       <w:r>
         <w:rPr>
           <w:rFonts w:ascii="Times New Roman" w:hAnsi="Times New Roman" w:cs="Times New Roman"/>
@@ -15544,7 +15403,7 @@
         <w:lastRenderedPageBreak/>
         <w:t>Diagramas</w:t>
       </w:r>
-      <w:bookmarkEnd w:id="16"/>
+      <w:bookmarkEnd w:id="17"/>
     </w:p>
     <w:p>
       <w:pPr>
@@ -16094,7 +15953,7 @@
           <w:szCs w:val="24"/>
         </w:rPr>
       </w:pPr>
-      <w:bookmarkStart w:id="17" w:name="_Toc508532547"/>
+      <w:bookmarkStart w:id="18" w:name="_Toc511802557"/>
       <w:r>
         <w:rPr>
           <w:rFonts w:ascii="Times New Roman" w:hAnsi="Times New Roman" w:cs="Times New Roman"/>
@@ -16116,7 +15975,7 @@
         </w:rPr>
         <w:t>.</w:t>
       </w:r>
-      <w:bookmarkEnd w:id="17"/>
+      <w:bookmarkEnd w:id="18"/>
     </w:p>
     <w:p>
       <w:pPr>
@@ -16128,7 +15987,7 @@
           <w:szCs w:val="24"/>
         </w:rPr>
       </w:pPr>
-      <w:bookmarkStart w:id="18" w:name="_Toc490500188"/>
+      <w:bookmarkStart w:id="19" w:name="_Toc490500188"/>
       <w:r>
         <w:rPr>
           <w:rFonts w:ascii="Times New Roman" w:hAnsi="Times New Roman" w:cs="Times New Roman"/>
@@ -16187,7 +16046,7 @@
         </w:rPr>
         <w:t xml:space="preserve">: Caso de </w:t>
       </w:r>
-      <w:bookmarkEnd w:id="18"/>
+      <w:bookmarkEnd w:id="19"/>
       <w:r>
         <w:rPr>
           <w:rFonts w:ascii="Times New Roman" w:hAnsi="Times New Roman" w:cs="Times New Roman"/>
@@ -17363,7 +17222,7 @@
                 <w:szCs w:val="24"/>
               </w:rPr>
             </w:pPr>
-            <w:bookmarkStart w:id="19" w:name="_Hlk508439811"/>
+            <w:bookmarkStart w:id="20" w:name="_Hlk508439811"/>
             <w:r>
               <w:rPr>
                 <w:rFonts w:ascii="Times New Roman" w:hAnsi="Times New Roman" w:cs="Times New Roman"/>
@@ -18537,7 +18396,7 @@
         </w:tc>
       </w:tr>
     </w:tbl>
-    <w:bookmarkEnd w:id="19"/>
+    <w:bookmarkEnd w:id="20"/>
     <w:p>
       <w:pPr>
         <w:pStyle w:val="Descripcin"/>
@@ -28634,7 +28493,7 @@
           <w:szCs w:val="24"/>
         </w:rPr>
       </w:pPr>
-      <w:bookmarkStart w:id="20" w:name="_Toc508532548"/>
+      <w:bookmarkStart w:id="21" w:name="_Toc511802558"/>
       <w:r>
         <w:rPr>
           <w:rFonts w:ascii="Times New Roman" w:hAnsi="Times New Roman" w:cs="Times New Roman"/>
@@ -28644,9 +28503,19 @@
           <w:szCs w:val="24"/>
         </w:rPr>
         <w:lastRenderedPageBreak/>
-        <w:t xml:space="preserve">Resultados de las pruebas </w:t>
-      </w:r>
-      <w:bookmarkEnd w:id="20"/>
+        <w:t>Resultados de las pruebas</w:t>
+      </w:r>
+      <w:bookmarkEnd w:id="21"/>
+      <w:r>
+        <w:rPr>
+          <w:rFonts w:ascii="Times New Roman" w:hAnsi="Times New Roman" w:cs="Times New Roman"/>
+          <w:b/>
+          <w:color w:val="000000" w:themeColor="text1"/>
+          <w:sz w:val="24"/>
+          <w:szCs w:val="24"/>
+        </w:rPr>
+        <w:t xml:space="preserve"> </w:t>
+      </w:r>
     </w:p>
     <w:p>
       <w:pPr>
@@ -28971,7 +28840,7 @@
           <w:szCs w:val="24"/>
         </w:rPr>
       </w:pPr>
-      <w:bookmarkStart w:id="21" w:name="_Toc508532549"/>
+      <w:bookmarkStart w:id="22" w:name="_Toc511802559"/>
       <w:r>
         <w:rPr>
           <w:rFonts w:ascii="Times New Roman" w:hAnsi="Times New Roman" w:cs="Times New Roman"/>
@@ -28983,7 +28852,7 @@
         <w:lastRenderedPageBreak/>
         <w:t>Conclusiones.</w:t>
       </w:r>
-      <w:bookmarkEnd w:id="21"/>
+      <w:bookmarkEnd w:id="22"/>
     </w:p>
     <w:p>
       <w:pPr>
@@ -28993,7 +28862,6 @@
           <w:sz w:val="24"/>
         </w:rPr>
       </w:pPr>
-      <w:bookmarkStart w:id="22" w:name="_GoBack"/>
       <w:r>
         <w:rPr>
           <w:rFonts w:ascii="Times New Roman" w:hAnsi="Times New Roman" w:cs="Times New Roman"/>
@@ -29050,7 +28918,6 @@
         <w:t xml:space="preserve">El resultado ha sido probado en distintos navegadores modernos con satisfactorio resultado, gracias a que ha sido desarrollado empleando estándares y tecnologías abiertas. Además, independientemente del navegador utilizado, los resultados se ajustan al espacio dejado libre por la ventaja del navegador y junto fue probado en dispositivos móviles. </w:t>
       </w:r>
     </w:p>
-    <w:bookmarkEnd w:id="22"/>
     <w:p/>
     <w:p>
       <w:pPr>
@@ -29065,7 +28932,7 @@
           <w:szCs w:val="24"/>
         </w:rPr>
       </w:pPr>
-      <w:bookmarkStart w:id="23" w:name="_Toc508532550"/>
+      <w:bookmarkStart w:id="23" w:name="_Toc511802560"/>
       <w:r>
         <w:rPr>
           <w:rFonts w:ascii="Times New Roman" w:hAnsi="Times New Roman" w:cs="Times New Roman"/>
@@ -29105,7 +28972,6 @@
         </w:rPr>
         <w:t>, usar tecnología con respaldo en documentación, Laravel es una excelente plataforma que cumple con todos los estándares necesarios, para futuro se recomienda migrar la lógica de negocio al lado del servidor.</w:t>
       </w:r>
-      <w:bookmarkStart w:id="24" w:name="_Toc508532554"/>
     </w:p>
     <w:p>
       <w:pPr>
@@ -29161,6 +29027,7 @@
           <w:szCs w:val="24"/>
         </w:rPr>
       </w:pPr>
+      <w:bookmarkStart w:id="24" w:name="_Toc511802561"/>
       <w:r>
         <w:rPr>
           <w:rFonts w:ascii="Times New Roman" w:hAnsi="Times New Roman" w:cs="Times New Roman"/>
@@ -32492,7 +32359,7 @@
 </file>
 
 <file path=customXml/itemProps1.xml><?xml version="1.0" encoding="utf-8"?>
-<ds:datastoreItem xmlns:ds="http://schemas.openxmlformats.org/officeDocument/2006/customXml" ds:itemID="{47CAA917-CD49-425E-890B-BCCF4A3D3A1F}">
+<ds:datastoreItem xmlns:ds="http://schemas.openxmlformats.org/officeDocument/2006/customXml" ds:itemID="{AB345A0B-DEE7-48DA-8852-2AEC857AE26F}">
   <ds:schemaRefs>
     <ds:schemaRef ds:uri="http://schemas.openxmlformats.org/officeDocument/2006/bibliography"/>
   </ds:schemaRefs>

</xml_diff>